<commit_message>
le plan qui sera suivie
</commit_message>
<xml_diff>
--- a/Mémoire de fin d'étude.docx
+++ b/Mémoire de fin d'étude.docx
@@ -86,7 +86,7 @@
                                           <pic:cNvPicPr/>
                                         </pic:nvPicPr>
                                         <pic:blipFill>
-                                          <a:blip r:embed="rId6">
+                                          <a:blip r:embed="rId7">
                                             <a:extLst>
                                               <a:ext uri="{28A0092B-C50C-407E-A947-70E740481C1C}">
                                                 <a14:useLocalDpi xmlns:a14="http://schemas.microsoft.com/office/drawing/2010/main" val="0"/>
@@ -341,7 +341,7 @@
                                     <pic:cNvPicPr/>
                                   </pic:nvPicPr>
                                   <pic:blipFill>
-                                    <a:blip r:embed="rId9">
+                                    <a:blip r:embed="rId8">
                                       <a:extLst>
                                         <a:ext uri="{28A0092B-C50C-407E-A947-70E740481C1C}">
                                           <a14:useLocalDpi xmlns:a14="http://schemas.microsoft.com/office/drawing/2010/main" val="0"/>
@@ -2323,21 +2323,728 @@
     </w:p>
     <w:p>
       <w:pPr>
-        <w:rPr>
-          <w:rFonts w:ascii="Arial" w:hAnsi="Arial" w:cs="Arial"/>
-          <w:sz w:val="40"/>
-          <w:szCs w:val="40"/>
-        </w:rPr>
-      </w:pPr>
-    </w:p>
-    <w:p>
-      <w:pPr>
-        <w:rPr>
-          <w:rFonts w:ascii="Arial" w:hAnsi="Arial" w:cs="Arial"/>
-          <w:sz w:val="40"/>
-          <w:szCs w:val="40"/>
-        </w:rPr>
-      </w:pPr>
+        <w:pStyle w:val="Paragraphedeliste"/>
+        <w:numPr>
+          <w:ilvl w:val="0"/>
+          <w:numId w:val="1"/>
+        </w:numPr>
+        <w:spacing w:before="240" w:line="360" w:lineRule="auto"/>
+        <w:ind w:left="1066" w:right="-1134"/>
+        <w:rPr>
+          <w:rFonts w:ascii="Arial" w:hAnsi="Arial" w:cs="Arial"/>
+          <w:sz w:val="24"/>
+          <w:szCs w:val="24"/>
+        </w:rPr>
+      </w:pPr>
+      <w:r>
+        <w:rPr>
+          <w:rFonts w:ascii="Arial" w:hAnsi="Arial" w:cs="Arial"/>
+          <w:sz w:val="24"/>
+          <w:szCs w:val="24"/>
+        </w:rPr>
+        <w:t>Généralité</w:t>
+      </w:r>
+      <w:r>
+        <w:rPr>
+          <w:rFonts w:ascii="Arial" w:hAnsi="Arial" w:cs="Arial"/>
+          <w:sz w:val="24"/>
+          <w:szCs w:val="24"/>
+        </w:rPr>
+        <w:tab/>
+      </w:r>
+    </w:p>
+    <w:p>
+      <w:pPr>
+        <w:pStyle w:val="Paragraphedeliste"/>
+        <w:spacing w:before="240" w:line="360" w:lineRule="auto"/>
+        <w:ind w:left="1066" w:right="-1134"/>
+        <w:rPr>
+          <w:rFonts w:ascii="Arial" w:hAnsi="Arial" w:cs="Arial"/>
+          <w:sz w:val="24"/>
+          <w:szCs w:val="24"/>
+        </w:rPr>
+      </w:pPr>
+      <w:r>
+        <w:rPr>
+          <w:rFonts w:ascii="Arial" w:hAnsi="Arial" w:cs="Arial"/>
+          <w:sz w:val="24"/>
+          <w:szCs w:val="24"/>
+        </w:rPr>
+        <w:t>A-1-   Introduction générale</w:t>
+      </w:r>
+      <w:r>
+        <w:rPr>
+          <w:rFonts w:ascii="Arial" w:hAnsi="Arial" w:cs="Arial"/>
+          <w:sz w:val="24"/>
+          <w:szCs w:val="24"/>
+        </w:rPr>
+        <w:tab/>
+      </w:r>
+    </w:p>
+    <w:p>
+      <w:pPr>
+        <w:pStyle w:val="Paragraphedeliste"/>
+        <w:spacing w:before="240" w:line="360" w:lineRule="auto"/>
+        <w:ind w:left="1066" w:right="-1134"/>
+        <w:rPr>
+          <w:rFonts w:ascii="Arial" w:hAnsi="Arial" w:cs="Arial"/>
+          <w:sz w:val="24"/>
+          <w:szCs w:val="24"/>
+        </w:rPr>
+      </w:pPr>
+      <w:r>
+        <w:rPr>
+          <w:rFonts w:ascii="Arial" w:hAnsi="Arial" w:cs="Arial"/>
+          <w:sz w:val="24"/>
+          <w:szCs w:val="24"/>
+        </w:rPr>
+        <w:t>A-2-   Problématique</w:t>
+      </w:r>
+    </w:p>
+    <w:p>
+      <w:pPr>
+        <w:pStyle w:val="Paragraphedeliste"/>
+        <w:spacing w:before="240" w:line="360" w:lineRule="auto"/>
+        <w:ind w:left="1066" w:right="-1134"/>
+        <w:rPr>
+          <w:rFonts w:ascii="Arial" w:hAnsi="Arial" w:cs="Arial"/>
+          <w:sz w:val="24"/>
+          <w:szCs w:val="24"/>
+        </w:rPr>
+      </w:pPr>
+      <w:r>
+        <w:rPr>
+          <w:rFonts w:ascii="Arial" w:hAnsi="Arial" w:cs="Arial"/>
+          <w:sz w:val="24"/>
+          <w:szCs w:val="24"/>
+        </w:rPr>
+        <w:t>A-3-   Objectifs spécifiques</w:t>
+      </w:r>
+    </w:p>
+    <w:p>
+      <w:pPr>
+        <w:pStyle w:val="Paragraphedeliste"/>
+        <w:numPr>
+          <w:ilvl w:val="0"/>
+          <w:numId w:val="1"/>
+        </w:numPr>
+        <w:spacing w:before="240" w:line="360" w:lineRule="auto"/>
+        <w:ind w:right="-1134"/>
+        <w:rPr>
+          <w:rFonts w:ascii="Arial" w:hAnsi="Arial" w:cs="Arial"/>
+          <w:sz w:val="24"/>
+          <w:szCs w:val="24"/>
+        </w:rPr>
+      </w:pPr>
+      <w:r>
+        <w:rPr>
+          <w:rFonts w:ascii="Arial" w:hAnsi="Arial" w:cs="Arial"/>
+          <w:sz w:val="24"/>
+          <w:szCs w:val="24"/>
+        </w:rPr>
+        <w:t>Matériels et Méthodes</w:t>
+      </w:r>
+    </w:p>
+    <w:p>
+      <w:pPr>
+        <w:pStyle w:val="Paragraphedeliste"/>
+        <w:spacing w:before="240" w:line="360" w:lineRule="auto"/>
+        <w:ind w:left="1065" w:right="-1134"/>
+        <w:rPr>
+          <w:rFonts w:ascii="Arial" w:hAnsi="Arial" w:cs="Arial"/>
+          <w:sz w:val="24"/>
+          <w:szCs w:val="24"/>
+        </w:rPr>
+      </w:pPr>
+      <w:r>
+        <w:rPr>
+          <w:rFonts w:ascii="Arial" w:hAnsi="Arial" w:cs="Arial"/>
+          <w:sz w:val="24"/>
+          <w:szCs w:val="24"/>
+        </w:rPr>
+        <w:t>B-I-   Matériels</w:t>
+      </w:r>
+    </w:p>
+    <w:p>
+      <w:pPr>
+        <w:pStyle w:val="Paragraphedeliste"/>
+        <w:spacing w:before="240" w:line="360" w:lineRule="auto"/>
+        <w:ind w:left="1065" w:right="-1134"/>
+        <w:rPr>
+          <w:rFonts w:ascii="Arial" w:hAnsi="Arial" w:cs="Arial"/>
+          <w:sz w:val="24"/>
+          <w:szCs w:val="24"/>
+        </w:rPr>
+      </w:pPr>
+      <w:r>
+        <w:rPr>
+          <w:rFonts w:ascii="Arial" w:hAnsi="Arial" w:cs="Arial"/>
+          <w:sz w:val="24"/>
+          <w:szCs w:val="24"/>
+        </w:rPr>
+        <w:tab/>
+      </w:r>
+      <w:r>
+        <w:rPr>
+          <w:rFonts w:ascii="Arial" w:hAnsi="Arial" w:cs="Arial"/>
+          <w:sz w:val="24"/>
+          <w:szCs w:val="24"/>
+        </w:rPr>
+        <w:t xml:space="preserve">    B-I-1-   Environnement de développement (IDE)</w:t>
+      </w:r>
+    </w:p>
+    <w:p>
+      <w:pPr>
+        <w:pStyle w:val="Paragraphedeliste"/>
+        <w:numPr>
+          <w:ilvl w:val="0"/>
+          <w:numId w:val="6"/>
+        </w:numPr>
+        <w:spacing w:before="240" w:line="360" w:lineRule="auto"/>
+        <w:ind w:left="2835" w:right="-1134"/>
+        <w:rPr>
+          <w:rFonts w:ascii="Arial" w:hAnsi="Arial" w:cs="Arial"/>
+          <w:sz w:val="24"/>
+          <w:szCs w:val="24"/>
+        </w:rPr>
+      </w:pPr>
+      <w:r>
+        <w:rPr>
+          <w:rFonts w:ascii="Arial" w:hAnsi="Arial" w:cs="Arial"/>
+          <w:sz w:val="24"/>
+          <w:szCs w:val="24"/>
+        </w:rPr>
+        <w:t>Définition des IDE</w:t>
+      </w:r>
+    </w:p>
+    <w:p>
+      <w:pPr>
+        <w:pStyle w:val="Paragraphedeliste"/>
+        <w:numPr>
+          <w:ilvl w:val="0"/>
+          <w:numId w:val="6"/>
+        </w:numPr>
+        <w:spacing w:before="240" w:line="360" w:lineRule="auto"/>
+        <w:ind w:left="2835" w:right="-1134"/>
+        <w:rPr>
+          <w:rFonts w:ascii="Arial" w:hAnsi="Arial" w:cs="Arial"/>
+          <w:sz w:val="24"/>
+          <w:szCs w:val="24"/>
+        </w:rPr>
+      </w:pPr>
+      <w:r>
+        <w:rPr>
+          <w:rFonts w:ascii="Arial" w:hAnsi="Arial" w:cs="Arial"/>
+          <w:sz w:val="24"/>
+          <w:szCs w:val="24"/>
+        </w:rPr>
+        <w:t>Le Visual Studio Code</w:t>
+      </w:r>
+    </w:p>
+    <w:p>
+      <w:pPr>
+        <w:spacing w:after="0" w:line="240" w:lineRule="auto"/>
+        <w:ind w:left="1416" w:right="-1134"/>
+        <w:rPr>
+          <w:rFonts w:ascii="Arial" w:hAnsi="Arial" w:cs="Arial"/>
+          <w:sz w:val="24"/>
+          <w:szCs w:val="24"/>
+        </w:rPr>
+      </w:pPr>
+      <w:r>
+        <w:rPr>
+          <w:rFonts w:ascii="Arial" w:hAnsi="Arial" w:cs="Arial"/>
+          <w:sz w:val="24"/>
+          <w:szCs w:val="24"/>
+        </w:rPr>
+        <w:t xml:space="preserve">    B-I-2-   Utilisation du Framework PHP</w:t>
+      </w:r>
+    </w:p>
+    <w:p>
+      <w:pPr>
+        <w:pStyle w:val="Paragraphedeliste"/>
+        <w:numPr>
+          <w:ilvl w:val="0"/>
+          <w:numId w:val="7"/>
+        </w:numPr>
+        <w:spacing w:before="240" w:after="0" w:line="360" w:lineRule="auto"/>
+        <w:ind w:left="2835" w:right="-1134"/>
+        <w:rPr>
+          <w:rFonts w:ascii="Arial" w:hAnsi="Arial" w:cs="Arial"/>
+          <w:sz w:val="24"/>
+          <w:szCs w:val="24"/>
+        </w:rPr>
+      </w:pPr>
+      <w:r>
+        <w:rPr>
+          <w:rFonts w:ascii="Arial" w:hAnsi="Arial" w:cs="Arial"/>
+          <w:sz w:val="24"/>
+          <w:szCs w:val="24"/>
+        </w:rPr>
+        <w:t>Définition</w:t>
+      </w:r>
+      <w:r>
+        <w:rPr>
+          <w:rFonts w:ascii="Arial" w:hAnsi="Arial" w:cs="Arial"/>
+          <w:sz w:val="24"/>
+          <w:szCs w:val="24"/>
+        </w:rPr>
+        <w:t xml:space="preserve"> du terme « Framework »</w:t>
+      </w:r>
+    </w:p>
+    <w:p>
+      <w:pPr>
+        <w:pStyle w:val="Paragraphedeliste"/>
+        <w:numPr>
+          <w:ilvl w:val="0"/>
+          <w:numId w:val="7"/>
+        </w:numPr>
+        <w:spacing w:before="240" w:line="360" w:lineRule="auto"/>
+        <w:ind w:left="2835" w:right="-1134"/>
+        <w:rPr>
+          <w:rFonts w:ascii="Arial" w:hAnsi="Arial" w:cs="Arial"/>
+          <w:sz w:val="24"/>
+          <w:szCs w:val="24"/>
+        </w:rPr>
+      </w:pPr>
+      <w:r>
+        <w:rPr>
+          <w:rFonts w:ascii="Arial" w:hAnsi="Arial" w:cs="Arial"/>
+          <w:sz w:val="24"/>
+          <w:szCs w:val="24"/>
+        </w:rPr>
+        <w:t xml:space="preserve">Le Framework SYMFONY </w:t>
+      </w:r>
+    </w:p>
+    <w:p>
+      <w:pPr>
+        <w:spacing w:before="240" w:line="240" w:lineRule="auto"/>
+        <w:ind w:left="1416" w:right="-1134"/>
+        <w:rPr>
+          <w:rFonts w:ascii="Arial" w:hAnsi="Arial" w:cs="Arial"/>
+          <w:sz w:val="24"/>
+          <w:szCs w:val="24"/>
+        </w:rPr>
+      </w:pPr>
+      <w:r>
+        <w:rPr>
+          <w:rFonts w:ascii="Arial" w:hAnsi="Arial" w:cs="Arial"/>
+          <w:sz w:val="24"/>
+          <w:szCs w:val="24"/>
+        </w:rPr>
+        <w:t xml:space="preserve">    B-I-3-   Utilisation d’une bibliothèque BOOTSRAP</w:t>
+      </w:r>
+    </w:p>
+    <w:p>
+      <w:pPr>
+        <w:pStyle w:val="Paragraphedeliste"/>
+        <w:numPr>
+          <w:ilvl w:val="0"/>
+          <w:numId w:val="8"/>
+        </w:numPr>
+        <w:spacing w:before="240" w:line="480" w:lineRule="auto"/>
+        <w:ind w:left="2835" w:right="-1134"/>
+        <w:rPr>
+          <w:rFonts w:ascii="Arial" w:hAnsi="Arial" w:cs="Arial"/>
+          <w:sz w:val="24"/>
+          <w:szCs w:val="24"/>
+        </w:rPr>
+      </w:pPr>
+      <w:r>
+        <w:rPr>
+          <w:rFonts w:ascii="Arial" w:hAnsi="Arial" w:cs="Arial"/>
+          <w:sz w:val="24"/>
+          <w:szCs w:val="24"/>
+        </w:rPr>
+        <w:t>Définition</w:t>
+      </w:r>
+    </w:p>
+    <w:p>
+      <w:pPr>
+        <w:pStyle w:val="Paragraphedeliste"/>
+        <w:numPr>
+          <w:ilvl w:val="0"/>
+          <w:numId w:val="8"/>
+        </w:numPr>
+        <w:spacing w:before="240" w:line="480" w:lineRule="auto"/>
+        <w:ind w:left="2835" w:right="-1134"/>
+        <w:rPr>
+          <w:rFonts w:ascii="Arial" w:hAnsi="Arial" w:cs="Arial"/>
+          <w:sz w:val="24"/>
+          <w:szCs w:val="24"/>
+        </w:rPr>
+      </w:pPr>
+      <w:proofErr w:type="spellStart"/>
+      <w:r>
+        <w:rPr>
+          <w:rFonts w:ascii="Arial" w:hAnsi="Arial" w:cs="Arial"/>
+          <w:sz w:val="24"/>
+          <w:szCs w:val="24"/>
+        </w:rPr>
+        <w:t>Bootstrap</w:t>
+      </w:r>
+      <w:proofErr w:type="spellEnd"/>
+    </w:p>
+    <w:p>
+      <w:pPr>
+        <w:spacing w:before="240" w:line="360" w:lineRule="auto"/>
+        <w:ind w:left="993" w:right="-1134"/>
+        <w:rPr>
+          <w:rFonts w:ascii="Arial" w:hAnsi="Arial" w:cs="Arial"/>
+          <w:sz w:val="24"/>
+          <w:szCs w:val="24"/>
+        </w:rPr>
+      </w:pPr>
+      <w:r>
+        <w:rPr>
+          <w:rFonts w:ascii="Arial" w:hAnsi="Arial" w:cs="Arial"/>
+          <w:sz w:val="24"/>
+          <w:szCs w:val="24"/>
+        </w:rPr>
+        <w:t xml:space="preserve">    B-II-   Méthodes</w:t>
+      </w:r>
+    </w:p>
+    <w:p>
+      <w:pPr>
+        <w:spacing w:before="240" w:line="360" w:lineRule="auto"/>
+        <w:ind w:left="993" w:right="-1134"/>
+        <w:rPr>
+          <w:rFonts w:ascii="Arial" w:hAnsi="Arial" w:cs="Arial"/>
+          <w:sz w:val="24"/>
+          <w:szCs w:val="24"/>
+        </w:rPr>
+      </w:pPr>
+      <w:r>
+        <w:rPr>
+          <w:rFonts w:ascii="Arial" w:hAnsi="Arial" w:cs="Arial"/>
+          <w:sz w:val="24"/>
+          <w:szCs w:val="24"/>
+        </w:rPr>
+        <w:tab/>
+        <w:t xml:space="preserve">    B-II-1-   Merise</w:t>
+      </w:r>
+    </w:p>
+    <w:p>
+      <w:pPr>
+        <w:spacing w:before="240" w:line="360" w:lineRule="auto"/>
+        <w:ind w:left="993" w:right="-1134"/>
+        <w:rPr>
+          <w:rFonts w:ascii="Arial" w:hAnsi="Arial" w:cs="Arial"/>
+          <w:sz w:val="24"/>
+          <w:szCs w:val="24"/>
+        </w:rPr>
+      </w:pPr>
+      <w:r>
+        <w:rPr>
+          <w:rFonts w:ascii="Arial" w:hAnsi="Arial" w:cs="Arial"/>
+          <w:sz w:val="24"/>
+          <w:szCs w:val="24"/>
+        </w:rPr>
+        <w:tab/>
+        <w:t xml:space="preserve">    B-II-2-   Base de données</w:t>
+      </w:r>
+    </w:p>
+    <w:p>
+      <w:pPr>
+        <w:pStyle w:val="Paragraphedeliste"/>
+        <w:numPr>
+          <w:ilvl w:val="0"/>
+          <w:numId w:val="1"/>
+        </w:numPr>
+        <w:spacing w:before="240" w:line="360" w:lineRule="auto"/>
+        <w:ind w:right="-1134"/>
+        <w:rPr>
+          <w:rFonts w:ascii="Arial" w:hAnsi="Arial" w:cs="Arial"/>
+          <w:sz w:val="24"/>
+          <w:szCs w:val="24"/>
+        </w:rPr>
+      </w:pPr>
+      <w:r>
+        <w:rPr>
+          <w:rFonts w:ascii="Arial" w:hAnsi="Arial" w:cs="Arial"/>
+          <w:sz w:val="24"/>
+          <w:szCs w:val="24"/>
+        </w:rPr>
+        <w:t>Résultats</w:t>
+      </w:r>
+    </w:p>
+    <w:p>
+      <w:pPr>
+        <w:pStyle w:val="Paragraphedeliste"/>
+        <w:spacing w:before="240" w:line="360" w:lineRule="auto"/>
+        <w:ind w:left="1065" w:right="-1134"/>
+        <w:rPr>
+          <w:rFonts w:ascii="Arial" w:hAnsi="Arial" w:cs="Arial"/>
+          <w:sz w:val="24"/>
+          <w:szCs w:val="24"/>
+        </w:rPr>
+      </w:pPr>
+      <w:r>
+        <w:rPr>
+          <w:rFonts w:ascii="Arial" w:hAnsi="Arial" w:cs="Arial"/>
+          <w:sz w:val="24"/>
+          <w:szCs w:val="24"/>
+        </w:rPr>
+        <w:t>Réalisation:</w:t>
+      </w:r>
+    </w:p>
+    <w:p>
+      <w:pPr>
+        <w:pStyle w:val="Paragraphedeliste"/>
+        <w:numPr>
+          <w:ilvl w:val="0"/>
+          <w:numId w:val="9"/>
+        </w:numPr>
+        <w:spacing w:before="240" w:line="360" w:lineRule="auto"/>
+        <w:ind w:right="-1134"/>
+        <w:rPr>
+          <w:rFonts w:ascii="Arial" w:hAnsi="Arial" w:cs="Arial"/>
+          <w:sz w:val="24"/>
+          <w:szCs w:val="24"/>
+        </w:rPr>
+      </w:pPr>
+      <w:r>
+        <w:rPr>
+          <w:rFonts w:ascii="Arial" w:hAnsi="Arial" w:cs="Arial"/>
+          <w:sz w:val="24"/>
+          <w:szCs w:val="24"/>
+        </w:rPr>
+        <w:t>Utilisateurs</w:t>
+      </w:r>
+    </w:p>
+    <w:p>
+      <w:pPr>
+        <w:pStyle w:val="Paragraphedeliste"/>
+        <w:numPr>
+          <w:ilvl w:val="0"/>
+          <w:numId w:val="9"/>
+        </w:numPr>
+        <w:spacing w:before="240" w:line="360" w:lineRule="auto"/>
+        <w:ind w:right="-1134"/>
+        <w:rPr>
+          <w:rFonts w:ascii="Arial" w:hAnsi="Arial" w:cs="Arial"/>
+          <w:sz w:val="24"/>
+          <w:szCs w:val="24"/>
+        </w:rPr>
+      </w:pPr>
+      <w:r>
+        <w:rPr>
+          <w:rFonts w:ascii="Arial" w:hAnsi="Arial" w:cs="Arial"/>
+          <w:sz w:val="24"/>
+          <w:szCs w:val="24"/>
+        </w:rPr>
+        <w:t>Authentification</w:t>
+      </w:r>
+    </w:p>
+    <w:p>
+      <w:pPr>
+        <w:pStyle w:val="Paragraphedeliste"/>
+        <w:numPr>
+          <w:ilvl w:val="0"/>
+          <w:numId w:val="9"/>
+        </w:numPr>
+        <w:spacing w:before="240" w:line="360" w:lineRule="auto"/>
+        <w:ind w:right="-1134"/>
+        <w:rPr>
+          <w:rFonts w:ascii="Arial" w:hAnsi="Arial" w:cs="Arial"/>
+          <w:sz w:val="24"/>
+          <w:szCs w:val="24"/>
+        </w:rPr>
+      </w:pPr>
+      <w:r>
+        <w:rPr>
+          <w:rFonts w:ascii="Arial" w:hAnsi="Arial" w:cs="Arial"/>
+          <w:sz w:val="24"/>
+          <w:szCs w:val="24"/>
+        </w:rPr>
+        <w:t>Espace utilisateur:</w:t>
+      </w:r>
+    </w:p>
+    <w:p>
+      <w:pPr>
+        <w:pStyle w:val="Paragraphedeliste"/>
+        <w:numPr>
+          <w:ilvl w:val="0"/>
+          <w:numId w:val="10"/>
+        </w:numPr>
+        <w:spacing w:before="240" w:line="360" w:lineRule="auto"/>
+        <w:ind w:right="-1134"/>
+        <w:rPr>
+          <w:rFonts w:ascii="Arial" w:hAnsi="Arial" w:cs="Arial"/>
+          <w:sz w:val="24"/>
+          <w:szCs w:val="24"/>
+        </w:rPr>
+      </w:pPr>
+      <w:r>
+        <w:rPr>
+          <w:rFonts w:ascii="Arial" w:hAnsi="Arial" w:cs="Arial"/>
+          <w:sz w:val="24"/>
+          <w:szCs w:val="24"/>
+        </w:rPr>
+        <w:t>Espace visiteur</w:t>
+      </w:r>
+    </w:p>
+    <w:p>
+      <w:pPr>
+        <w:pStyle w:val="Paragraphedeliste"/>
+        <w:numPr>
+          <w:ilvl w:val="0"/>
+          <w:numId w:val="10"/>
+        </w:numPr>
+        <w:spacing w:before="240" w:line="360" w:lineRule="auto"/>
+        <w:ind w:right="-1134"/>
+        <w:rPr>
+          <w:rFonts w:ascii="Arial" w:hAnsi="Arial" w:cs="Arial"/>
+          <w:sz w:val="24"/>
+          <w:szCs w:val="24"/>
+        </w:rPr>
+      </w:pPr>
+      <w:r>
+        <w:rPr>
+          <w:rFonts w:ascii="Arial" w:hAnsi="Arial" w:cs="Arial"/>
+          <w:sz w:val="24"/>
+          <w:szCs w:val="24"/>
+        </w:rPr>
+        <w:t>Espace docteur</w:t>
+      </w:r>
+    </w:p>
+    <w:p>
+      <w:pPr>
+        <w:pStyle w:val="Paragraphedeliste"/>
+        <w:numPr>
+          <w:ilvl w:val="0"/>
+          <w:numId w:val="10"/>
+        </w:numPr>
+        <w:spacing w:before="240" w:line="360" w:lineRule="auto"/>
+        <w:ind w:right="-1134"/>
+        <w:rPr>
+          <w:rFonts w:ascii="Arial" w:hAnsi="Arial" w:cs="Arial"/>
+          <w:sz w:val="24"/>
+          <w:szCs w:val="24"/>
+        </w:rPr>
+      </w:pPr>
+      <w:r>
+        <w:rPr>
+          <w:rFonts w:ascii="Arial" w:hAnsi="Arial" w:cs="Arial"/>
+          <w:sz w:val="24"/>
+          <w:szCs w:val="24"/>
+        </w:rPr>
+        <w:t>Espace secrétaire</w:t>
+      </w:r>
+    </w:p>
+    <w:p>
+      <w:pPr>
+        <w:pStyle w:val="Paragraphedeliste"/>
+        <w:numPr>
+          <w:ilvl w:val="0"/>
+          <w:numId w:val="10"/>
+        </w:numPr>
+        <w:spacing w:before="240" w:line="360" w:lineRule="auto"/>
+        <w:ind w:right="-1134"/>
+        <w:rPr>
+          <w:rFonts w:ascii="Arial" w:hAnsi="Arial" w:cs="Arial"/>
+          <w:sz w:val="24"/>
+          <w:szCs w:val="24"/>
+        </w:rPr>
+      </w:pPr>
+      <w:r>
+        <w:rPr>
+          <w:rFonts w:ascii="Arial" w:hAnsi="Arial" w:cs="Arial"/>
+          <w:sz w:val="24"/>
+          <w:szCs w:val="24"/>
+        </w:rPr>
+        <w:t>Espace administrateur</w:t>
+      </w:r>
+    </w:p>
+    <w:p>
+      <w:pPr>
+        <w:pStyle w:val="Paragraphedeliste"/>
+        <w:numPr>
+          <w:ilvl w:val="0"/>
+          <w:numId w:val="1"/>
+        </w:numPr>
+        <w:spacing w:before="240" w:line="360" w:lineRule="auto"/>
+        <w:ind w:right="-1134"/>
+        <w:rPr>
+          <w:rFonts w:ascii="Arial" w:hAnsi="Arial" w:cs="Arial"/>
+          <w:sz w:val="24"/>
+          <w:szCs w:val="24"/>
+        </w:rPr>
+      </w:pPr>
+      <w:r>
+        <w:rPr>
+          <w:rFonts w:ascii="Arial" w:hAnsi="Arial" w:cs="Arial"/>
+          <w:sz w:val="24"/>
+          <w:szCs w:val="24"/>
+        </w:rPr>
+        <w:t>Discussion</w:t>
+      </w:r>
+    </w:p>
+    <w:p>
+      <w:pPr>
+        <w:pStyle w:val="Paragraphedeliste"/>
+        <w:spacing w:before="240" w:line="360" w:lineRule="auto"/>
+        <w:ind w:left="1065" w:right="-1134"/>
+        <w:rPr>
+          <w:rFonts w:ascii="Arial" w:hAnsi="Arial" w:cs="Arial"/>
+          <w:sz w:val="24"/>
+          <w:szCs w:val="24"/>
+        </w:rPr>
+      </w:pPr>
+      <w:r>
+        <w:rPr>
+          <w:rFonts w:ascii="Arial" w:hAnsi="Arial" w:cs="Arial"/>
+          <w:sz w:val="24"/>
+          <w:szCs w:val="24"/>
+        </w:rPr>
+        <w:t>D-1-   Difficultés rencontrés</w:t>
+      </w:r>
+    </w:p>
+    <w:p>
+      <w:pPr>
+        <w:pStyle w:val="Paragraphedeliste"/>
+        <w:spacing w:before="240" w:line="360" w:lineRule="auto"/>
+        <w:ind w:left="1065" w:right="-1134"/>
+        <w:rPr>
+          <w:rFonts w:ascii="Arial" w:hAnsi="Arial" w:cs="Arial"/>
+          <w:sz w:val="24"/>
+          <w:szCs w:val="24"/>
+        </w:rPr>
+      </w:pPr>
+      <w:r>
+        <w:rPr>
+          <w:rFonts w:ascii="Arial" w:hAnsi="Arial" w:cs="Arial"/>
+          <w:sz w:val="24"/>
+          <w:szCs w:val="24"/>
+        </w:rPr>
+        <w:t>D-2-   Particularité du logiciel</w:t>
+      </w:r>
+    </w:p>
+    <w:p>
+      <w:pPr>
+        <w:pStyle w:val="Paragraphedeliste"/>
+        <w:numPr>
+          <w:ilvl w:val="0"/>
+          <w:numId w:val="1"/>
+        </w:numPr>
+        <w:spacing w:before="240" w:line="360" w:lineRule="auto"/>
+        <w:ind w:right="-1134"/>
+        <w:rPr>
+          <w:rFonts w:ascii="Arial" w:hAnsi="Arial" w:cs="Arial"/>
+          <w:sz w:val="24"/>
+          <w:szCs w:val="24"/>
+        </w:rPr>
+      </w:pPr>
+      <w:r>
+        <w:rPr>
+          <w:rFonts w:ascii="Arial" w:hAnsi="Arial" w:cs="Arial"/>
+          <w:sz w:val="24"/>
+          <w:szCs w:val="24"/>
+        </w:rPr>
+        <w:t xml:space="preserve">Conclusion </w:t>
+      </w:r>
+      <w:bookmarkStart w:id="0" w:name="_GoBack"/>
+      <w:bookmarkEnd w:id="0"/>
     </w:p>
     <w:p>
       <w:pPr>
@@ -2625,7 +3332,16 @@
           <w:sz w:val="24"/>
           <w:szCs w:val="24"/>
         </w:rPr>
-        <w:t xml:space="preserve">ce qui augmente le taux de contamination </w:t>
+        <w:t xml:space="preserve">ce qui </w:t>
+      </w:r>
+      <w:r>
+        <w:rPr>
+          <w:rFonts w:ascii="Arial" w:hAnsi="Arial" w:cs="Arial"/>
+          <w:sz w:val="24"/>
+          <w:szCs w:val="24"/>
+        </w:rPr>
+        <w:lastRenderedPageBreak/>
+        <w:t xml:space="preserve">augmente le taux de contamination </w:t>
       </w:r>
       <w:r>
         <w:rPr>
@@ -2952,8 +3668,6 @@
         </w:rPr>
         <w:t xml:space="preserve"> qui pourraient amener à la mal traitement de ses patients?</w:t>
       </w:r>
-      <w:bookmarkStart w:id="0" w:name="_GoBack"/>
-      <w:bookmarkEnd w:id="0"/>
     </w:p>
     <w:p>
       <w:pPr>
@@ -3005,6 +3719,1066 @@
     </w:sectPr>
   </w:body>
 </w:document>
+</file>
+
+<file path=word/numbering.xml><?xml version="1.0" encoding="utf-8"?>
+<w:numbering xmlns:wpc="http://schemas.microsoft.com/office/word/2010/wordprocessingCanvas" xmlns:mc="http://schemas.openxmlformats.org/markup-compatibility/2006" xmlns:o="urn:schemas-microsoft-com:office:office" xmlns:r="http://schemas.openxmlformats.org/officeDocument/2006/relationships" xmlns:m="http://schemas.openxmlformats.org/officeDocument/2006/math" xmlns:v="urn:schemas-microsoft-com:vml" xmlns:wp14="http://schemas.microsoft.com/office/word/2010/wordprocessingDrawing" xmlns:wp="http://schemas.openxmlformats.org/drawingml/2006/wordprocessingDrawing" xmlns:w10="urn:schemas-microsoft-com:office:word" xmlns:w="http://schemas.openxmlformats.org/wordprocessingml/2006/main" xmlns:w14="http://schemas.microsoft.com/office/word/2010/wordml" xmlns:wpg="http://schemas.microsoft.com/office/word/2010/wordprocessingGroup" xmlns:wpi="http://schemas.microsoft.com/office/word/2010/wordprocessingInk" xmlns:wne="http://schemas.microsoft.com/office/word/2006/wordml" xmlns:wps="http://schemas.microsoft.com/office/word/2010/wordprocessingShape" mc:Ignorable="w14 wp14">
+  <w:abstractNum w:abstractNumId="0">
+    <w:nsid w:val="0C106B9E"/>
+    <w:multiLevelType w:val="hybridMultilevel"/>
+    <w:tmpl w:val="BD002FC8"/>
+    <w:lvl w:ilvl="0" w:tplc="040C0019">
+      <w:start w:val="1"/>
+      <w:numFmt w:val="lowerLetter"/>
+      <w:lvlText w:val="%1."/>
+      <w:lvlJc w:val="left"/>
+      <w:pPr>
+        <w:ind w:left="2136" w:hanging="360"/>
+      </w:pPr>
+    </w:lvl>
+    <w:lvl w:ilvl="1" w:tplc="040C0019" w:tentative="1">
+      <w:start w:val="1"/>
+      <w:numFmt w:val="lowerLetter"/>
+      <w:lvlText w:val="%2."/>
+      <w:lvlJc w:val="left"/>
+      <w:pPr>
+        <w:ind w:left="2856" w:hanging="360"/>
+      </w:pPr>
+    </w:lvl>
+    <w:lvl w:ilvl="2" w:tplc="040C001B" w:tentative="1">
+      <w:start w:val="1"/>
+      <w:numFmt w:val="lowerRoman"/>
+      <w:lvlText w:val="%3."/>
+      <w:lvlJc w:val="right"/>
+      <w:pPr>
+        <w:ind w:left="3576" w:hanging="180"/>
+      </w:pPr>
+    </w:lvl>
+    <w:lvl w:ilvl="3" w:tplc="040C000F" w:tentative="1">
+      <w:start w:val="1"/>
+      <w:numFmt w:val="decimal"/>
+      <w:lvlText w:val="%4."/>
+      <w:lvlJc w:val="left"/>
+      <w:pPr>
+        <w:ind w:left="4296" w:hanging="360"/>
+      </w:pPr>
+    </w:lvl>
+    <w:lvl w:ilvl="4" w:tplc="040C0019" w:tentative="1">
+      <w:start w:val="1"/>
+      <w:numFmt w:val="lowerLetter"/>
+      <w:lvlText w:val="%5."/>
+      <w:lvlJc w:val="left"/>
+      <w:pPr>
+        <w:ind w:left="5016" w:hanging="360"/>
+      </w:pPr>
+    </w:lvl>
+    <w:lvl w:ilvl="5" w:tplc="040C001B" w:tentative="1">
+      <w:start w:val="1"/>
+      <w:numFmt w:val="lowerRoman"/>
+      <w:lvlText w:val="%6."/>
+      <w:lvlJc w:val="right"/>
+      <w:pPr>
+        <w:ind w:left="5736" w:hanging="180"/>
+      </w:pPr>
+    </w:lvl>
+    <w:lvl w:ilvl="6" w:tplc="040C000F" w:tentative="1">
+      <w:start w:val="1"/>
+      <w:numFmt w:val="decimal"/>
+      <w:lvlText w:val="%7."/>
+      <w:lvlJc w:val="left"/>
+      <w:pPr>
+        <w:ind w:left="6456" w:hanging="360"/>
+      </w:pPr>
+    </w:lvl>
+    <w:lvl w:ilvl="7" w:tplc="040C0019" w:tentative="1">
+      <w:start w:val="1"/>
+      <w:numFmt w:val="lowerLetter"/>
+      <w:lvlText w:val="%8."/>
+      <w:lvlJc w:val="left"/>
+      <w:pPr>
+        <w:ind w:left="7176" w:hanging="360"/>
+      </w:pPr>
+    </w:lvl>
+    <w:lvl w:ilvl="8" w:tplc="040C001B" w:tentative="1">
+      <w:start w:val="1"/>
+      <w:numFmt w:val="lowerRoman"/>
+      <w:lvlText w:val="%9."/>
+      <w:lvlJc w:val="right"/>
+      <w:pPr>
+        <w:ind w:left="7896" w:hanging="180"/>
+      </w:pPr>
+    </w:lvl>
+  </w:abstractNum>
+  <w:abstractNum w:abstractNumId="1">
+    <w:nsid w:val="0D453F98"/>
+    <w:multiLevelType w:val="hybridMultilevel"/>
+    <w:tmpl w:val="C1EC1672"/>
+    <w:lvl w:ilvl="0" w:tplc="040C0001">
+      <w:start w:val="1"/>
+      <w:numFmt w:val="bullet"/>
+      <w:lvlText w:val=""/>
+      <w:lvlJc w:val="left"/>
+      <w:pPr>
+        <w:ind w:left="2838" w:hanging="360"/>
+      </w:pPr>
+      <w:rPr>
+        <w:rFonts w:ascii="Symbol" w:hAnsi="Symbol" w:hint="default"/>
+      </w:rPr>
+    </w:lvl>
+    <w:lvl w:ilvl="1" w:tplc="040C0003" w:tentative="1">
+      <w:start w:val="1"/>
+      <w:numFmt w:val="bullet"/>
+      <w:lvlText w:val="o"/>
+      <w:lvlJc w:val="left"/>
+      <w:pPr>
+        <w:ind w:left="3558" w:hanging="360"/>
+      </w:pPr>
+      <w:rPr>
+        <w:rFonts w:ascii="Courier New" w:hAnsi="Courier New" w:cs="Courier New" w:hint="default"/>
+      </w:rPr>
+    </w:lvl>
+    <w:lvl w:ilvl="2" w:tplc="040C0005" w:tentative="1">
+      <w:start w:val="1"/>
+      <w:numFmt w:val="bullet"/>
+      <w:lvlText w:val=""/>
+      <w:lvlJc w:val="left"/>
+      <w:pPr>
+        <w:ind w:left="4278" w:hanging="360"/>
+      </w:pPr>
+      <w:rPr>
+        <w:rFonts w:ascii="Wingdings" w:hAnsi="Wingdings" w:hint="default"/>
+      </w:rPr>
+    </w:lvl>
+    <w:lvl w:ilvl="3" w:tplc="040C0001" w:tentative="1">
+      <w:start w:val="1"/>
+      <w:numFmt w:val="bullet"/>
+      <w:lvlText w:val=""/>
+      <w:lvlJc w:val="left"/>
+      <w:pPr>
+        <w:ind w:left="4998" w:hanging="360"/>
+      </w:pPr>
+      <w:rPr>
+        <w:rFonts w:ascii="Symbol" w:hAnsi="Symbol" w:hint="default"/>
+      </w:rPr>
+    </w:lvl>
+    <w:lvl w:ilvl="4" w:tplc="040C0003" w:tentative="1">
+      <w:start w:val="1"/>
+      <w:numFmt w:val="bullet"/>
+      <w:lvlText w:val="o"/>
+      <w:lvlJc w:val="left"/>
+      <w:pPr>
+        <w:ind w:left="5718" w:hanging="360"/>
+      </w:pPr>
+      <w:rPr>
+        <w:rFonts w:ascii="Courier New" w:hAnsi="Courier New" w:cs="Courier New" w:hint="default"/>
+      </w:rPr>
+    </w:lvl>
+    <w:lvl w:ilvl="5" w:tplc="040C0005" w:tentative="1">
+      <w:start w:val="1"/>
+      <w:numFmt w:val="bullet"/>
+      <w:lvlText w:val=""/>
+      <w:lvlJc w:val="left"/>
+      <w:pPr>
+        <w:ind w:left="6438" w:hanging="360"/>
+      </w:pPr>
+      <w:rPr>
+        <w:rFonts w:ascii="Wingdings" w:hAnsi="Wingdings" w:hint="default"/>
+      </w:rPr>
+    </w:lvl>
+    <w:lvl w:ilvl="6" w:tplc="040C0001" w:tentative="1">
+      <w:start w:val="1"/>
+      <w:numFmt w:val="bullet"/>
+      <w:lvlText w:val=""/>
+      <w:lvlJc w:val="left"/>
+      <w:pPr>
+        <w:ind w:left="7158" w:hanging="360"/>
+      </w:pPr>
+      <w:rPr>
+        <w:rFonts w:ascii="Symbol" w:hAnsi="Symbol" w:hint="default"/>
+      </w:rPr>
+    </w:lvl>
+    <w:lvl w:ilvl="7" w:tplc="040C0003" w:tentative="1">
+      <w:start w:val="1"/>
+      <w:numFmt w:val="bullet"/>
+      <w:lvlText w:val="o"/>
+      <w:lvlJc w:val="left"/>
+      <w:pPr>
+        <w:ind w:left="7878" w:hanging="360"/>
+      </w:pPr>
+      <w:rPr>
+        <w:rFonts w:ascii="Courier New" w:hAnsi="Courier New" w:cs="Courier New" w:hint="default"/>
+      </w:rPr>
+    </w:lvl>
+    <w:lvl w:ilvl="8" w:tplc="040C0005" w:tentative="1">
+      <w:start w:val="1"/>
+      <w:numFmt w:val="bullet"/>
+      <w:lvlText w:val=""/>
+      <w:lvlJc w:val="left"/>
+      <w:pPr>
+        <w:ind w:left="8598" w:hanging="360"/>
+      </w:pPr>
+      <w:rPr>
+        <w:rFonts w:ascii="Wingdings" w:hAnsi="Wingdings" w:hint="default"/>
+      </w:rPr>
+    </w:lvl>
+  </w:abstractNum>
+  <w:abstractNum w:abstractNumId="2">
+    <w:nsid w:val="1B426301"/>
+    <w:multiLevelType w:val="hybridMultilevel"/>
+    <w:tmpl w:val="CDCC94EE"/>
+    <w:lvl w:ilvl="0" w:tplc="040C0019">
+      <w:start w:val="1"/>
+      <w:numFmt w:val="lowerLetter"/>
+      <w:lvlText w:val="%1."/>
+      <w:lvlJc w:val="left"/>
+      <w:pPr>
+        <w:ind w:left="3558" w:hanging="360"/>
+      </w:pPr>
+    </w:lvl>
+    <w:lvl w:ilvl="1" w:tplc="040C0019" w:tentative="1">
+      <w:start w:val="1"/>
+      <w:numFmt w:val="lowerLetter"/>
+      <w:lvlText w:val="%2."/>
+      <w:lvlJc w:val="left"/>
+      <w:pPr>
+        <w:ind w:left="4278" w:hanging="360"/>
+      </w:pPr>
+    </w:lvl>
+    <w:lvl w:ilvl="2" w:tplc="040C001B" w:tentative="1">
+      <w:start w:val="1"/>
+      <w:numFmt w:val="lowerRoman"/>
+      <w:lvlText w:val="%3."/>
+      <w:lvlJc w:val="right"/>
+      <w:pPr>
+        <w:ind w:left="4998" w:hanging="180"/>
+      </w:pPr>
+    </w:lvl>
+    <w:lvl w:ilvl="3" w:tplc="040C000F" w:tentative="1">
+      <w:start w:val="1"/>
+      <w:numFmt w:val="decimal"/>
+      <w:lvlText w:val="%4."/>
+      <w:lvlJc w:val="left"/>
+      <w:pPr>
+        <w:ind w:left="5718" w:hanging="360"/>
+      </w:pPr>
+    </w:lvl>
+    <w:lvl w:ilvl="4" w:tplc="040C0019" w:tentative="1">
+      <w:start w:val="1"/>
+      <w:numFmt w:val="lowerLetter"/>
+      <w:lvlText w:val="%5."/>
+      <w:lvlJc w:val="left"/>
+      <w:pPr>
+        <w:ind w:left="6438" w:hanging="360"/>
+      </w:pPr>
+    </w:lvl>
+    <w:lvl w:ilvl="5" w:tplc="040C001B" w:tentative="1">
+      <w:start w:val="1"/>
+      <w:numFmt w:val="lowerRoman"/>
+      <w:lvlText w:val="%6."/>
+      <w:lvlJc w:val="right"/>
+      <w:pPr>
+        <w:ind w:left="7158" w:hanging="180"/>
+      </w:pPr>
+    </w:lvl>
+    <w:lvl w:ilvl="6" w:tplc="040C000F" w:tentative="1">
+      <w:start w:val="1"/>
+      <w:numFmt w:val="decimal"/>
+      <w:lvlText w:val="%7."/>
+      <w:lvlJc w:val="left"/>
+      <w:pPr>
+        <w:ind w:left="7878" w:hanging="360"/>
+      </w:pPr>
+    </w:lvl>
+    <w:lvl w:ilvl="7" w:tplc="040C0019" w:tentative="1">
+      <w:start w:val="1"/>
+      <w:numFmt w:val="lowerLetter"/>
+      <w:lvlText w:val="%8."/>
+      <w:lvlJc w:val="left"/>
+      <w:pPr>
+        <w:ind w:left="8598" w:hanging="360"/>
+      </w:pPr>
+    </w:lvl>
+    <w:lvl w:ilvl="8" w:tplc="040C001B" w:tentative="1">
+      <w:start w:val="1"/>
+      <w:numFmt w:val="lowerRoman"/>
+      <w:lvlText w:val="%9."/>
+      <w:lvlJc w:val="right"/>
+      <w:pPr>
+        <w:ind w:left="9318" w:hanging="180"/>
+      </w:pPr>
+    </w:lvl>
+  </w:abstractNum>
+  <w:abstractNum w:abstractNumId="3">
+    <w:nsid w:val="1E817219"/>
+    <w:multiLevelType w:val="hybridMultilevel"/>
+    <w:tmpl w:val="E40AFC32"/>
+    <w:lvl w:ilvl="0" w:tplc="040C0001">
+      <w:start w:val="1"/>
+      <w:numFmt w:val="bullet"/>
+      <w:lvlText w:val=""/>
+      <w:lvlJc w:val="left"/>
+      <w:pPr>
+        <w:ind w:left="2856" w:hanging="360"/>
+      </w:pPr>
+      <w:rPr>
+        <w:rFonts w:ascii="Symbol" w:hAnsi="Symbol" w:hint="default"/>
+      </w:rPr>
+    </w:lvl>
+    <w:lvl w:ilvl="1" w:tplc="040C0003" w:tentative="1">
+      <w:start w:val="1"/>
+      <w:numFmt w:val="bullet"/>
+      <w:lvlText w:val="o"/>
+      <w:lvlJc w:val="left"/>
+      <w:pPr>
+        <w:ind w:left="3576" w:hanging="360"/>
+      </w:pPr>
+      <w:rPr>
+        <w:rFonts w:ascii="Courier New" w:hAnsi="Courier New" w:cs="Courier New" w:hint="default"/>
+      </w:rPr>
+    </w:lvl>
+    <w:lvl w:ilvl="2" w:tplc="040C0005" w:tentative="1">
+      <w:start w:val="1"/>
+      <w:numFmt w:val="bullet"/>
+      <w:lvlText w:val=""/>
+      <w:lvlJc w:val="left"/>
+      <w:pPr>
+        <w:ind w:left="4296" w:hanging="360"/>
+      </w:pPr>
+      <w:rPr>
+        <w:rFonts w:ascii="Wingdings" w:hAnsi="Wingdings" w:hint="default"/>
+      </w:rPr>
+    </w:lvl>
+    <w:lvl w:ilvl="3" w:tplc="040C0001" w:tentative="1">
+      <w:start w:val="1"/>
+      <w:numFmt w:val="bullet"/>
+      <w:lvlText w:val=""/>
+      <w:lvlJc w:val="left"/>
+      <w:pPr>
+        <w:ind w:left="5016" w:hanging="360"/>
+      </w:pPr>
+      <w:rPr>
+        <w:rFonts w:ascii="Symbol" w:hAnsi="Symbol" w:hint="default"/>
+      </w:rPr>
+    </w:lvl>
+    <w:lvl w:ilvl="4" w:tplc="040C0003" w:tentative="1">
+      <w:start w:val="1"/>
+      <w:numFmt w:val="bullet"/>
+      <w:lvlText w:val="o"/>
+      <w:lvlJc w:val="left"/>
+      <w:pPr>
+        <w:ind w:left="5736" w:hanging="360"/>
+      </w:pPr>
+      <w:rPr>
+        <w:rFonts w:ascii="Courier New" w:hAnsi="Courier New" w:cs="Courier New" w:hint="default"/>
+      </w:rPr>
+    </w:lvl>
+    <w:lvl w:ilvl="5" w:tplc="040C0005" w:tentative="1">
+      <w:start w:val="1"/>
+      <w:numFmt w:val="bullet"/>
+      <w:lvlText w:val=""/>
+      <w:lvlJc w:val="left"/>
+      <w:pPr>
+        <w:ind w:left="6456" w:hanging="360"/>
+      </w:pPr>
+      <w:rPr>
+        <w:rFonts w:ascii="Wingdings" w:hAnsi="Wingdings" w:hint="default"/>
+      </w:rPr>
+    </w:lvl>
+    <w:lvl w:ilvl="6" w:tplc="040C0001" w:tentative="1">
+      <w:start w:val="1"/>
+      <w:numFmt w:val="bullet"/>
+      <w:lvlText w:val=""/>
+      <w:lvlJc w:val="left"/>
+      <w:pPr>
+        <w:ind w:left="7176" w:hanging="360"/>
+      </w:pPr>
+      <w:rPr>
+        <w:rFonts w:ascii="Symbol" w:hAnsi="Symbol" w:hint="default"/>
+      </w:rPr>
+    </w:lvl>
+    <w:lvl w:ilvl="7" w:tplc="040C0003" w:tentative="1">
+      <w:start w:val="1"/>
+      <w:numFmt w:val="bullet"/>
+      <w:lvlText w:val="o"/>
+      <w:lvlJc w:val="left"/>
+      <w:pPr>
+        <w:ind w:left="7896" w:hanging="360"/>
+      </w:pPr>
+      <w:rPr>
+        <w:rFonts w:ascii="Courier New" w:hAnsi="Courier New" w:cs="Courier New" w:hint="default"/>
+      </w:rPr>
+    </w:lvl>
+    <w:lvl w:ilvl="8" w:tplc="040C0005" w:tentative="1">
+      <w:start w:val="1"/>
+      <w:numFmt w:val="bullet"/>
+      <w:lvlText w:val=""/>
+      <w:lvlJc w:val="left"/>
+      <w:pPr>
+        <w:ind w:left="8616" w:hanging="360"/>
+      </w:pPr>
+      <w:rPr>
+        <w:rFonts w:ascii="Wingdings" w:hAnsi="Wingdings" w:hint="default"/>
+      </w:rPr>
+    </w:lvl>
+  </w:abstractNum>
+  <w:abstractNum w:abstractNumId="4">
+    <w:nsid w:val="43C517E2"/>
+    <w:multiLevelType w:val="hybridMultilevel"/>
+    <w:tmpl w:val="C816AAB4"/>
+    <w:lvl w:ilvl="0" w:tplc="040C0001">
+      <w:start w:val="1"/>
+      <w:numFmt w:val="bullet"/>
+      <w:lvlText w:val=""/>
+      <w:lvlJc w:val="left"/>
+      <w:pPr>
+        <w:ind w:left="3240" w:hanging="360"/>
+      </w:pPr>
+      <w:rPr>
+        <w:rFonts w:ascii="Symbol" w:hAnsi="Symbol" w:hint="default"/>
+      </w:rPr>
+    </w:lvl>
+    <w:lvl w:ilvl="1" w:tplc="040C0003" w:tentative="1">
+      <w:start w:val="1"/>
+      <w:numFmt w:val="bullet"/>
+      <w:lvlText w:val="o"/>
+      <w:lvlJc w:val="left"/>
+      <w:pPr>
+        <w:ind w:left="3960" w:hanging="360"/>
+      </w:pPr>
+      <w:rPr>
+        <w:rFonts w:ascii="Courier New" w:hAnsi="Courier New" w:cs="Courier New" w:hint="default"/>
+      </w:rPr>
+    </w:lvl>
+    <w:lvl w:ilvl="2" w:tplc="040C0005" w:tentative="1">
+      <w:start w:val="1"/>
+      <w:numFmt w:val="bullet"/>
+      <w:lvlText w:val=""/>
+      <w:lvlJc w:val="left"/>
+      <w:pPr>
+        <w:ind w:left="4680" w:hanging="360"/>
+      </w:pPr>
+      <w:rPr>
+        <w:rFonts w:ascii="Wingdings" w:hAnsi="Wingdings" w:hint="default"/>
+      </w:rPr>
+    </w:lvl>
+    <w:lvl w:ilvl="3" w:tplc="040C0001" w:tentative="1">
+      <w:start w:val="1"/>
+      <w:numFmt w:val="bullet"/>
+      <w:lvlText w:val=""/>
+      <w:lvlJc w:val="left"/>
+      <w:pPr>
+        <w:ind w:left="5400" w:hanging="360"/>
+      </w:pPr>
+      <w:rPr>
+        <w:rFonts w:ascii="Symbol" w:hAnsi="Symbol" w:hint="default"/>
+      </w:rPr>
+    </w:lvl>
+    <w:lvl w:ilvl="4" w:tplc="040C0003" w:tentative="1">
+      <w:start w:val="1"/>
+      <w:numFmt w:val="bullet"/>
+      <w:lvlText w:val="o"/>
+      <w:lvlJc w:val="left"/>
+      <w:pPr>
+        <w:ind w:left="6120" w:hanging="360"/>
+      </w:pPr>
+      <w:rPr>
+        <w:rFonts w:ascii="Courier New" w:hAnsi="Courier New" w:cs="Courier New" w:hint="default"/>
+      </w:rPr>
+    </w:lvl>
+    <w:lvl w:ilvl="5" w:tplc="040C0005" w:tentative="1">
+      <w:start w:val="1"/>
+      <w:numFmt w:val="bullet"/>
+      <w:lvlText w:val=""/>
+      <w:lvlJc w:val="left"/>
+      <w:pPr>
+        <w:ind w:left="6840" w:hanging="360"/>
+      </w:pPr>
+      <w:rPr>
+        <w:rFonts w:ascii="Wingdings" w:hAnsi="Wingdings" w:hint="default"/>
+      </w:rPr>
+    </w:lvl>
+    <w:lvl w:ilvl="6" w:tplc="040C0001" w:tentative="1">
+      <w:start w:val="1"/>
+      <w:numFmt w:val="bullet"/>
+      <w:lvlText w:val=""/>
+      <w:lvlJc w:val="left"/>
+      <w:pPr>
+        <w:ind w:left="7560" w:hanging="360"/>
+      </w:pPr>
+      <w:rPr>
+        <w:rFonts w:ascii="Symbol" w:hAnsi="Symbol" w:hint="default"/>
+      </w:rPr>
+    </w:lvl>
+    <w:lvl w:ilvl="7" w:tplc="040C0003" w:tentative="1">
+      <w:start w:val="1"/>
+      <w:numFmt w:val="bullet"/>
+      <w:lvlText w:val="o"/>
+      <w:lvlJc w:val="left"/>
+      <w:pPr>
+        <w:ind w:left="8280" w:hanging="360"/>
+      </w:pPr>
+      <w:rPr>
+        <w:rFonts w:ascii="Courier New" w:hAnsi="Courier New" w:cs="Courier New" w:hint="default"/>
+      </w:rPr>
+    </w:lvl>
+    <w:lvl w:ilvl="8" w:tplc="040C0005" w:tentative="1">
+      <w:start w:val="1"/>
+      <w:numFmt w:val="bullet"/>
+      <w:lvlText w:val=""/>
+      <w:lvlJc w:val="left"/>
+      <w:pPr>
+        <w:ind w:left="9000" w:hanging="360"/>
+      </w:pPr>
+      <w:rPr>
+        <w:rFonts w:ascii="Wingdings" w:hAnsi="Wingdings" w:hint="default"/>
+      </w:rPr>
+    </w:lvl>
+  </w:abstractNum>
+  <w:abstractNum w:abstractNumId="5">
+    <w:nsid w:val="50046995"/>
+    <w:multiLevelType w:val="hybridMultilevel"/>
+    <w:tmpl w:val="B08ECF9C"/>
+    <w:lvl w:ilvl="0" w:tplc="040C0001">
+      <w:start w:val="1"/>
+      <w:numFmt w:val="bullet"/>
+      <w:lvlText w:val=""/>
+      <w:lvlJc w:val="left"/>
+      <w:pPr>
+        <w:ind w:left="2847" w:hanging="360"/>
+      </w:pPr>
+      <w:rPr>
+        <w:rFonts w:ascii="Symbol" w:hAnsi="Symbol" w:hint="default"/>
+      </w:rPr>
+    </w:lvl>
+    <w:lvl w:ilvl="1" w:tplc="040C0003" w:tentative="1">
+      <w:start w:val="1"/>
+      <w:numFmt w:val="bullet"/>
+      <w:lvlText w:val="o"/>
+      <w:lvlJc w:val="left"/>
+      <w:pPr>
+        <w:ind w:left="3567" w:hanging="360"/>
+      </w:pPr>
+      <w:rPr>
+        <w:rFonts w:ascii="Courier New" w:hAnsi="Courier New" w:cs="Courier New" w:hint="default"/>
+      </w:rPr>
+    </w:lvl>
+    <w:lvl w:ilvl="2" w:tplc="040C0005" w:tentative="1">
+      <w:start w:val="1"/>
+      <w:numFmt w:val="bullet"/>
+      <w:lvlText w:val=""/>
+      <w:lvlJc w:val="left"/>
+      <w:pPr>
+        <w:ind w:left="4287" w:hanging="360"/>
+      </w:pPr>
+      <w:rPr>
+        <w:rFonts w:ascii="Wingdings" w:hAnsi="Wingdings" w:hint="default"/>
+      </w:rPr>
+    </w:lvl>
+    <w:lvl w:ilvl="3" w:tplc="040C0001" w:tentative="1">
+      <w:start w:val="1"/>
+      <w:numFmt w:val="bullet"/>
+      <w:lvlText w:val=""/>
+      <w:lvlJc w:val="left"/>
+      <w:pPr>
+        <w:ind w:left="5007" w:hanging="360"/>
+      </w:pPr>
+      <w:rPr>
+        <w:rFonts w:ascii="Symbol" w:hAnsi="Symbol" w:hint="default"/>
+      </w:rPr>
+    </w:lvl>
+    <w:lvl w:ilvl="4" w:tplc="040C0003" w:tentative="1">
+      <w:start w:val="1"/>
+      <w:numFmt w:val="bullet"/>
+      <w:lvlText w:val="o"/>
+      <w:lvlJc w:val="left"/>
+      <w:pPr>
+        <w:ind w:left="5727" w:hanging="360"/>
+      </w:pPr>
+      <w:rPr>
+        <w:rFonts w:ascii="Courier New" w:hAnsi="Courier New" w:cs="Courier New" w:hint="default"/>
+      </w:rPr>
+    </w:lvl>
+    <w:lvl w:ilvl="5" w:tplc="040C0005" w:tentative="1">
+      <w:start w:val="1"/>
+      <w:numFmt w:val="bullet"/>
+      <w:lvlText w:val=""/>
+      <w:lvlJc w:val="left"/>
+      <w:pPr>
+        <w:ind w:left="6447" w:hanging="360"/>
+      </w:pPr>
+      <w:rPr>
+        <w:rFonts w:ascii="Wingdings" w:hAnsi="Wingdings" w:hint="default"/>
+      </w:rPr>
+    </w:lvl>
+    <w:lvl w:ilvl="6" w:tplc="040C0001" w:tentative="1">
+      <w:start w:val="1"/>
+      <w:numFmt w:val="bullet"/>
+      <w:lvlText w:val=""/>
+      <w:lvlJc w:val="left"/>
+      <w:pPr>
+        <w:ind w:left="7167" w:hanging="360"/>
+      </w:pPr>
+      <w:rPr>
+        <w:rFonts w:ascii="Symbol" w:hAnsi="Symbol" w:hint="default"/>
+      </w:rPr>
+    </w:lvl>
+    <w:lvl w:ilvl="7" w:tplc="040C0003" w:tentative="1">
+      <w:start w:val="1"/>
+      <w:numFmt w:val="bullet"/>
+      <w:lvlText w:val="o"/>
+      <w:lvlJc w:val="left"/>
+      <w:pPr>
+        <w:ind w:left="7887" w:hanging="360"/>
+      </w:pPr>
+      <w:rPr>
+        <w:rFonts w:ascii="Courier New" w:hAnsi="Courier New" w:cs="Courier New" w:hint="default"/>
+      </w:rPr>
+    </w:lvl>
+    <w:lvl w:ilvl="8" w:tplc="040C0005" w:tentative="1">
+      <w:start w:val="1"/>
+      <w:numFmt w:val="bullet"/>
+      <w:lvlText w:val=""/>
+      <w:lvlJc w:val="left"/>
+      <w:pPr>
+        <w:ind w:left="8607" w:hanging="360"/>
+      </w:pPr>
+      <w:rPr>
+        <w:rFonts w:ascii="Wingdings" w:hAnsi="Wingdings" w:hint="default"/>
+      </w:rPr>
+    </w:lvl>
+  </w:abstractNum>
+  <w:abstractNum w:abstractNumId="6">
+    <w:nsid w:val="5A9A7CB3"/>
+    <w:multiLevelType w:val="hybridMultilevel"/>
+    <w:tmpl w:val="538C9B50"/>
+    <w:lvl w:ilvl="0" w:tplc="040C0019">
+      <w:start w:val="1"/>
+      <w:numFmt w:val="lowerLetter"/>
+      <w:lvlText w:val="%1."/>
+      <w:lvlJc w:val="left"/>
+      <w:pPr>
+        <w:ind w:left="720" w:hanging="360"/>
+      </w:pPr>
+    </w:lvl>
+    <w:lvl w:ilvl="1" w:tplc="040C0019" w:tentative="1">
+      <w:start w:val="1"/>
+      <w:numFmt w:val="lowerLetter"/>
+      <w:lvlText w:val="%2."/>
+      <w:lvlJc w:val="left"/>
+      <w:pPr>
+        <w:ind w:left="1440" w:hanging="360"/>
+      </w:pPr>
+    </w:lvl>
+    <w:lvl w:ilvl="2" w:tplc="040C001B" w:tentative="1">
+      <w:start w:val="1"/>
+      <w:numFmt w:val="lowerRoman"/>
+      <w:lvlText w:val="%3."/>
+      <w:lvlJc w:val="right"/>
+      <w:pPr>
+        <w:ind w:left="2160" w:hanging="180"/>
+      </w:pPr>
+    </w:lvl>
+    <w:lvl w:ilvl="3" w:tplc="040C000F" w:tentative="1">
+      <w:start w:val="1"/>
+      <w:numFmt w:val="decimal"/>
+      <w:lvlText w:val="%4."/>
+      <w:lvlJc w:val="left"/>
+      <w:pPr>
+        <w:ind w:left="2880" w:hanging="360"/>
+      </w:pPr>
+    </w:lvl>
+    <w:lvl w:ilvl="4" w:tplc="040C0019" w:tentative="1">
+      <w:start w:val="1"/>
+      <w:numFmt w:val="lowerLetter"/>
+      <w:lvlText w:val="%5."/>
+      <w:lvlJc w:val="left"/>
+      <w:pPr>
+        <w:ind w:left="3600" w:hanging="360"/>
+      </w:pPr>
+    </w:lvl>
+    <w:lvl w:ilvl="5" w:tplc="040C001B" w:tentative="1">
+      <w:start w:val="1"/>
+      <w:numFmt w:val="lowerRoman"/>
+      <w:lvlText w:val="%6."/>
+      <w:lvlJc w:val="right"/>
+      <w:pPr>
+        <w:ind w:left="4320" w:hanging="180"/>
+      </w:pPr>
+    </w:lvl>
+    <w:lvl w:ilvl="6" w:tplc="040C000F" w:tentative="1">
+      <w:start w:val="1"/>
+      <w:numFmt w:val="decimal"/>
+      <w:lvlText w:val="%7."/>
+      <w:lvlJc w:val="left"/>
+      <w:pPr>
+        <w:ind w:left="5040" w:hanging="360"/>
+      </w:pPr>
+    </w:lvl>
+    <w:lvl w:ilvl="7" w:tplc="040C0019" w:tentative="1">
+      <w:start w:val="1"/>
+      <w:numFmt w:val="lowerLetter"/>
+      <w:lvlText w:val="%8."/>
+      <w:lvlJc w:val="left"/>
+      <w:pPr>
+        <w:ind w:left="5760" w:hanging="360"/>
+      </w:pPr>
+    </w:lvl>
+    <w:lvl w:ilvl="8" w:tplc="040C001B" w:tentative="1">
+      <w:start w:val="1"/>
+      <w:numFmt w:val="lowerRoman"/>
+      <w:lvlText w:val="%9."/>
+      <w:lvlJc w:val="right"/>
+      <w:pPr>
+        <w:ind w:left="6480" w:hanging="180"/>
+      </w:pPr>
+    </w:lvl>
+  </w:abstractNum>
+  <w:abstractNum w:abstractNumId="7">
+    <w:nsid w:val="685D0F45"/>
+    <w:multiLevelType w:val="hybridMultilevel"/>
+    <w:tmpl w:val="D4762CCE"/>
+    <w:lvl w:ilvl="0" w:tplc="040C000B">
+      <w:start w:val="1"/>
+      <w:numFmt w:val="bullet"/>
+      <w:lvlText w:val=""/>
+      <w:lvlJc w:val="left"/>
+      <w:pPr>
+        <w:ind w:left="3567" w:hanging="360"/>
+      </w:pPr>
+      <w:rPr>
+        <w:rFonts w:ascii="Wingdings" w:hAnsi="Wingdings" w:hint="default"/>
+      </w:rPr>
+    </w:lvl>
+    <w:lvl w:ilvl="1" w:tplc="040C0003" w:tentative="1">
+      <w:start w:val="1"/>
+      <w:numFmt w:val="bullet"/>
+      <w:lvlText w:val="o"/>
+      <w:lvlJc w:val="left"/>
+      <w:pPr>
+        <w:ind w:left="4287" w:hanging="360"/>
+      </w:pPr>
+      <w:rPr>
+        <w:rFonts w:ascii="Courier New" w:hAnsi="Courier New" w:cs="Courier New" w:hint="default"/>
+      </w:rPr>
+    </w:lvl>
+    <w:lvl w:ilvl="2" w:tplc="040C0005" w:tentative="1">
+      <w:start w:val="1"/>
+      <w:numFmt w:val="bullet"/>
+      <w:lvlText w:val=""/>
+      <w:lvlJc w:val="left"/>
+      <w:pPr>
+        <w:ind w:left="5007" w:hanging="360"/>
+      </w:pPr>
+      <w:rPr>
+        <w:rFonts w:ascii="Wingdings" w:hAnsi="Wingdings" w:hint="default"/>
+      </w:rPr>
+    </w:lvl>
+    <w:lvl w:ilvl="3" w:tplc="040C0001" w:tentative="1">
+      <w:start w:val="1"/>
+      <w:numFmt w:val="bullet"/>
+      <w:lvlText w:val=""/>
+      <w:lvlJc w:val="left"/>
+      <w:pPr>
+        <w:ind w:left="5727" w:hanging="360"/>
+      </w:pPr>
+      <w:rPr>
+        <w:rFonts w:ascii="Symbol" w:hAnsi="Symbol" w:hint="default"/>
+      </w:rPr>
+    </w:lvl>
+    <w:lvl w:ilvl="4" w:tplc="040C0003" w:tentative="1">
+      <w:start w:val="1"/>
+      <w:numFmt w:val="bullet"/>
+      <w:lvlText w:val="o"/>
+      <w:lvlJc w:val="left"/>
+      <w:pPr>
+        <w:ind w:left="6447" w:hanging="360"/>
+      </w:pPr>
+      <w:rPr>
+        <w:rFonts w:ascii="Courier New" w:hAnsi="Courier New" w:cs="Courier New" w:hint="default"/>
+      </w:rPr>
+    </w:lvl>
+    <w:lvl w:ilvl="5" w:tplc="040C0005" w:tentative="1">
+      <w:start w:val="1"/>
+      <w:numFmt w:val="bullet"/>
+      <w:lvlText w:val=""/>
+      <w:lvlJc w:val="left"/>
+      <w:pPr>
+        <w:ind w:left="7167" w:hanging="360"/>
+      </w:pPr>
+      <w:rPr>
+        <w:rFonts w:ascii="Wingdings" w:hAnsi="Wingdings" w:hint="default"/>
+      </w:rPr>
+    </w:lvl>
+    <w:lvl w:ilvl="6" w:tplc="040C0001" w:tentative="1">
+      <w:start w:val="1"/>
+      <w:numFmt w:val="bullet"/>
+      <w:lvlText w:val=""/>
+      <w:lvlJc w:val="left"/>
+      <w:pPr>
+        <w:ind w:left="7887" w:hanging="360"/>
+      </w:pPr>
+      <w:rPr>
+        <w:rFonts w:ascii="Symbol" w:hAnsi="Symbol" w:hint="default"/>
+      </w:rPr>
+    </w:lvl>
+    <w:lvl w:ilvl="7" w:tplc="040C0003" w:tentative="1">
+      <w:start w:val="1"/>
+      <w:numFmt w:val="bullet"/>
+      <w:lvlText w:val="o"/>
+      <w:lvlJc w:val="left"/>
+      <w:pPr>
+        <w:ind w:left="8607" w:hanging="360"/>
+      </w:pPr>
+      <w:rPr>
+        <w:rFonts w:ascii="Courier New" w:hAnsi="Courier New" w:cs="Courier New" w:hint="default"/>
+      </w:rPr>
+    </w:lvl>
+    <w:lvl w:ilvl="8" w:tplc="040C0005" w:tentative="1">
+      <w:start w:val="1"/>
+      <w:numFmt w:val="bullet"/>
+      <w:lvlText w:val=""/>
+      <w:lvlJc w:val="left"/>
+      <w:pPr>
+        <w:ind w:left="9327" w:hanging="360"/>
+      </w:pPr>
+      <w:rPr>
+        <w:rFonts w:ascii="Wingdings" w:hAnsi="Wingdings" w:hint="default"/>
+      </w:rPr>
+    </w:lvl>
+  </w:abstractNum>
+  <w:abstractNum w:abstractNumId="8">
+    <w:nsid w:val="76793F70"/>
+    <w:multiLevelType w:val="hybridMultilevel"/>
+    <w:tmpl w:val="F5C07A48"/>
+    <w:lvl w:ilvl="0" w:tplc="040C0001">
+      <w:start w:val="1"/>
+      <w:numFmt w:val="bullet"/>
+      <w:lvlText w:val=""/>
+      <w:lvlJc w:val="left"/>
+      <w:pPr>
+        <w:ind w:left="2136" w:hanging="360"/>
+      </w:pPr>
+      <w:rPr>
+        <w:rFonts w:ascii="Symbol" w:hAnsi="Symbol" w:hint="default"/>
+      </w:rPr>
+    </w:lvl>
+    <w:lvl w:ilvl="1" w:tplc="040C0003" w:tentative="1">
+      <w:start w:val="1"/>
+      <w:numFmt w:val="bullet"/>
+      <w:lvlText w:val="o"/>
+      <w:lvlJc w:val="left"/>
+      <w:pPr>
+        <w:ind w:left="2856" w:hanging="360"/>
+      </w:pPr>
+      <w:rPr>
+        <w:rFonts w:ascii="Courier New" w:hAnsi="Courier New" w:cs="Courier New" w:hint="default"/>
+      </w:rPr>
+    </w:lvl>
+    <w:lvl w:ilvl="2" w:tplc="040C0005" w:tentative="1">
+      <w:start w:val="1"/>
+      <w:numFmt w:val="bullet"/>
+      <w:lvlText w:val=""/>
+      <w:lvlJc w:val="left"/>
+      <w:pPr>
+        <w:ind w:left="3576" w:hanging="360"/>
+      </w:pPr>
+      <w:rPr>
+        <w:rFonts w:ascii="Wingdings" w:hAnsi="Wingdings" w:hint="default"/>
+      </w:rPr>
+    </w:lvl>
+    <w:lvl w:ilvl="3" w:tplc="040C0001" w:tentative="1">
+      <w:start w:val="1"/>
+      <w:numFmt w:val="bullet"/>
+      <w:lvlText w:val=""/>
+      <w:lvlJc w:val="left"/>
+      <w:pPr>
+        <w:ind w:left="4296" w:hanging="360"/>
+      </w:pPr>
+      <w:rPr>
+        <w:rFonts w:ascii="Symbol" w:hAnsi="Symbol" w:hint="default"/>
+      </w:rPr>
+    </w:lvl>
+    <w:lvl w:ilvl="4" w:tplc="040C0003" w:tentative="1">
+      <w:start w:val="1"/>
+      <w:numFmt w:val="bullet"/>
+      <w:lvlText w:val="o"/>
+      <w:lvlJc w:val="left"/>
+      <w:pPr>
+        <w:ind w:left="5016" w:hanging="360"/>
+      </w:pPr>
+      <w:rPr>
+        <w:rFonts w:ascii="Courier New" w:hAnsi="Courier New" w:cs="Courier New" w:hint="default"/>
+      </w:rPr>
+    </w:lvl>
+    <w:lvl w:ilvl="5" w:tplc="040C0005" w:tentative="1">
+      <w:start w:val="1"/>
+      <w:numFmt w:val="bullet"/>
+      <w:lvlText w:val=""/>
+      <w:lvlJc w:val="left"/>
+      <w:pPr>
+        <w:ind w:left="5736" w:hanging="360"/>
+      </w:pPr>
+      <w:rPr>
+        <w:rFonts w:ascii="Wingdings" w:hAnsi="Wingdings" w:hint="default"/>
+      </w:rPr>
+    </w:lvl>
+    <w:lvl w:ilvl="6" w:tplc="040C0001" w:tentative="1">
+      <w:start w:val="1"/>
+      <w:numFmt w:val="bullet"/>
+      <w:lvlText w:val=""/>
+      <w:lvlJc w:val="left"/>
+      <w:pPr>
+        <w:ind w:left="6456" w:hanging="360"/>
+      </w:pPr>
+      <w:rPr>
+        <w:rFonts w:ascii="Symbol" w:hAnsi="Symbol" w:hint="default"/>
+      </w:rPr>
+    </w:lvl>
+    <w:lvl w:ilvl="7" w:tplc="040C0003" w:tentative="1">
+      <w:start w:val="1"/>
+      <w:numFmt w:val="bullet"/>
+      <w:lvlText w:val="o"/>
+      <w:lvlJc w:val="left"/>
+      <w:pPr>
+        <w:ind w:left="7176" w:hanging="360"/>
+      </w:pPr>
+      <w:rPr>
+        <w:rFonts w:ascii="Courier New" w:hAnsi="Courier New" w:cs="Courier New" w:hint="default"/>
+      </w:rPr>
+    </w:lvl>
+    <w:lvl w:ilvl="8" w:tplc="040C0005" w:tentative="1">
+      <w:start w:val="1"/>
+      <w:numFmt w:val="bullet"/>
+      <w:lvlText w:val=""/>
+      <w:lvlJc w:val="left"/>
+      <w:pPr>
+        <w:ind w:left="7896" w:hanging="360"/>
+      </w:pPr>
+      <w:rPr>
+        <w:rFonts w:ascii="Wingdings" w:hAnsi="Wingdings" w:hint="default"/>
+      </w:rPr>
+    </w:lvl>
+  </w:abstractNum>
+  <w:abstractNum w:abstractNumId="9">
+    <w:nsid w:val="78883A28"/>
+    <w:multiLevelType w:val="hybridMultilevel"/>
+    <w:tmpl w:val="6C2C5980"/>
+    <w:lvl w:ilvl="0" w:tplc="0B5AF5BA">
+      <w:start w:val="1"/>
+      <w:numFmt w:val="upperLetter"/>
+      <w:lvlText w:val="%1-"/>
+      <w:lvlJc w:val="left"/>
+      <w:pPr>
+        <w:ind w:left="1065" w:hanging="360"/>
+      </w:pPr>
+      <w:rPr>
+        <w:rFonts w:hint="default"/>
+      </w:rPr>
+    </w:lvl>
+    <w:lvl w:ilvl="1" w:tplc="040C0019" w:tentative="1">
+      <w:start w:val="1"/>
+      <w:numFmt w:val="lowerLetter"/>
+      <w:lvlText w:val="%2."/>
+      <w:lvlJc w:val="left"/>
+      <w:pPr>
+        <w:ind w:left="1785" w:hanging="360"/>
+      </w:pPr>
+    </w:lvl>
+    <w:lvl w:ilvl="2" w:tplc="040C001B" w:tentative="1">
+      <w:start w:val="1"/>
+      <w:numFmt w:val="lowerRoman"/>
+      <w:lvlText w:val="%3."/>
+      <w:lvlJc w:val="right"/>
+      <w:pPr>
+        <w:ind w:left="2505" w:hanging="180"/>
+      </w:pPr>
+    </w:lvl>
+    <w:lvl w:ilvl="3" w:tplc="040C000F" w:tentative="1">
+      <w:start w:val="1"/>
+      <w:numFmt w:val="decimal"/>
+      <w:lvlText w:val="%4."/>
+      <w:lvlJc w:val="left"/>
+      <w:pPr>
+        <w:ind w:left="3225" w:hanging="360"/>
+      </w:pPr>
+    </w:lvl>
+    <w:lvl w:ilvl="4" w:tplc="040C0019" w:tentative="1">
+      <w:start w:val="1"/>
+      <w:numFmt w:val="lowerLetter"/>
+      <w:lvlText w:val="%5."/>
+      <w:lvlJc w:val="left"/>
+      <w:pPr>
+        <w:ind w:left="3945" w:hanging="360"/>
+      </w:pPr>
+    </w:lvl>
+    <w:lvl w:ilvl="5" w:tplc="040C001B" w:tentative="1">
+      <w:start w:val="1"/>
+      <w:numFmt w:val="lowerRoman"/>
+      <w:lvlText w:val="%6."/>
+      <w:lvlJc w:val="right"/>
+      <w:pPr>
+        <w:ind w:left="4665" w:hanging="180"/>
+      </w:pPr>
+    </w:lvl>
+    <w:lvl w:ilvl="6" w:tplc="040C000F" w:tentative="1">
+      <w:start w:val="1"/>
+      <w:numFmt w:val="decimal"/>
+      <w:lvlText w:val="%7."/>
+      <w:lvlJc w:val="left"/>
+      <w:pPr>
+        <w:ind w:left="5385" w:hanging="360"/>
+      </w:pPr>
+    </w:lvl>
+    <w:lvl w:ilvl="7" w:tplc="040C0019" w:tentative="1">
+      <w:start w:val="1"/>
+      <w:numFmt w:val="lowerLetter"/>
+      <w:lvlText w:val="%8."/>
+      <w:lvlJc w:val="left"/>
+      <w:pPr>
+        <w:ind w:left="6105" w:hanging="360"/>
+      </w:pPr>
+    </w:lvl>
+    <w:lvl w:ilvl="8" w:tplc="040C001B" w:tentative="1">
+      <w:start w:val="1"/>
+      <w:numFmt w:val="lowerRoman"/>
+      <w:lvlText w:val="%9."/>
+      <w:lvlJc w:val="right"/>
+      <w:pPr>
+        <w:ind w:left="6825" w:hanging="180"/>
+      </w:pPr>
+    </w:lvl>
+  </w:abstractNum>
+  <w:num w:numId="1">
+    <w:abstractNumId w:val="9"/>
+  </w:num>
+  <w:num w:numId="2">
+    <w:abstractNumId w:val="4"/>
+  </w:num>
+  <w:num w:numId="3">
+    <w:abstractNumId w:val="1"/>
+  </w:num>
+  <w:num w:numId="4">
+    <w:abstractNumId w:val="8"/>
+  </w:num>
+  <w:num w:numId="5">
+    <w:abstractNumId w:val="3"/>
+  </w:num>
+  <w:num w:numId="6">
+    <w:abstractNumId w:val="2"/>
+  </w:num>
+  <w:num w:numId="7">
+    <w:abstractNumId w:val="6"/>
+  </w:num>
+  <w:num w:numId="8">
+    <w:abstractNumId w:val="0"/>
+  </w:num>
+  <w:num w:numId="9">
+    <w:abstractNumId w:val="5"/>
+  </w:num>
+  <w:num w:numId="10">
+    <w:abstractNumId w:val="7"/>
+  </w:num>
+</w:numbering>
 </file>
 
 <file path=word/styles.xml><?xml version="1.0" encoding="utf-8"?>
@@ -3253,6 +5027,17 @@
       <w:bCs/>
     </w:rPr>
   </w:style>
+  <w:style w:type="paragraph" w:styleId="Paragraphedeliste">
+    <w:name w:val="List Paragraph"/>
+    <w:basedOn w:val="Normal"/>
+    <w:uiPriority w:val="34"/>
+    <w:qFormat/>
+    <w:rsid w:val="00DB039A"/>
+    <w:pPr>
+      <w:ind w:left="720"/>
+      <w:contextualSpacing/>
+    </w:pPr>
+  </w:style>
 </w:styles>
 </file>
 
@@ -3501,6 +5286,17 @@
       <w:b/>
       <w:bCs/>
     </w:rPr>
+  </w:style>
+  <w:style w:type="paragraph" w:styleId="Paragraphedeliste">
+    <w:name w:val="List Paragraph"/>
+    <w:basedOn w:val="Normal"/>
+    <w:uiPriority w:val="34"/>
+    <w:qFormat/>
+    <w:rsid w:val="00DB039A"/>
+    <w:pPr>
+      <w:ind w:left="720"/>
+      <w:contextualSpacing/>
+    </w:pPr>
   </w:style>
 </w:styles>
 </file>
@@ -3795,7 +5591,7 @@
 </file>
 
 <file path=customXml/itemProps1.xml><?xml version="1.0" encoding="utf-8"?>
-<ds:datastoreItem xmlns:ds="http://schemas.openxmlformats.org/officeDocument/2006/customXml" ds:itemID="{70BA9745-EF08-4B04-AAEF-80D6EF515A34}">
+<ds:datastoreItem xmlns:ds="http://schemas.openxmlformats.org/officeDocument/2006/customXml" ds:itemID="{9FA27BEB-7A97-4122-BE14-57E1CD94D74D}">
   <ds:schemaRefs>
     <ds:schemaRef ds:uri="http://schemas.openxmlformats.org/officeDocument/2006/bibliography"/>
   </ds:schemaRefs>

</xml_diff>

<commit_message>
détail sur les environnements de développement
</commit_message>
<xml_diff>
--- a/Mémoire de fin d'étude.docx
+++ b/Mémoire de fin d'étude.docx
@@ -2540,8 +2540,6 @@
         </w:rPr>
         <w:t>Le Visual Studio Code</w:t>
       </w:r>
-      <w:bookmarkStart w:id="0" w:name="_GoBack"/>
-      <w:bookmarkEnd w:id="0"/>
     </w:p>
     <w:p>
       <w:pPr>
@@ -4916,22 +4914,24 @@
         <w:ind w:firstLine="708"/>
         <w:rPr>
           <w:rFonts w:ascii="Arial" w:hAnsi="Arial" w:cs="Arial"/>
-          <w:sz w:val="24"/>
-          <w:szCs w:val="24"/>
-        </w:rPr>
-      </w:pPr>
-      <w:r>
-        <w:rPr>
-          <w:rFonts w:ascii="Arial" w:hAnsi="Arial" w:cs="Arial"/>
           <w:b/>
           <w:sz w:val="24"/>
           <w:szCs w:val="24"/>
         </w:rPr>
+      </w:pPr>
+      <w:r>
+        <w:rPr>
+          <w:rFonts w:ascii="Arial" w:hAnsi="Arial" w:cs="Arial"/>
+          <w:b/>
+          <w:sz w:val="24"/>
+          <w:szCs w:val="24"/>
+        </w:rPr>
         <w:tab/>
       </w:r>
       <w:r>
         <w:rPr>
           <w:rFonts w:ascii="Arial" w:hAnsi="Arial" w:cs="Arial"/>
+          <w:b/>
           <w:sz w:val="24"/>
           <w:szCs w:val="24"/>
         </w:rPr>
@@ -4940,6 +4940,7 @@
       <w:r>
         <w:rPr>
           <w:rFonts w:ascii="Arial" w:hAnsi="Arial" w:cs="Arial"/>
+          <w:b/>
           <w:sz w:val="24"/>
           <w:szCs w:val="24"/>
         </w:rPr>
@@ -4948,6 +4949,7 @@
       <w:r>
         <w:rPr>
           <w:rFonts w:ascii="Arial" w:hAnsi="Arial" w:cs="Arial"/>
+          <w:b/>
           <w:sz w:val="24"/>
           <w:szCs w:val="24"/>
           <w:u w:val="single"/>
@@ -5001,23 +5003,7 @@
           <w:sz w:val="24"/>
           <w:szCs w:val="24"/>
         </w:rPr>
-        <w:t xml:space="preserve"> un logiciel qui rassemble des outils permettant de </w:t>
-      </w:r>
-      <w:r>
-        <w:rPr>
-          <w:rFonts w:ascii="Arial" w:hAnsi="Arial" w:cs="Arial"/>
-          <w:sz w:val="24"/>
-          <w:szCs w:val="24"/>
-        </w:rPr>
-        <w:t>développer d’autres logiciels tels que des applications mobiles</w:t>
-      </w:r>
-      <w:r>
-        <w:rPr>
-          <w:rFonts w:ascii="Arial" w:hAnsi="Arial" w:cs="Arial"/>
-          <w:sz w:val="24"/>
-          <w:szCs w:val="24"/>
-        </w:rPr>
-        <w:t>, des logiciels pour ordinateur ou consoles de jeux, des sites web</w:t>
+        <w:t xml:space="preserve"> un logiciel qui rassemble des outils permettant de développer d’autres logiciels tels que des applications mobiles, des logiciels pour ordinateur ou consoles de jeux, des sites web</w:t>
       </w:r>
       <w:r>
         <w:rPr>
@@ -5380,6 +5366,14 @@
         </w:rPr>
         <w:t xml:space="preserve">Simulateur: </w:t>
       </w:r>
+      <w:r>
+        <w:rPr>
+          <w:rFonts w:ascii="Arial" w:hAnsi="Arial" w:cs="Arial"/>
+          <w:sz w:val="24"/>
+          <w:szCs w:val="24"/>
+        </w:rPr>
+        <w:t xml:space="preserve">c’est un logiciel à l’intérieur d’un environnement de développement qui permettant de tester l’exécution de son logiciel. </w:t>
+      </w:r>
     </w:p>
     <w:p>
       <w:pPr>
@@ -5418,16 +5412,14 @@
         </w:rPr>
         <w:t>Compilateur:</w:t>
       </w:r>
-    </w:p>
-    <w:p>
-      <w:pPr>
-        <w:pStyle w:val="Paragraphedeliste"/>
-        <w:rPr>
-          <w:rFonts w:ascii="Arial" w:hAnsi="Arial" w:cs="Arial"/>
-          <w:sz w:val="24"/>
-          <w:szCs w:val="24"/>
-        </w:rPr>
-      </w:pPr>
+      <w:r>
+        <w:rPr>
+          <w:rFonts w:ascii="Arial" w:hAnsi="Arial" w:cs="Arial"/>
+          <w:sz w:val="24"/>
+          <w:szCs w:val="24"/>
+        </w:rPr>
+        <w:t xml:space="preserve"> c’est celui-là qui va transformer le code source rédigé par le développeur en code binaire, composé de 0 et de 1 uniquement pour que l’ordinateur le comprenne.</w:t>
+      </w:r>
     </w:p>
     <w:p>
       <w:pPr>
@@ -5466,6 +5458,668 @@
         </w:rPr>
         <w:t>Débogueur:</w:t>
       </w:r>
+      <w:r>
+        <w:rPr>
+          <w:rFonts w:ascii="Arial" w:hAnsi="Arial" w:cs="Arial"/>
+          <w:sz w:val="24"/>
+          <w:szCs w:val="24"/>
+        </w:rPr>
+        <w:t xml:space="preserve"> c’est u</w:t>
+      </w:r>
+      <w:r>
+        <w:rPr>
+          <w:rFonts w:ascii="Arial" w:hAnsi="Arial" w:cs="Arial"/>
+          <w:sz w:val="24"/>
+          <w:szCs w:val="24"/>
+        </w:rPr>
+        <w:t xml:space="preserve">ne fonctionnalité qui nous aide à corriger les bugs. </w:t>
+      </w:r>
+      <w:r>
+        <w:rPr>
+          <w:rFonts w:ascii="Arial" w:hAnsi="Arial" w:cs="Arial"/>
+          <w:sz w:val="24"/>
+          <w:szCs w:val="24"/>
+        </w:rPr>
+        <w:t>Dans le co</w:t>
+      </w:r>
+      <w:r>
+        <w:rPr>
+          <w:rFonts w:ascii="Arial" w:hAnsi="Arial" w:cs="Arial"/>
+          <w:sz w:val="24"/>
+          <w:szCs w:val="24"/>
+        </w:rPr>
+        <w:t>ntexte Visual Studio, quand on</w:t>
+      </w:r>
+      <w:r>
+        <w:rPr>
+          <w:rFonts w:ascii="Arial" w:hAnsi="Arial" w:cs="Arial"/>
+          <w:sz w:val="24"/>
+          <w:szCs w:val="24"/>
+        </w:rPr>
+        <w:t xml:space="preserve"> </w:t>
+      </w:r>
+      <w:r>
+        <w:rPr>
+          <w:rStyle w:val="Accentuation"/>
+          <w:rFonts w:ascii="Arial" w:hAnsi="Arial" w:cs="Arial"/>
+          <w:sz w:val="24"/>
+          <w:szCs w:val="24"/>
+        </w:rPr>
+        <w:t>débogue</w:t>
+      </w:r>
+      <w:r>
+        <w:rPr>
+          <w:rStyle w:val="Accentuation"/>
+          <w:rFonts w:ascii="Arial" w:hAnsi="Arial" w:cs="Arial"/>
+          <w:sz w:val="24"/>
+          <w:szCs w:val="24"/>
+        </w:rPr>
+        <w:t xml:space="preserve"> </w:t>
+      </w:r>
+      <w:r>
+        <w:rPr>
+          <w:rStyle w:val="Accentuation"/>
+          <w:rFonts w:ascii="Arial" w:hAnsi="Arial" w:cs="Arial"/>
+          <w:sz w:val="24"/>
+          <w:szCs w:val="24"/>
+        </w:rPr>
+        <w:t>notre</w:t>
+      </w:r>
+      <w:r>
+        <w:rPr>
+          <w:rStyle w:val="Accentuation"/>
+          <w:rFonts w:ascii="Arial" w:hAnsi="Arial" w:cs="Arial"/>
+          <w:sz w:val="24"/>
+          <w:szCs w:val="24"/>
+        </w:rPr>
+        <w:t xml:space="preserve"> application</w:t>
+      </w:r>
+      <w:r>
+        <w:rPr>
+          <w:rFonts w:ascii="Arial" w:hAnsi="Arial" w:cs="Arial"/>
+          <w:sz w:val="24"/>
+          <w:szCs w:val="24"/>
+        </w:rPr>
+        <w:t xml:space="preserve">, cela signifie généralement que </w:t>
+      </w:r>
+      <w:r>
+        <w:rPr>
+          <w:rFonts w:ascii="Arial" w:hAnsi="Arial" w:cs="Arial"/>
+          <w:sz w:val="24"/>
+          <w:szCs w:val="24"/>
+        </w:rPr>
+        <w:t>nous exécutons n</w:t>
+      </w:r>
+      <w:r>
+        <w:rPr>
+          <w:rFonts w:ascii="Arial" w:hAnsi="Arial" w:cs="Arial"/>
+          <w:sz w:val="24"/>
+          <w:szCs w:val="24"/>
+        </w:rPr>
+        <w:t xml:space="preserve">otre application en y ayant attaché le débogueur (c’est-à-dire en mode Débogueur). Quand </w:t>
+      </w:r>
+      <w:r>
+        <w:rPr>
+          <w:rFonts w:ascii="Arial" w:hAnsi="Arial" w:cs="Arial"/>
+          <w:sz w:val="24"/>
+          <w:szCs w:val="24"/>
+        </w:rPr>
+        <w:t>on</w:t>
+      </w:r>
+      <w:r>
+        <w:rPr>
+          <w:rFonts w:ascii="Arial" w:hAnsi="Arial" w:cs="Arial"/>
+          <w:sz w:val="24"/>
+          <w:szCs w:val="24"/>
+        </w:rPr>
+        <w:t xml:space="preserve"> faites cela, le débogueur fournit de nombreu</w:t>
+      </w:r>
+      <w:r>
+        <w:rPr>
+          <w:rFonts w:ascii="Arial" w:hAnsi="Arial" w:cs="Arial"/>
+          <w:sz w:val="24"/>
+          <w:szCs w:val="24"/>
+        </w:rPr>
+        <w:t>ses façons de voir ce que fait n</w:t>
+      </w:r>
+      <w:r>
+        <w:rPr>
+          <w:rFonts w:ascii="Arial" w:hAnsi="Arial" w:cs="Arial"/>
+          <w:sz w:val="24"/>
+          <w:szCs w:val="24"/>
+        </w:rPr>
+        <w:t xml:space="preserve">otre code pendant qu’il s’exécute. </w:t>
+      </w:r>
+      <w:r>
+        <w:rPr>
+          <w:rFonts w:ascii="Arial" w:hAnsi="Arial" w:cs="Arial"/>
+          <w:sz w:val="24"/>
+          <w:szCs w:val="24"/>
+        </w:rPr>
+        <w:t>On peut parcourir n</w:t>
+      </w:r>
+      <w:r>
+        <w:rPr>
+          <w:rFonts w:ascii="Arial" w:hAnsi="Arial" w:cs="Arial"/>
+          <w:sz w:val="24"/>
+          <w:szCs w:val="24"/>
+        </w:rPr>
+        <w:t>otre code et examiner les valeu</w:t>
+      </w:r>
+      <w:r>
+        <w:rPr>
+          <w:rFonts w:ascii="Arial" w:hAnsi="Arial" w:cs="Arial"/>
+          <w:sz w:val="24"/>
+          <w:szCs w:val="24"/>
+        </w:rPr>
+        <w:t xml:space="preserve">rs stockées dans des variables, </w:t>
+      </w:r>
+      <w:r>
+        <w:rPr>
+          <w:rFonts w:ascii="Arial" w:hAnsi="Arial" w:cs="Arial"/>
+          <w:sz w:val="24"/>
+          <w:szCs w:val="24"/>
+        </w:rPr>
+        <w:t xml:space="preserve">définir des espions sur des variables pour voir quand les valeurs changent, </w:t>
+      </w:r>
+      <w:r>
+        <w:rPr>
+          <w:rFonts w:ascii="Arial" w:hAnsi="Arial" w:cs="Arial"/>
+          <w:sz w:val="24"/>
+          <w:szCs w:val="24"/>
+        </w:rPr>
+        <w:t xml:space="preserve">et </w:t>
+      </w:r>
+      <w:r>
+        <w:rPr>
+          <w:rFonts w:ascii="Arial" w:hAnsi="Arial" w:cs="Arial"/>
+          <w:sz w:val="24"/>
+          <w:szCs w:val="24"/>
+        </w:rPr>
+        <w:lastRenderedPageBreak/>
+        <w:t>d’</w:t>
+      </w:r>
+      <w:r>
+        <w:rPr>
+          <w:rFonts w:ascii="Arial" w:hAnsi="Arial" w:cs="Arial"/>
+          <w:sz w:val="24"/>
+          <w:szCs w:val="24"/>
+        </w:rPr>
+        <w:t>exa</w:t>
+      </w:r>
+      <w:r>
+        <w:rPr>
+          <w:rFonts w:ascii="Arial" w:hAnsi="Arial" w:cs="Arial"/>
+          <w:sz w:val="24"/>
+          <w:szCs w:val="24"/>
+        </w:rPr>
+        <w:t>miner le chemin d’exécution de n</w:t>
+      </w:r>
+      <w:r>
+        <w:rPr>
+          <w:rFonts w:ascii="Arial" w:hAnsi="Arial" w:cs="Arial"/>
+          <w:sz w:val="24"/>
+          <w:szCs w:val="24"/>
+        </w:rPr>
+        <w:t>otre code</w:t>
+      </w:r>
+      <w:r>
+        <w:rPr>
+          <w:rFonts w:ascii="Arial" w:hAnsi="Arial" w:cs="Arial"/>
+          <w:sz w:val="24"/>
+          <w:szCs w:val="24"/>
+        </w:rPr>
+        <w:t xml:space="preserve"> [</w:t>
+      </w:r>
+      <w:r>
+        <w:rPr>
+          <w:rFonts w:ascii="Arial" w:hAnsi="Arial" w:cs="Arial"/>
+          <w:sz w:val="24"/>
+          <w:szCs w:val="24"/>
+        </w:rPr>
+        <w:t>https://docs.microsoft.com/fr-fr/visualstudio/debugger/debugger-feature-tour?view=vs-2019</w:t>
+      </w:r>
+      <w:r>
+        <w:rPr>
+          <w:rFonts w:ascii="Arial" w:hAnsi="Arial" w:cs="Arial"/>
+          <w:sz w:val="24"/>
+          <w:szCs w:val="24"/>
+        </w:rPr>
+        <w:t>]</w:t>
+      </w:r>
+      <w:r>
+        <w:rPr>
+          <w:rFonts w:ascii="Arial" w:hAnsi="Arial" w:cs="Arial"/>
+          <w:sz w:val="24"/>
+          <w:szCs w:val="24"/>
+        </w:rPr>
+        <w:t>.</w:t>
+      </w:r>
+    </w:p>
+    <w:p>
+      <w:pPr>
+        <w:pStyle w:val="Paragraphedeliste"/>
+        <w:rPr>
+          <w:rFonts w:ascii="Arial" w:hAnsi="Arial" w:cs="Arial"/>
+          <w:sz w:val="24"/>
+          <w:szCs w:val="24"/>
+        </w:rPr>
+      </w:pPr>
+    </w:p>
+    <w:p>
+      <w:pPr>
+        <w:spacing w:before="100" w:beforeAutospacing="1" w:after="100" w:afterAutospacing="1" w:line="360" w:lineRule="auto"/>
+        <w:ind w:firstLine="709"/>
+        <w:rPr>
+          <w:lang w:val="en-CA"/>
+        </w:rPr>
+      </w:pPr>
+      <w:r>
+        <w:rPr>
+          <w:rFonts w:ascii="Arial" w:hAnsi="Arial" w:cs="Arial"/>
+          <w:sz w:val="24"/>
+          <w:szCs w:val="24"/>
+        </w:rPr>
+        <w:t>Il existe de nombreux IDE. Certains permettent de développer pour un système d’exploitation spécifique, d’aut</w:t>
+      </w:r>
+      <w:r>
+        <w:rPr>
+          <w:rFonts w:ascii="Arial" w:hAnsi="Arial" w:cs="Arial"/>
+          <w:sz w:val="24"/>
+          <w:szCs w:val="24"/>
+        </w:rPr>
+        <w:t xml:space="preserve">res sont polyvalents. </w:t>
+      </w:r>
+      <w:proofErr w:type="spellStart"/>
+      <w:r>
+        <w:rPr>
+          <w:rFonts w:ascii="Arial" w:hAnsi="Arial" w:cs="Arial"/>
+          <w:sz w:val="24"/>
+          <w:szCs w:val="24"/>
+          <w:lang w:val="en-CA"/>
+        </w:rPr>
+        <w:t>Voici</w:t>
+      </w:r>
+      <w:proofErr w:type="spellEnd"/>
+      <w:r>
+        <w:rPr>
+          <w:rFonts w:ascii="Arial" w:hAnsi="Arial" w:cs="Arial"/>
+          <w:sz w:val="24"/>
+          <w:szCs w:val="24"/>
+          <w:lang w:val="en-CA"/>
+        </w:rPr>
+        <w:t xml:space="preserve"> </w:t>
+      </w:r>
+      <w:proofErr w:type="spellStart"/>
+      <w:r>
+        <w:rPr>
+          <w:rFonts w:ascii="Arial" w:hAnsi="Arial" w:cs="Arial"/>
+          <w:sz w:val="24"/>
+          <w:szCs w:val="24"/>
+          <w:lang w:val="en-CA"/>
+        </w:rPr>
+        <w:t>quelques</w:t>
+      </w:r>
+      <w:proofErr w:type="spellEnd"/>
+      <w:r>
+        <w:rPr>
+          <w:rFonts w:ascii="Arial" w:hAnsi="Arial" w:cs="Arial"/>
+          <w:sz w:val="24"/>
+          <w:szCs w:val="24"/>
+          <w:lang w:val="en-CA"/>
+        </w:rPr>
+        <w:t xml:space="preserve"> </w:t>
+      </w:r>
+      <w:r>
+        <w:rPr>
+          <w:rFonts w:ascii="Arial" w:hAnsi="Arial" w:cs="Arial"/>
+          <w:sz w:val="24"/>
+          <w:szCs w:val="24"/>
+        </w:rPr>
+        <w:t>exemples</w:t>
+      </w:r>
+      <w:r>
+        <w:rPr>
+          <w:rFonts w:ascii="Arial" w:hAnsi="Arial" w:cs="Arial"/>
+          <w:sz w:val="24"/>
+          <w:szCs w:val="24"/>
+          <w:lang w:val="en-CA"/>
+        </w:rPr>
+        <w:t xml:space="preserve"> </w:t>
+      </w:r>
+      <w:r>
+        <w:rPr>
+          <w:rFonts w:ascii="Arial" w:hAnsi="Arial" w:cs="Arial"/>
+          <w:sz w:val="24"/>
+          <w:szCs w:val="24"/>
+        </w:rPr>
+        <w:t>d’IDE</w:t>
+      </w:r>
+      <w:r>
+        <w:rPr>
+          <w:rFonts w:ascii="Arial" w:hAnsi="Arial" w:cs="Arial"/>
+          <w:sz w:val="24"/>
+          <w:szCs w:val="24"/>
+          <w:lang w:val="en-CA"/>
+        </w:rPr>
+        <w:t xml:space="preserve">: </w:t>
+      </w:r>
+      <w:proofErr w:type="spellStart"/>
+      <w:r>
+        <w:rPr>
+          <w:rFonts w:ascii="Arial" w:hAnsi="Arial" w:cs="Arial"/>
+          <w:sz w:val="24"/>
+          <w:szCs w:val="24"/>
+          <w:lang w:val="en-CA"/>
+        </w:rPr>
+        <w:t>Scilab</w:t>
+      </w:r>
+      <w:proofErr w:type="spellEnd"/>
+      <w:r>
+        <w:rPr>
+          <w:rFonts w:ascii="Arial" w:hAnsi="Arial" w:cs="Arial"/>
+          <w:sz w:val="24"/>
+          <w:szCs w:val="24"/>
+          <w:lang w:val="en-CA"/>
+        </w:rPr>
+        <w:t xml:space="preserve"> , Visual Studio, Eclipse, </w:t>
+      </w:r>
+      <w:proofErr w:type="spellStart"/>
+      <w:r>
+        <w:rPr>
+          <w:rFonts w:ascii="Arial" w:hAnsi="Arial" w:cs="Arial"/>
+          <w:sz w:val="24"/>
+          <w:szCs w:val="24"/>
+          <w:lang w:val="en-CA"/>
+        </w:rPr>
+        <w:t>NetBeans</w:t>
+      </w:r>
+      <w:proofErr w:type="spellEnd"/>
+      <w:r>
+        <w:rPr>
+          <w:rFonts w:ascii="Arial" w:hAnsi="Arial" w:cs="Arial"/>
+          <w:sz w:val="24"/>
+          <w:szCs w:val="24"/>
+          <w:lang w:val="en-CA"/>
+        </w:rPr>
+        <w:t xml:space="preserve">, Delphi, Code::Blocks, </w:t>
+      </w:r>
+      <w:proofErr w:type="spellStart"/>
+      <w:r>
+        <w:rPr>
+          <w:rFonts w:ascii="Arial" w:hAnsi="Arial" w:cs="Arial"/>
+          <w:sz w:val="24"/>
+          <w:szCs w:val="24"/>
+          <w:lang w:val="en-CA"/>
+        </w:rPr>
+        <w:t>MonoDevelop</w:t>
+      </w:r>
+      <w:proofErr w:type="spellEnd"/>
+      <w:r>
+        <w:rPr>
+          <w:rFonts w:ascii="Arial" w:hAnsi="Arial" w:cs="Arial"/>
+          <w:sz w:val="24"/>
+          <w:szCs w:val="24"/>
+          <w:lang w:val="en-CA"/>
+        </w:rPr>
+        <w:t xml:space="preserve">, </w:t>
+      </w:r>
+      <w:proofErr w:type="spellStart"/>
+      <w:r>
+        <w:rPr>
+          <w:rFonts w:ascii="Arial" w:hAnsi="Arial" w:cs="Arial"/>
+          <w:sz w:val="24"/>
+          <w:szCs w:val="24"/>
+          <w:lang w:val="en-CA"/>
+        </w:rPr>
+        <w:t>SharpDevelop</w:t>
+      </w:r>
+      <w:proofErr w:type="spellEnd"/>
+      <w:r>
+        <w:rPr>
+          <w:rFonts w:ascii="Arial" w:hAnsi="Arial" w:cs="Arial"/>
+          <w:sz w:val="24"/>
+          <w:szCs w:val="24"/>
+          <w:lang w:val="en-CA"/>
+        </w:rPr>
+        <w:t xml:space="preserve">, </w:t>
+      </w:r>
+      <w:proofErr w:type="spellStart"/>
+      <w:r>
+        <w:rPr>
+          <w:rFonts w:ascii="Arial" w:hAnsi="Arial" w:cs="Arial"/>
+          <w:sz w:val="24"/>
+          <w:szCs w:val="24"/>
+          <w:lang w:val="en-CA"/>
+        </w:rPr>
+        <w:t>KDevelop</w:t>
+      </w:r>
+      <w:proofErr w:type="spellEnd"/>
+      <w:r>
+        <w:rPr>
+          <w:rFonts w:ascii="Arial" w:hAnsi="Arial" w:cs="Arial"/>
+          <w:sz w:val="24"/>
+          <w:szCs w:val="24"/>
+          <w:lang w:val="en-CA"/>
+        </w:rPr>
+        <w:t xml:space="preserve">, Access, C++ Builder, MATLAB, </w:t>
+      </w:r>
+      <w:proofErr w:type="spellStart"/>
+      <w:r>
+        <w:rPr>
+          <w:rFonts w:ascii="Arial" w:hAnsi="Arial" w:cs="Arial"/>
+          <w:sz w:val="24"/>
+          <w:szCs w:val="24"/>
+          <w:lang w:val="en-CA"/>
+        </w:rPr>
+        <w:t>LabVIEW</w:t>
+      </w:r>
+      <w:proofErr w:type="spellEnd"/>
+      <w:r>
+        <w:rPr>
+          <w:rFonts w:ascii="Arial" w:hAnsi="Arial" w:cs="Arial"/>
+          <w:sz w:val="24"/>
+          <w:szCs w:val="24"/>
+          <w:lang w:val="en-CA"/>
+        </w:rPr>
+        <w:t xml:space="preserve">, </w:t>
+      </w:r>
+      <w:proofErr w:type="spellStart"/>
+      <w:r>
+        <w:rPr>
+          <w:rFonts w:ascii="Arial" w:hAnsi="Arial" w:cs="Arial"/>
+          <w:sz w:val="24"/>
+          <w:szCs w:val="24"/>
+          <w:lang w:val="en-CA"/>
+        </w:rPr>
+        <w:t>Dev</w:t>
+      </w:r>
+      <w:proofErr w:type="spellEnd"/>
+      <w:r>
+        <w:rPr>
+          <w:rFonts w:ascii="Arial" w:hAnsi="Arial" w:cs="Arial"/>
+          <w:sz w:val="24"/>
+          <w:szCs w:val="24"/>
+          <w:lang w:val="en-CA"/>
+        </w:rPr>
+        <w:t xml:space="preserve">-C++, </w:t>
+      </w:r>
+      <w:proofErr w:type="spellStart"/>
+      <w:r>
+        <w:rPr>
+          <w:rFonts w:ascii="Arial" w:hAnsi="Arial" w:cs="Arial"/>
+          <w:sz w:val="24"/>
+          <w:szCs w:val="24"/>
+          <w:lang w:val="en-CA"/>
+        </w:rPr>
+        <w:t>Qt</w:t>
+      </w:r>
+      <w:proofErr w:type="spellEnd"/>
+      <w:r>
+        <w:rPr>
+          <w:rFonts w:ascii="Arial" w:hAnsi="Arial" w:cs="Arial"/>
+          <w:sz w:val="24"/>
+          <w:szCs w:val="24"/>
+          <w:lang w:val="en-CA"/>
+        </w:rPr>
+        <w:t xml:space="preserve"> Creator, </w:t>
+      </w:r>
+      <w:proofErr w:type="spellStart"/>
+      <w:r>
+        <w:rPr>
+          <w:rFonts w:ascii="Arial" w:hAnsi="Arial" w:cs="Arial"/>
+          <w:sz w:val="24"/>
+          <w:szCs w:val="24"/>
+          <w:lang w:val="en-CA"/>
+        </w:rPr>
+        <w:t>XCode</w:t>
+      </w:r>
+      <w:proofErr w:type="spellEnd"/>
+      <w:r>
+        <w:rPr>
+          <w:rFonts w:ascii="Arial" w:hAnsi="Arial" w:cs="Arial"/>
+          <w:sz w:val="24"/>
+          <w:szCs w:val="24"/>
+          <w:lang w:val="en-CA"/>
+        </w:rPr>
+        <w:t xml:space="preserve">, Lazarus, </w:t>
+      </w:r>
+      <w:proofErr w:type="spellStart"/>
+      <w:r>
+        <w:rPr>
+          <w:rFonts w:ascii="Arial" w:hAnsi="Arial" w:cs="Arial"/>
+          <w:sz w:val="24"/>
+          <w:szCs w:val="24"/>
+          <w:lang w:val="en-CA"/>
+        </w:rPr>
+        <w:t>WinDev</w:t>
+      </w:r>
+      <w:proofErr w:type="spellEnd"/>
+      <w:r>
+        <w:rPr>
+          <w:rFonts w:ascii="Arial" w:hAnsi="Arial" w:cs="Arial"/>
+          <w:sz w:val="24"/>
+          <w:szCs w:val="24"/>
+          <w:lang w:val="en-CA"/>
+        </w:rPr>
+        <w:t xml:space="preserve">, 4D, Dreamweaver, </w:t>
+      </w:r>
+      <w:proofErr w:type="spellStart"/>
+      <w:r>
+        <w:rPr>
+          <w:rFonts w:ascii="Arial" w:hAnsi="Arial" w:cs="Arial"/>
+          <w:sz w:val="24"/>
+          <w:szCs w:val="24"/>
+          <w:lang w:val="en-CA"/>
+        </w:rPr>
+        <w:t>Zend</w:t>
+      </w:r>
+      <w:proofErr w:type="spellEnd"/>
+      <w:r>
+        <w:rPr>
+          <w:rFonts w:ascii="Arial" w:hAnsi="Arial" w:cs="Arial"/>
+          <w:sz w:val="24"/>
+          <w:szCs w:val="24"/>
+          <w:lang w:val="en-CA"/>
+        </w:rPr>
+        <w:t xml:space="preserve"> Studio,…</w:t>
+      </w:r>
+    </w:p>
+    <w:p>
+      <w:pPr>
+        <w:spacing w:line="360" w:lineRule="auto"/>
+        <w:ind w:left="708" w:firstLine="708"/>
+        <w:jc w:val="both"/>
+        <w:rPr>
+          <w:rFonts w:ascii="Arial" w:hAnsi="Arial" w:cs="Arial"/>
+          <w:b/>
+          <w:sz w:val="24"/>
+          <w:szCs w:val="24"/>
+          <w:u w:val="single"/>
+          <w:lang w:val="en-CA"/>
+        </w:rPr>
+      </w:pPr>
+      <w:r>
+        <w:rPr>
+          <w:rFonts w:ascii="Arial" w:hAnsi="Arial" w:cs="Arial"/>
+          <w:b/>
+          <w:sz w:val="24"/>
+          <w:szCs w:val="24"/>
+          <w:lang w:val="en-CA"/>
+        </w:rPr>
+        <w:t>B-I-2</w:t>
+      </w:r>
+      <w:r>
+        <w:rPr>
+          <w:rFonts w:ascii="Arial" w:hAnsi="Arial" w:cs="Arial"/>
+          <w:b/>
+          <w:sz w:val="24"/>
+          <w:szCs w:val="24"/>
+          <w:lang w:val="en-CA"/>
+        </w:rPr>
+        <w:t>-</w:t>
+      </w:r>
+      <w:r>
+        <w:rPr>
+          <w:rFonts w:ascii="Arial" w:hAnsi="Arial" w:cs="Arial"/>
+          <w:b/>
+          <w:sz w:val="24"/>
+          <w:szCs w:val="24"/>
+          <w:lang w:val="en-CA"/>
+        </w:rPr>
+        <w:tab/>
+      </w:r>
+      <w:r>
+        <w:rPr>
+          <w:rFonts w:ascii="Arial" w:hAnsi="Arial" w:cs="Arial"/>
+          <w:b/>
+          <w:sz w:val="24"/>
+          <w:szCs w:val="24"/>
+          <w:u w:val="single"/>
+          <w:lang w:val="en-CA"/>
+        </w:rPr>
+        <w:t>Le Visual Studio Code</w:t>
+      </w:r>
+      <w:r>
+        <w:rPr>
+          <w:rFonts w:ascii="Arial" w:hAnsi="Arial" w:cs="Arial"/>
+          <w:b/>
+          <w:sz w:val="24"/>
+          <w:szCs w:val="24"/>
+          <w:u w:val="single"/>
+          <w:lang w:val="en-CA"/>
+        </w:rPr>
+        <w:t>:</w:t>
+      </w:r>
+      <w:bookmarkStart w:id="0" w:name="_GoBack"/>
+      <w:bookmarkEnd w:id="0"/>
+    </w:p>
+    <w:p>
+      <w:pPr>
+        <w:spacing w:line="360" w:lineRule="auto"/>
+        <w:ind w:left="708" w:firstLine="708"/>
+        <w:jc w:val="both"/>
+        <w:rPr>
+          <w:rFonts w:ascii="Arial" w:hAnsi="Arial" w:cs="Arial"/>
+          <w:sz w:val="24"/>
+          <w:szCs w:val="24"/>
+          <w:u w:val="single"/>
+          <w:lang w:val="en-CA"/>
+        </w:rPr>
+      </w:pPr>
+    </w:p>
+    <w:p>
+      <w:pPr>
+        <w:spacing w:line="360" w:lineRule="auto"/>
+        <w:ind w:firstLine="708"/>
+        <w:jc w:val="both"/>
+        <w:rPr>
+          <w:rFonts w:ascii="Arial" w:hAnsi="Arial" w:cs="Arial"/>
+          <w:sz w:val="24"/>
+          <w:szCs w:val="24"/>
+          <w:lang w:val="en-CA"/>
+        </w:rPr>
+      </w:pPr>
     </w:p>
     <w:sectPr>
       <w:pgSz w:w="11906" w:h="16838"/>
@@ -6817,6 +7471,155 @@
     </w:lvl>
   </w:abstractNum>
   <w:abstractNum w:abstractNumId="13">
+    <w:nsid w:val="6CE1368D"/>
+    <w:multiLevelType w:val="multilevel"/>
+    <w:tmpl w:val="07B2912C"/>
+    <w:lvl w:ilvl="0">
+      <w:start w:val="1"/>
+      <w:numFmt w:val="bullet"/>
+      <w:lvlText w:val=""/>
+      <w:lvlJc w:val="left"/>
+      <w:pPr>
+        <w:tabs>
+          <w:tab w:val="num" w:pos="720"/>
+        </w:tabs>
+        <w:ind w:left="720" w:hanging="360"/>
+      </w:pPr>
+      <w:rPr>
+        <w:rFonts w:ascii="Symbol" w:hAnsi="Symbol" w:hint="default"/>
+        <w:sz w:val="20"/>
+      </w:rPr>
+    </w:lvl>
+    <w:lvl w:ilvl="1" w:tentative="1">
+      <w:start w:val="1"/>
+      <w:numFmt w:val="bullet"/>
+      <w:lvlText w:val="o"/>
+      <w:lvlJc w:val="left"/>
+      <w:pPr>
+        <w:tabs>
+          <w:tab w:val="num" w:pos="1440"/>
+        </w:tabs>
+        <w:ind w:left="1440" w:hanging="360"/>
+      </w:pPr>
+      <w:rPr>
+        <w:rFonts w:ascii="Courier New" w:hAnsi="Courier New" w:hint="default"/>
+        <w:sz w:val="20"/>
+      </w:rPr>
+    </w:lvl>
+    <w:lvl w:ilvl="2" w:tentative="1">
+      <w:start w:val="1"/>
+      <w:numFmt w:val="bullet"/>
+      <w:lvlText w:val=""/>
+      <w:lvlJc w:val="left"/>
+      <w:pPr>
+        <w:tabs>
+          <w:tab w:val="num" w:pos="2160"/>
+        </w:tabs>
+        <w:ind w:left="2160" w:hanging="360"/>
+      </w:pPr>
+      <w:rPr>
+        <w:rFonts w:ascii="Wingdings" w:hAnsi="Wingdings" w:hint="default"/>
+        <w:sz w:val="20"/>
+      </w:rPr>
+    </w:lvl>
+    <w:lvl w:ilvl="3" w:tentative="1">
+      <w:start w:val="1"/>
+      <w:numFmt w:val="bullet"/>
+      <w:lvlText w:val=""/>
+      <w:lvlJc w:val="left"/>
+      <w:pPr>
+        <w:tabs>
+          <w:tab w:val="num" w:pos="2880"/>
+        </w:tabs>
+        <w:ind w:left="2880" w:hanging="360"/>
+      </w:pPr>
+      <w:rPr>
+        <w:rFonts w:ascii="Wingdings" w:hAnsi="Wingdings" w:hint="default"/>
+        <w:sz w:val="20"/>
+      </w:rPr>
+    </w:lvl>
+    <w:lvl w:ilvl="4" w:tentative="1">
+      <w:start w:val="1"/>
+      <w:numFmt w:val="bullet"/>
+      <w:lvlText w:val=""/>
+      <w:lvlJc w:val="left"/>
+      <w:pPr>
+        <w:tabs>
+          <w:tab w:val="num" w:pos="3600"/>
+        </w:tabs>
+        <w:ind w:left="3600" w:hanging="360"/>
+      </w:pPr>
+      <w:rPr>
+        <w:rFonts w:ascii="Wingdings" w:hAnsi="Wingdings" w:hint="default"/>
+        <w:sz w:val="20"/>
+      </w:rPr>
+    </w:lvl>
+    <w:lvl w:ilvl="5" w:tentative="1">
+      <w:start w:val="1"/>
+      <w:numFmt w:val="bullet"/>
+      <w:lvlText w:val=""/>
+      <w:lvlJc w:val="left"/>
+      <w:pPr>
+        <w:tabs>
+          <w:tab w:val="num" w:pos="4320"/>
+        </w:tabs>
+        <w:ind w:left="4320" w:hanging="360"/>
+      </w:pPr>
+      <w:rPr>
+        <w:rFonts w:ascii="Wingdings" w:hAnsi="Wingdings" w:hint="default"/>
+        <w:sz w:val="20"/>
+      </w:rPr>
+    </w:lvl>
+    <w:lvl w:ilvl="6" w:tentative="1">
+      <w:start w:val="1"/>
+      <w:numFmt w:val="bullet"/>
+      <w:lvlText w:val=""/>
+      <w:lvlJc w:val="left"/>
+      <w:pPr>
+        <w:tabs>
+          <w:tab w:val="num" w:pos="5040"/>
+        </w:tabs>
+        <w:ind w:left="5040" w:hanging="360"/>
+      </w:pPr>
+      <w:rPr>
+        <w:rFonts w:ascii="Wingdings" w:hAnsi="Wingdings" w:hint="default"/>
+        <w:sz w:val="20"/>
+      </w:rPr>
+    </w:lvl>
+    <w:lvl w:ilvl="7" w:tentative="1">
+      <w:start w:val="1"/>
+      <w:numFmt w:val="bullet"/>
+      <w:lvlText w:val=""/>
+      <w:lvlJc w:val="left"/>
+      <w:pPr>
+        <w:tabs>
+          <w:tab w:val="num" w:pos="5760"/>
+        </w:tabs>
+        <w:ind w:left="5760" w:hanging="360"/>
+      </w:pPr>
+      <w:rPr>
+        <w:rFonts w:ascii="Wingdings" w:hAnsi="Wingdings" w:hint="default"/>
+        <w:sz w:val="20"/>
+      </w:rPr>
+    </w:lvl>
+    <w:lvl w:ilvl="8" w:tentative="1">
+      <w:start w:val="1"/>
+      <w:numFmt w:val="bullet"/>
+      <w:lvlText w:val=""/>
+      <w:lvlJc w:val="left"/>
+      <w:pPr>
+        <w:tabs>
+          <w:tab w:val="num" w:pos="6480"/>
+        </w:tabs>
+        <w:ind w:left="6480" w:hanging="360"/>
+      </w:pPr>
+      <w:rPr>
+        <w:rFonts w:ascii="Wingdings" w:hAnsi="Wingdings" w:hint="default"/>
+        <w:sz w:val="20"/>
+      </w:rPr>
+    </w:lvl>
+  </w:abstractNum>
+  <w:abstractNum w:abstractNumId="14">
     <w:nsid w:val="76793F70"/>
     <w:multiLevelType w:val="hybridMultilevel"/>
     <w:tmpl w:val="F5C07A48"/>
@@ -6929,7 +7732,7 @@
       </w:rPr>
     </w:lvl>
   </w:abstractNum>
-  <w:abstractNum w:abstractNumId="14">
+  <w:abstractNum w:abstractNumId="15">
     <w:nsid w:val="78883A28"/>
     <w:multiLevelType w:val="hybridMultilevel"/>
     <w:tmpl w:val="6C2C5980"/>
@@ -7019,7 +7822,7 @@
     </w:lvl>
   </w:abstractNum>
   <w:num w:numId="1">
-    <w:abstractNumId w:val="14"/>
+    <w:abstractNumId w:val="15"/>
   </w:num>
   <w:num w:numId="2">
     <w:abstractNumId w:val="6"/>
@@ -7028,7 +7831,7 @@
     <w:abstractNumId w:val="1"/>
   </w:num>
   <w:num w:numId="4">
-    <w:abstractNumId w:val="13"/>
+    <w:abstractNumId w:val="14"/>
   </w:num>
   <w:num w:numId="5">
     <w:abstractNumId w:val="3"/>
@@ -7062,6 +7865,9 @@
   </w:num>
   <w:num w:numId="15">
     <w:abstractNumId w:val="10"/>
+  </w:num>
+  <w:num w:numId="16">
+    <w:abstractNumId w:val="13"/>
   </w:num>
 </w:numbering>
 </file>
@@ -7335,6 +8141,17 @@
       <w:u w:val="single"/>
     </w:rPr>
   </w:style>
+  <w:style w:type="character" w:styleId="Accentuation">
+    <w:name w:val="Emphasis"/>
+    <w:basedOn w:val="Policepardfaut"/>
+    <w:uiPriority w:val="20"/>
+    <w:qFormat/>
+    <w:rsid w:val="005E3CCB"/>
+    <w:rPr>
+      <w:i/>
+      <w:iCs/>
+    </w:rPr>
+  </w:style>
 </w:styles>
 </file>
 
@@ -7605,6 +8422,17 @@
     <w:rPr>
       <w:color w:val="0000FF"/>
       <w:u w:val="single"/>
+    </w:rPr>
+  </w:style>
+  <w:style w:type="character" w:styleId="Accentuation">
+    <w:name w:val="Emphasis"/>
+    <w:basedOn w:val="Policepardfaut"/>
+    <w:uiPriority w:val="20"/>
+    <w:qFormat/>
+    <w:rsid w:val="005E3CCB"/>
+    <w:rPr>
+      <w:i/>
+      <w:iCs/>
     </w:rPr>
   </w:style>
 </w:styles>
@@ -7900,7 +8728,7 @@
 </file>
 
 <file path=customXml/itemProps1.xml><?xml version="1.0" encoding="utf-8"?>
-<ds:datastoreItem xmlns:ds="http://schemas.openxmlformats.org/officeDocument/2006/customXml" ds:itemID="{A527D688-4F55-48C5-8370-EDABFB30A1B3}">
+<ds:datastoreItem xmlns:ds="http://schemas.openxmlformats.org/officeDocument/2006/customXml" ds:itemID="{BDB14997-E4B1-484C-AF8E-61BD71A45732}">
   <ds:schemaRefs>
     <ds:schemaRef ds:uri="http://schemas.openxmlformats.org/officeDocument/2006/bibliography"/>
   </ds:schemaRefs>

</xml_diff>

<commit_message>
symfony et premier cas de son installation
</commit_message>
<xml_diff>
--- a/Mémoire de fin d'étude.docx
+++ b/Mémoire de fin d'étude.docx
@@ -411,7 +411,6 @@
           <w:lang w:val="en-CA"/>
         </w:rPr>
       </w:pPr>
-      <w:proofErr w:type="spellStart"/>
       <w:r>
         <w:rPr>
           <w:rFonts w:ascii="Bodoni MT" w:hAnsi="Bodoni MT" w:cs="Arial"/>
@@ -422,7 +421,6 @@
         </w:rPr>
         <w:t>Fitiavana-Tanindrazana-Fandrosoana</w:t>
       </w:r>
-      <w:proofErr w:type="spellEnd"/>
     </w:p>
     <w:p>
       <w:pPr>
@@ -949,39 +947,8 @@
           <w:sz w:val="24"/>
           <w:szCs w:val="24"/>
         </w:rPr>
-        <w:t xml:space="preserve">Mr RAKOTONIAINA </w:t>
-      </w:r>
-      <w:proofErr w:type="spellStart"/>
-      <w:r>
-        <w:rPr>
-          <w:rFonts w:ascii="Arial" w:hAnsi="Arial" w:cs="Arial"/>
-          <w:b/>
-          <w:sz w:val="24"/>
-          <w:szCs w:val="24"/>
-        </w:rPr>
-        <w:t>Tefy</w:t>
-      </w:r>
-      <w:proofErr w:type="spellEnd"/>
-      <w:r>
-        <w:rPr>
-          <w:rFonts w:ascii="Arial" w:hAnsi="Arial" w:cs="Arial"/>
-          <w:b/>
-          <w:sz w:val="24"/>
-          <w:szCs w:val="24"/>
-        </w:rPr>
-        <w:t xml:space="preserve"> </w:t>
-      </w:r>
-      <w:proofErr w:type="spellStart"/>
-      <w:r>
-        <w:rPr>
-          <w:rFonts w:ascii="Arial" w:hAnsi="Arial" w:cs="Arial"/>
-          <w:b/>
-          <w:sz w:val="24"/>
-          <w:szCs w:val="24"/>
-        </w:rPr>
-        <w:t>Nambinintsoa</w:t>
-      </w:r>
-      <w:proofErr w:type="spellEnd"/>
+        <w:t>Mr RAKOTONIAINA Tefy Nambinintsoa</w:t>
+      </w:r>
     </w:p>
     <w:p>
       <w:pPr>
@@ -5740,7 +5707,6 @@
         </w:rPr>
         <w:t xml:space="preserve">res sont polyvalents. </w:t>
       </w:r>
-      <w:proofErr w:type="spellStart"/>
       <w:r>
         <w:rPr>
           <w:rFonts w:ascii="Arial" w:hAnsi="Arial" w:cs="Arial"/>
@@ -5748,9 +5714,8 @@
           <w:szCs w:val="24"/>
           <w:lang w:val="en-CA"/>
         </w:rPr>
-        <w:t>Voici</w:t>
-      </w:r>
-      <w:proofErr w:type="spellEnd"/>
+        <w:t xml:space="preserve">Voici quelques </w:t>
+      </w:r>
       <w:r>
         <w:rPr>
           <w:rFonts w:ascii="Arial" w:hAnsi="Arial" w:cs="Arial"/>
@@ -5758,9 +5723,17 @@
           <w:szCs w:val="24"/>
           <w:lang w:val="en-CA"/>
         </w:rPr>
+        <w:t>exemples</w:t>
+      </w:r>
+      <w:r>
+        <w:rPr>
+          <w:rFonts w:ascii="Arial" w:hAnsi="Arial" w:cs="Arial"/>
+          <w:sz w:val="24"/>
+          <w:szCs w:val="24"/>
+          <w:lang w:val="en-CA"/>
+        </w:rPr>
         <w:t xml:space="preserve"> </w:t>
       </w:r>
-      <w:proofErr w:type="spellStart"/>
       <w:r>
         <w:rPr>
           <w:rFonts w:ascii="Arial" w:hAnsi="Arial" w:cs="Arial"/>
@@ -5768,9 +5741,8 @@
           <w:szCs w:val="24"/>
           <w:lang w:val="en-CA"/>
         </w:rPr>
-        <w:t>quelques</w:t>
-      </w:r>
-      <w:proofErr w:type="spellEnd"/>
+        <w:t>d’IDE</w:t>
+      </w:r>
       <w:r>
         <w:rPr>
           <w:rFonts w:ascii="Arial" w:hAnsi="Arial" w:cs="Arial"/>
@@ -5778,267 +5750,7 @@
           <w:szCs w:val="24"/>
           <w:lang w:val="en-CA"/>
         </w:rPr>
-        <w:t xml:space="preserve"> </w:t>
-      </w:r>
-      <w:proofErr w:type="spellStart"/>
-      <w:r>
-        <w:rPr>
-          <w:rFonts w:ascii="Arial" w:hAnsi="Arial" w:cs="Arial"/>
-          <w:sz w:val="24"/>
-          <w:szCs w:val="24"/>
-          <w:lang w:val="en-CA"/>
-        </w:rPr>
-        <w:t>exemples</w:t>
-      </w:r>
-      <w:proofErr w:type="spellEnd"/>
-      <w:r>
-        <w:rPr>
-          <w:rFonts w:ascii="Arial" w:hAnsi="Arial" w:cs="Arial"/>
-          <w:sz w:val="24"/>
-          <w:szCs w:val="24"/>
-          <w:lang w:val="en-CA"/>
-        </w:rPr>
-        <w:t xml:space="preserve"> </w:t>
-      </w:r>
-      <w:proofErr w:type="spellStart"/>
-      <w:r>
-        <w:rPr>
-          <w:rFonts w:ascii="Arial" w:hAnsi="Arial" w:cs="Arial"/>
-          <w:sz w:val="24"/>
-          <w:szCs w:val="24"/>
-          <w:lang w:val="en-CA"/>
-        </w:rPr>
-        <w:t>d’IDE</w:t>
-      </w:r>
-      <w:proofErr w:type="spellEnd"/>
-      <w:r>
-        <w:rPr>
-          <w:rFonts w:ascii="Arial" w:hAnsi="Arial" w:cs="Arial"/>
-          <w:sz w:val="24"/>
-          <w:szCs w:val="24"/>
-          <w:lang w:val="en-CA"/>
-        </w:rPr>
-        <w:t xml:space="preserve">: </w:t>
-      </w:r>
-      <w:proofErr w:type="spellStart"/>
-      <w:r>
-        <w:rPr>
-          <w:rFonts w:ascii="Arial" w:hAnsi="Arial" w:cs="Arial"/>
-          <w:sz w:val="24"/>
-          <w:szCs w:val="24"/>
-          <w:lang w:val="en-CA"/>
-        </w:rPr>
-        <w:t>Scilab</w:t>
-      </w:r>
-      <w:proofErr w:type="spellEnd"/>
-      <w:r>
-        <w:rPr>
-          <w:rFonts w:ascii="Arial" w:hAnsi="Arial" w:cs="Arial"/>
-          <w:sz w:val="24"/>
-          <w:szCs w:val="24"/>
-          <w:lang w:val="en-CA"/>
-        </w:rPr>
-        <w:t xml:space="preserve"> , Visual Studio, Eclipse, </w:t>
-      </w:r>
-      <w:proofErr w:type="spellStart"/>
-      <w:r>
-        <w:rPr>
-          <w:rFonts w:ascii="Arial" w:hAnsi="Arial" w:cs="Arial"/>
-          <w:sz w:val="24"/>
-          <w:szCs w:val="24"/>
-          <w:lang w:val="en-CA"/>
-        </w:rPr>
-        <w:t>NetBeans</w:t>
-      </w:r>
-      <w:proofErr w:type="spellEnd"/>
-      <w:r>
-        <w:rPr>
-          <w:rFonts w:ascii="Arial" w:hAnsi="Arial" w:cs="Arial"/>
-          <w:sz w:val="24"/>
-          <w:szCs w:val="24"/>
-          <w:lang w:val="en-CA"/>
-        </w:rPr>
-        <w:t xml:space="preserve">, Delphi, Code::Blocks, </w:t>
-      </w:r>
-      <w:proofErr w:type="spellStart"/>
-      <w:r>
-        <w:rPr>
-          <w:rFonts w:ascii="Arial" w:hAnsi="Arial" w:cs="Arial"/>
-          <w:sz w:val="24"/>
-          <w:szCs w:val="24"/>
-          <w:lang w:val="en-CA"/>
-        </w:rPr>
-        <w:t>MonoDevelop</w:t>
-      </w:r>
-      <w:proofErr w:type="spellEnd"/>
-      <w:r>
-        <w:rPr>
-          <w:rFonts w:ascii="Arial" w:hAnsi="Arial" w:cs="Arial"/>
-          <w:sz w:val="24"/>
-          <w:szCs w:val="24"/>
-          <w:lang w:val="en-CA"/>
-        </w:rPr>
-        <w:t xml:space="preserve">, </w:t>
-      </w:r>
-      <w:proofErr w:type="spellStart"/>
-      <w:r>
-        <w:rPr>
-          <w:rFonts w:ascii="Arial" w:hAnsi="Arial" w:cs="Arial"/>
-          <w:sz w:val="24"/>
-          <w:szCs w:val="24"/>
-          <w:lang w:val="en-CA"/>
-        </w:rPr>
-        <w:t>SharpDevelop</w:t>
-      </w:r>
-      <w:proofErr w:type="spellEnd"/>
-      <w:r>
-        <w:rPr>
-          <w:rFonts w:ascii="Arial" w:hAnsi="Arial" w:cs="Arial"/>
-          <w:sz w:val="24"/>
-          <w:szCs w:val="24"/>
-          <w:lang w:val="en-CA"/>
-        </w:rPr>
-        <w:t xml:space="preserve">, </w:t>
-      </w:r>
-      <w:proofErr w:type="spellStart"/>
-      <w:r>
-        <w:rPr>
-          <w:rFonts w:ascii="Arial" w:hAnsi="Arial" w:cs="Arial"/>
-          <w:sz w:val="24"/>
-          <w:szCs w:val="24"/>
-          <w:lang w:val="en-CA"/>
-        </w:rPr>
-        <w:t>KDevelop</w:t>
-      </w:r>
-      <w:proofErr w:type="spellEnd"/>
-      <w:r>
-        <w:rPr>
-          <w:rFonts w:ascii="Arial" w:hAnsi="Arial" w:cs="Arial"/>
-          <w:sz w:val="24"/>
-          <w:szCs w:val="24"/>
-          <w:lang w:val="en-CA"/>
-        </w:rPr>
-        <w:t xml:space="preserve">, Access, C++ Builder, MATLAB, </w:t>
-      </w:r>
-      <w:proofErr w:type="spellStart"/>
-      <w:r>
-        <w:rPr>
-          <w:rFonts w:ascii="Arial" w:hAnsi="Arial" w:cs="Arial"/>
-          <w:sz w:val="24"/>
-          <w:szCs w:val="24"/>
-          <w:lang w:val="en-CA"/>
-        </w:rPr>
-        <w:t>LabVIEW</w:t>
-      </w:r>
-      <w:proofErr w:type="spellEnd"/>
-      <w:r>
-        <w:rPr>
-          <w:rFonts w:ascii="Arial" w:hAnsi="Arial" w:cs="Arial"/>
-          <w:sz w:val="24"/>
-          <w:szCs w:val="24"/>
-          <w:lang w:val="en-CA"/>
-        </w:rPr>
-        <w:t xml:space="preserve">, </w:t>
-      </w:r>
-      <w:proofErr w:type="spellStart"/>
-      <w:r>
-        <w:rPr>
-          <w:rFonts w:ascii="Arial" w:hAnsi="Arial" w:cs="Arial"/>
-          <w:sz w:val="24"/>
-          <w:szCs w:val="24"/>
-          <w:lang w:val="en-CA"/>
-        </w:rPr>
-        <w:t>Dev</w:t>
-      </w:r>
-      <w:proofErr w:type="spellEnd"/>
-      <w:r>
-        <w:rPr>
-          <w:rFonts w:ascii="Arial" w:hAnsi="Arial" w:cs="Arial"/>
-          <w:sz w:val="24"/>
-          <w:szCs w:val="24"/>
-          <w:lang w:val="en-CA"/>
-        </w:rPr>
-        <w:t xml:space="preserve">-C++, </w:t>
-      </w:r>
-      <w:proofErr w:type="spellStart"/>
-      <w:r>
-        <w:rPr>
-          <w:rFonts w:ascii="Arial" w:hAnsi="Arial" w:cs="Arial"/>
-          <w:sz w:val="24"/>
-          <w:szCs w:val="24"/>
-          <w:lang w:val="en-CA"/>
-        </w:rPr>
-        <w:t>Qt</w:t>
-      </w:r>
-      <w:proofErr w:type="spellEnd"/>
-      <w:r>
-        <w:rPr>
-          <w:rFonts w:ascii="Arial" w:hAnsi="Arial" w:cs="Arial"/>
-          <w:sz w:val="24"/>
-          <w:szCs w:val="24"/>
-          <w:lang w:val="en-CA"/>
-        </w:rPr>
-        <w:t xml:space="preserve"> Creator, </w:t>
-      </w:r>
-      <w:proofErr w:type="spellStart"/>
-      <w:r>
-        <w:rPr>
-          <w:rFonts w:ascii="Arial" w:hAnsi="Arial" w:cs="Arial"/>
-          <w:sz w:val="24"/>
-          <w:szCs w:val="24"/>
-          <w:lang w:val="en-CA"/>
-        </w:rPr>
-        <w:t>XCode</w:t>
-      </w:r>
-      <w:proofErr w:type="spellEnd"/>
-      <w:r>
-        <w:rPr>
-          <w:rFonts w:ascii="Arial" w:hAnsi="Arial" w:cs="Arial"/>
-          <w:sz w:val="24"/>
-          <w:szCs w:val="24"/>
-          <w:lang w:val="en-CA"/>
-        </w:rPr>
-        <w:t xml:space="preserve">, Lazarus, </w:t>
-      </w:r>
-      <w:proofErr w:type="spellStart"/>
-      <w:r>
-        <w:rPr>
-          <w:rFonts w:ascii="Arial" w:hAnsi="Arial" w:cs="Arial"/>
-          <w:sz w:val="24"/>
-          <w:szCs w:val="24"/>
-          <w:lang w:val="en-CA"/>
-        </w:rPr>
-        <w:t>WinDev</w:t>
-      </w:r>
-      <w:proofErr w:type="spellEnd"/>
-      <w:r>
-        <w:rPr>
-          <w:rFonts w:ascii="Arial" w:hAnsi="Arial" w:cs="Arial"/>
-          <w:sz w:val="24"/>
-          <w:szCs w:val="24"/>
-          <w:lang w:val="en-CA"/>
-        </w:rPr>
-        <w:t xml:space="preserve">, 4D, Dreamweaver, </w:t>
-      </w:r>
-      <w:proofErr w:type="spellStart"/>
-      <w:r>
-        <w:rPr>
-          <w:rFonts w:ascii="Arial" w:hAnsi="Arial" w:cs="Arial"/>
-          <w:sz w:val="24"/>
-          <w:szCs w:val="24"/>
-          <w:lang w:val="en-CA"/>
-        </w:rPr>
-        <w:t>Zend</w:t>
-      </w:r>
-      <w:proofErr w:type="spellEnd"/>
-      <w:r>
-        <w:rPr>
-          <w:rFonts w:ascii="Arial" w:hAnsi="Arial" w:cs="Arial"/>
-          <w:sz w:val="24"/>
-          <w:szCs w:val="24"/>
-          <w:lang w:val="en-CA"/>
-        </w:rPr>
-        <w:t xml:space="preserve"> Studio,…</w:t>
+        <w:t>: Scilab , Visual Studio, Eclipse, NetBeans, Delphi, Code::Blocks, MonoDevelop, SharpDevelop, KDevelop, Access, C++ Builder, MATLAB, LabVIEW, Dev-C++, Qt Creator, XCode, Lazarus, WinDev, 4D, Dreamweaver, Zend Studio,…</w:t>
       </w:r>
     </w:p>
     <w:p>
@@ -6256,14 +5968,12 @@
         </w:rPr>
         <w:t xml:space="preserve"> et dans tous les langages, les mots écrits obéissent à une certaine grammaire : des mots clés propres au langage (en </w:t>
       </w:r>
-      <w:proofErr w:type="spellStart"/>
       <w:r>
         <w:rPr>
           <w:rFonts w:ascii="Arial" w:hAnsi="Arial" w:cs="Arial"/>
         </w:rPr>
         <w:t>Symfony</w:t>
       </w:r>
-      <w:proofErr w:type="spellEnd"/>
       <w:r>
         <w:rPr>
           <w:rFonts w:ascii="Arial" w:hAnsi="Arial" w:cs="Arial"/>
@@ -6371,17 +6081,8 @@
           <w:rStyle w:val="lev"/>
           <w:rFonts w:ascii="Arial" w:hAnsi="Arial" w:cs="Arial"/>
         </w:rPr>
-        <w:t>l'</w:t>
-      </w:r>
-      <w:proofErr w:type="spellStart"/>
-      <w:r>
-        <w:rPr>
-          <w:rStyle w:val="lev"/>
-          <w:rFonts w:ascii="Arial" w:hAnsi="Arial" w:cs="Arial"/>
-        </w:rPr>
-        <w:t>autocomplétion</w:t>
-      </w:r>
-      <w:proofErr w:type="spellEnd"/>
+        <w:t>l'autocomplétion</w:t>
+      </w:r>
       <w:r>
         <w:rPr>
           <w:rFonts w:ascii="Arial" w:hAnsi="Arial" w:cs="Arial"/>
@@ -7038,27 +6739,7 @@
           <w:szCs w:val="24"/>
           <w:lang w:eastAsia="fr-FR"/>
         </w:rPr>
-        <w:t xml:space="preserve">Commencez par cliquer sur l’icône du bas dans le panneau de gauche, appelée "Extensions". Elle mène à la </w:t>
-      </w:r>
-      <w:proofErr w:type="spellStart"/>
-      <w:r>
-        <w:rPr>
-          <w:rFonts w:ascii="Arial" w:eastAsia="Times New Roman" w:hAnsi="Arial" w:cs="Arial"/>
-          <w:sz w:val="24"/>
-          <w:szCs w:val="24"/>
-          <w:lang w:eastAsia="fr-FR"/>
-        </w:rPr>
-        <w:t>marketplace</w:t>
-      </w:r>
-      <w:proofErr w:type="spellEnd"/>
-      <w:r>
-        <w:rPr>
-          <w:rFonts w:ascii="Arial" w:eastAsia="Times New Roman" w:hAnsi="Arial" w:cs="Arial"/>
-          <w:sz w:val="24"/>
-          <w:szCs w:val="24"/>
-          <w:lang w:eastAsia="fr-FR"/>
-        </w:rPr>
-        <w:t xml:space="preserve"> des extensions qui peuvent être installées sur Visual Studio Code.</w:t>
+        <w:t>Commencez par cliquer sur l’icône du bas dans le panneau de gauche, appelée "Extensions". Elle mène à la marketplace des extensions qui peuvent être installées sur Visual Studio Code.</w:t>
       </w:r>
       <w:r>
         <w:rPr>
@@ -9086,16 +8767,7 @@
           <w:sz w:val="24"/>
           <w:szCs w:val="24"/>
         </w:rPr>
-        <w:t>séparation des logiques techniques / métiers (développeurs) et logiques de présentation (</w:t>
-      </w:r>
-      <w:proofErr w:type="spellStart"/>
-      <w:r>
-        <w:rPr>
-          <w:rFonts w:ascii="Arial" w:hAnsi="Arial" w:cs="Arial"/>
-          <w:sz w:val="24"/>
-          <w:szCs w:val="24"/>
-        </w:rPr>
-        <w:t>designe</w:t>
+        <w:t>séparation des logiques techniques / métiers (développeurs) et logiques de présentation (designe</w:t>
       </w:r>
       <w:r>
         <w:rPr>
@@ -9111,16 +8783,7 @@
           <w:sz w:val="24"/>
           <w:szCs w:val="24"/>
         </w:rPr>
-        <w:t>rs</w:t>
-      </w:r>
-      <w:proofErr w:type="spellEnd"/>
-      <w:r>
-        <w:rPr>
-          <w:rFonts w:ascii="Arial" w:hAnsi="Arial" w:cs="Arial"/>
-          <w:sz w:val="24"/>
-          <w:szCs w:val="24"/>
-        </w:rPr>
-        <w:t xml:space="preserve"> / intégrateurs)</w:t>
+        <w:t>rs / intégrateurs)</w:t>
       </w:r>
     </w:p>
     <w:p>
@@ -9200,17 +8863,7 @@
           <w:szCs w:val="24"/>
           <w:u w:val="single"/>
         </w:rPr>
-        <w:t xml:space="preserve"> </w:t>
-      </w:r>
-      <w:r>
-        <w:rPr>
-          <w:rFonts w:ascii="Arial" w:hAnsi="Arial" w:cs="Arial"/>
-          <w:b/>
-          <w:sz w:val="24"/>
-          <w:szCs w:val="24"/>
-          <w:u w:val="single"/>
-        </w:rPr>
-        <w:t>[</w:t>
+        <w:t xml:space="preserve"> [</w:t>
       </w:r>
       <w:r>
         <w:rPr>
@@ -9269,25 +8922,7 @@
           <w:sz w:val="24"/>
           <w:szCs w:val="24"/>
         </w:rPr>
-        <w:t xml:space="preserve">ramework comme </w:t>
-      </w:r>
-      <w:proofErr w:type="spellStart"/>
-      <w:r>
-        <w:rPr>
-          <w:rFonts w:ascii="Arial" w:hAnsi="Arial" w:cs="Arial"/>
-          <w:sz w:val="24"/>
-          <w:szCs w:val="24"/>
-        </w:rPr>
-        <w:t>Symfony</w:t>
-      </w:r>
-      <w:proofErr w:type="spellEnd"/>
-      <w:r>
-        <w:rPr>
-          <w:rFonts w:ascii="Arial" w:hAnsi="Arial" w:cs="Arial"/>
-          <w:sz w:val="24"/>
-          <w:szCs w:val="24"/>
-        </w:rPr>
-        <w:t xml:space="preserve"> 2 se positionne comme </w:t>
+        <w:t xml:space="preserve">ramework comme Symfony 2 se positionne comme </w:t>
       </w:r>
       <w:r>
         <w:rPr>
@@ -9312,33 +8947,15 @@
           <w:sz w:val="24"/>
           <w:szCs w:val="24"/>
         </w:rPr>
-        <w:t xml:space="preserve">es, il n’empêche que les </w:t>
-      </w:r>
-      <w:proofErr w:type="spellStart"/>
-      <w:r>
-        <w:rPr>
-          <w:rFonts w:ascii="Arial" w:hAnsi="Arial" w:cs="Arial"/>
-          <w:sz w:val="24"/>
-          <w:szCs w:val="24"/>
-        </w:rPr>
-        <w:t>F</w:t>
-      </w:r>
-      <w:r>
-        <w:rPr>
-          <w:rFonts w:ascii="Arial" w:hAnsi="Arial" w:cs="Arial"/>
-          <w:sz w:val="24"/>
-          <w:szCs w:val="24"/>
-        </w:rPr>
-        <w:t>rameworks</w:t>
-      </w:r>
-      <w:proofErr w:type="spellEnd"/>
-      <w:r>
-        <w:rPr>
-          <w:rFonts w:ascii="Arial" w:hAnsi="Arial" w:cs="Arial"/>
-          <w:sz w:val="24"/>
-          <w:szCs w:val="24"/>
-        </w:rPr>
-        <w:t xml:space="preserve"> viennent systématiquement avec leur lot de </w:t>
+        <w:t>es, il n’empêche que les F</w:t>
+      </w:r>
+      <w:r>
+        <w:rPr>
+          <w:rFonts w:ascii="Arial" w:hAnsi="Arial" w:cs="Arial"/>
+          <w:sz w:val="24"/>
+          <w:szCs w:val="24"/>
+        </w:rPr>
+        <w:t xml:space="preserve">rameworks viennent systématiquement avec leur lot de </w:t>
       </w:r>
       <w:r>
         <w:rPr>
@@ -9412,7 +9029,7 @@
           <w:szCs w:val="24"/>
           <w:u w:val="single"/>
         </w:rPr>
-        <w:t xml:space="preserve"> </w:t>
+        <w:t xml:space="preserve"> [</w:t>
       </w:r>
       <w:r>
         <w:rPr>
@@ -9422,7 +9039,7 @@
           <w:szCs w:val="24"/>
           <w:u w:val="single"/>
         </w:rPr>
-        <w:t>[</w:t>
+        <w:t>https://blog.nicolashachet.com/developpement-php/pourquoi-utiliser-un-framework-php/</w:t>
       </w:r>
       <w:r>
         <w:rPr>
@@ -9432,27 +9049,7 @@
           <w:szCs w:val="24"/>
           <w:u w:val="single"/>
         </w:rPr>
-        <w:t>https://blog.nicolashachet.com/developpement-php/pourquoi-utiliser-un-framework-php/</w:t>
-      </w:r>
-      <w:r>
-        <w:rPr>
-          <w:rFonts w:ascii="Arial" w:hAnsi="Arial" w:cs="Arial"/>
-          <w:b/>
-          <w:sz w:val="24"/>
-          <w:szCs w:val="24"/>
-          <w:u w:val="single"/>
-        </w:rPr>
-        <w:t>]</w:t>
-      </w:r>
-      <w:r>
-        <w:rPr>
-          <w:rFonts w:ascii="Arial" w:hAnsi="Arial" w:cs="Arial"/>
-          <w:b/>
-          <w:sz w:val="24"/>
-          <w:szCs w:val="24"/>
-          <w:u w:val="single"/>
-        </w:rPr>
-        <w:t>:</w:t>
+        <w:t>]:</w:t>
       </w:r>
     </w:p>
     <w:p>
@@ -9482,35 +9079,7 @@
         <w:rPr>
           <w:rFonts w:ascii="Arial" w:hAnsi="Arial" w:cs="Arial"/>
         </w:rPr>
-        <w:t xml:space="preserve"> des </w:t>
-      </w:r>
-      <w:proofErr w:type="spellStart"/>
-      <w:r>
-        <w:rPr>
-          <w:rFonts w:ascii="Arial" w:hAnsi="Arial" w:cs="Arial"/>
-        </w:rPr>
-        <w:t>frameworks</w:t>
-      </w:r>
-      <w:proofErr w:type="spellEnd"/>
-      <w:r>
-        <w:rPr>
-          <w:rFonts w:ascii="Arial" w:hAnsi="Arial" w:cs="Arial"/>
-        </w:rPr>
-        <w:t xml:space="preserve"> les plus connus (Zend, </w:t>
-      </w:r>
-      <w:proofErr w:type="spellStart"/>
-      <w:r>
-        <w:rPr>
-          <w:rFonts w:ascii="Arial" w:hAnsi="Arial" w:cs="Arial"/>
-        </w:rPr>
-        <w:t>Symfony</w:t>
-      </w:r>
-      <w:proofErr w:type="spellEnd"/>
-      <w:r>
-        <w:rPr>
-          <w:rFonts w:ascii="Arial" w:hAnsi="Arial" w:cs="Arial"/>
-        </w:rPr>
-        <w:t xml:space="preserve">, Cake). Jusqu’à présent, chacun codait dans son coin, sans trop s’occuper des autres. Depuis quelques années, le monde PHP s’organise, se professionnalise et les développements </w:t>
+        <w:t xml:space="preserve"> des frameworks les plus connus (Zend, Symfony, Cake). Jusqu’à présent, chacun codait dans son coin, sans trop s’occuper des autres. Depuis quelques années, le monde PHP s’organise, se professionnalise et les développements </w:t>
       </w:r>
       <w:r>
         <w:rPr>
@@ -9523,59 +9092,7 @@
         <w:rPr>
           <w:rFonts w:ascii="Arial" w:hAnsi="Arial" w:cs="Arial"/>
         </w:rPr>
-        <w:t xml:space="preserve">. Avec l’arrivée des </w:t>
-      </w:r>
-      <w:r>
-        <w:rPr>
-          <w:rFonts w:ascii="Arial" w:hAnsi="Arial" w:cs="Arial"/>
-        </w:rPr>
-        <w:t>recommandations PSR</w:t>
-      </w:r>
-      <w:r>
-        <w:rPr>
-          <w:rFonts w:ascii="Arial" w:hAnsi="Arial" w:cs="Arial"/>
-        </w:rPr>
-        <w:t xml:space="preserve"> et du </w:t>
-      </w:r>
-      <w:r>
-        <w:rPr>
-          <w:rFonts w:ascii="Arial" w:hAnsi="Arial" w:cs="Arial"/>
-        </w:rPr>
-        <w:t>FIG</w:t>
-      </w:r>
-      <w:r>
-        <w:rPr>
-          <w:rFonts w:ascii="Arial" w:hAnsi="Arial" w:cs="Arial"/>
-        </w:rPr>
-        <w:t xml:space="preserve">, le code source se standardise. Les </w:t>
-      </w:r>
-      <w:proofErr w:type="spellStart"/>
-      <w:r>
-        <w:rPr>
-          <w:rFonts w:ascii="Arial" w:hAnsi="Arial" w:cs="Arial"/>
-        </w:rPr>
-        <w:t>frameworks</w:t>
-      </w:r>
-      <w:proofErr w:type="spellEnd"/>
-      <w:r>
-        <w:rPr>
-          <w:rFonts w:ascii="Arial" w:hAnsi="Arial" w:cs="Arial"/>
-        </w:rPr>
-        <w:t xml:space="preserve"> PHP actuels ne cessent de mettre en avant ces bonnes pratiques afin de rendre compatible le code issu de différents </w:t>
-      </w:r>
-      <w:proofErr w:type="spellStart"/>
-      <w:r>
-        <w:rPr>
-          <w:rFonts w:ascii="Arial" w:hAnsi="Arial" w:cs="Arial"/>
-        </w:rPr>
-        <w:t>frameworks</w:t>
-      </w:r>
-      <w:proofErr w:type="spellEnd"/>
-      <w:r>
-        <w:rPr>
-          <w:rFonts w:ascii="Arial" w:hAnsi="Arial" w:cs="Arial"/>
-        </w:rPr>
-        <w:t>.</w:t>
+        <w:t>. Avec l’arrivée des recommandations PSR et du FIG, le code source se standardise. Les frameworks PHP actuels ne cessent de mettre en avant ces bonnes pratiques afin de rendre compatible le code issu de différents frameworks.</w:t>
       </w:r>
     </w:p>
     <w:p>
@@ -9641,17 +9158,7 @@
           <w:szCs w:val="24"/>
           <w:u w:val="single"/>
         </w:rPr>
-        <w:t xml:space="preserve"> </w:t>
-      </w:r>
-      <w:r>
-        <w:rPr>
-          <w:rFonts w:ascii="Arial" w:hAnsi="Arial" w:cs="Arial"/>
-          <w:b/>
-          <w:sz w:val="24"/>
-          <w:szCs w:val="24"/>
-          <w:u w:val="single"/>
-        </w:rPr>
-        <w:t>[</w:t>
+        <w:t xml:space="preserve"> [</w:t>
       </w:r>
       <w:r>
         <w:rPr>
@@ -9698,21 +9205,7 @@
         <w:rPr>
           <w:rFonts w:ascii="Arial" w:hAnsi="Arial" w:cs="Arial"/>
         </w:rPr>
-        <w:t xml:space="preserve">En choisissant un </w:t>
-      </w:r>
-      <w:proofErr w:type="spellStart"/>
-      <w:r>
-        <w:rPr>
-          <w:rFonts w:ascii="Arial" w:hAnsi="Arial" w:cs="Arial"/>
-        </w:rPr>
-        <w:t>framework</w:t>
-      </w:r>
-      <w:proofErr w:type="spellEnd"/>
-      <w:r>
-        <w:rPr>
-          <w:rFonts w:ascii="Arial" w:hAnsi="Arial" w:cs="Arial"/>
-        </w:rPr>
-        <w:t>, on choisi</w:t>
+        <w:t>En choisissant un framework, on choisi</w:t>
       </w:r>
       <w:r>
         <w:rPr>
@@ -9737,35 +9230,7 @@
         <w:rPr>
           <w:rFonts w:ascii="Arial" w:hAnsi="Arial" w:cs="Arial"/>
         </w:rPr>
-        <w:t xml:space="preserve"> active qui détectera et corrigera des failles ou des manques du </w:t>
-      </w:r>
-      <w:proofErr w:type="spellStart"/>
-      <w:r>
-        <w:rPr>
-          <w:rFonts w:ascii="Arial" w:hAnsi="Arial" w:cs="Arial"/>
-        </w:rPr>
-        <w:t>framework</w:t>
-      </w:r>
-      <w:proofErr w:type="spellEnd"/>
-      <w:r>
-        <w:rPr>
-          <w:rFonts w:ascii="Arial" w:hAnsi="Arial" w:cs="Arial"/>
-        </w:rPr>
-        <w:t xml:space="preserve">. En quelque sorte, on mutualise les moyens de développements. Vous profiterez ainsi des mises à jour du </w:t>
-      </w:r>
-      <w:proofErr w:type="spellStart"/>
-      <w:r>
-        <w:rPr>
-          <w:rFonts w:ascii="Arial" w:hAnsi="Arial" w:cs="Arial"/>
-        </w:rPr>
-        <w:t>framework</w:t>
-      </w:r>
-      <w:proofErr w:type="spellEnd"/>
-      <w:r>
-        <w:rPr>
-          <w:rFonts w:ascii="Arial" w:hAnsi="Arial" w:cs="Arial"/>
-        </w:rPr>
-        <w:t xml:space="preserve"> avec le lot d’améli</w:t>
+        <w:t xml:space="preserve"> active qui détectera et corrigera des failles ou des manques du framework. En quelque sorte, on mutualise les moyens de développements. Vous profiterez ainsi des mises à jour du framework avec le lot d’améli</w:t>
       </w:r>
       <w:r>
         <w:rPr>
@@ -9829,7 +9294,6 @@
     <w:p>
       <w:pPr>
         <w:spacing w:before="240" w:line="360" w:lineRule="auto"/>
-        <w:ind w:right="-1134"/>
         <w:jc w:val="both"/>
         <w:rPr>
           <w:rFonts w:ascii="Arial" w:hAnsi="Arial" w:cs="Arial"/>
@@ -9846,7 +9310,6 @@
         </w:rPr>
         <w:tab/>
       </w:r>
-      <w:proofErr w:type="spellStart"/>
       <w:r>
         <w:rPr>
           <w:rFonts w:ascii="Arial" w:hAnsi="Arial" w:cs="Arial"/>
@@ -9854,11 +9317,9 @@
           <w:bCs/>
           <w:sz w:val="24"/>
           <w:szCs w:val="24"/>
-          <w:lang w:val="en-CA"/>
         </w:rPr>
         <w:t>Symfony</w:t>
       </w:r>
-      <w:proofErr w:type="spellEnd"/>
       <w:r>
         <w:rPr>
           <w:rFonts w:ascii="Arial" w:hAnsi="Arial" w:cs="Arial"/>
@@ -9897,7 +9358,39 @@
           <w:sz w:val="24"/>
           <w:szCs w:val="24"/>
         </w:rPr>
-        <w:t>MVC</w:t>
+        <w:t>MVC libre écrit en PHP. Il fournit des fonctionnalités modulables et adaptables qui permettent de faciliter et d’accélérer le développement d'un site web</w:t>
+      </w:r>
+      <w:r>
+        <w:rPr>
+          <w:rFonts w:ascii="Arial" w:hAnsi="Arial" w:cs="Arial"/>
+          <w:sz w:val="24"/>
+          <w:szCs w:val="24"/>
+        </w:rPr>
+        <w:t xml:space="preserve"> [</w:t>
+      </w:r>
+      <w:r>
+        <w:rPr>
+          <w:rFonts w:ascii="Arial" w:hAnsi="Arial" w:cs="Arial"/>
+          <w:sz w:val="24"/>
+          <w:szCs w:val="24"/>
+        </w:rPr>
+        <w:t>https://fr.wikipedia.org/wiki/Symfony</w:t>
+      </w:r>
+      <w:r>
+        <w:rPr>
+          <w:rFonts w:ascii="Arial" w:hAnsi="Arial" w:cs="Arial"/>
+          <w:sz w:val="24"/>
+          <w:szCs w:val="24"/>
+        </w:rPr>
+        <w:t>]</w:t>
+      </w:r>
+      <w:r>
+        <w:rPr>
+          <w:rFonts w:ascii="Arial" w:hAnsi="Arial" w:cs="Arial"/>
+          <w:sz w:val="24"/>
+          <w:szCs w:val="24"/>
+        </w:rPr>
+        <w:t>.</w:t>
       </w:r>
       <w:r>
         <w:rPr>
@@ -9907,45 +9400,48 @@
         </w:rPr>
         <w:t xml:space="preserve"> </w:t>
       </w:r>
-      <w:r>
-        <w:rPr>
-          <w:rFonts w:ascii="Arial" w:hAnsi="Arial" w:cs="Arial"/>
-          <w:sz w:val="24"/>
-          <w:szCs w:val="24"/>
-        </w:rPr>
-        <w:t>libre</w:t>
-      </w:r>
-      <w:r>
-        <w:rPr>
-          <w:rFonts w:ascii="Arial" w:hAnsi="Arial" w:cs="Arial"/>
-          <w:sz w:val="24"/>
-          <w:szCs w:val="24"/>
-        </w:rPr>
-        <w:t xml:space="preserve"> écrit en </w:t>
-      </w:r>
-      <w:r>
-        <w:rPr>
-          <w:rFonts w:ascii="Arial" w:hAnsi="Arial" w:cs="Arial"/>
-          <w:sz w:val="24"/>
-          <w:szCs w:val="24"/>
-        </w:rPr>
-        <w:t>PHP</w:t>
-      </w:r>
-      <w:r>
-        <w:rPr>
-          <w:rFonts w:ascii="Arial" w:hAnsi="Arial" w:cs="Arial"/>
-          <w:sz w:val="24"/>
-          <w:szCs w:val="24"/>
-        </w:rPr>
-        <w:t xml:space="preserve">. Il fournit des fonctionnalités modulables et adaptables qui permettent de faciliter et d’accélérer le développement d'un </w:t>
-      </w:r>
-      <w:r>
-        <w:rPr>
-          <w:rFonts w:ascii="Arial" w:hAnsi="Arial" w:cs="Arial"/>
-          <w:sz w:val="24"/>
-          <w:szCs w:val="24"/>
-        </w:rPr>
-        <w:t>site web</w:t>
+    </w:p>
+    <w:p>
+      <w:pPr>
+        <w:spacing w:before="240" w:line="360" w:lineRule="auto"/>
+        <w:jc w:val="both"/>
+        <w:rPr>
+          <w:rFonts w:ascii="Arial" w:hAnsi="Arial" w:cs="Arial"/>
+          <w:sz w:val="24"/>
+          <w:szCs w:val="24"/>
+        </w:rPr>
+      </w:pPr>
+      <w:r>
+        <w:rPr>
+          <w:rFonts w:ascii="Arial" w:hAnsi="Arial" w:cs="Arial"/>
+          <w:sz w:val="24"/>
+          <w:szCs w:val="24"/>
+        </w:rPr>
+        <w:t>La technologie Symfony intègre des mesures de sécurité innées afin de lutter contre des failles et attaques XSS, CSRF et SQL. Ce sont des failles permettant d’injecter du code HTML dans des variables mal protégées</w:t>
+      </w:r>
+      <w:r>
+        <w:rPr>
+          <w:rFonts w:ascii="Arial" w:hAnsi="Arial" w:cs="Arial"/>
+          <w:sz w:val="24"/>
+          <w:szCs w:val="24"/>
+        </w:rPr>
+        <w:t xml:space="preserve"> [</w:t>
+      </w:r>
+      <w:r>
+        <w:rPr>
+          <w:rFonts w:ascii="Arial" w:hAnsi="Arial" w:cs="Arial"/>
+          <w:sz w:val="24"/>
+          <w:szCs w:val="24"/>
+        </w:rPr>
+        <w:t>https://www.benjaminyeurch.com/blog/developpement-web/tout-savoir-sur-symfony/</w:t>
+      </w:r>
+      <w:r>
+        <w:rPr>
+          <w:rFonts w:ascii="Arial" w:hAnsi="Arial" w:cs="Arial"/>
+          <w:sz w:val="24"/>
+          <w:szCs w:val="24"/>
+        </w:rPr>
+        <w:t>]</w:t>
       </w:r>
       <w:r>
         <w:rPr>
@@ -9954,22 +9450,820 @@
           <w:szCs w:val="24"/>
         </w:rPr>
         <w:t>.</w:t>
+      </w:r>
+    </w:p>
+    <w:p>
+      <w:pPr>
+        <w:spacing w:before="240" w:line="360" w:lineRule="auto"/>
+        <w:jc w:val="both"/>
+        <w:rPr>
+          <w:rFonts w:ascii="Arial" w:hAnsi="Arial" w:cs="Arial"/>
+          <w:sz w:val="24"/>
+          <w:szCs w:val="24"/>
+        </w:rPr>
+      </w:pPr>
+      <w:r>
+        <w:rPr>
+          <w:rFonts w:ascii="Arial" w:hAnsi="Arial" w:cs="Arial"/>
+          <w:sz w:val="24"/>
+          <w:szCs w:val="24"/>
+        </w:rPr>
+        <w:t>Pour mieux développer en symfony, on a besoin d</w:t>
+      </w:r>
+      <w:r>
+        <w:rPr>
+          <w:rFonts w:ascii="Arial" w:hAnsi="Arial" w:cs="Arial"/>
+          <w:sz w:val="24"/>
+          <w:szCs w:val="24"/>
+        </w:rPr>
+        <w:t xml:space="preserve">’en avoir quelque outil pour y aller rapidement: </w:t>
+      </w:r>
+    </w:p>
+    <w:p>
+      <w:pPr>
+        <w:spacing w:before="240" w:line="360" w:lineRule="auto"/>
+        <w:ind w:firstLine="708"/>
+        <w:jc w:val="both"/>
+        <w:rPr>
+          <w:rFonts w:ascii="Arial" w:hAnsi="Arial" w:cs="Arial"/>
+          <w:sz w:val="24"/>
+          <w:szCs w:val="24"/>
+        </w:rPr>
+      </w:pPr>
+      <w:r>
+        <w:rPr>
+          <w:rFonts w:ascii="Arial" w:hAnsi="Arial" w:cs="Arial"/>
+          <w:b/>
+          <w:sz w:val="24"/>
+          <w:szCs w:val="24"/>
+        </w:rPr>
+        <w:t>Terminal</w:t>
+      </w:r>
+      <w:r>
+        <w:rPr>
+          <w:rFonts w:ascii="Arial" w:hAnsi="Arial" w:cs="Arial"/>
+          <w:sz w:val="24"/>
+          <w:szCs w:val="24"/>
+        </w:rPr>
+        <w:t>: système d’exécution</w:t>
+      </w:r>
+      <w:r>
+        <w:rPr>
+          <w:rFonts w:ascii="Arial" w:hAnsi="Arial" w:cs="Arial"/>
+          <w:sz w:val="24"/>
+          <w:szCs w:val="24"/>
+        </w:rPr>
+        <w:t xml:space="preserve"> de tâche en ligne de commande</w:t>
+      </w:r>
+      <w:r>
+        <w:rPr>
+          <w:rFonts w:ascii="Arial" w:hAnsi="Arial" w:cs="Arial"/>
+          <w:sz w:val="24"/>
+          <w:szCs w:val="24"/>
+        </w:rPr>
+        <w:t xml:space="preserve"> et facilitant la génération de plusieurs autre composants</w:t>
+      </w:r>
+      <w:r>
+        <w:rPr>
+          <w:rFonts w:ascii="Arial" w:hAnsi="Arial" w:cs="Arial"/>
+          <w:sz w:val="24"/>
+          <w:szCs w:val="24"/>
+        </w:rPr>
+        <w:t>;</w:t>
+      </w:r>
+    </w:p>
+    <w:p>
+      <w:pPr>
+        <w:spacing w:before="240" w:line="360" w:lineRule="auto"/>
+        <w:ind w:firstLine="708"/>
+        <w:jc w:val="both"/>
+        <w:rPr>
+          <w:rFonts w:ascii="Arial" w:hAnsi="Arial" w:cs="Arial"/>
+          <w:sz w:val="24"/>
+          <w:szCs w:val="24"/>
+        </w:rPr>
+      </w:pPr>
+      <w:r>
+        <w:rPr>
+          <w:rFonts w:ascii="Arial" w:hAnsi="Arial" w:cs="Arial"/>
+          <w:b/>
+          <w:sz w:val="24"/>
+          <w:szCs w:val="24"/>
+        </w:rPr>
+        <w:t>Git:</w:t>
+      </w:r>
+      <w:r>
+        <w:rPr>
+          <w:rFonts w:ascii="Arial" w:hAnsi="Arial" w:cs="Arial"/>
+          <w:sz w:val="24"/>
+          <w:szCs w:val="24"/>
+        </w:rPr>
+        <w:t xml:space="preserve"> système pour enregistrer chaque modification de notre projet;</w:t>
+      </w:r>
+    </w:p>
+    <w:p>
+      <w:pPr>
+        <w:spacing w:before="240" w:line="360" w:lineRule="auto"/>
+        <w:ind w:firstLine="708"/>
+        <w:jc w:val="both"/>
+        <w:rPr>
+          <w:rFonts w:ascii="Arial" w:hAnsi="Arial" w:cs="Arial"/>
+          <w:sz w:val="24"/>
+          <w:szCs w:val="24"/>
+        </w:rPr>
+      </w:pPr>
+      <w:r>
+        <w:rPr>
+          <w:rFonts w:ascii="Arial" w:hAnsi="Arial" w:cs="Arial"/>
+          <w:b/>
+          <w:sz w:val="24"/>
+          <w:szCs w:val="24"/>
+        </w:rPr>
+        <w:t>Composer</w:t>
+      </w:r>
+      <w:r>
+        <w:rPr>
+          <w:rFonts w:ascii="Arial" w:hAnsi="Arial" w:cs="Arial"/>
+          <w:sz w:val="24"/>
+          <w:szCs w:val="24"/>
+        </w:rPr>
+        <w:t>: système pour gérer les dépendances</w:t>
+      </w:r>
+      <w:r>
+        <w:rPr>
+          <w:rFonts w:ascii="Arial" w:hAnsi="Arial" w:cs="Arial"/>
+          <w:sz w:val="24"/>
+          <w:szCs w:val="24"/>
+        </w:rPr>
+        <w:t>;</w:t>
+      </w:r>
+    </w:p>
+    <w:p>
+      <w:pPr>
+        <w:spacing w:before="240" w:line="360" w:lineRule="auto"/>
+        <w:ind w:firstLine="708"/>
+        <w:jc w:val="both"/>
+        <w:rPr>
+          <w:rFonts w:ascii="Arial" w:hAnsi="Arial" w:cs="Arial"/>
+          <w:sz w:val="24"/>
+          <w:szCs w:val="24"/>
+        </w:rPr>
+      </w:pPr>
+      <w:r>
+        <w:rPr>
+          <w:rFonts w:ascii="Arial" w:hAnsi="Arial" w:cs="Arial"/>
+          <w:noProof/>
+          <w:sz w:val="24"/>
+          <w:szCs w:val="24"/>
+        </w:rPr>
+        <mc:AlternateContent>
+          <mc:Choice Requires="wps">
+            <w:drawing>
+              <wp:anchor distT="0" distB="0" distL="114300" distR="114300" simplePos="0" relativeHeight="251687936" behindDoc="0" locked="0" layoutInCell="1" allowOverlap="1" wp14:anchorId="37280D00" wp14:editId="16877AF1">
+                <wp:simplePos x="0" y="0"/>
+                <wp:positionH relativeFrom="column">
+                  <wp:posOffset>1642110</wp:posOffset>
+                </wp:positionH>
+                <wp:positionV relativeFrom="paragraph">
+                  <wp:posOffset>902335</wp:posOffset>
+                </wp:positionV>
+                <wp:extent cx="2838450" cy="276225"/>
+                <wp:effectExtent l="0" t="0" r="19050" b="28575"/>
+                <wp:wrapNone/>
+                <wp:docPr id="7" name="Zone de texte 2"/>
+                <wp:cNvGraphicFramePr>
+                  <a:graphicFrameLocks xmlns:a="http://schemas.openxmlformats.org/drawingml/2006/main"/>
+                </wp:cNvGraphicFramePr>
+                <a:graphic xmlns:a="http://schemas.openxmlformats.org/drawingml/2006/main">
+                  <a:graphicData uri="http://schemas.microsoft.com/office/word/2010/wordprocessingShape">
+                    <wps:wsp>
+                      <wps:cNvSpPr txBox="1">
+                        <a:spLocks noChangeArrowheads="1"/>
+                      </wps:cNvSpPr>
+                      <wps:spPr bwMode="auto">
+                        <a:xfrm>
+                          <a:off x="0" y="0"/>
+                          <a:ext cx="2838450" cy="276225"/>
+                        </a:xfrm>
+                        <a:prstGeom prst="rect">
+                          <a:avLst/>
+                        </a:prstGeom>
+                        <a:solidFill>
+                          <a:schemeClr val="tx1"/>
+                        </a:solidFill>
+                        <a:ln w="9525">
+                          <a:solidFill>
+                            <a:srgbClr val="000000"/>
+                          </a:solidFill>
+                          <a:miter lim="800000"/>
+                          <a:headEnd/>
+                          <a:tailEnd/>
+                        </a:ln>
+                      </wps:spPr>
+                      <wps:txbx>
+                        <w:txbxContent>
+                          <w:p>
+                            <w:pPr>
+                              <w:tabs>
+                                <w:tab w:val="left" w:pos="916"/>
+                                <w:tab w:val="left" w:pos="1832"/>
+                                <w:tab w:val="left" w:pos="2748"/>
+                                <w:tab w:val="left" w:pos="3664"/>
+                                <w:tab w:val="left" w:pos="4580"/>
+                                <w:tab w:val="left" w:pos="5496"/>
+                                <w:tab w:val="left" w:pos="6412"/>
+                                <w:tab w:val="left" w:pos="7328"/>
+                                <w:tab w:val="left" w:pos="8244"/>
+                                <w:tab w:val="left" w:pos="9160"/>
+                                <w:tab w:val="left" w:pos="10076"/>
+                                <w:tab w:val="left" w:pos="10992"/>
+                                <w:tab w:val="left" w:pos="11908"/>
+                                <w:tab w:val="left" w:pos="12824"/>
+                                <w:tab w:val="left" w:pos="13740"/>
+                                <w:tab w:val="left" w:pos="14656"/>
+                              </w:tabs>
+                              <w:spacing w:after="0" w:line="240" w:lineRule="auto"/>
+                              <w:jc w:val="center"/>
+                              <w:rPr>
+                                <w:rFonts w:ascii="Arial" w:eastAsia="Times New Roman" w:hAnsi="Arial" w:cs="Arial"/>
+                                <w:sz w:val="24"/>
+                                <w:szCs w:val="24"/>
+                                <w:lang w:eastAsia="fr-FR"/>
+                              </w:rPr>
+                            </w:pPr>
+                            <w:r>
+                              <w:rPr>
+                                <w:rFonts w:ascii="Arial" w:eastAsia="Times New Roman" w:hAnsi="Arial" w:cs="Arial"/>
+                                <w:sz w:val="24"/>
+                                <w:szCs w:val="24"/>
+                                <w:lang w:eastAsia="fr-FR"/>
+                              </w:rPr>
+                              <w:t>$ symfony server:ca:install</w:t>
+                            </w:r>
+                          </w:p>
+                          <w:p/>
+                        </w:txbxContent>
+                      </wps:txbx>
+                      <wps:bodyPr rot="0" vert="horz" wrap="square" lIns="91440" tIns="45720" rIns="91440" bIns="45720" anchor="t" anchorCtr="0">
+                        <a:noAutofit/>
+                      </wps:bodyPr>
+                    </wps:wsp>
+                  </a:graphicData>
+                </a:graphic>
+                <wp14:sizeRelH relativeFrom="margin">
+                  <wp14:pctWidth>0</wp14:pctWidth>
+                </wp14:sizeRelH>
+                <wp14:sizeRelV relativeFrom="margin">
+                  <wp14:pctHeight>0</wp14:pctHeight>
+                </wp14:sizeRelV>
+              </wp:anchor>
+            </w:drawing>
+          </mc:Choice>
+          <mc:Fallback>
+            <w:pict>
+              <v:shape id="_x0000_s1038" type="#_x0000_t202" style="position:absolute;left:0;text-align:left;margin-left:129.3pt;margin-top:71.05pt;width:223.5pt;height:21.75pt;z-index:251687936;visibility:visible;mso-wrap-style:square;mso-width-percent:0;mso-height-percent:0;mso-wrap-distance-left:9pt;mso-wrap-distance-top:0;mso-wrap-distance-right:9pt;mso-wrap-distance-bottom:0;mso-position-horizontal:absolute;mso-position-horizontal-relative:text;mso-position-vertical:absolute;mso-position-vertical-relative:text;mso-width-percent:0;mso-height-percent:0;mso-width-relative:margin;mso-height-relative:margin;v-text-anchor:top" o:gfxdata="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" fillcolor="black [3213]">
+                <v:textbox>
+                  <w:txbxContent>
+                    <w:p>
+                      <w:pPr>
+                        <w:tabs>
+                          <w:tab w:val="left" w:pos="916"/>
+                          <w:tab w:val="left" w:pos="1832"/>
+                          <w:tab w:val="left" w:pos="2748"/>
+                          <w:tab w:val="left" w:pos="3664"/>
+                          <w:tab w:val="left" w:pos="4580"/>
+                          <w:tab w:val="left" w:pos="5496"/>
+                          <w:tab w:val="left" w:pos="6412"/>
+                          <w:tab w:val="left" w:pos="7328"/>
+                          <w:tab w:val="left" w:pos="8244"/>
+                          <w:tab w:val="left" w:pos="9160"/>
+                          <w:tab w:val="left" w:pos="10076"/>
+                          <w:tab w:val="left" w:pos="10992"/>
+                          <w:tab w:val="left" w:pos="11908"/>
+                          <w:tab w:val="left" w:pos="12824"/>
+                          <w:tab w:val="left" w:pos="13740"/>
+                          <w:tab w:val="left" w:pos="14656"/>
+                        </w:tabs>
+                        <w:spacing w:after="0" w:line="240" w:lineRule="auto"/>
+                        <w:jc w:val="center"/>
+                        <w:rPr>
+                          <w:rFonts w:ascii="Arial" w:eastAsia="Times New Roman" w:hAnsi="Arial" w:cs="Arial"/>
+                          <w:sz w:val="24"/>
+                          <w:szCs w:val="24"/>
+                          <w:lang w:eastAsia="fr-FR"/>
+                        </w:rPr>
+                      </w:pPr>
+                      <w:r>
+                        <w:rPr>
+                          <w:rFonts w:ascii="Arial" w:eastAsia="Times New Roman" w:hAnsi="Arial" w:cs="Arial"/>
+                          <w:sz w:val="24"/>
+                          <w:szCs w:val="24"/>
+                          <w:lang w:eastAsia="fr-FR"/>
+                        </w:rPr>
+                        <w:t>$ symfony server:ca:install</w:t>
+                      </w:r>
+                    </w:p>
+                    <w:p/>
+                  </w:txbxContent>
+                </v:textbox>
+              </v:shape>
+            </w:pict>
+          </mc:Fallback>
+        </mc:AlternateContent>
+      </w:r>
+      <w:r>
+        <w:rPr>
+          <w:rFonts w:ascii="Arial" w:hAnsi="Arial" w:cs="Arial"/>
+          <w:b/>
+          <w:sz w:val="24"/>
+          <w:szCs w:val="24"/>
+        </w:rPr>
+        <w:t>Symfony CLI (Command Line Interface):</w:t>
+      </w:r>
+      <w:r>
+        <w:rPr>
+          <w:rFonts w:ascii="Arial" w:hAnsi="Arial" w:cs="Arial"/>
+          <w:sz w:val="24"/>
+          <w:szCs w:val="24"/>
+        </w:rPr>
+        <w:t xml:space="preserve"> système qui nous permet de pouvoir installé la commande symfony, de pouvoir utiliser HTTPS localement (site sécuriser) en exécutons la commande:</w:t>
+      </w:r>
+    </w:p>
+    <w:p>
+      <w:pPr>
+        <w:spacing w:before="240" w:line="360" w:lineRule="auto"/>
+        <w:ind w:firstLine="708"/>
+        <w:jc w:val="both"/>
+        <w:rPr>
+          <w:rFonts w:ascii="Arial" w:hAnsi="Arial" w:cs="Arial"/>
+          <w:sz w:val="24"/>
+          <w:szCs w:val="24"/>
+        </w:rPr>
+      </w:pPr>
+    </w:p>
+    <w:p>
+      <w:pPr>
+        <w:spacing w:before="240" w:line="360" w:lineRule="auto"/>
+        <w:ind w:firstLine="708"/>
+        <w:jc w:val="both"/>
+        <w:rPr>
+          <w:rFonts w:ascii="Arial" w:hAnsi="Arial" w:cs="Arial"/>
+          <w:b/>
+          <w:sz w:val="24"/>
+          <w:szCs w:val="24"/>
+          <w:u w:val="single"/>
+        </w:rPr>
+      </w:pPr>
+      <w:r>
+        <w:rPr>
+          <w:rFonts w:ascii="Arial" w:hAnsi="Arial" w:cs="Arial"/>
+          <w:b/>
+          <w:sz w:val="24"/>
+          <w:szCs w:val="24"/>
+          <w:u w:val="single"/>
+        </w:rPr>
+        <w:t>Installation de Symfony:</w:t>
+      </w:r>
+    </w:p>
+    <w:p>
+      <w:pPr>
+        <w:spacing w:before="240" w:line="360" w:lineRule="auto"/>
+        <w:ind w:firstLine="708"/>
+        <w:jc w:val="both"/>
+        <w:rPr>
+          <w:rFonts w:ascii="Arial" w:hAnsi="Arial" w:cs="Arial"/>
+          <w:sz w:val="24"/>
+          <w:szCs w:val="24"/>
+        </w:rPr>
+      </w:pPr>
+      <w:r>
+        <w:rPr>
+          <w:rFonts w:ascii="Arial" w:hAnsi="Arial" w:cs="Arial"/>
+          <w:sz w:val="24"/>
+          <w:szCs w:val="24"/>
+        </w:rPr>
+        <w:t xml:space="preserve">Pour installer symfony, il y a deux solutions possibles: </w:t>
+      </w:r>
+      <w:r>
+        <w:rPr>
+          <w:rFonts w:ascii="Arial" w:hAnsi="Arial" w:cs="Arial"/>
+          <w:sz w:val="24"/>
+          <w:szCs w:val="24"/>
+        </w:rPr>
+        <w:t>soit</w:t>
+      </w:r>
+      <w:r>
+        <w:rPr>
+          <w:rFonts w:ascii="Arial" w:hAnsi="Arial" w:cs="Arial"/>
+          <w:sz w:val="24"/>
+          <w:szCs w:val="24"/>
+        </w:rPr>
+        <w:t xml:space="preserve"> avec un </w:t>
+      </w:r>
+      <w:r>
+        <w:rPr>
+          <w:rFonts w:ascii="Arial" w:hAnsi="Arial" w:cs="Arial"/>
+          <w:sz w:val="24"/>
+          <w:szCs w:val="24"/>
+        </w:rPr>
+        <w:t>installer de symfony</w:t>
+      </w:r>
+      <w:r>
+        <w:rPr>
+          <w:rFonts w:ascii="Arial" w:hAnsi="Arial" w:cs="Arial"/>
+          <w:sz w:val="24"/>
+          <w:szCs w:val="24"/>
+        </w:rPr>
+        <w:t>, soit avec composer.</w:t>
+      </w:r>
+      <w:r>
+        <w:rPr>
+          <w:rFonts w:ascii="Arial" w:hAnsi="Arial" w:cs="Arial"/>
+          <w:sz w:val="24"/>
+          <w:szCs w:val="24"/>
+        </w:rPr>
+        <w:t xml:space="preserve"> Mais avant de l’installer, il faut vérifier qu’on a la version récente de PHP (7 par exemple); sinon installons un serveur de notre choix, le lancer et de démarrer les serveurs.</w:t>
+      </w:r>
+    </w:p>
+    <w:p>
+      <w:pPr>
+        <w:pStyle w:val="Paragraphedeliste"/>
+        <w:numPr>
+          <w:ilvl w:val="0"/>
+          <w:numId w:val="22"/>
+        </w:numPr>
+        <w:spacing w:before="240" w:line="360" w:lineRule="auto"/>
+        <w:ind w:left="0" w:firstLine="709"/>
+        <w:jc w:val="both"/>
+        <w:rPr>
+          <w:rFonts w:ascii="Arial" w:hAnsi="Arial" w:cs="Arial"/>
+          <w:sz w:val="24"/>
+          <w:szCs w:val="24"/>
+        </w:rPr>
+      </w:pPr>
+      <w:r>
+        <w:rPr>
+          <w:rFonts w:ascii="Arial" w:hAnsi="Arial" w:cs="Arial"/>
+          <w:sz w:val="24"/>
+          <w:szCs w:val="24"/>
+        </w:rPr>
+        <w:t xml:space="preserve">Installer symfony avec un installer symfony:   on télécharge un logiciel éxecutable dans le site de symfony: </w:t>
+      </w:r>
+      <w:hyperlink r:id="rId12" w:history="1">
+        <w:r>
+          <w:rPr>
+            <w:rStyle w:val="Lienhypertexte"/>
+            <w:rFonts w:ascii="Arial" w:hAnsi="Arial" w:cs="Arial"/>
+            <w:sz w:val="24"/>
+            <w:szCs w:val="24"/>
+          </w:rPr>
+          <w:t>https://get.symfony.com/cli/setup.exe</w:t>
+        </w:r>
+      </w:hyperlink>
+      <w:r>
+        <w:rPr>
+          <w:rFonts w:ascii="Arial" w:hAnsi="Arial" w:cs="Arial"/>
+          <w:sz w:val="24"/>
+          <w:szCs w:val="24"/>
+        </w:rPr>
+        <w:t xml:space="preserve"> puis l’installé (sous WINDOWS). </w:t>
+      </w:r>
+    </w:p>
+    <w:p>
+      <w:pPr>
+        <w:pStyle w:val="Paragraphedeliste"/>
+        <w:spacing w:before="240" w:line="360" w:lineRule="auto"/>
+        <w:ind w:left="709"/>
+        <w:jc w:val="both"/>
+        <w:rPr>
+          <w:rFonts w:ascii="Arial" w:hAnsi="Arial" w:cs="Arial"/>
+          <w:sz w:val="24"/>
+          <w:szCs w:val="24"/>
+        </w:rPr>
+      </w:pPr>
+      <w:r>
+        <w:rPr>
+          <w:rFonts w:ascii="Arial" w:hAnsi="Arial" w:cs="Arial"/>
+          <w:sz w:val="24"/>
+          <w:szCs w:val="24"/>
+        </w:rPr>
+        <w:t xml:space="preserve">Sous Linux de même pour le Mac, cela se fait </w:t>
+      </w:r>
+      <w:r>
+        <w:rPr>
+          <w:rFonts w:ascii="Arial" w:hAnsi="Arial" w:cs="Arial"/>
+          <w:sz w:val="24"/>
+          <w:szCs w:val="24"/>
+        </w:rPr>
+        <w:t>avec</w:t>
       </w:r>
       <w:bookmarkStart w:id="0" w:name="_GoBack"/>
       <w:bookmarkEnd w:id="0"/>
-    </w:p>
-    <w:p>
-      <w:pPr>
+      <w:r>
+        <w:rPr>
+          <w:rFonts w:ascii="Arial" w:hAnsi="Arial" w:cs="Arial"/>
+          <w:sz w:val="24"/>
+          <w:szCs w:val="24"/>
+        </w:rPr>
+        <w:t xml:space="preserve"> une commande:</w:t>
+      </w:r>
+    </w:p>
+    <w:p>
+      <w:pPr>
+        <w:pStyle w:val="Paragraphedeliste"/>
         <w:spacing w:before="240" w:line="360" w:lineRule="auto"/>
+        <w:ind w:left="709"/>
         <w:jc w:val="both"/>
         <w:rPr>
           <w:rFonts w:ascii="Arial" w:hAnsi="Arial" w:cs="Arial"/>
-          <w:b/>
-          <w:sz w:val="24"/>
-          <w:szCs w:val="24"/>
-          <w:u w:val="single"/>
-        </w:rPr>
-      </w:pPr>
+          <w:sz w:val="24"/>
+          <w:szCs w:val="24"/>
+        </w:rPr>
+      </w:pPr>
+      <w:r>
+        <w:rPr>
+          <w:rFonts w:ascii="Arial" w:hAnsi="Arial" w:cs="Arial"/>
+          <w:noProof/>
+          <w:sz w:val="24"/>
+          <w:szCs w:val="24"/>
+        </w:rPr>
+        <w:lastRenderedPageBreak/>
+        <mc:AlternateContent>
+          <mc:Choice Requires="wps">
+            <w:drawing>
+              <wp:anchor distT="0" distB="0" distL="114300" distR="114300" simplePos="0" relativeHeight="251689984" behindDoc="0" locked="0" layoutInCell="1" allowOverlap="1" wp14:anchorId="0C1C7195" wp14:editId="3A3E23BE">
+                <wp:simplePos x="0" y="0"/>
+                <wp:positionH relativeFrom="column">
+                  <wp:posOffset>1032510</wp:posOffset>
+                </wp:positionH>
+                <wp:positionV relativeFrom="paragraph">
+                  <wp:posOffset>196215</wp:posOffset>
+                </wp:positionV>
+                <wp:extent cx="3581400" cy="285750"/>
+                <wp:effectExtent l="0" t="0" r="19050" b="19050"/>
+                <wp:wrapNone/>
+                <wp:docPr id="11" name="Zone de texte 2"/>
+                <wp:cNvGraphicFramePr>
+                  <a:graphicFrameLocks xmlns:a="http://schemas.openxmlformats.org/drawingml/2006/main"/>
+                </wp:cNvGraphicFramePr>
+                <a:graphic xmlns:a="http://schemas.openxmlformats.org/drawingml/2006/main">
+                  <a:graphicData uri="http://schemas.microsoft.com/office/word/2010/wordprocessingShape">
+                    <wps:wsp>
+                      <wps:cNvSpPr txBox="1">
+                        <a:spLocks noChangeArrowheads="1"/>
+                      </wps:cNvSpPr>
+                      <wps:spPr bwMode="auto">
+                        <a:xfrm>
+                          <a:off x="0" y="0"/>
+                          <a:ext cx="3581400" cy="285750"/>
+                        </a:xfrm>
+                        <a:prstGeom prst="rect">
+                          <a:avLst/>
+                        </a:prstGeom>
+                        <a:solidFill>
+                          <a:schemeClr val="tx1"/>
+                        </a:solidFill>
+                        <a:ln w="9525">
+                          <a:solidFill>
+                            <a:srgbClr val="000000"/>
+                          </a:solidFill>
+                          <a:miter lim="800000"/>
+                          <a:headEnd/>
+                          <a:tailEnd/>
+                        </a:ln>
+                      </wps:spPr>
+                      <wps:txbx>
+                        <w:txbxContent>
+                          <w:p>
+                            <w:pPr>
+                              <w:jc w:val="center"/>
+                              <w:rPr>
+                                <w:rFonts w:ascii="Arial" w:hAnsi="Arial" w:cs="Arial"/>
+                                <w:sz w:val="24"/>
+                                <w:szCs w:val="24"/>
+                                <w:lang w:val="en-CA"/>
+                              </w:rPr>
+                            </w:pPr>
+                            <w:r>
+                              <w:rPr>
+                                <w:rFonts w:ascii="Arial" w:hAnsi="Arial" w:cs="Arial"/>
+                                <w:sz w:val="24"/>
+                                <w:szCs w:val="24"/>
+                                <w:lang w:val="en-CA"/>
+                              </w:rPr>
+                              <w:t>wget https://get.symfony.com/cli/installer -O - | bash</w:t>
+                            </w:r>
+                          </w:p>
+                        </w:txbxContent>
+                      </wps:txbx>
+                      <wps:bodyPr rot="0" vert="horz" wrap="square" lIns="91440" tIns="45720" rIns="91440" bIns="45720" anchor="t" anchorCtr="0">
+                        <a:noAutofit/>
+                      </wps:bodyPr>
+                    </wps:wsp>
+                  </a:graphicData>
+                </a:graphic>
+                <wp14:sizeRelH relativeFrom="margin">
+                  <wp14:pctWidth>0</wp14:pctWidth>
+                </wp14:sizeRelH>
+                <wp14:sizeRelV relativeFrom="margin">
+                  <wp14:pctHeight>0</wp14:pctHeight>
+                </wp14:sizeRelV>
+              </wp:anchor>
+            </w:drawing>
+          </mc:Choice>
+          <mc:Fallback>
+            <w:pict>
+              <v:shape id="_x0000_s1039" type="#_x0000_t202" style="position:absolute;left:0;text-align:left;margin-left:81.3pt;margin-top:15.45pt;width:282pt;height:22.5pt;z-index:251689984;visibility:visible;mso-wrap-style:square;mso-width-percent:0;mso-height-percent:0;mso-wrap-distance-left:9pt;mso-wrap-distance-top:0;mso-wrap-distance-right:9pt;mso-wrap-distance-bottom:0;mso-position-horizontal:absolute;mso-position-horizontal-relative:text;mso-position-vertical:absolute;mso-position-vertical-relative:text;mso-width-percent:0;mso-height-percent:0;mso-width-relative:margin;mso-height-relative:margin;v-text-anchor:top" o:gfxdata="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" fillcolor="black [3213]">
+                <v:textbox>
+                  <w:txbxContent>
+                    <w:p>
+                      <w:pPr>
+                        <w:jc w:val="center"/>
+                        <w:rPr>
+                          <w:rFonts w:ascii="Arial" w:hAnsi="Arial" w:cs="Arial"/>
+                          <w:sz w:val="24"/>
+                          <w:szCs w:val="24"/>
+                          <w:lang w:val="en-CA"/>
+                        </w:rPr>
+                      </w:pPr>
+                      <w:r>
+                        <w:rPr>
+                          <w:rFonts w:ascii="Arial" w:hAnsi="Arial" w:cs="Arial"/>
+                          <w:sz w:val="24"/>
+                          <w:szCs w:val="24"/>
+                          <w:lang w:val="en-CA"/>
+                        </w:rPr>
+                        <w:t>wget https://get.symfony.com/cli/installer -O - | bash</w:t>
+                      </w:r>
+                    </w:p>
+                  </w:txbxContent>
+                </v:textbox>
+              </v:shape>
+            </w:pict>
+          </mc:Fallback>
+        </mc:AlternateContent>
+      </w:r>
+    </w:p>
+    <w:p>
+      <w:pPr>
+        <w:pStyle w:val="Paragraphedeliste"/>
+        <w:spacing w:before="240" w:line="360" w:lineRule="auto"/>
+        <w:ind w:left="709"/>
+        <w:jc w:val="both"/>
+        <w:rPr>
+          <w:rFonts w:ascii="Arial" w:hAnsi="Arial" w:cs="Arial"/>
+          <w:sz w:val="24"/>
+          <w:szCs w:val="24"/>
+        </w:rPr>
+      </w:pPr>
+      <w:r>
+        <w:rPr>
+          <w:rFonts w:ascii="Arial" w:hAnsi="Arial" w:cs="Arial"/>
+          <w:noProof/>
+          <w:sz w:val="24"/>
+          <w:szCs w:val="24"/>
+        </w:rPr>
+        <mc:AlternateContent>
+          <mc:Choice Requires="wps">
+            <w:drawing>
+              <wp:anchor distT="0" distB="0" distL="114300" distR="114300" simplePos="0" relativeHeight="251692032" behindDoc="0" locked="0" layoutInCell="1" allowOverlap="1" wp14:anchorId="22F1ADEA" wp14:editId="2CA9A667">
+                <wp:simplePos x="0" y="0"/>
+                <wp:positionH relativeFrom="column">
+                  <wp:posOffset>1033780</wp:posOffset>
+                </wp:positionH>
+                <wp:positionV relativeFrom="paragraph">
+                  <wp:posOffset>270510</wp:posOffset>
+                </wp:positionV>
+                <wp:extent cx="3590925" cy="314325"/>
+                <wp:effectExtent l="0" t="0" r="28575" b="28575"/>
+                <wp:wrapNone/>
+                <wp:docPr id="12" name="Zone de texte 2"/>
+                <wp:cNvGraphicFramePr>
+                  <a:graphicFrameLocks xmlns:a="http://schemas.openxmlformats.org/drawingml/2006/main"/>
+                </wp:cNvGraphicFramePr>
+                <a:graphic xmlns:a="http://schemas.openxmlformats.org/drawingml/2006/main">
+                  <a:graphicData uri="http://schemas.microsoft.com/office/word/2010/wordprocessingShape">
+                    <wps:wsp>
+                      <wps:cNvSpPr txBox="1">
+                        <a:spLocks noChangeArrowheads="1"/>
+                      </wps:cNvSpPr>
+                      <wps:spPr bwMode="auto">
+                        <a:xfrm>
+                          <a:off x="0" y="0"/>
+                          <a:ext cx="3590925" cy="314325"/>
+                        </a:xfrm>
+                        <a:prstGeom prst="rect">
+                          <a:avLst/>
+                        </a:prstGeom>
+                        <a:solidFill>
+                          <a:schemeClr val="tx1"/>
+                        </a:solidFill>
+                        <a:ln w="9525">
+                          <a:solidFill>
+                            <a:srgbClr val="000000"/>
+                          </a:solidFill>
+                          <a:miter lim="800000"/>
+                          <a:headEnd/>
+                          <a:tailEnd/>
+                        </a:ln>
+                      </wps:spPr>
+                      <wps:txbx>
+                        <w:txbxContent>
+                          <w:p>
+                            <w:pPr>
+                              <w:jc w:val="center"/>
+                              <w:rPr>
+                                <w:rFonts w:ascii="Arial" w:hAnsi="Arial" w:cs="Arial"/>
+                                <w:sz w:val="24"/>
+                                <w:szCs w:val="24"/>
+                                <w:lang w:val="en-CA"/>
+                              </w:rPr>
+                            </w:pPr>
+                            <w:r>
+                              <w:rPr>
+                                <w:rFonts w:ascii="Arial" w:hAnsi="Arial" w:cs="Arial"/>
+                                <w:sz w:val="24"/>
+                                <w:szCs w:val="24"/>
+                                <w:lang w:val="en-CA"/>
+                              </w:rPr>
+                              <w:t>curl -sS https://get.symfony.com/cli/installer | bash</w:t>
+                            </w:r>
+                          </w:p>
+                        </w:txbxContent>
+                      </wps:txbx>
+                      <wps:bodyPr rot="0" vert="horz" wrap="square" lIns="91440" tIns="45720" rIns="91440" bIns="45720" anchor="t" anchorCtr="0">
+                        <a:noAutofit/>
+                      </wps:bodyPr>
+                    </wps:wsp>
+                  </a:graphicData>
+                </a:graphic>
+                <wp14:sizeRelH relativeFrom="margin">
+                  <wp14:pctWidth>0</wp14:pctWidth>
+                </wp14:sizeRelH>
+                <wp14:sizeRelV relativeFrom="margin">
+                  <wp14:pctHeight>0</wp14:pctHeight>
+                </wp14:sizeRelV>
+              </wp:anchor>
+            </w:drawing>
+          </mc:Choice>
+          <mc:Fallback>
+            <w:pict>
+              <v:shape id="_x0000_s1040" type="#_x0000_t202" style="position:absolute;left:0;text-align:left;margin-left:81.4pt;margin-top:21.3pt;width:282.75pt;height:24.75pt;z-index:251692032;visibility:visible;mso-wrap-style:square;mso-width-percent:0;mso-height-percent:0;mso-wrap-distance-left:9pt;mso-wrap-distance-top:0;mso-wrap-distance-right:9pt;mso-wrap-distance-bottom:0;mso-position-horizontal:absolute;mso-position-horizontal-relative:text;mso-position-vertical:absolute;mso-position-vertical-relative:text;mso-width-percent:0;mso-height-percent:0;mso-width-relative:margin;mso-height-relative:margin;v-text-anchor:top" o:gfxdata="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" fillcolor="black [3213]">
+                <v:textbox>
+                  <w:txbxContent>
+                    <w:p>
+                      <w:pPr>
+                        <w:jc w:val="center"/>
+                        <w:rPr>
+                          <w:rFonts w:ascii="Arial" w:hAnsi="Arial" w:cs="Arial"/>
+                          <w:sz w:val="24"/>
+                          <w:szCs w:val="24"/>
+                          <w:lang w:val="en-CA"/>
+                        </w:rPr>
+                      </w:pPr>
+                      <w:r>
+                        <w:rPr>
+                          <w:rFonts w:ascii="Arial" w:hAnsi="Arial" w:cs="Arial"/>
+                          <w:sz w:val="24"/>
+                          <w:szCs w:val="24"/>
+                          <w:lang w:val="en-CA"/>
+                        </w:rPr>
+                        <w:t>curl -sS https://get.symfony.com/cli/installer | bash</w:t>
+                      </w:r>
+                    </w:p>
+                  </w:txbxContent>
+                </v:textbox>
+              </v:shape>
+            </w:pict>
+          </mc:Fallback>
+        </mc:AlternateContent>
+      </w:r>
+      <w:r>
+        <w:rPr>
+          <w:rFonts w:ascii="Arial" w:hAnsi="Arial" w:cs="Arial"/>
+          <w:sz w:val="24"/>
+          <w:szCs w:val="24"/>
+        </w:rPr>
+        <w:t>Linux:</w:t>
+      </w:r>
+    </w:p>
+    <w:p>
+      <w:pPr>
+        <w:ind w:firstLine="708"/>
+        <w:rPr>
+          <w:rFonts w:ascii="Arial" w:hAnsi="Arial" w:cs="Arial"/>
+          <w:sz w:val="24"/>
+          <w:szCs w:val="24"/>
+        </w:rPr>
+      </w:pPr>
+      <w:r>
+        <w:rPr>
+          <w:rFonts w:ascii="Arial" w:hAnsi="Arial" w:cs="Arial"/>
+          <w:sz w:val="24"/>
+          <w:szCs w:val="24"/>
+        </w:rPr>
+        <w:t xml:space="preserve">Mac : </w:t>
+      </w:r>
     </w:p>
     <w:sectPr>
       <w:pgSz w:w="11906" w:h="16838"/>
@@ -10610,7 +10904,7 @@
   <w:abstractNum w:abstractNumId="6">
     <w:nsid w:val="1E6F3E3D"/>
     <w:multiLevelType w:val="multilevel"/>
-    <w:tmpl w:val="FB489AFA"/>
+    <w:tmpl w:val="FA2053CA"/>
     <w:lvl w:ilvl="0">
       <w:start w:val="1"/>
       <w:numFmt w:val="bullet"/>
@@ -10627,20 +10921,15 @@
         <w:sz w:val="20"/>
       </w:rPr>
     </w:lvl>
-    <w:lvl w:ilvl="1" w:tentative="1">
-      <w:start w:val="1"/>
+    <w:lvl w:ilvl="1">
       <w:numFmt w:val="bullet"/>
-      <w:lvlText w:val="o"/>
-      <w:lvlJc w:val="left"/>
-      <w:pPr>
-        <w:tabs>
-          <w:tab w:val="num" w:pos="1440"/>
-        </w:tabs>
+      <w:lvlText w:val="-"/>
+      <w:lvlJc w:val="left"/>
+      <w:pPr>
         <w:ind w:left="1440" w:hanging="360"/>
       </w:pPr>
       <w:rPr>
-        <w:rFonts w:ascii="Courier New" w:hAnsi="Courier New" w:hint="default"/>
-        <w:sz w:val="20"/>
+        <w:rFonts w:ascii="Arial" w:eastAsiaTheme="minorHAnsi" w:hAnsi="Arial" w:cs="Arial" w:hint="default"/>
       </w:rPr>
     </w:lvl>
     <w:lvl w:ilvl="2" w:tentative="1">
@@ -11470,6 +11759,119 @@
     </w:lvl>
   </w:abstractNum>
   <w:abstractNum w:abstractNumId="14">
+    <w:nsid w:val="66837559"/>
+    <w:multiLevelType w:val="hybridMultilevel"/>
+    <w:tmpl w:val="614E7A14"/>
+    <w:lvl w:ilvl="0" w:tplc="040C0001">
+      <w:start w:val="1"/>
+      <w:numFmt w:val="bullet"/>
+      <w:lvlText w:val=""/>
+      <w:lvlJc w:val="left"/>
+      <w:pPr>
+        <w:ind w:left="2910" w:hanging="360"/>
+      </w:pPr>
+      <w:rPr>
+        <w:rFonts w:ascii="Symbol" w:hAnsi="Symbol" w:hint="default"/>
+      </w:rPr>
+    </w:lvl>
+    <w:lvl w:ilvl="1" w:tplc="040C0003" w:tentative="1">
+      <w:start w:val="1"/>
+      <w:numFmt w:val="bullet"/>
+      <w:lvlText w:val="o"/>
+      <w:lvlJc w:val="left"/>
+      <w:pPr>
+        <w:ind w:left="3630" w:hanging="360"/>
+      </w:pPr>
+      <w:rPr>
+        <w:rFonts w:ascii="Courier New" w:hAnsi="Courier New" w:cs="Courier New" w:hint="default"/>
+      </w:rPr>
+    </w:lvl>
+    <w:lvl w:ilvl="2" w:tplc="040C0005" w:tentative="1">
+      <w:start w:val="1"/>
+      <w:numFmt w:val="bullet"/>
+      <w:lvlText w:val=""/>
+      <w:lvlJc w:val="left"/>
+      <w:pPr>
+        <w:ind w:left="4350" w:hanging="360"/>
+      </w:pPr>
+      <w:rPr>
+        <w:rFonts w:ascii="Wingdings" w:hAnsi="Wingdings" w:hint="default"/>
+      </w:rPr>
+    </w:lvl>
+    <w:lvl w:ilvl="3" w:tplc="040C0001" w:tentative="1">
+      <w:start w:val="1"/>
+      <w:numFmt w:val="bullet"/>
+      <w:lvlText w:val=""/>
+      <w:lvlJc w:val="left"/>
+      <w:pPr>
+        <w:ind w:left="5070" w:hanging="360"/>
+      </w:pPr>
+      <w:rPr>
+        <w:rFonts w:ascii="Symbol" w:hAnsi="Symbol" w:hint="default"/>
+      </w:rPr>
+    </w:lvl>
+    <w:lvl w:ilvl="4" w:tplc="040C0003" w:tentative="1">
+      <w:start w:val="1"/>
+      <w:numFmt w:val="bullet"/>
+      <w:lvlText w:val="o"/>
+      <w:lvlJc w:val="left"/>
+      <w:pPr>
+        <w:ind w:left="5790" w:hanging="360"/>
+      </w:pPr>
+      <w:rPr>
+        <w:rFonts w:ascii="Courier New" w:hAnsi="Courier New" w:cs="Courier New" w:hint="default"/>
+      </w:rPr>
+    </w:lvl>
+    <w:lvl w:ilvl="5" w:tplc="040C0005" w:tentative="1">
+      <w:start w:val="1"/>
+      <w:numFmt w:val="bullet"/>
+      <w:lvlText w:val=""/>
+      <w:lvlJc w:val="left"/>
+      <w:pPr>
+        <w:ind w:left="6510" w:hanging="360"/>
+      </w:pPr>
+      <w:rPr>
+        <w:rFonts w:ascii="Wingdings" w:hAnsi="Wingdings" w:hint="default"/>
+      </w:rPr>
+    </w:lvl>
+    <w:lvl w:ilvl="6" w:tplc="040C0001" w:tentative="1">
+      <w:start w:val="1"/>
+      <w:numFmt w:val="bullet"/>
+      <w:lvlText w:val=""/>
+      <w:lvlJc w:val="left"/>
+      <w:pPr>
+        <w:ind w:left="7230" w:hanging="360"/>
+      </w:pPr>
+      <w:rPr>
+        <w:rFonts w:ascii="Symbol" w:hAnsi="Symbol" w:hint="default"/>
+      </w:rPr>
+    </w:lvl>
+    <w:lvl w:ilvl="7" w:tplc="040C0003" w:tentative="1">
+      <w:start w:val="1"/>
+      <w:numFmt w:val="bullet"/>
+      <w:lvlText w:val="o"/>
+      <w:lvlJc w:val="left"/>
+      <w:pPr>
+        <w:ind w:left="7950" w:hanging="360"/>
+      </w:pPr>
+      <w:rPr>
+        <w:rFonts w:ascii="Courier New" w:hAnsi="Courier New" w:cs="Courier New" w:hint="default"/>
+      </w:rPr>
+    </w:lvl>
+    <w:lvl w:ilvl="8" w:tplc="040C0005" w:tentative="1">
+      <w:start w:val="1"/>
+      <w:numFmt w:val="bullet"/>
+      <w:lvlText w:val=""/>
+      <w:lvlJc w:val="left"/>
+      <w:pPr>
+        <w:ind w:left="8670" w:hanging="360"/>
+      </w:pPr>
+      <w:rPr>
+        <w:rFonts w:ascii="Wingdings" w:hAnsi="Wingdings" w:hint="default"/>
+      </w:rPr>
+    </w:lvl>
+  </w:abstractNum>
+  <w:abstractNum w:abstractNumId="15">
     <w:nsid w:val="685D0F45"/>
     <w:multiLevelType w:val="hybridMultilevel"/>
     <w:tmpl w:val="D4762CCE"/>
@@ -11582,7 +11984,7 @@
       </w:rPr>
     </w:lvl>
   </w:abstractNum>
-  <w:abstractNum w:abstractNumId="15">
+  <w:abstractNum w:abstractNumId="16">
     <w:nsid w:val="68FD72A7"/>
     <w:multiLevelType w:val="hybridMultilevel"/>
     <w:tmpl w:val="83DAB54C"/>
@@ -11668,7 +12070,7 @@
       </w:pPr>
     </w:lvl>
   </w:abstractNum>
-  <w:abstractNum w:abstractNumId="16">
+  <w:abstractNum w:abstractNumId="17">
     <w:nsid w:val="6B956E90"/>
     <w:multiLevelType w:val="hybridMultilevel"/>
     <w:tmpl w:val="39DE7F62"/>
@@ -11781,7 +12183,7 @@
       </w:rPr>
     </w:lvl>
   </w:abstractNum>
-  <w:abstractNum w:abstractNumId="17">
+  <w:abstractNum w:abstractNumId="18">
     <w:nsid w:val="6BBC58F3"/>
     <w:multiLevelType w:val="hybridMultilevel"/>
     <w:tmpl w:val="3E4AE9DE"/>
@@ -11894,7 +12296,7 @@
       </w:rPr>
     </w:lvl>
   </w:abstractNum>
-  <w:abstractNum w:abstractNumId="18">
+  <w:abstractNum w:abstractNumId="19">
     <w:nsid w:val="6CE1368D"/>
     <w:multiLevelType w:val="multilevel"/>
     <w:tmpl w:val="07B2912C"/>
@@ -12043,7 +12445,7 @@
       </w:rPr>
     </w:lvl>
   </w:abstractNum>
-  <w:abstractNum w:abstractNumId="19">
+  <w:abstractNum w:abstractNumId="20">
     <w:nsid w:val="76793F70"/>
     <w:multiLevelType w:val="hybridMultilevel"/>
     <w:tmpl w:val="F5C07A48"/>
@@ -12156,7 +12558,7 @@
       </w:rPr>
     </w:lvl>
   </w:abstractNum>
-  <w:abstractNum w:abstractNumId="20">
+  <w:abstractNum w:abstractNumId="21">
     <w:nsid w:val="78883A28"/>
     <w:multiLevelType w:val="hybridMultilevel"/>
     <w:tmpl w:val="6C2C5980"/>
@@ -12246,7 +12648,7 @@
     </w:lvl>
   </w:abstractNum>
   <w:num w:numId="1">
-    <w:abstractNumId w:val="20"/>
+    <w:abstractNumId w:val="21"/>
   </w:num>
   <w:num w:numId="2">
     <w:abstractNumId w:val="10"/>
@@ -12255,7 +12657,7 @@
     <w:abstractNumId w:val="3"/>
   </w:num>
   <w:num w:numId="4">
-    <w:abstractNumId w:val="19"/>
+    <w:abstractNumId w:val="20"/>
   </w:num>
   <w:num w:numId="5">
     <w:abstractNumId w:val="7"/>
@@ -12273,7 +12675,7 @@
     <w:abstractNumId w:val="12"/>
   </w:num>
   <w:num w:numId="10">
-    <w:abstractNumId w:val="14"/>
+    <w:abstractNumId w:val="15"/>
   </w:num>
   <w:num w:numId="11">
     <w:abstractNumId w:val="9"/>
@@ -12282,16 +12684,16 @@
     <w:abstractNumId w:val="8"/>
   </w:num>
   <w:num w:numId="13">
+    <w:abstractNumId w:val="17"/>
+  </w:num>
+  <w:num w:numId="14">
+    <w:abstractNumId w:val="18"/>
+  </w:num>
+  <w:num w:numId="15">
     <w:abstractNumId w:val="16"/>
   </w:num>
-  <w:num w:numId="14">
-    <w:abstractNumId w:val="17"/>
-  </w:num>
-  <w:num w:numId="15">
-    <w:abstractNumId w:val="15"/>
-  </w:num>
   <w:num w:numId="16">
-    <w:abstractNumId w:val="18"/>
+    <w:abstractNumId w:val="19"/>
   </w:num>
   <w:num w:numId="17">
     <w:abstractNumId w:val="6"/>
@@ -12307,6 +12709,9 @@
   </w:num>
   <w:num w:numId="21">
     <w:abstractNumId w:val="11"/>
+  </w:num>
+  <w:num w:numId="22">
+    <w:abstractNumId w:val="14"/>
   </w:num>
 </w:numbering>
 </file>
@@ -12637,7 +13042,6 @@
     <w:name w:val="Hyperlink"/>
     <w:basedOn w:val="Policepardfaut"/>
     <w:uiPriority w:val="99"/>
-    <w:semiHidden/>
     <w:unhideWhenUsed/>
     <w:rsid w:val="00FF4BB5"/>
     <w:rPr>
@@ -12700,6 +13104,54 @@
       <w:color w:val="4F81BD" w:themeColor="accent1"/>
       <w:sz w:val="26"/>
       <w:szCs w:val="26"/>
+    </w:rPr>
+  </w:style>
+  <w:style w:type="paragraph" w:styleId="PrformatHTML">
+    <w:name w:val="HTML Preformatted"/>
+    <w:basedOn w:val="Normal"/>
+    <w:link w:val="PrformatHTMLCar"/>
+    <w:uiPriority w:val="99"/>
+    <w:unhideWhenUsed/>
+    <w:rsid w:val="00C53ACF"/>
+    <w:pPr>
+      <w:tabs>
+        <w:tab w:val="left" w:pos="916"/>
+        <w:tab w:val="left" w:pos="1832"/>
+        <w:tab w:val="left" w:pos="2748"/>
+        <w:tab w:val="left" w:pos="3664"/>
+        <w:tab w:val="left" w:pos="4580"/>
+        <w:tab w:val="left" w:pos="5496"/>
+        <w:tab w:val="left" w:pos="6412"/>
+        <w:tab w:val="left" w:pos="7328"/>
+        <w:tab w:val="left" w:pos="8244"/>
+        <w:tab w:val="left" w:pos="9160"/>
+        <w:tab w:val="left" w:pos="10076"/>
+        <w:tab w:val="left" w:pos="10992"/>
+        <w:tab w:val="left" w:pos="11908"/>
+        <w:tab w:val="left" w:pos="12824"/>
+        <w:tab w:val="left" w:pos="13740"/>
+        <w:tab w:val="left" w:pos="14656"/>
+      </w:tabs>
+      <w:spacing w:after="0" w:line="240" w:lineRule="auto"/>
+    </w:pPr>
+    <w:rPr>
+      <w:rFonts w:ascii="Courier New" w:eastAsia="Times New Roman" w:hAnsi="Courier New" w:cs="Courier New"/>
+      <w:sz w:val="20"/>
+      <w:szCs w:val="20"/>
+      <w:lang w:eastAsia="fr-FR"/>
+    </w:rPr>
+  </w:style>
+  <w:style w:type="character" w:customStyle="1" w:styleId="PrformatHTMLCar">
+    <w:name w:val="Préformaté HTML Car"/>
+    <w:basedOn w:val="Policepardfaut"/>
+    <w:link w:val="PrformatHTML"/>
+    <w:uiPriority w:val="99"/>
+    <w:rsid w:val="00C53ACF"/>
+    <w:rPr>
+      <w:rFonts w:ascii="Courier New" w:eastAsia="Times New Roman" w:hAnsi="Courier New" w:cs="Courier New"/>
+      <w:sz w:val="20"/>
+      <w:szCs w:val="20"/>
+      <w:lang w:eastAsia="fr-FR"/>
     </w:rPr>
   </w:style>
 </w:styles>
@@ -13031,7 +13483,6 @@
     <w:name w:val="Hyperlink"/>
     <w:basedOn w:val="Policepardfaut"/>
     <w:uiPriority w:val="99"/>
-    <w:semiHidden/>
     <w:unhideWhenUsed/>
     <w:rsid w:val="00FF4BB5"/>
     <w:rPr>
@@ -13094,6 +13545,54 @@
       <w:color w:val="4F81BD" w:themeColor="accent1"/>
       <w:sz w:val="26"/>
       <w:szCs w:val="26"/>
+    </w:rPr>
+  </w:style>
+  <w:style w:type="paragraph" w:styleId="PrformatHTML">
+    <w:name w:val="HTML Preformatted"/>
+    <w:basedOn w:val="Normal"/>
+    <w:link w:val="PrformatHTMLCar"/>
+    <w:uiPriority w:val="99"/>
+    <w:unhideWhenUsed/>
+    <w:rsid w:val="00C53ACF"/>
+    <w:pPr>
+      <w:tabs>
+        <w:tab w:val="left" w:pos="916"/>
+        <w:tab w:val="left" w:pos="1832"/>
+        <w:tab w:val="left" w:pos="2748"/>
+        <w:tab w:val="left" w:pos="3664"/>
+        <w:tab w:val="left" w:pos="4580"/>
+        <w:tab w:val="left" w:pos="5496"/>
+        <w:tab w:val="left" w:pos="6412"/>
+        <w:tab w:val="left" w:pos="7328"/>
+        <w:tab w:val="left" w:pos="8244"/>
+        <w:tab w:val="left" w:pos="9160"/>
+        <w:tab w:val="left" w:pos="10076"/>
+        <w:tab w:val="left" w:pos="10992"/>
+        <w:tab w:val="left" w:pos="11908"/>
+        <w:tab w:val="left" w:pos="12824"/>
+        <w:tab w:val="left" w:pos="13740"/>
+        <w:tab w:val="left" w:pos="14656"/>
+      </w:tabs>
+      <w:spacing w:after="0" w:line="240" w:lineRule="auto"/>
+    </w:pPr>
+    <w:rPr>
+      <w:rFonts w:ascii="Courier New" w:eastAsia="Times New Roman" w:hAnsi="Courier New" w:cs="Courier New"/>
+      <w:sz w:val="20"/>
+      <w:szCs w:val="20"/>
+      <w:lang w:eastAsia="fr-FR"/>
+    </w:rPr>
+  </w:style>
+  <w:style w:type="character" w:customStyle="1" w:styleId="PrformatHTMLCar">
+    <w:name w:val="Préformaté HTML Car"/>
+    <w:basedOn w:val="Policepardfaut"/>
+    <w:link w:val="PrformatHTML"/>
+    <w:uiPriority w:val="99"/>
+    <w:rsid w:val="00C53ACF"/>
+    <w:rPr>
+      <w:rFonts w:ascii="Courier New" w:eastAsia="Times New Roman" w:hAnsi="Courier New" w:cs="Courier New"/>
+      <w:sz w:val="20"/>
+      <w:szCs w:val="20"/>
+      <w:lang w:eastAsia="fr-FR"/>
     </w:rPr>
   </w:style>
 </w:styles>
@@ -13389,7 +13888,7 @@
 </file>
 
 <file path=customXml/itemProps1.xml><?xml version="1.0" encoding="utf-8"?>
-<ds:datastoreItem xmlns:ds="http://schemas.openxmlformats.org/officeDocument/2006/customXml" ds:itemID="{8409D7C3-B287-4F93-B3FC-E99C817649F7}">
+<ds:datastoreItem xmlns:ds="http://schemas.openxmlformats.org/officeDocument/2006/customXml" ds:itemID="{73376AEA-96B9-43D0-A238-453BB2F59201}">
   <ds:schemaRefs>
     <ds:schemaRef ds:uri="http://schemas.openxmlformats.org/officeDocument/2006/bibliography"/>
   </ds:schemaRefs>

</xml_diff>

<commit_message>
fin de framework et entre sur le méthode
</commit_message>
<xml_diff>
--- a/Mémoire de fin d'étude.docx
+++ b/Mémoire de fin d'étude.docx
@@ -86,7 +86,7 @@
                                           <pic:cNvPicPr/>
                                         </pic:nvPicPr>
                                         <pic:blipFill>
-                                          <a:blip r:embed="rId7">
+                                          <a:blip r:embed="rId9">
                                             <a:extLst>
                                               <a:ext uri="{28A0092B-C50C-407E-A947-70E740481C1C}">
                                                 <a14:useLocalDpi xmlns:a14="http://schemas.microsoft.com/office/drawing/2010/main" val="0"/>
@@ -161,7 +161,7 @@
                                     <pic:cNvPicPr/>
                                   </pic:nvPicPr>
                                   <pic:blipFill>
-                                    <a:blip r:embed="rId7">
+                                    <a:blip r:embed="rId9">
                                       <a:extLst>
                                         <a:ext uri="{28A0092B-C50C-407E-A947-70E740481C1C}">
                                           <a14:useLocalDpi xmlns:a14="http://schemas.microsoft.com/office/drawing/2010/main" val="0"/>
@@ -270,7 +270,7 @@
                                           <pic:cNvPicPr/>
                                         </pic:nvPicPr>
                                         <pic:blipFill>
-                                          <a:blip r:embed="rId8">
+                                          <a:blip r:embed="rId10">
                                             <a:extLst>
                                               <a:ext uri="{28A0092B-C50C-407E-A947-70E740481C1C}">
                                                 <a14:useLocalDpi xmlns:a14="http://schemas.microsoft.com/office/drawing/2010/main" val="0"/>
@@ -341,7 +341,7 @@
                                     <pic:cNvPicPr/>
                                   </pic:nvPicPr>
                                   <pic:blipFill>
-                                    <a:blip r:embed="rId8">
+                                    <a:blip r:embed="rId10">
                                       <a:extLst>
                                         <a:ext uri="{28A0092B-C50C-407E-A947-70E740481C1C}">
                                           <a14:useLocalDpi xmlns:a14="http://schemas.microsoft.com/office/drawing/2010/main" val="0"/>
@@ -6920,7 +6920,7 @@
                                           <pic:cNvPicPr/>
                                         </pic:nvPicPr>
                                         <pic:blipFill>
-                                          <a:blip r:embed="rId9">
+                                          <a:blip r:embed="rId11">
                                             <a:extLst>
                                               <a:ext uri="{28A0092B-C50C-407E-A947-70E740481C1C}">
                                                 <a14:useLocalDpi xmlns:a14="http://schemas.microsoft.com/office/drawing/2010/main" val="0"/>
@@ -6997,7 +6997,7 @@
                                     <pic:cNvPicPr/>
                                   </pic:nvPicPr>
                                   <pic:blipFill>
-                                    <a:blip r:embed="rId9">
+                                    <a:blip r:embed="rId11">
                                       <a:extLst>
                                         <a:ext uri="{28A0092B-C50C-407E-A947-70E740481C1C}">
                                           <a14:useLocalDpi xmlns:a14="http://schemas.microsoft.com/office/drawing/2010/main" val="0"/>
@@ -7173,7 +7173,7 @@
                                           <pic:cNvPicPr/>
                                         </pic:nvPicPr>
                                         <pic:blipFill>
-                                          <a:blip r:embed="rId10">
+                                          <a:blip r:embed="rId12">
                                             <a:extLst>
                                               <a:ext uri="{28A0092B-C50C-407E-A947-70E740481C1C}">
                                                 <a14:useLocalDpi xmlns:a14="http://schemas.microsoft.com/office/drawing/2010/main" val="0"/>
@@ -7247,7 +7247,7 @@
                                     <pic:cNvPicPr/>
                                   </pic:nvPicPr>
                                   <pic:blipFill>
-                                    <a:blip r:embed="rId10">
+                                    <a:blip r:embed="rId12">
                                       <a:extLst>
                                         <a:ext uri="{28A0092B-C50C-407E-A947-70E740481C1C}">
                                           <a14:useLocalDpi xmlns:a14="http://schemas.microsoft.com/office/drawing/2010/main" val="0"/>
@@ -8263,7 +8263,7 @@
                                           <pic:cNvPicPr/>
                                         </pic:nvPicPr>
                                         <pic:blipFill>
-                                          <a:blip r:embed="rId11">
+                                          <a:blip r:embed="rId13">
                                             <a:extLst>
                                               <a:ext uri="{28A0092B-C50C-407E-A947-70E740481C1C}">
                                                 <a14:useLocalDpi xmlns:a14="http://schemas.microsoft.com/office/drawing/2010/main" val="0"/>
@@ -8337,7 +8337,7 @@
                                     <pic:cNvPicPr/>
                                   </pic:nvPicPr>
                                   <pic:blipFill>
-                                    <a:blip r:embed="rId11">
+                                    <a:blip r:embed="rId13">
                                       <a:extLst>
                                         <a:ext uri="{28A0092B-C50C-407E-A947-70E740481C1C}">
                                           <a14:useLocalDpi xmlns:a14="http://schemas.microsoft.com/office/drawing/2010/main" val="0"/>
@@ -10650,7 +10650,7 @@
         </w:rPr>
         <w:t xml:space="preserve">: </w:t>
       </w:r>
-      <w:hyperlink r:id="rId12" w:history="1">
+      <w:hyperlink r:id="rId14" w:history="1">
         <w:r>
           <w:rPr>
             <w:rStyle w:val="Lienhypertexte"/>
@@ -11126,6 +11126,7 @@
           <w:noProof/>
           <w:sz w:val="24"/>
           <w:szCs w:val="24"/>
+          <w:lang w:eastAsia="fr-FR"/>
         </w:rPr>
         <mc:AlternateContent>
           <mc:Choice Requires="wps">
@@ -11350,25 +11351,9 @@
           <w:sz w:val="24"/>
           <w:szCs w:val="24"/>
         </w:rPr>
-        <w:t xml:space="preserve"> via composer: </w:t>
-      </w:r>
-      <w:r>
-        <w:rPr>
-          <w:rFonts w:ascii="Arial" w:hAnsi="Arial" w:cs="Arial"/>
-          <w:sz w:val="24"/>
-          <w:szCs w:val="24"/>
-        </w:rPr>
-        <w:t>on télécharge un fichier exécutable</w:t>
-      </w:r>
-      <w:r>
-        <w:rPr>
-          <w:rFonts w:ascii="Arial" w:hAnsi="Arial" w:cs="Arial"/>
-          <w:sz w:val="24"/>
-          <w:szCs w:val="24"/>
-        </w:rPr>
-        <w:t xml:space="preserve"> dans le site: </w:t>
-      </w:r>
-      <w:hyperlink r:id="rId13" w:history="1">
+        <w:t xml:space="preserve"> via composer: on télécharge un fichier exécutable dans le site: </w:t>
+      </w:r>
+      <w:hyperlink r:id="rId15" w:history="1">
         <w:r>
           <w:rPr>
             <w:rStyle w:val="Lienhypertexte"/>
@@ -12588,15 +12573,7 @@
           <w:sz w:val="24"/>
           <w:szCs w:val="24"/>
         </w:rPr>
-        <w:t>bin/ : contenant deux exé</w:t>
-      </w:r>
-      <w:r>
-        <w:rPr>
-          <w:rFonts w:ascii="Arial" w:hAnsi="Arial" w:cs="Arial"/>
-          <w:sz w:val="24"/>
-          <w:szCs w:val="24"/>
-        </w:rPr>
-        <w:t xml:space="preserve">cutables, la console de </w:t>
+        <w:t xml:space="preserve">bin/ : contenant deux exécutables, la console de </w:t>
       </w:r>
       <w:proofErr w:type="spellStart"/>
       <w:r>
@@ -13870,6 +13847,7 @@
           <w:noProof/>
           <w:sz w:val="24"/>
           <w:szCs w:val="24"/>
+          <w:lang w:eastAsia="fr-FR"/>
         </w:rPr>
         <mc:AlternateContent>
           <mc:Choice Requires="wps">
@@ -14000,7 +13978,7 @@
                     <pic:cNvPicPr/>
                   </pic:nvPicPr>
                   <pic:blipFill>
-                    <a:blip r:embed="rId14">
+                    <a:blip r:embed="rId16">
                       <a:extLst>
                         <a:ext uri="{28A0092B-C50C-407E-A947-70E740481C1C}">
                           <a14:useLocalDpi xmlns:a14="http://schemas.microsoft.com/office/drawing/2010/main" val="0"/>
@@ -14043,6 +14021,7 @@
           <w:noProof/>
           <w:sz w:val="24"/>
           <w:szCs w:val="24"/>
+          <w:lang w:eastAsia="fr-FR"/>
         </w:rPr>
         <mc:AlternateContent>
           <mc:Choice Requires="wps">
@@ -14248,7 +14227,7 @@
                     <pic:cNvPicPr/>
                   </pic:nvPicPr>
                   <pic:blipFill>
-                    <a:blip r:embed="rId15">
+                    <a:blip r:embed="rId17">
                       <a:extLst>
                         <a:ext uri="{28A0092B-C50C-407E-A947-70E740481C1C}">
                           <a14:useLocalDpi xmlns:a14="http://schemas.microsoft.com/office/drawing/2010/main" val="0"/>
@@ -14405,7 +14384,7 @@
                     <pic:cNvPicPr/>
                   </pic:nvPicPr>
                   <pic:blipFill>
-                    <a:blip r:embed="rId16">
+                    <a:blip r:embed="rId18">
                       <a:extLst>
                         <a:ext uri="{28A0092B-C50C-407E-A947-70E740481C1C}">
                           <a14:useLocalDpi xmlns:a14="http://schemas.microsoft.com/office/drawing/2010/main" val="0"/>
@@ -14621,7 +14600,7 @@
           <w:lang w:eastAsia="fr-FR"/>
         </w:rPr>
         <w:drawing>
-          <wp:inline distT="0" distB="0" distL="0" distR="0">
+          <wp:inline distT="0" distB="0" distL="0" distR="0" wp14:anchorId="14D41400" wp14:editId="270FF0BC">
             <wp:extent cx="5760720" cy="3519805"/>
             <wp:effectExtent l="0" t="0" r="0" b="4445"/>
             <wp:docPr id="288" name="Image 288"/>
@@ -14636,7 +14615,7 @@
                     <pic:cNvPicPr/>
                   </pic:nvPicPr>
                   <pic:blipFill>
-                    <a:blip r:embed="rId17">
+                    <a:blip r:embed="rId19">
                       <a:extLst>
                         <a:ext uri="{28A0092B-C50C-407E-A947-70E740481C1C}">
                           <a14:useLocalDpi xmlns:a14="http://schemas.microsoft.com/office/drawing/2010/main" val="0"/>
@@ -14670,6 +14649,7 @@
           <w:ilvl w:val="0"/>
           <w:numId w:val="26"/>
         </w:numPr>
+        <w:spacing w:line="360" w:lineRule="auto"/>
         <w:rPr>
           <w:rFonts w:ascii="Arial" w:hAnsi="Arial" w:cs="Arial"/>
           <w:sz w:val="24"/>
@@ -14692,6 +14672,7 @@
           <w:ilvl w:val="0"/>
           <w:numId w:val="26"/>
         </w:numPr>
+        <w:spacing w:line="360" w:lineRule="auto"/>
         <w:rPr>
           <w:rFonts w:ascii="Arial" w:hAnsi="Arial" w:cs="Arial"/>
           <w:sz w:val="24"/>
@@ -14756,6 +14737,7 @@
           <w:ilvl w:val="0"/>
           <w:numId w:val="26"/>
         </w:numPr>
+        <w:spacing w:line="360" w:lineRule="auto"/>
         <w:rPr>
           <w:rFonts w:ascii="Arial" w:hAnsi="Arial" w:cs="Arial"/>
           <w:sz w:val="24"/>
@@ -14812,6 +14794,7 @@
           <w:ilvl w:val="0"/>
           <w:numId w:val="26"/>
         </w:numPr>
+        <w:spacing w:line="360" w:lineRule="auto"/>
         <w:rPr>
           <w:rFonts w:ascii="Arial" w:hAnsi="Arial" w:cs="Arial"/>
           <w:sz w:val="24"/>
@@ -14860,6 +14843,7 @@
           <w:ilvl w:val="0"/>
           <w:numId w:val="26"/>
         </w:numPr>
+        <w:spacing w:line="360" w:lineRule="auto"/>
         <w:ind w:left="0" w:firstLine="360"/>
         <w:rPr>
           <w:rFonts w:ascii="Arial" w:hAnsi="Arial" w:cs="Arial"/>
@@ -14899,6 +14883,7 @@
           <w:ilvl w:val="0"/>
           <w:numId w:val="26"/>
         </w:numPr>
+        <w:spacing w:line="360" w:lineRule="auto"/>
         <w:ind w:left="0" w:firstLine="360"/>
         <w:rPr>
           <w:rFonts w:ascii="Arial" w:hAnsi="Arial" w:cs="Arial"/>
@@ -14930,6 +14915,7 @@
           <w:ilvl w:val="0"/>
           <w:numId w:val="26"/>
         </w:numPr>
+        <w:spacing w:line="360" w:lineRule="auto"/>
         <w:rPr>
           <w:rFonts w:ascii="Arial" w:hAnsi="Arial" w:cs="Arial"/>
           <w:sz w:val="24"/>
@@ -14961,9 +14947,1022 @@
           <w:szCs w:val="24"/>
         </w:rPr>
         <w:t>ponse (page HTML).</w:t>
+      </w:r>
+    </w:p>
+    <w:p/>
+    <w:p/>
+    <w:p>
+      <w:pPr>
+        <w:rPr>
+          <w:rFonts w:ascii="Arial" w:hAnsi="Arial" w:cs="Arial"/>
+        </w:rPr>
+      </w:pPr>
+    </w:p>
+    <w:p>
+      <w:pPr>
+        <w:spacing w:before="240" w:line="240" w:lineRule="auto"/>
+        <w:ind w:left="851" w:right="-1134"/>
+        <w:rPr>
+          <w:rFonts w:ascii="Arial" w:hAnsi="Arial" w:cs="Arial"/>
+          <w:b/>
+          <w:sz w:val="24"/>
+          <w:szCs w:val="24"/>
+          <w:u w:val="single"/>
+        </w:rPr>
+      </w:pPr>
+      <w:r>
+        <w:rPr>
+          <w:rFonts w:ascii="Arial" w:hAnsi="Arial" w:cs="Arial"/>
+          <w:b/>
+        </w:rPr>
+        <w:tab/>
+      </w:r>
+      <w:r>
+        <w:rPr>
+          <w:rFonts w:ascii="Arial" w:hAnsi="Arial" w:cs="Arial"/>
+          <w:b/>
+          <w:sz w:val="24"/>
+          <w:szCs w:val="24"/>
+        </w:rPr>
+        <w:t xml:space="preserve">B-I-3-   </w:t>
+      </w:r>
+      <w:r>
+        <w:rPr>
+          <w:rFonts w:ascii="Arial" w:hAnsi="Arial" w:cs="Arial"/>
+          <w:b/>
+          <w:sz w:val="24"/>
+          <w:szCs w:val="24"/>
+          <w:u w:val="single"/>
+        </w:rPr>
+        <w:t>Utilisation d’une bibliothèque BOOTSRAP</w:t>
+      </w:r>
+      <w:r>
+        <w:rPr>
+          <w:rFonts w:ascii="Arial" w:hAnsi="Arial" w:cs="Arial"/>
+          <w:b/>
+          <w:sz w:val="24"/>
+          <w:szCs w:val="24"/>
+          <w:u w:val="single"/>
+        </w:rPr>
+        <w:t xml:space="preserve"> [</w:t>
+      </w:r>
+      <w:r>
+        <w:rPr>
+          <w:rFonts w:ascii="Arial" w:hAnsi="Arial" w:cs="Arial"/>
+          <w:b/>
+          <w:sz w:val="24"/>
+          <w:szCs w:val="24"/>
+          <w:u w:val="single"/>
+        </w:rPr>
+        <w:t>https://www.hostinger.fr/tutoriels/cest-quoi-bootstrap/#Crsquoest-quoi-Bootstrap</w:t>
+      </w:r>
+      <w:r>
+        <w:rPr>
+          <w:rFonts w:ascii="Arial" w:hAnsi="Arial" w:cs="Arial"/>
+          <w:b/>
+          <w:sz w:val="24"/>
+          <w:szCs w:val="24"/>
+          <w:u w:val="single"/>
+        </w:rPr>
+        <w:t>]</w:t>
+      </w:r>
+      <w:r>
+        <w:rPr>
+          <w:rFonts w:ascii="Arial" w:hAnsi="Arial" w:cs="Arial"/>
+          <w:b/>
+          <w:sz w:val="24"/>
+          <w:szCs w:val="24"/>
+          <w:u w:val="single"/>
+        </w:rPr>
+        <w:t>:</w:t>
+      </w:r>
+    </w:p>
+    <w:p>
+      <w:pPr>
+        <w:spacing w:before="240" w:line="240" w:lineRule="auto"/>
+        <w:ind w:left="851" w:right="-1134"/>
+        <w:rPr>
+          <w:rFonts w:ascii="Arial" w:hAnsi="Arial" w:cs="Arial"/>
+          <w:sz w:val="24"/>
+          <w:szCs w:val="24"/>
+          <w:u w:val="single"/>
+        </w:rPr>
+      </w:pPr>
+      <w:r>
+        <w:rPr>
+          <w:rFonts w:ascii="Arial" w:hAnsi="Arial" w:cs="Arial"/>
+          <w:sz w:val="24"/>
+          <w:szCs w:val="24"/>
+          <w:u w:val="single"/>
+        </w:rPr>
+        <w:t>Définition</w:t>
+      </w:r>
+    </w:p>
+    <w:p>
+      <w:pPr>
+        <w:tabs>
+          <w:tab w:val="left" w:pos="1020"/>
+        </w:tabs>
+        <w:spacing w:line="360" w:lineRule="auto"/>
+        <w:jc w:val="both"/>
+        <w:rPr>
+          <w:rFonts w:ascii="Arial" w:hAnsi="Arial" w:cs="Arial"/>
+          <w:sz w:val="24"/>
+          <w:szCs w:val="24"/>
+        </w:rPr>
+      </w:pPr>
+      <w:r>
+        <w:rPr>
+          <w:rFonts w:ascii="Arial" w:hAnsi="Arial" w:cs="Arial"/>
+          <w:sz w:val="24"/>
+          <w:szCs w:val="24"/>
+        </w:rPr>
+        <w:tab/>
+      </w:r>
+      <w:proofErr w:type="spellStart"/>
+      <w:r>
+        <w:rPr>
+          <w:rFonts w:ascii="Arial" w:hAnsi="Arial" w:cs="Arial"/>
+          <w:sz w:val="24"/>
+          <w:szCs w:val="24"/>
+        </w:rPr>
+        <w:t>Bootstrap</w:t>
+      </w:r>
+      <w:proofErr w:type="spellEnd"/>
+      <w:r>
+        <w:rPr>
+          <w:rFonts w:ascii="Arial" w:hAnsi="Arial" w:cs="Arial"/>
+          <w:sz w:val="24"/>
+          <w:szCs w:val="24"/>
+        </w:rPr>
+        <w:t xml:space="preserve"> </w:t>
+      </w:r>
+      <w:r>
+        <w:rPr>
+          <w:rFonts w:ascii="Arial" w:hAnsi="Arial" w:cs="Arial"/>
+          <w:sz w:val="24"/>
+          <w:szCs w:val="24"/>
+        </w:rPr>
+        <w:t xml:space="preserve">un </w:t>
+      </w:r>
+      <w:proofErr w:type="spellStart"/>
+      <w:r>
+        <w:rPr>
+          <w:rFonts w:ascii="Arial" w:hAnsi="Arial" w:cs="Arial"/>
+          <w:sz w:val="24"/>
+          <w:szCs w:val="24"/>
+        </w:rPr>
+        <w:t>framework</w:t>
+      </w:r>
+      <w:proofErr w:type="spellEnd"/>
+      <w:r>
+        <w:rPr>
+          <w:rFonts w:ascii="Arial" w:hAnsi="Arial" w:cs="Arial"/>
+          <w:sz w:val="24"/>
+          <w:szCs w:val="24"/>
+        </w:rPr>
+        <w:t xml:space="preserve"> frontale à code source ouvert qui </w:t>
+      </w:r>
+      <w:r>
+        <w:rPr>
+          <w:rFonts w:ascii="Arial" w:hAnsi="Arial" w:cs="Arial"/>
+          <w:sz w:val="24"/>
+          <w:szCs w:val="24"/>
+        </w:rPr>
+        <w:t>a</w:t>
+      </w:r>
+      <w:r>
+        <w:rPr>
+          <w:rFonts w:ascii="Arial" w:hAnsi="Arial" w:cs="Arial"/>
+          <w:sz w:val="24"/>
+          <w:szCs w:val="24"/>
+        </w:rPr>
+        <w:t xml:space="preserve"> pour but d’accélérer et faciliter le développement de sites web frontaux</w:t>
+      </w:r>
+      <w:r>
+        <w:rPr>
+          <w:rFonts w:ascii="Arial" w:hAnsi="Arial" w:cs="Arial"/>
+          <w:sz w:val="24"/>
+          <w:szCs w:val="24"/>
+        </w:rPr>
+        <w:t xml:space="preserve">. </w:t>
+      </w:r>
+      <w:r>
+        <w:rPr>
+          <w:rFonts w:ascii="Arial" w:hAnsi="Arial" w:cs="Arial"/>
+          <w:sz w:val="24"/>
+          <w:szCs w:val="24"/>
+        </w:rPr>
+        <w:t>Il contient toutes sortes de modèles de conception basés sur HTML et CSS pour diverses fonctions et composants tels que la navigation, le système de grille, les carrousels d’images et les boutons.</w:t>
+      </w:r>
+    </w:p>
+    <w:p>
+      <w:pPr>
+        <w:tabs>
+          <w:tab w:val="left" w:pos="1020"/>
+        </w:tabs>
+        <w:spacing w:line="360" w:lineRule="auto"/>
+        <w:jc w:val="both"/>
+        <w:rPr>
+          <w:rFonts w:ascii="Arial" w:hAnsi="Arial" w:cs="Arial"/>
+          <w:sz w:val="24"/>
+          <w:szCs w:val="24"/>
+        </w:rPr>
+      </w:pPr>
+      <w:r>
+        <w:rPr>
+          <w:rFonts w:ascii="Arial" w:hAnsi="Arial" w:cs="Arial"/>
+          <w:sz w:val="24"/>
+          <w:szCs w:val="24"/>
+        </w:rPr>
+        <w:tab/>
+      </w:r>
+      <w:r>
+        <w:rPr>
+          <w:rFonts w:ascii="Arial" w:hAnsi="Arial" w:cs="Arial"/>
+          <w:sz w:val="24"/>
+          <w:szCs w:val="24"/>
+        </w:rPr>
+        <w:t xml:space="preserve">Bien que </w:t>
+      </w:r>
+      <w:proofErr w:type="spellStart"/>
+      <w:r>
+        <w:rPr>
+          <w:rFonts w:ascii="Arial" w:hAnsi="Arial" w:cs="Arial"/>
+          <w:sz w:val="24"/>
+          <w:szCs w:val="24"/>
+        </w:rPr>
+        <w:t>Bootstrap</w:t>
+      </w:r>
+      <w:proofErr w:type="spellEnd"/>
+      <w:r>
+        <w:rPr>
+          <w:rFonts w:ascii="Arial" w:hAnsi="Arial" w:cs="Arial"/>
+          <w:sz w:val="24"/>
+          <w:szCs w:val="24"/>
+        </w:rPr>
+        <w:t xml:space="preserve"> fasse gagner du temps aux développeurs en leur évitant de devoir gérer les modèles de façon répétitive, son objectif premier est de créer des sites réactifs. Il permet à l’interface utilisateur d’un site web de fonctionner de manière optimale sur toutes les tailles d’écran, que ce soit sur des téléphones à petit écran ou des ordinateurs de bureau à grand écran.</w:t>
+      </w:r>
+    </w:p>
+    <w:p>
+      <w:pPr>
+        <w:tabs>
+          <w:tab w:val="left" w:pos="1020"/>
+        </w:tabs>
+        <w:spacing w:line="360" w:lineRule="auto"/>
+        <w:jc w:val="both"/>
+        <w:rPr>
+          <w:rFonts w:ascii="Arial" w:hAnsi="Arial" w:cs="Arial"/>
+          <w:sz w:val="24"/>
+          <w:szCs w:val="24"/>
+        </w:rPr>
+      </w:pPr>
+      <w:r>
+        <w:rPr>
+          <w:rFonts w:ascii="Arial" w:hAnsi="Arial" w:cs="Arial"/>
+          <w:sz w:val="24"/>
+          <w:szCs w:val="24"/>
+        </w:rPr>
+        <w:tab/>
+      </w:r>
+      <w:r>
+        <w:rPr>
+          <w:rFonts w:ascii="Arial" w:hAnsi="Arial" w:cs="Arial"/>
+          <w:sz w:val="24"/>
+          <w:szCs w:val="24"/>
+        </w:rPr>
+        <w:t xml:space="preserve">Comme </w:t>
+      </w:r>
+      <w:proofErr w:type="spellStart"/>
+      <w:r>
+        <w:rPr>
+          <w:rStyle w:val="lev"/>
+          <w:rFonts w:ascii="Arial" w:hAnsi="Arial" w:cs="Arial"/>
+          <w:b w:val="0"/>
+          <w:color w:val="000000" w:themeColor="text1"/>
+          <w:sz w:val="24"/>
+          <w:szCs w:val="24"/>
+        </w:rPr>
+        <w:t>Bootstrap</w:t>
+      </w:r>
+      <w:proofErr w:type="spellEnd"/>
+      <w:r>
+        <w:rPr>
+          <w:rFonts w:ascii="Arial" w:hAnsi="Arial" w:cs="Arial"/>
+          <w:sz w:val="24"/>
+          <w:szCs w:val="24"/>
+        </w:rPr>
+        <w:t xml:space="preserve"> est constitué d’une collection de syntaxes qui remplissent des fonctions spécifiques, il est logique que le </w:t>
+      </w:r>
+      <w:proofErr w:type="spellStart"/>
+      <w:r>
+        <w:rPr>
+          <w:rFonts w:ascii="Arial" w:hAnsi="Arial" w:cs="Arial"/>
+          <w:sz w:val="24"/>
+          <w:szCs w:val="24"/>
+        </w:rPr>
+        <w:t>framework</w:t>
+      </w:r>
+      <w:proofErr w:type="spellEnd"/>
+      <w:r>
+        <w:rPr>
+          <w:rFonts w:ascii="Arial" w:hAnsi="Arial" w:cs="Arial"/>
+          <w:sz w:val="24"/>
+          <w:szCs w:val="24"/>
+        </w:rPr>
+        <w:t xml:space="preserve"> contienne différents types de fichiers. Voici les trois principaux fichiers qui gèrent l’interface utilisateur et les fonctionnalités d’un site web.</w:t>
+      </w:r>
+    </w:p>
+    <w:p>
+      <w:pPr>
+        <w:pStyle w:val="Titre3"/>
+        <w:numPr>
+          <w:ilvl w:val="0"/>
+          <w:numId w:val="27"/>
+        </w:numPr>
+        <w:spacing w:before="0"/>
+        <w:rPr>
+          <w:rFonts w:ascii="Arial" w:hAnsi="Arial" w:cs="Arial"/>
+          <w:color w:val="000000" w:themeColor="text1"/>
+          <w:sz w:val="24"/>
+          <w:szCs w:val="24"/>
+        </w:rPr>
+      </w:pPr>
+      <w:r>
+        <w:rPr>
+          <w:rFonts w:ascii="Arial" w:hAnsi="Arial" w:cs="Arial"/>
+          <w:color w:val="000000" w:themeColor="text1"/>
+          <w:sz w:val="24"/>
+          <w:szCs w:val="24"/>
+        </w:rPr>
+        <w:t>Bootstrap.css</w:t>
+      </w:r>
+    </w:p>
+    <w:p>
+      <w:pPr>
+        <w:pStyle w:val="NormalWeb"/>
+        <w:spacing w:before="0" w:beforeAutospacing="0" w:line="360" w:lineRule="auto"/>
+        <w:ind w:firstLine="708"/>
+        <w:jc w:val="both"/>
+        <w:rPr>
+          <w:rFonts w:ascii="Arial" w:hAnsi="Arial" w:cs="Arial"/>
+        </w:rPr>
+      </w:pPr>
+      <w:r>
+        <w:rPr>
+          <w:rFonts w:ascii="Arial" w:hAnsi="Arial" w:cs="Arial"/>
+        </w:rPr>
+        <w:t xml:space="preserve">Bootstrap.css est un </w:t>
+      </w:r>
+      <w:proofErr w:type="spellStart"/>
+      <w:r>
+        <w:rPr>
+          <w:rFonts w:ascii="Arial" w:hAnsi="Arial" w:cs="Arial"/>
+        </w:rPr>
+        <w:t>framework</w:t>
+      </w:r>
+      <w:proofErr w:type="spellEnd"/>
+      <w:r>
+        <w:rPr>
+          <w:rFonts w:ascii="Arial" w:hAnsi="Arial" w:cs="Arial"/>
+        </w:rPr>
+        <w:t xml:space="preserve"> CSS qui organise et gère la mise en page d’un site web. Alors que le HTML gère le contenu et la structure d’une page web, le CSS s’occupe de la mise en page du site. Pour cette raison, les deux structures doivent coexister pour effectuer une action particulière.</w:t>
+      </w:r>
+    </w:p>
+    <w:p>
+      <w:pPr>
+        <w:pStyle w:val="NormalWeb"/>
+        <w:spacing w:line="360" w:lineRule="auto"/>
+        <w:jc w:val="both"/>
+        <w:rPr>
+          <w:rFonts w:ascii="Arial" w:hAnsi="Arial" w:cs="Arial"/>
+        </w:rPr>
+      </w:pPr>
+      <w:r>
+        <w:rPr>
+          <w:rFonts w:ascii="Arial" w:hAnsi="Arial" w:cs="Arial"/>
+        </w:rPr>
+        <w:t>Grâce à ses fonctions, le CSS n</w:t>
+      </w:r>
+      <w:r>
+        <w:rPr>
+          <w:rFonts w:ascii="Arial" w:hAnsi="Arial" w:cs="Arial"/>
+        </w:rPr>
+        <w:t>ous permet de créer un aspect unifor</w:t>
+      </w:r>
+      <w:r>
+        <w:rPr>
+          <w:rFonts w:ascii="Arial" w:hAnsi="Arial" w:cs="Arial"/>
+        </w:rPr>
+        <w:t>me sur autant de pages web que nous le souhaitons</w:t>
+      </w:r>
+      <w:r>
+        <w:rPr>
+          <w:rFonts w:ascii="Arial" w:hAnsi="Arial" w:cs="Arial"/>
+        </w:rPr>
+        <w:t xml:space="preserve">. </w:t>
+      </w:r>
+    </w:p>
+    <w:p>
+      <w:pPr>
+        <w:pStyle w:val="NormalWeb"/>
+        <w:spacing w:line="360" w:lineRule="auto"/>
+        <w:jc w:val="both"/>
+        <w:rPr>
+          <w:rFonts w:ascii="Arial" w:hAnsi="Arial" w:cs="Arial"/>
+        </w:rPr>
+      </w:pPr>
+      <w:r>
+        <w:rPr>
+          <w:rFonts w:ascii="Arial" w:hAnsi="Arial" w:cs="Arial"/>
+        </w:rPr>
+        <w:t>Avec le CSS, il suffit de renvoyer les pages web au fichier CSS. Toute modification nécessaire peut être effectuée dans ce seul fichier.</w:t>
+      </w:r>
+    </w:p>
+    <w:p>
+      <w:pPr>
+        <w:pStyle w:val="NormalWeb"/>
+        <w:spacing w:line="360" w:lineRule="auto"/>
+        <w:jc w:val="both"/>
+        <w:rPr>
+          <w:rFonts w:ascii="Arial" w:hAnsi="Arial" w:cs="Arial"/>
+        </w:rPr>
+      </w:pPr>
+      <w:r>
+        <w:rPr>
+          <w:rFonts w:ascii="Arial" w:hAnsi="Arial" w:cs="Arial"/>
+        </w:rPr>
+        <w:t>Les fonctions du CSS ne se limitent pas aux seuls styles de texte car elles peuvent être utilisées pour formater d’autres aspects de la page web tels que les tableaux et les mises en page d’images.</w:t>
+      </w:r>
+    </w:p>
+    <w:p>
+      <w:pPr>
+        <w:pStyle w:val="Titre3"/>
+        <w:ind w:left="720"/>
+        <w:rPr>
+          <w:rFonts w:ascii="Arial" w:hAnsi="Arial" w:cs="Arial"/>
+          <w:color w:val="000000" w:themeColor="text1"/>
+          <w:sz w:val="24"/>
+          <w:szCs w:val="24"/>
+        </w:rPr>
+      </w:pPr>
+    </w:p>
+    <w:p>
+      <w:pPr>
+        <w:pStyle w:val="Titre3"/>
+        <w:numPr>
+          <w:ilvl w:val="0"/>
+          <w:numId w:val="27"/>
+        </w:numPr>
+        <w:spacing w:before="0"/>
+        <w:rPr>
+          <w:rFonts w:ascii="Arial" w:hAnsi="Arial" w:cs="Arial"/>
+          <w:color w:val="000000" w:themeColor="text1"/>
+          <w:sz w:val="24"/>
+          <w:szCs w:val="24"/>
+        </w:rPr>
+      </w:pPr>
+      <w:r>
+        <w:rPr>
+          <w:rFonts w:ascii="Arial" w:hAnsi="Arial" w:cs="Arial"/>
+          <w:color w:val="000000" w:themeColor="text1"/>
+          <w:sz w:val="24"/>
+          <w:szCs w:val="24"/>
+        </w:rPr>
+        <w:t>Bootstrap.js</w:t>
+      </w:r>
+    </w:p>
+    <w:p>
+      <w:pPr>
+        <w:pStyle w:val="NormalWeb"/>
+        <w:spacing w:before="0" w:beforeAutospacing="0" w:line="360" w:lineRule="auto"/>
+        <w:ind w:firstLine="708"/>
+        <w:jc w:val="both"/>
+        <w:rPr>
+          <w:rFonts w:ascii="Arial" w:hAnsi="Arial" w:cs="Arial"/>
+        </w:rPr>
+      </w:pPr>
+      <w:r>
+        <w:rPr>
+          <w:rFonts w:ascii="Arial" w:hAnsi="Arial" w:cs="Arial"/>
+        </w:rPr>
+        <w:t xml:space="preserve">Ce fichier est la partie centrale de </w:t>
+      </w:r>
+      <w:proofErr w:type="spellStart"/>
+      <w:r>
+        <w:rPr>
+          <w:rFonts w:ascii="Arial" w:hAnsi="Arial" w:cs="Arial"/>
+        </w:rPr>
+        <w:t>Bootstrap</w:t>
+      </w:r>
+      <w:proofErr w:type="spellEnd"/>
+      <w:r>
+        <w:rPr>
+          <w:rFonts w:ascii="Arial" w:hAnsi="Arial" w:cs="Arial"/>
+        </w:rPr>
+        <w:t xml:space="preserve">. Il est constitué de fichiers </w:t>
+      </w:r>
+      <w:hyperlink r:id="rId20" w:history="1">
+        <w:r>
+          <w:rPr>
+            <w:rStyle w:val="lev"/>
+            <w:rFonts w:ascii="Arial" w:hAnsi="Arial" w:cs="Arial"/>
+            <w:b w:val="0"/>
+            <w:color w:val="000000" w:themeColor="text1"/>
+          </w:rPr>
+          <w:t>JavaScript</w:t>
+        </w:r>
+      </w:hyperlink>
+      <w:r>
+        <w:rPr>
+          <w:rFonts w:ascii="Arial" w:hAnsi="Arial" w:cs="Arial"/>
+        </w:rPr>
+        <w:t xml:space="preserve"> qui sont responsables de l’interactivité du site web.</w:t>
+      </w:r>
+    </w:p>
+    <w:p>
+      <w:pPr>
+        <w:pStyle w:val="NormalWeb"/>
+        <w:spacing w:line="360" w:lineRule="auto"/>
+        <w:jc w:val="both"/>
+        <w:rPr>
+          <w:rFonts w:ascii="Arial" w:hAnsi="Arial" w:cs="Arial"/>
+        </w:rPr>
+      </w:pPr>
+      <w:r>
+        <w:rPr>
+          <w:rFonts w:ascii="Arial" w:hAnsi="Arial" w:cs="Arial"/>
+        </w:rPr>
+        <w:t xml:space="preserve">Pour gagner du temps en évitant d’écrire de nombreuses fois des syntaxes JavaScript, les développeurs ont tendance à utiliser </w:t>
+      </w:r>
+      <w:proofErr w:type="spellStart"/>
+      <w:r>
+        <w:rPr>
+          <w:rFonts w:ascii="Arial" w:hAnsi="Arial" w:cs="Arial"/>
+        </w:rPr>
+        <w:t>jQuery</w:t>
+      </w:r>
+      <w:proofErr w:type="spellEnd"/>
+      <w:r>
+        <w:rPr>
+          <w:rFonts w:ascii="Arial" w:hAnsi="Arial" w:cs="Arial"/>
+        </w:rPr>
+        <w:t>. Il s’agit d’une bibliothèque JavaScript multiplateforme à code source ouvert très répandue qui permet d’ajouter diverses fonctionnalités à un site web.</w:t>
+      </w:r>
+    </w:p>
+    <w:p>
+      <w:pPr>
+        <w:pStyle w:val="NormalWeb"/>
+        <w:spacing w:line="360" w:lineRule="auto"/>
+        <w:jc w:val="both"/>
+        <w:rPr>
+          <w:rFonts w:ascii="Arial" w:hAnsi="Arial" w:cs="Arial"/>
+        </w:rPr>
+      </w:pPr>
+      <w:r>
+        <w:rPr>
+          <w:rFonts w:ascii="Arial" w:hAnsi="Arial" w:cs="Arial"/>
+        </w:rPr>
+        <w:t xml:space="preserve">Voici quelques exemples de ce que </w:t>
+      </w:r>
+      <w:proofErr w:type="spellStart"/>
+      <w:r>
+        <w:rPr>
+          <w:rFonts w:ascii="Arial" w:hAnsi="Arial" w:cs="Arial"/>
+        </w:rPr>
+        <w:t>jQuery</w:t>
+      </w:r>
+      <w:proofErr w:type="spellEnd"/>
+      <w:r>
+        <w:rPr>
+          <w:rFonts w:ascii="Arial" w:hAnsi="Arial" w:cs="Arial"/>
+        </w:rPr>
+        <w:t xml:space="preserve"> peut faire :</w:t>
+      </w:r>
+    </w:p>
+    <w:p>
+      <w:pPr>
+        <w:numPr>
+          <w:ilvl w:val="0"/>
+          <w:numId w:val="28"/>
+        </w:numPr>
+        <w:spacing w:before="100" w:beforeAutospacing="1" w:after="100" w:afterAutospacing="1" w:line="360" w:lineRule="auto"/>
+        <w:jc w:val="both"/>
+        <w:rPr>
+          <w:rFonts w:ascii="Arial" w:hAnsi="Arial" w:cs="Arial"/>
+          <w:sz w:val="24"/>
+          <w:szCs w:val="24"/>
+        </w:rPr>
+      </w:pPr>
+      <w:r>
+        <w:rPr>
+          <w:rFonts w:ascii="Arial" w:hAnsi="Arial" w:cs="Arial"/>
+          <w:sz w:val="24"/>
+          <w:szCs w:val="24"/>
+        </w:rPr>
+        <w:t>Effectuer des requêtes Ajax comme la soustraction dynamique de données d’un autre emplacement</w:t>
+      </w:r>
+    </w:p>
+    <w:p>
+      <w:pPr>
+        <w:numPr>
+          <w:ilvl w:val="0"/>
+          <w:numId w:val="28"/>
+        </w:numPr>
+        <w:spacing w:before="100" w:beforeAutospacing="1" w:after="100" w:afterAutospacing="1" w:line="360" w:lineRule="auto"/>
+        <w:jc w:val="both"/>
+        <w:rPr>
+          <w:rFonts w:ascii="Arial" w:hAnsi="Arial" w:cs="Arial"/>
+          <w:sz w:val="24"/>
+          <w:szCs w:val="24"/>
+        </w:rPr>
+      </w:pPr>
+      <w:r>
+        <w:rPr>
+          <w:rFonts w:ascii="Arial" w:hAnsi="Arial" w:cs="Arial"/>
+          <w:sz w:val="24"/>
+          <w:szCs w:val="24"/>
+        </w:rPr>
+        <w:t xml:space="preserve">Créer des </w:t>
+      </w:r>
+      <w:proofErr w:type="spellStart"/>
+      <w:r>
+        <w:rPr>
+          <w:rFonts w:ascii="Arial" w:hAnsi="Arial" w:cs="Arial"/>
+          <w:sz w:val="24"/>
+          <w:szCs w:val="24"/>
+        </w:rPr>
+        <w:t>widgets</w:t>
+      </w:r>
+      <w:proofErr w:type="spellEnd"/>
+      <w:r>
+        <w:rPr>
+          <w:rFonts w:ascii="Arial" w:hAnsi="Arial" w:cs="Arial"/>
+          <w:sz w:val="24"/>
+          <w:szCs w:val="24"/>
+        </w:rPr>
+        <w:t xml:space="preserve"> à l’aide d’une collection de plugins JavaScript</w:t>
+      </w:r>
+    </w:p>
+    <w:p>
+      <w:pPr>
+        <w:numPr>
+          <w:ilvl w:val="0"/>
+          <w:numId w:val="28"/>
+        </w:numPr>
+        <w:spacing w:before="100" w:beforeAutospacing="1" w:after="100" w:afterAutospacing="1" w:line="360" w:lineRule="auto"/>
+        <w:jc w:val="both"/>
+        <w:rPr>
+          <w:rFonts w:ascii="Arial" w:hAnsi="Arial" w:cs="Arial"/>
+          <w:sz w:val="24"/>
+          <w:szCs w:val="24"/>
+        </w:rPr>
+      </w:pPr>
+      <w:r>
+        <w:rPr>
+          <w:rFonts w:ascii="Arial" w:hAnsi="Arial" w:cs="Arial"/>
+          <w:sz w:val="24"/>
+          <w:szCs w:val="24"/>
+        </w:rPr>
+        <w:t>Créer des animations personnalisées en utilisant les propriétés CSS</w:t>
+      </w:r>
+    </w:p>
+    <w:p>
+      <w:pPr>
+        <w:numPr>
+          <w:ilvl w:val="0"/>
+          <w:numId w:val="28"/>
+        </w:numPr>
+        <w:spacing w:before="100" w:beforeAutospacing="1" w:after="100" w:afterAutospacing="1" w:line="360" w:lineRule="auto"/>
+        <w:jc w:val="both"/>
+        <w:rPr>
+          <w:rFonts w:ascii="Arial" w:hAnsi="Arial" w:cs="Arial"/>
+          <w:sz w:val="24"/>
+          <w:szCs w:val="24"/>
+        </w:rPr>
+      </w:pPr>
+      <w:r>
+        <w:rPr>
+          <w:rFonts w:ascii="Arial" w:hAnsi="Arial" w:cs="Arial"/>
+          <w:sz w:val="24"/>
+          <w:szCs w:val="24"/>
+        </w:rPr>
+        <w:t>Dynamiser le contenu du site</w:t>
+      </w:r>
+    </w:p>
+    <w:p>
+      <w:pPr>
+        <w:pStyle w:val="NormalWeb"/>
+        <w:spacing w:line="360" w:lineRule="auto"/>
+        <w:jc w:val="both"/>
+        <w:rPr>
+          <w:rFonts w:ascii="Arial" w:hAnsi="Arial" w:cs="Arial"/>
+        </w:rPr>
+      </w:pPr>
+      <w:r>
+        <w:rPr>
+          <w:rFonts w:ascii="Arial" w:hAnsi="Arial" w:cs="Arial"/>
+        </w:rPr>
+        <w:t xml:space="preserve">Alors qu’un </w:t>
+      </w:r>
+      <w:proofErr w:type="spellStart"/>
+      <w:r>
+        <w:rPr>
+          <w:rFonts w:ascii="Arial" w:hAnsi="Arial" w:cs="Arial"/>
+        </w:rPr>
+        <w:t>Bootstrap</w:t>
+      </w:r>
+      <w:proofErr w:type="spellEnd"/>
+      <w:r>
+        <w:rPr>
+          <w:rFonts w:ascii="Arial" w:hAnsi="Arial" w:cs="Arial"/>
+        </w:rPr>
+        <w:t xml:space="preserve"> avec des propriétés CSS et des éléments HTML peut fonctionner parfaitement, il a besoin de </w:t>
+      </w:r>
+      <w:proofErr w:type="spellStart"/>
+      <w:r>
+        <w:rPr>
+          <w:rFonts w:ascii="Arial" w:hAnsi="Arial" w:cs="Arial"/>
+        </w:rPr>
+        <w:t>jQuery</w:t>
+      </w:r>
+      <w:proofErr w:type="spellEnd"/>
+      <w:r>
+        <w:rPr>
+          <w:rFonts w:ascii="Arial" w:hAnsi="Arial" w:cs="Arial"/>
+        </w:rPr>
+        <w:t xml:space="preserve"> pour créer un design réactif.</w:t>
+      </w:r>
+    </w:p>
+    <w:p>
+      <w:pPr>
+        <w:pStyle w:val="Titre3"/>
+        <w:numPr>
+          <w:ilvl w:val="0"/>
+          <w:numId w:val="27"/>
+        </w:numPr>
+        <w:spacing w:before="0" w:line="360" w:lineRule="auto"/>
+        <w:jc w:val="both"/>
+        <w:rPr>
+          <w:rFonts w:ascii="Arial" w:hAnsi="Arial" w:cs="Arial"/>
+          <w:color w:val="000000" w:themeColor="text1"/>
+          <w:sz w:val="24"/>
+          <w:szCs w:val="24"/>
+        </w:rPr>
+      </w:pPr>
+      <w:proofErr w:type="spellStart"/>
+      <w:r>
+        <w:rPr>
+          <w:rFonts w:ascii="Arial" w:hAnsi="Arial" w:cs="Arial"/>
+          <w:color w:val="000000" w:themeColor="text1"/>
+          <w:sz w:val="24"/>
+          <w:szCs w:val="24"/>
+        </w:rPr>
+        <w:t>Glyphicons</w:t>
+      </w:r>
+      <w:proofErr w:type="spellEnd"/>
+    </w:p>
+    <w:p>
+      <w:pPr>
+        <w:pStyle w:val="NormalWeb"/>
+        <w:spacing w:before="0" w:beforeAutospacing="0" w:line="360" w:lineRule="auto"/>
+        <w:ind w:firstLine="708"/>
+        <w:jc w:val="both"/>
+        <w:rPr>
+          <w:rFonts w:ascii="Arial" w:hAnsi="Arial" w:cs="Arial"/>
+        </w:rPr>
+      </w:pPr>
+      <w:r>
+        <w:rPr>
+          <w:rFonts w:ascii="Arial" w:hAnsi="Arial" w:cs="Arial"/>
+        </w:rPr>
+        <w:t xml:space="preserve">Les icônes font partie intégrante de la partie frontale d’un site web. Elles sont souvent associées à certaines actions et données dans l’interface utilisateur. </w:t>
+      </w:r>
+      <w:proofErr w:type="spellStart"/>
+      <w:r>
+        <w:rPr>
+          <w:rFonts w:ascii="Arial" w:hAnsi="Arial" w:cs="Arial"/>
+        </w:rPr>
+        <w:t>Bootstrap</w:t>
+      </w:r>
+      <w:proofErr w:type="spellEnd"/>
+      <w:r>
+        <w:rPr>
+          <w:rFonts w:ascii="Arial" w:hAnsi="Arial" w:cs="Arial"/>
+        </w:rPr>
+        <w:t xml:space="preserve"> utilise des glyphes pour répondre à ce besoin.</w:t>
+      </w:r>
+    </w:p>
+    <w:p>
+      <w:pPr>
+        <w:pStyle w:val="NormalWeb"/>
+        <w:spacing w:line="360" w:lineRule="auto"/>
+        <w:jc w:val="both"/>
+        <w:rPr>
+          <w:rFonts w:ascii="Arial" w:hAnsi="Arial" w:cs="Arial"/>
+        </w:rPr>
+      </w:pPr>
+    </w:p>
+    <w:p>
+      <w:pPr>
+        <w:pStyle w:val="NormalWeb"/>
+        <w:spacing w:line="360" w:lineRule="auto"/>
+        <w:jc w:val="both"/>
+        <w:rPr>
+          <w:rFonts w:ascii="Arial" w:hAnsi="Arial" w:cs="Arial"/>
+        </w:rPr>
+      </w:pPr>
+    </w:p>
+    <w:p>
+      <w:pPr>
+        <w:pStyle w:val="NormalWeb"/>
+        <w:spacing w:line="360" w:lineRule="auto"/>
+        <w:ind w:left="720"/>
+        <w:rPr>
+          <w:rFonts w:ascii="Arial" w:hAnsi="Arial" w:cs="Arial"/>
+        </w:rPr>
+      </w:pPr>
+    </w:p>
+    <w:p>
+      <w:pPr>
+        <w:tabs>
+          <w:tab w:val="left" w:pos="1020"/>
+        </w:tabs>
+        <w:spacing w:line="360" w:lineRule="auto"/>
+        <w:jc w:val="both"/>
+        <w:rPr>
+          <w:rFonts w:ascii="Arial" w:hAnsi="Arial" w:cs="Arial"/>
+          <w:sz w:val="24"/>
+          <w:szCs w:val="24"/>
+        </w:rPr>
+      </w:pPr>
+    </w:p>
+    <w:p>
+      <w:pPr>
+        <w:tabs>
+          <w:tab w:val="left" w:pos="1020"/>
+        </w:tabs>
+        <w:spacing w:line="360" w:lineRule="auto"/>
+        <w:jc w:val="both"/>
+        <w:rPr>
+          <w:rFonts w:ascii="Arial" w:hAnsi="Arial" w:cs="Arial"/>
+          <w:sz w:val="24"/>
+          <w:szCs w:val="24"/>
+        </w:rPr>
+      </w:pPr>
+      <w:r>
+        <w:rPr>
+          <w:rFonts w:ascii="Arial" w:hAnsi="Arial" w:cs="Arial"/>
+          <w:sz w:val="24"/>
+          <w:szCs w:val="24"/>
+        </w:rPr>
+        <w:tab/>
+      </w:r>
+    </w:p>
+    <w:p>
+      <w:pPr>
+        <w:tabs>
+          <w:tab w:val="left" w:pos="1020"/>
+        </w:tabs>
+      </w:pPr>
+    </w:p>
+    <w:p>
+      <w:pPr>
+        <w:tabs>
+          <w:tab w:val="left" w:pos="993"/>
+          <w:tab w:val="left" w:pos="1020"/>
+        </w:tabs>
+        <w:ind w:left="1701"/>
+      </w:pPr>
+    </w:p>
+    <w:p>
+      <w:pPr>
+        <w:tabs>
+          <w:tab w:val="left" w:pos="993"/>
+          <w:tab w:val="left" w:pos="1020"/>
+        </w:tabs>
+        <w:ind w:left="1701"/>
+      </w:pPr>
+    </w:p>
+    <w:p>
+      <w:pPr>
+        <w:tabs>
+          <w:tab w:val="left" w:pos="993"/>
+          <w:tab w:val="left" w:pos="1020"/>
+        </w:tabs>
+        <w:ind w:left="1701"/>
+      </w:pPr>
+    </w:p>
+    <w:p>
+      <w:pPr>
+        <w:tabs>
+          <w:tab w:val="left" w:pos="993"/>
+          <w:tab w:val="left" w:pos="1020"/>
+        </w:tabs>
+        <w:ind w:left="1701"/>
+      </w:pPr>
+    </w:p>
+    <w:p>
+      <w:pPr>
+        <w:tabs>
+          <w:tab w:val="left" w:pos="993"/>
+          <w:tab w:val="left" w:pos="1020"/>
+        </w:tabs>
+        <w:ind w:left="1701"/>
+      </w:pPr>
+    </w:p>
+    <w:p>
+      <w:pPr>
+        <w:spacing w:line="360" w:lineRule="auto"/>
+        <w:ind w:firstLine="708"/>
+        <w:rPr>
+          <w:rFonts w:ascii="Arial" w:hAnsi="Arial" w:cs="Arial"/>
+          <w:b/>
+          <w:sz w:val="24"/>
+          <w:szCs w:val="24"/>
+          <w:u w:val="single"/>
+        </w:rPr>
+      </w:pPr>
+      <w:r>
+        <w:rPr>
+          <w:rFonts w:ascii="Arial" w:hAnsi="Arial" w:cs="Arial"/>
+          <w:b/>
+          <w:sz w:val="24"/>
+          <w:szCs w:val="24"/>
+        </w:rPr>
+        <w:t>B-I</w:t>
+      </w:r>
+      <w:r>
+        <w:rPr>
+          <w:rFonts w:ascii="Arial" w:hAnsi="Arial" w:cs="Arial"/>
+          <w:b/>
+          <w:sz w:val="24"/>
+          <w:szCs w:val="24"/>
+        </w:rPr>
+        <w:t>I</w:t>
+      </w:r>
+      <w:r>
+        <w:rPr>
+          <w:rFonts w:ascii="Arial" w:hAnsi="Arial" w:cs="Arial"/>
+          <w:b/>
+          <w:sz w:val="24"/>
+          <w:szCs w:val="24"/>
+        </w:rPr>
+        <w:t>-</w:t>
+      </w:r>
+      <w:r>
+        <w:rPr>
+          <w:rFonts w:ascii="Arial" w:hAnsi="Arial" w:cs="Arial"/>
+          <w:b/>
+          <w:sz w:val="24"/>
+          <w:szCs w:val="24"/>
+        </w:rPr>
+        <w:tab/>
+      </w:r>
+      <w:r>
+        <w:rPr>
+          <w:rFonts w:ascii="Arial" w:hAnsi="Arial" w:cs="Arial"/>
+          <w:b/>
+          <w:sz w:val="24"/>
+          <w:szCs w:val="24"/>
+          <w:u w:val="single"/>
+        </w:rPr>
+        <w:t>M</w:t>
+      </w:r>
+      <w:r>
+        <w:rPr>
+          <w:rFonts w:ascii="Arial" w:hAnsi="Arial" w:cs="Arial"/>
+          <w:b/>
+          <w:sz w:val="24"/>
+          <w:szCs w:val="24"/>
+          <w:u w:val="single"/>
+        </w:rPr>
+        <w:t>éthodes</w:t>
+      </w:r>
+      <w:r>
+        <w:rPr>
+          <w:rFonts w:ascii="Arial" w:hAnsi="Arial" w:cs="Arial"/>
+          <w:b/>
+          <w:sz w:val="24"/>
+          <w:szCs w:val="24"/>
+          <w:u w:val="single"/>
+        </w:rPr>
+        <w:t>:</w:t>
       </w:r>
       <w:bookmarkStart w:id="0" w:name="_GoBack"/>
       <w:bookmarkEnd w:id="0"/>
+    </w:p>
+    <w:p>
+      <w:pPr>
+        <w:tabs>
+          <w:tab w:val="left" w:pos="993"/>
+          <w:tab w:val="left" w:pos="1020"/>
+        </w:tabs>
+        <w:ind w:left="426" w:hanging="426"/>
+      </w:pPr>
+      <w:r>
+        <w:tab/>
+      </w:r>
     </w:p>
     <w:sectPr>
       <w:pgSz w:w="11906" w:h="16838"/>
@@ -14975,6 +15974,56 @@
 </w:document>
 </file>
 
+<file path=word/endnotes.xml><?xml version="1.0" encoding="utf-8"?>
+<w:endnotes xmlns:wpc="http://schemas.microsoft.com/office/word/2010/wordprocessingCanvas" xmlns:mc="http://schemas.openxmlformats.org/markup-compatibility/2006" xmlns:o="urn:schemas-microsoft-com:office:office" xmlns:r="http://schemas.openxmlformats.org/officeDocument/2006/relationships" xmlns:m="http://schemas.openxmlformats.org/officeDocument/2006/math" xmlns:v="urn:schemas-microsoft-com:vml" xmlns:wp14="http://schemas.microsoft.com/office/word/2010/wordprocessingDrawing" xmlns:wp="http://schemas.openxmlformats.org/drawingml/2006/wordprocessingDrawing" xmlns:w10="urn:schemas-microsoft-com:office:word" xmlns:w="http://schemas.openxmlformats.org/wordprocessingml/2006/main" xmlns:w14="http://schemas.microsoft.com/office/word/2010/wordml" xmlns:wpg="http://schemas.microsoft.com/office/word/2010/wordprocessingGroup" xmlns:wpi="http://schemas.microsoft.com/office/word/2010/wordprocessingInk" xmlns:wne="http://schemas.microsoft.com/office/word/2006/wordml" xmlns:wps="http://schemas.microsoft.com/office/word/2010/wordprocessingShape" mc:Ignorable="w14 wp14">
+  <w:endnote w:type="separator" w:id="-1">
+    <w:p>
+      <w:pPr>
+        <w:spacing w:after="0" w:line="240" w:lineRule="auto"/>
+      </w:pPr>
+      <w:r>
+        <w:separator/>
+      </w:r>
+    </w:p>
+  </w:endnote>
+  <w:endnote w:type="continuationSeparator" w:id="0">
+    <w:p>
+      <w:pPr>
+        <w:spacing w:after="0" w:line="240" w:lineRule="auto"/>
+      </w:pPr>
+      <w:r>
+        <w:continuationSeparator/>
+      </w:r>
+    </w:p>
+  </w:endnote>
+</w:endnotes>
+</file>
+
+<file path=word/footnotes.xml><?xml version="1.0" encoding="utf-8"?>
+<w:footnotes xmlns:wpc="http://schemas.microsoft.com/office/word/2010/wordprocessingCanvas" xmlns:mc="http://schemas.openxmlformats.org/markup-compatibility/2006" xmlns:o="urn:schemas-microsoft-com:office:office" xmlns:r="http://schemas.openxmlformats.org/officeDocument/2006/relationships" xmlns:m="http://schemas.openxmlformats.org/officeDocument/2006/math" xmlns:v="urn:schemas-microsoft-com:vml" xmlns:wp14="http://schemas.microsoft.com/office/word/2010/wordprocessingDrawing" xmlns:wp="http://schemas.openxmlformats.org/drawingml/2006/wordprocessingDrawing" xmlns:w10="urn:schemas-microsoft-com:office:word" xmlns:w="http://schemas.openxmlformats.org/wordprocessingml/2006/main" xmlns:w14="http://schemas.microsoft.com/office/word/2010/wordml" xmlns:wpg="http://schemas.microsoft.com/office/word/2010/wordprocessingGroup" xmlns:wpi="http://schemas.microsoft.com/office/word/2010/wordprocessingInk" xmlns:wne="http://schemas.microsoft.com/office/word/2006/wordml" xmlns:wps="http://schemas.microsoft.com/office/word/2010/wordprocessingShape" mc:Ignorable="w14 wp14">
+  <w:footnote w:type="separator" w:id="-1">
+    <w:p>
+      <w:pPr>
+        <w:spacing w:after="0" w:line="240" w:lineRule="auto"/>
+      </w:pPr>
+      <w:r>
+        <w:separator/>
+      </w:r>
+    </w:p>
+  </w:footnote>
+  <w:footnote w:type="continuationSeparator" w:id="0">
+    <w:p>
+      <w:pPr>
+        <w:spacing w:after="0" w:line="240" w:lineRule="auto"/>
+      </w:pPr>
+      <w:r>
+        <w:continuationSeparator/>
+      </w:r>
+    </w:p>
+  </w:footnote>
+</w:footnotes>
+</file>
+
 <file path=word/numbering.xml><?xml version="1.0" encoding="utf-8"?>
 <w:numbering xmlns:wpc="http://schemas.microsoft.com/office/word/2010/wordprocessingCanvas" xmlns:mc="http://schemas.openxmlformats.org/markup-compatibility/2006" xmlns:o="urn:schemas-microsoft-com:office:office" xmlns:r="http://schemas.openxmlformats.org/officeDocument/2006/relationships" xmlns:m="http://schemas.openxmlformats.org/officeDocument/2006/math" xmlns:v="urn:schemas-microsoft-com:vml" xmlns:wp14="http://schemas.microsoft.com/office/word/2010/wordprocessingDrawing" xmlns:wp="http://schemas.openxmlformats.org/drawingml/2006/wordprocessingDrawing" xmlns:w10="urn:schemas-microsoft-com:office:word" xmlns:w="http://schemas.openxmlformats.org/wordprocessingml/2006/main" xmlns:w14="http://schemas.microsoft.com/office/word/2010/wordml" xmlns:wpg="http://schemas.microsoft.com/office/word/2010/wordprocessingGroup" xmlns:wpi="http://schemas.microsoft.com/office/word/2010/wordprocessingInk" xmlns:wne="http://schemas.microsoft.com/office/word/2006/wordml" xmlns:wps="http://schemas.microsoft.com/office/word/2010/wordprocessingShape" mc:Ignorable="w14 wp14">
   <w:abstractNum w:abstractNumId="0">
@@ -15629,6 +16678,155 @@
     </w:lvl>
   </w:abstractNum>
   <w:abstractNum w:abstractNumId="6">
+    <w:nsid w:val="19767E80"/>
+    <w:multiLevelType w:val="multilevel"/>
+    <w:tmpl w:val="B6B83F8C"/>
+    <w:lvl w:ilvl="0">
+      <w:start w:val="1"/>
+      <w:numFmt w:val="bullet"/>
+      <w:lvlText w:val=""/>
+      <w:lvlJc w:val="left"/>
+      <w:pPr>
+        <w:tabs>
+          <w:tab w:val="num" w:pos="720"/>
+        </w:tabs>
+        <w:ind w:left="720" w:hanging="360"/>
+      </w:pPr>
+      <w:rPr>
+        <w:rFonts w:ascii="Symbol" w:hAnsi="Symbol" w:hint="default"/>
+        <w:sz w:val="20"/>
+      </w:rPr>
+    </w:lvl>
+    <w:lvl w:ilvl="1" w:tentative="1">
+      <w:start w:val="1"/>
+      <w:numFmt w:val="bullet"/>
+      <w:lvlText w:val="o"/>
+      <w:lvlJc w:val="left"/>
+      <w:pPr>
+        <w:tabs>
+          <w:tab w:val="num" w:pos="1440"/>
+        </w:tabs>
+        <w:ind w:left="1440" w:hanging="360"/>
+      </w:pPr>
+      <w:rPr>
+        <w:rFonts w:ascii="Courier New" w:hAnsi="Courier New" w:hint="default"/>
+        <w:sz w:val="20"/>
+      </w:rPr>
+    </w:lvl>
+    <w:lvl w:ilvl="2" w:tentative="1">
+      <w:start w:val="1"/>
+      <w:numFmt w:val="bullet"/>
+      <w:lvlText w:val=""/>
+      <w:lvlJc w:val="left"/>
+      <w:pPr>
+        <w:tabs>
+          <w:tab w:val="num" w:pos="2160"/>
+        </w:tabs>
+        <w:ind w:left="2160" w:hanging="360"/>
+      </w:pPr>
+      <w:rPr>
+        <w:rFonts w:ascii="Wingdings" w:hAnsi="Wingdings" w:hint="default"/>
+        <w:sz w:val="20"/>
+      </w:rPr>
+    </w:lvl>
+    <w:lvl w:ilvl="3" w:tentative="1">
+      <w:start w:val="1"/>
+      <w:numFmt w:val="bullet"/>
+      <w:lvlText w:val=""/>
+      <w:lvlJc w:val="left"/>
+      <w:pPr>
+        <w:tabs>
+          <w:tab w:val="num" w:pos="2880"/>
+        </w:tabs>
+        <w:ind w:left="2880" w:hanging="360"/>
+      </w:pPr>
+      <w:rPr>
+        <w:rFonts w:ascii="Wingdings" w:hAnsi="Wingdings" w:hint="default"/>
+        <w:sz w:val="20"/>
+      </w:rPr>
+    </w:lvl>
+    <w:lvl w:ilvl="4" w:tentative="1">
+      <w:start w:val="1"/>
+      <w:numFmt w:val="bullet"/>
+      <w:lvlText w:val=""/>
+      <w:lvlJc w:val="left"/>
+      <w:pPr>
+        <w:tabs>
+          <w:tab w:val="num" w:pos="3600"/>
+        </w:tabs>
+        <w:ind w:left="3600" w:hanging="360"/>
+      </w:pPr>
+      <w:rPr>
+        <w:rFonts w:ascii="Wingdings" w:hAnsi="Wingdings" w:hint="default"/>
+        <w:sz w:val="20"/>
+      </w:rPr>
+    </w:lvl>
+    <w:lvl w:ilvl="5" w:tentative="1">
+      <w:start w:val="1"/>
+      <w:numFmt w:val="bullet"/>
+      <w:lvlText w:val=""/>
+      <w:lvlJc w:val="left"/>
+      <w:pPr>
+        <w:tabs>
+          <w:tab w:val="num" w:pos="4320"/>
+        </w:tabs>
+        <w:ind w:left="4320" w:hanging="360"/>
+      </w:pPr>
+      <w:rPr>
+        <w:rFonts w:ascii="Wingdings" w:hAnsi="Wingdings" w:hint="default"/>
+        <w:sz w:val="20"/>
+      </w:rPr>
+    </w:lvl>
+    <w:lvl w:ilvl="6" w:tentative="1">
+      <w:start w:val="1"/>
+      <w:numFmt w:val="bullet"/>
+      <w:lvlText w:val=""/>
+      <w:lvlJc w:val="left"/>
+      <w:pPr>
+        <w:tabs>
+          <w:tab w:val="num" w:pos="5040"/>
+        </w:tabs>
+        <w:ind w:left="5040" w:hanging="360"/>
+      </w:pPr>
+      <w:rPr>
+        <w:rFonts w:ascii="Wingdings" w:hAnsi="Wingdings" w:hint="default"/>
+        <w:sz w:val="20"/>
+      </w:rPr>
+    </w:lvl>
+    <w:lvl w:ilvl="7" w:tentative="1">
+      <w:start w:val="1"/>
+      <w:numFmt w:val="bullet"/>
+      <w:lvlText w:val=""/>
+      <w:lvlJc w:val="left"/>
+      <w:pPr>
+        <w:tabs>
+          <w:tab w:val="num" w:pos="5760"/>
+        </w:tabs>
+        <w:ind w:left="5760" w:hanging="360"/>
+      </w:pPr>
+      <w:rPr>
+        <w:rFonts w:ascii="Wingdings" w:hAnsi="Wingdings" w:hint="default"/>
+        <w:sz w:val="20"/>
+      </w:rPr>
+    </w:lvl>
+    <w:lvl w:ilvl="8" w:tentative="1">
+      <w:start w:val="1"/>
+      <w:numFmt w:val="bullet"/>
+      <w:lvlText w:val=""/>
+      <w:lvlJc w:val="left"/>
+      <w:pPr>
+        <w:tabs>
+          <w:tab w:val="num" w:pos="6480"/>
+        </w:tabs>
+        <w:ind w:left="6480" w:hanging="360"/>
+      </w:pPr>
+      <w:rPr>
+        <w:rFonts w:ascii="Wingdings" w:hAnsi="Wingdings" w:hint="default"/>
+        <w:sz w:val="20"/>
+      </w:rPr>
+    </w:lvl>
+  </w:abstractNum>
+  <w:abstractNum w:abstractNumId="7">
     <w:nsid w:val="1B426301"/>
     <w:multiLevelType w:val="hybridMultilevel"/>
     <w:tmpl w:val="CDCC94EE"/>
@@ -15714,7 +16912,7 @@
       </w:pPr>
     </w:lvl>
   </w:abstractNum>
-  <w:abstractNum w:abstractNumId="7">
+  <w:abstractNum w:abstractNumId="8">
     <w:nsid w:val="1E6F3E3D"/>
     <w:multiLevelType w:val="multilevel"/>
     <w:tmpl w:val="FA2053CA"/>
@@ -15858,7 +17056,7 @@
       </w:rPr>
     </w:lvl>
   </w:abstractNum>
-  <w:abstractNum w:abstractNumId="8">
+  <w:abstractNum w:abstractNumId="9">
     <w:nsid w:val="1E817219"/>
     <w:multiLevelType w:val="hybridMultilevel"/>
     <w:tmpl w:val="E40AFC32"/>
@@ -15971,7 +17169,7 @@
       </w:rPr>
     </w:lvl>
   </w:abstractNum>
-  <w:abstractNum w:abstractNumId="9">
+  <w:abstractNum w:abstractNumId="10">
     <w:nsid w:val="2BD8285B"/>
     <w:multiLevelType w:val="hybridMultilevel"/>
     <w:tmpl w:val="A880D944"/>
@@ -16084,7 +17282,7 @@
       </w:rPr>
     </w:lvl>
   </w:abstractNum>
-  <w:abstractNum w:abstractNumId="10">
+  <w:abstractNum w:abstractNumId="11">
     <w:nsid w:val="381A07C1"/>
     <w:multiLevelType w:val="hybridMultilevel"/>
     <w:tmpl w:val="0E04FEEC"/>
@@ -16173,7 +17371,7 @@
       </w:pPr>
     </w:lvl>
   </w:abstractNum>
-  <w:abstractNum w:abstractNumId="11">
+  <w:abstractNum w:abstractNumId="12">
     <w:nsid w:val="43C517E2"/>
     <w:multiLevelType w:val="hybridMultilevel"/>
     <w:tmpl w:val="C816AAB4"/>
@@ -16286,7 +17484,7 @@
       </w:rPr>
     </w:lvl>
   </w:abstractNum>
-  <w:abstractNum w:abstractNumId="12">
+  <w:abstractNum w:abstractNumId="13">
     <w:nsid w:val="4F6B75C6"/>
     <w:multiLevelType w:val="hybridMultilevel"/>
     <w:tmpl w:val="168C3C54"/>
@@ -16399,7 +17597,7 @@
       </w:rPr>
     </w:lvl>
   </w:abstractNum>
-  <w:abstractNum w:abstractNumId="13">
+  <w:abstractNum w:abstractNumId="14">
     <w:nsid w:val="4FFE08B8"/>
     <w:multiLevelType w:val="hybridMultilevel"/>
     <w:tmpl w:val="538C9B50"/>
@@ -16485,7 +17683,7 @@
       </w:pPr>
     </w:lvl>
   </w:abstractNum>
-  <w:abstractNum w:abstractNumId="14">
+  <w:abstractNum w:abstractNumId="15">
     <w:nsid w:val="50046995"/>
     <w:multiLevelType w:val="hybridMultilevel"/>
     <w:tmpl w:val="B08ECF9C"/>
@@ -16598,7 +17796,7 @@
       </w:rPr>
     </w:lvl>
   </w:abstractNum>
-  <w:abstractNum w:abstractNumId="15">
+  <w:abstractNum w:abstractNumId="16">
     <w:nsid w:val="5A9A7CB3"/>
     <w:multiLevelType w:val="hybridMultilevel"/>
     <w:tmpl w:val="538C9B50"/>
@@ -16684,7 +17882,7 @@
       </w:pPr>
     </w:lvl>
   </w:abstractNum>
-  <w:abstractNum w:abstractNumId="16">
+  <w:abstractNum w:abstractNumId="17">
     <w:nsid w:val="5DA84ADC"/>
     <w:multiLevelType w:val="hybridMultilevel"/>
     <w:tmpl w:val="5AD4F05E"/>
@@ -16797,7 +17995,7 @@
       </w:rPr>
     </w:lvl>
   </w:abstractNum>
-  <w:abstractNum w:abstractNumId="17">
+  <w:abstractNum w:abstractNumId="18">
     <w:nsid w:val="66837559"/>
     <w:multiLevelType w:val="hybridMultilevel"/>
     <w:tmpl w:val="F23C695A"/>
@@ -16910,7 +18108,7 @@
       </w:rPr>
     </w:lvl>
   </w:abstractNum>
-  <w:abstractNum w:abstractNumId="18">
+  <w:abstractNum w:abstractNumId="19">
     <w:nsid w:val="685D0F45"/>
     <w:multiLevelType w:val="hybridMultilevel"/>
     <w:tmpl w:val="D4762CCE"/>
@@ -17023,7 +18221,7 @@
       </w:rPr>
     </w:lvl>
   </w:abstractNum>
-  <w:abstractNum w:abstractNumId="19">
+  <w:abstractNum w:abstractNumId="20">
     <w:nsid w:val="68FD72A7"/>
     <w:multiLevelType w:val="hybridMultilevel"/>
     <w:tmpl w:val="83DAB54C"/>
@@ -17109,7 +18307,7 @@
       </w:pPr>
     </w:lvl>
   </w:abstractNum>
-  <w:abstractNum w:abstractNumId="20">
+  <w:abstractNum w:abstractNumId="21">
     <w:nsid w:val="6B956E90"/>
     <w:multiLevelType w:val="hybridMultilevel"/>
     <w:tmpl w:val="39DE7F62"/>
@@ -17222,7 +18420,7 @@
       </w:rPr>
     </w:lvl>
   </w:abstractNum>
-  <w:abstractNum w:abstractNumId="21">
+  <w:abstractNum w:abstractNumId="22">
     <w:nsid w:val="6BBC58F3"/>
     <w:multiLevelType w:val="hybridMultilevel"/>
     <w:tmpl w:val="3E4AE9DE"/>
@@ -17335,7 +18533,7 @@
       </w:rPr>
     </w:lvl>
   </w:abstractNum>
-  <w:abstractNum w:abstractNumId="22">
+  <w:abstractNum w:abstractNumId="23">
     <w:nsid w:val="6CE1368D"/>
     <w:multiLevelType w:val="multilevel"/>
     <w:tmpl w:val="07B2912C"/>
@@ -17484,7 +18682,7 @@
       </w:rPr>
     </w:lvl>
   </w:abstractNum>
-  <w:abstractNum w:abstractNumId="23">
+  <w:abstractNum w:abstractNumId="24">
     <w:nsid w:val="76793F70"/>
     <w:multiLevelType w:val="hybridMultilevel"/>
     <w:tmpl w:val="F5C07A48"/>
@@ -17597,7 +18795,7 @@
       </w:rPr>
     </w:lvl>
   </w:abstractNum>
-  <w:abstractNum w:abstractNumId="24">
+  <w:abstractNum w:abstractNumId="25">
     <w:nsid w:val="76F8614F"/>
     <w:multiLevelType w:val="hybridMultilevel"/>
     <w:tmpl w:val="4C8E42D4"/>
@@ -17683,7 +18881,7 @@
       </w:pPr>
     </w:lvl>
   </w:abstractNum>
-  <w:abstractNum w:abstractNumId="25">
+  <w:abstractNum w:abstractNumId="26">
     <w:nsid w:val="78883A28"/>
     <w:multiLevelType w:val="hybridMultilevel"/>
     <w:tmpl w:val="6C2C5980"/>
@@ -17772,56 +18970,169 @@
       </w:pPr>
     </w:lvl>
   </w:abstractNum>
+  <w:abstractNum w:abstractNumId="27">
+    <w:nsid w:val="7FD02781"/>
+    <w:multiLevelType w:val="hybridMultilevel"/>
+    <w:tmpl w:val="CDFA6D80"/>
+    <w:lvl w:ilvl="0" w:tplc="040C0001">
+      <w:start w:val="1"/>
+      <w:numFmt w:val="bullet"/>
+      <w:lvlText w:val=""/>
+      <w:lvlJc w:val="left"/>
+      <w:pPr>
+        <w:ind w:left="720" w:hanging="360"/>
+      </w:pPr>
+      <w:rPr>
+        <w:rFonts w:ascii="Symbol" w:hAnsi="Symbol" w:hint="default"/>
+      </w:rPr>
+    </w:lvl>
+    <w:lvl w:ilvl="1" w:tplc="040C0003" w:tentative="1">
+      <w:start w:val="1"/>
+      <w:numFmt w:val="bullet"/>
+      <w:lvlText w:val="o"/>
+      <w:lvlJc w:val="left"/>
+      <w:pPr>
+        <w:ind w:left="1440" w:hanging="360"/>
+      </w:pPr>
+      <w:rPr>
+        <w:rFonts w:ascii="Courier New" w:hAnsi="Courier New" w:cs="Courier New" w:hint="default"/>
+      </w:rPr>
+    </w:lvl>
+    <w:lvl w:ilvl="2" w:tplc="040C0005" w:tentative="1">
+      <w:start w:val="1"/>
+      <w:numFmt w:val="bullet"/>
+      <w:lvlText w:val=""/>
+      <w:lvlJc w:val="left"/>
+      <w:pPr>
+        <w:ind w:left="2160" w:hanging="360"/>
+      </w:pPr>
+      <w:rPr>
+        <w:rFonts w:ascii="Wingdings" w:hAnsi="Wingdings" w:hint="default"/>
+      </w:rPr>
+    </w:lvl>
+    <w:lvl w:ilvl="3" w:tplc="040C0001" w:tentative="1">
+      <w:start w:val="1"/>
+      <w:numFmt w:val="bullet"/>
+      <w:lvlText w:val=""/>
+      <w:lvlJc w:val="left"/>
+      <w:pPr>
+        <w:ind w:left="2880" w:hanging="360"/>
+      </w:pPr>
+      <w:rPr>
+        <w:rFonts w:ascii="Symbol" w:hAnsi="Symbol" w:hint="default"/>
+      </w:rPr>
+    </w:lvl>
+    <w:lvl w:ilvl="4" w:tplc="040C0003" w:tentative="1">
+      <w:start w:val="1"/>
+      <w:numFmt w:val="bullet"/>
+      <w:lvlText w:val="o"/>
+      <w:lvlJc w:val="left"/>
+      <w:pPr>
+        <w:ind w:left="3600" w:hanging="360"/>
+      </w:pPr>
+      <w:rPr>
+        <w:rFonts w:ascii="Courier New" w:hAnsi="Courier New" w:cs="Courier New" w:hint="default"/>
+      </w:rPr>
+    </w:lvl>
+    <w:lvl w:ilvl="5" w:tplc="040C0005" w:tentative="1">
+      <w:start w:val="1"/>
+      <w:numFmt w:val="bullet"/>
+      <w:lvlText w:val=""/>
+      <w:lvlJc w:val="left"/>
+      <w:pPr>
+        <w:ind w:left="4320" w:hanging="360"/>
+      </w:pPr>
+      <w:rPr>
+        <w:rFonts w:ascii="Wingdings" w:hAnsi="Wingdings" w:hint="default"/>
+      </w:rPr>
+    </w:lvl>
+    <w:lvl w:ilvl="6" w:tplc="040C0001" w:tentative="1">
+      <w:start w:val="1"/>
+      <w:numFmt w:val="bullet"/>
+      <w:lvlText w:val=""/>
+      <w:lvlJc w:val="left"/>
+      <w:pPr>
+        <w:ind w:left="5040" w:hanging="360"/>
+      </w:pPr>
+      <w:rPr>
+        <w:rFonts w:ascii="Symbol" w:hAnsi="Symbol" w:hint="default"/>
+      </w:rPr>
+    </w:lvl>
+    <w:lvl w:ilvl="7" w:tplc="040C0003" w:tentative="1">
+      <w:start w:val="1"/>
+      <w:numFmt w:val="bullet"/>
+      <w:lvlText w:val="o"/>
+      <w:lvlJc w:val="left"/>
+      <w:pPr>
+        <w:ind w:left="5760" w:hanging="360"/>
+      </w:pPr>
+      <w:rPr>
+        <w:rFonts w:ascii="Courier New" w:hAnsi="Courier New" w:cs="Courier New" w:hint="default"/>
+      </w:rPr>
+    </w:lvl>
+    <w:lvl w:ilvl="8" w:tplc="040C0005" w:tentative="1">
+      <w:start w:val="1"/>
+      <w:numFmt w:val="bullet"/>
+      <w:lvlText w:val=""/>
+      <w:lvlJc w:val="left"/>
+      <w:pPr>
+        <w:ind w:left="6480" w:hanging="360"/>
+      </w:pPr>
+      <w:rPr>
+        <w:rFonts w:ascii="Wingdings" w:hAnsi="Wingdings" w:hint="default"/>
+      </w:rPr>
+    </w:lvl>
+  </w:abstractNum>
   <w:num w:numId="1">
-    <w:abstractNumId w:val="25"/>
+    <w:abstractNumId w:val="26"/>
   </w:num>
   <w:num w:numId="2">
-    <w:abstractNumId w:val="11"/>
+    <w:abstractNumId w:val="12"/>
   </w:num>
   <w:num w:numId="3">
     <w:abstractNumId w:val="3"/>
   </w:num>
   <w:num w:numId="4">
-    <w:abstractNumId w:val="23"/>
+    <w:abstractNumId w:val="24"/>
   </w:num>
   <w:num w:numId="5">
-    <w:abstractNumId w:val="8"/>
+    <w:abstractNumId w:val="9"/>
   </w:num>
   <w:num w:numId="6">
-    <w:abstractNumId w:val="6"/>
+    <w:abstractNumId w:val="7"/>
   </w:num>
   <w:num w:numId="7">
-    <w:abstractNumId w:val="15"/>
+    <w:abstractNumId w:val="16"/>
   </w:num>
   <w:num w:numId="8">
     <w:abstractNumId w:val="2"/>
   </w:num>
   <w:num w:numId="9">
-    <w:abstractNumId w:val="14"/>
+    <w:abstractNumId w:val="15"/>
   </w:num>
   <w:num w:numId="10">
-    <w:abstractNumId w:val="18"/>
+    <w:abstractNumId w:val="19"/>
   </w:num>
   <w:num w:numId="11">
+    <w:abstractNumId w:val="11"/>
+  </w:num>
+  <w:num w:numId="12">
     <w:abstractNumId w:val="10"/>
   </w:num>
-  <w:num w:numId="12">
-    <w:abstractNumId w:val="9"/>
+  <w:num w:numId="13">
+    <w:abstractNumId w:val="21"/>
   </w:num>
-  <w:num w:numId="13">
+  <w:num w:numId="14">
+    <w:abstractNumId w:val="22"/>
+  </w:num>
+  <w:num w:numId="15">
     <w:abstractNumId w:val="20"/>
   </w:num>
-  <w:num w:numId="14">
-    <w:abstractNumId w:val="21"/>
-  </w:num>
-  <w:num w:numId="15">
-    <w:abstractNumId w:val="19"/>
-  </w:num>
   <w:num w:numId="16">
-    <w:abstractNumId w:val="22"/>
+    <w:abstractNumId w:val="23"/>
   </w:num>
   <w:num w:numId="17">
-    <w:abstractNumId w:val="7"/>
+    <w:abstractNumId w:val="8"/>
   </w:num>
   <w:num w:numId="18">
     <w:abstractNumId w:val="1"/>
@@ -17833,22 +19144,28 @@
     <w:abstractNumId w:val="5"/>
   </w:num>
   <w:num w:numId="21">
-    <w:abstractNumId w:val="13"/>
+    <w:abstractNumId w:val="14"/>
   </w:num>
   <w:num w:numId="22">
-    <w:abstractNumId w:val="17"/>
+    <w:abstractNumId w:val="18"/>
   </w:num>
   <w:num w:numId="23">
     <w:abstractNumId w:val="4"/>
   </w:num>
   <w:num w:numId="24">
-    <w:abstractNumId w:val="12"/>
+    <w:abstractNumId w:val="13"/>
   </w:num>
   <w:num w:numId="25">
-    <w:abstractNumId w:val="16"/>
+    <w:abstractNumId w:val="17"/>
   </w:num>
   <w:num w:numId="26">
-    <w:abstractNumId w:val="24"/>
+    <w:abstractNumId w:val="25"/>
+  </w:num>
+  <w:num w:numId="27">
+    <w:abstractNumId w:val="27"/>
+  </w:num>
+  <w:num w:numId="28">
+    <w:abstractNumId w:val="6"/>
   </w:num>
 </w:numbering>
 </file>
@@ -18039,6 +19356,29 @@
       <w:szCs w:val="26"/>
     </w:rPr>
   </w:style>
+  <w:style w:type="paragraph" w:styleId="Titre3">
+    <w:name w:val="heading 3"/>
+    <w:basedOn w:val="Normal"/>
+    <w:next w:val="Normal"/>
+    <w:link w:val="Titre3Car"/>
+    <w:uiPriority w:val="9"/>
+    <w:semiHidden/>
+    <w:unhideWhenUsed/>
+    <w:qFormat/>
+    <w:rsid w:val="008D38A3"/>
+    <w:pPr>
+      <w:keepNext/>
+      <w:keepLines/>
+      <w:spacing w:before="200" w:after="0"/>
+      <w:outlineLvl w:val="2"/>
+    </w:pPr>
+    <w:rPr>
+      <w:rFonts w:asciiTheme="majorHAnsi" w:eastAsiaTheme="majorEastAsia" w:hAnsiTheme="majorHAnsi" w:cstheme="majorBidi"/>
+      <w:b/>
+      <w:bCs/>
+      <w:color w:val="4F81BD" w:themeColor="accent1"/>
+    </w:rPr>
+  </w:style>
   <w:style w:type="paragraph" w:styleId="Titre4">
     <w:name w:val="heading 4"/>
     <w:basedOn w:val="Normal"/>
@@ -18140,7 +19480,6 @@
     <w:name w:val="Normal (Web)"/>
     <w:basedOn w:val="Normal"/>
     <w:uiPriority w:val="99"/>
-    <w:semiHidden/>
     <w:unhideWhenUsed/>
     <w:rsid w:val="00BC2146"/>
     <w:pPr>
@@ -18317,6 +19656,64 @@
       </w:tblCellMar>
     </w:tblPr>
   </w:style>
+  <w:style w:type="character" w:customStyle="1" w:styleId="Titre3Car">
+    <w:name w:val="Titre 3 Car"/>
+    <w:basedOn w:val="Policepardfaut"/>
+    <w:link w:val="Titre3"/>
+    <w:uiPriority w:val="9"/>
+    <w:semiHidden/>
+    <w:rsid w:val="008D38A3"/>
+    <w:rPr>
+      <w:rFonts w:asciiTheme="majorHAnsi" w:eastAsiaTheme="majorEastAsia" w:hAnsiTheme="majorHAnsi" w:cstheme="majorBidi"/>
+      <w:b/>
+      <w:bCs/>
+      <w:color w:val="4F81BD" w:themeColor="accent1"/>
+    </w:rPr>
+  </w:style>
+  <w:style w:type="paragraph" w:styleId="En-tte">
+    <w:name w:val="header"/>
+    <w:basedOn w:val="Normal"/>
+    <w:link w:val="En-tteCar"/>
+    <w:uiPriority w:val="99"/>
+    <w:unhideWhenUsed/>
+    <w:rsid w:val="007E4826"/>
+    <w:pPr>
+      <w:tabs>
+        <w:tab w:val="center" w:pos="4536"/>
+        <w:tab w:val="right" w:pos="9072"/>
+      </w:tabs>
+      <w:spacing w:after="0" w:line="240" w:lineRule="auto"/>
+    </w:pPr>
+  </w:style>
+  <w:style w:type="character" w:customStyle="1" w:styleId="En-tteCar">
+    <w:name w:val="En-tête Car"/>
+    <w:basedOn w:val="Policepardfaut"/>
+    <w:link w:val="En-tte"/>
+    <w:uiPriority w:val="99"/>
+    <w:rsid w:val="007E4826"/>
+  </w:style>
+  <w:style w:type="paragraph" w:styleId="Pieddepage">
+    <w:name w:val="footer"/>
+    <w:basedOn w:val="Normal"/>
+    <w:link w:val="PieddepageCar"/>
+    <w:uiPriority w:val="99"/>
+    <w:unhideWhenUsed/>
+    <w:rsid w:val="007E4826"/>
+    <w:pPr>
+      <w:tabs>
+        <w:tab w:val="center" w:pos="4536"/>
+        <w:tab w:val="right" w:pos="9072"/>
+      </w:tabs>
+      <w:spacing w:after="0" w:line="240" w:lineRule="auto"/>
+    </w:pPr>
+  </w:style>
+  <w:style w:type="character" w:customStyle="1" w:styleId="PieddepageCar">
+    <w:name w:val="Pied de page Car"/>
+    <w:basedOn w:val="Policepardfaut"/>
+    <w:link w:val="Pieddepage"/>
+    <w:uiPriority w:val="99"/>
+    <w:rsid w:val="007E4826"/>
+  </w:style>
 </w:styles>
 </file>
 
@@ -18506,6 +19903,29 @@
       <w:szCs w:val="26"/>
     </w:rPr>
   </w:style>
+  <w:style w:type="paragraph" w:styleId="Titre3">
+    <w:name w:val="heading 3"/>
+    <w:basedOn w:val="Normal"/>
+    <w:next w:val="Normal"/>
+    <w:link w:val="Titre3Car"/>
+    <w:uiPriority w:val="9"/>
+    <w:semiHidden/>
+    <w:unhideWhenUsed/>
+    <w:qFormat/>
+    <w:rsid w:val="008D38A3"/>
+    <w:pPr>
+      <w:keepNext/>
+      <w:keepLines/>
+      <w:spacing w:before="200" w:after="0"/>
+      <w:outlineLvl w:val="2"/>
+    </w:pPr>
+    <w:rPr>
+      <w:rFonts w:asciiTheme="majorHAnsi" w:eastAsiaTheme="majorEastAsia" w:hAnsiTheme="majorHAnsi" w:cstheme="majorBidi"/>
+      <w:b/>
+      <w:bCs/>
+      <w:color w:val="4F81BD" w:themeColor="accent1"/>
+    </w:rPr>
+  </w:style>
   <w:style w:type="paragraph" w:styleId="Titre4">
     <w:name w:val="heading 4"/>
     <w:basedOn w:val="Normal"/>
@@ -18607,7 +20027,6 @@
     <w:name w:val="Normal (Web)"/>
     <w:basedOn w:val="Normal"/>
     <w:uiPriority w:val="99"/>
-    <w:semiHidden/>
     <w:unhideWhenUsed/>
     <w:rsid w:val="00BC2146"/>
     <w:pPr>
@@ -18783,6 +20202,64 @@
         <w:right w:w="108" w:type="dxa"/>
       </w:tblCellMar>
     </w:tblPr>
+  </w:style>
+  <w:style w:type="character" w:customStyle="1" w:styleId="Titre3Car">
+    <w:name w:val="Titre 3 Car"/>
+    <w:basedOn w:val="Policepardfaut"/>
+    <w:link w:val="Titre3"/>
+    <w:uiPriority w:val="9"/>
+    <w:semiHidden/>
+    <w:rsid w:val="008D38A3"/>
+    <w:rPr>
+      <w:rFonts w:asciiTheme="majorHAnsi" w:eastAsiaTheme="majorEastAsia" w:hAnsiTheme="majorHAnsi" w:cstheme="majorBidi"/>
+      <w:b/>
+      <w:bCs/>
+      <w:color w:val="4F81BD" w:themeColor="accent1"/>
+    </w:rPr>
+  </w:style>
+  <w:style w:type="paragraph" w:styleId="En-tte">
+    <w:name w:val="header"/>
+    <w:basedOn w:val="Normal"/>
+    <w:link w:val="En-tteCar"/>
+    <w:uiPriority w:val="99"/>
+    <w:unhideWhenUsed/>
+    <w:rsid w:val="007E4826"/>
+    <w:pPr>
+      <w:tabs>
+        <w:tab w:val="center" w:pos="4536"/>
+        <w:tab w:val="right" w:pos="9072"/>
+      </w:tabs>
+      <w:spacing w:after="0" w:line="240" w:lineRule="auto"/>
+    </w:pPr>
+  </w:style>
+  <w:style w:type="character" w:customStyle="1" w:styleId="En-tteCar">
+    <w:name w:val="En-tête Car"/>
+    <w:basedOn w:val="Policepardfaut"/>
+    <w:link w:val="En-tte"/>
+    <w:uiPriority w:val="99"/>
+    <w:rsid w:val="007E4826"/>
+  </w:style>
+  <w:style w:type="paragraph" w:styleId="Pieddepage">
+    <w:name w:val="footer"/>
+    <w:basedOn w:val="Normal"/>
+    <w:link w:val="PieddepageCar"/>
+    <w:uiPriority w:val="99"/>
+    <w:unhideWhenUsed/>
+    <w:rsid w:val="007E4826"/>
+    <w:pPr>
+      <w:tabs>
+        <w:tab w:val="center" w:pos="4536"/>
+        <w:tab w:val="right" w:pos="9072"/>
+      </w:tabs>
+      <w:spacing w:after="0" w:line="240" w:lineRule="auto"/>
+    </w:pPr>
+  </w:style>
+  <w:style w:type="character" w:customStyle="1" w:styleId="PieddepageCar">
+    <w:name w:val="Pied de page Car"/>
+    <w:basedOn w:val="Policepardfaut"/>
+    <w:link w:val="Pieddepage"/>
+    <w:uiPriority w:val="99"/>
+    <w:rsid w:val="007E4826"/>
   </w:style>
 </w:styles>
 </file>
@@ -19077,7 +20554,7 @@
 </file>
 
 <file path=customXml/itemProps1.xml><?xml version="1.0" encoding="utf-8"?>
-<ds:datastoreItem xmlns:ds="http://schemas.openxmlformats.org/officeDocument/2006/customXml" ds:itemID="{B5608D15-C855-4A85-A2E6-9B689C00DFD1}">
+<ds:datastoreItem xmlns:ds="http://schemas.openxmlformats.org/officeDocument/2006/customXml" ds:itemID="{468769C2-4C6F-4970-9F8D-5D96B573D542}">
   <ds:schemaRefs>
     <ds:schemaRef ds:uri="http://schemas.openxmlformats.org/officeDocument/2006/bibliography"/>
   </ds:schemaRefs>

</xml_diff>

<commit_message>
merise et le MCD avec la conception
</commit_message>
<xml_diff>
--- a/Mémoire de fin d'étude.docx
+++ b/Mémoire de fin d'étude.docx
@@ -15145,15 +15145,7 @@
           <w:sz w:val="24"/>
           <w:szCs w:val="24"/>
         </w:rPr>
-        <w:t xml:space="preserve">. </w:t>
-      </w:r>
-      <w:r>
-        <w:rPr>
-          <w:rFonts w:ascii="Arial" w:hAnsi="Arial" w:cs="Arial"/>
-          <w:sz w:val="24"/>
-          <w:szCs w:val="24"/>
-        </w:rPr>
-        <w:t>Il contient toutes sortes de modèles de conception basés sur HTML et CSS pour diverses fonctions et composants tels que la navigation, le système de grille, les carrousels d’images et les boutons.</w:t>
+        <w:t>. Il contient toutes sortes de modèles de conception basés sur HTML et CSS pour diverses fonctions et composants tels que la navigation, le système de grille, les carrousels d’images et les boutons.</w:t>
       </w:r>
     </w:p>
     <w:p>
@@ -15949,8 +15941,728 @@
         </w:rPr>
         <w:t>:</w:t>
       </w:r>
+    </w:p>
+    <w:p>
+      <w:pPr>
+        <w:spacing w:after="0" w:line="360" w:lineRule="auto"/>
+        <w:ind w:firstLine="708"/>
+        <w:rPr>
+          <w:rFonts w:ascii="Arial" w:hAnsi="Arial" w:cs="Arial"/>
+          <w:b/>
+          <w:sz w:val="24"/>
+          <w:szCs w:val="24"/>
+          <w:u w:val="single"/>
+          <w:lang w:val="en-CA"/>
+        </w:rPr>
+      </w:pPr>
+      <w:r>
+        <w:rPr>
+          <w:rFonts w:ascii="Arial" w:hAnsi="Arial" w:cs="Arial"/>
+          <w:sz w:val="24"/>
+          <w:szCs w:val="24"/>
+        </w:rPr>
+        <w:tab/>
+      </w:r>
+      <w:r>
+        <w:rPr>
+          <w:rFonts w:ascii="Arial" w:hAnsi="Arial" w:cs="Arial"/>
+          <w:b/>
+          <w:sz w:val="24"/>
+          <w:szCs w:val="24"/>
+          <w:lang w:val="en-CA"/>
+        </w:rPr>
+        <w:t>B-II-1-</w:t>
+      </w:r>
+      <w:r>
+        <w:rPr>
+          <w:rFonts w:ascii="Arial" w:hAnsi="Arial" w:cs="Arial"/>
+          <w:sz w:val="24"/>
+          <w:szCs w:val="24"/>
+          <w:lang w:val="en-CA"/>
+        </w:rPr>
+        <w:t xml:space="preserve">   </w:t>
+      </w:r>
+      <w:proofErr w:type="spellStart"/>
+      <w:r>
+        <w:rPr>
+          <w:rFonts w:ascii="Arial" w:hAnsi="Arial" w:cs="Arial"/>
+          <w:b/>
+          <w:sz w:val="24"/>
+          <w:szCs w:val="24"/>
+          <w:u w:val="single"/>
+          <w:lang w:val="en-CA"/>
+        </w:rPr>
+        <w:t>Merise</w:t>
+      </w:r>
+      <w:proofErr w:type="spellEnd"/>
+      <w:r>
+        <w:rPr>
+          <w:rFonts w:ascii="Arial" w:hAnsi="Arial" w:cs="Arial"/>
+          <w:b/>
+          <w:sz w:val="24"/>
+          <w:szCs w:val="24"/>
+          <w:u w:val="single"/>
+          <w:lang w:val="en-CA"/>
+        </w:rPr>
+        <w:t xml:space="preserve"> [https://www.techno-science.net/glossaire-definition/Merise-informatique.html]</w:t>
+      </w:r>
+      <w:r>
+        <w:rPr>
+          <w:rFonts w:ascii="Arial" w:hAnsi="Arial" w:cs="Arial"/>
+          <w:b/>
+          <w:sz w:val="24"/>
+          <w:szCs w:val="24"/>
+          <w:u w:val="single"/>
+          <w:lang w:val="en-CA"/>
+        </w:rPr>
+        <w:t>:</w:t>
+      </w:r>
+    </w:p>
+    <w:p>
+      <w:pPr>
+        <w:spacing w:line="360" w:lineRule="auto"/>
+        <w:ind w:firstLine="708"/>
+        <w:jc w:val="both"/>
+        <w:rPr>
+          <w:rFonts w:ascii="Arial" w:hAnsi="Arial" w:cs="Arial"/>
+          <w:sz w:val="24"/>
+          <w:szCs w:val="24"/>
+        </w:rPr>
+      </w:pPr>
+      <w:r>
+        <w:rPr>
+          <w:rFonts w:ascii="Arial" w:hAnsi="Arial" w:cs="Arial"/>
+          <w:sz w:val="24"/>
+          <w:szCs w:val="24"/>
+        </w:rPr>
+        <w:t>MERISE est une méthode d'analyse et de conception des systèmes d'information basée sur le principe de la séparation des données et des traitements.</w:t>
+      </w:r>
+    </w:p>
+    <w:p>
+      <w:pPr>
+        <w:pStyle w:val="Titre2"/>
+        <w:numPr>
+          <w:ilvl w:val="0"/>
+          <w:numId w:val="27"/>
+        </w:numPr>
+        <w:rPr>
+          <w:rFonts w:ascii="Arial" w:hAnsi="Arial" w:cs="Arial"/>
+          <w:color w:val="auto"/>
+          <w:sz w:val="24"/>
+          <w:szCs w:val="24"/>
+        </w:rPr>
+      </w:pPr>
+      <w:r>
+        <w:rPr>
+          <w:rFonts w:ascii="Arial" w:hAnsi="Arial" w:cs="Arial"/>
+          <w:color w:val="auto"/>
+          <w:sz w:val="24"/>
+          <w:szCs w:val="24"/>
+        </w:rPr>
+        <w:t>Méthode d'analyse et de conception</w:t>
+      </w:r>
+    </w:p>
+    <w:p>
+      <w:pPr>
+        <w:pStyle w:val="NormalWeb"/>
+        <w:spacing w:line="360" w:lineRule="auto"/>
+        <w:ind w:firstLine="708"/>
+        <w:jc w:val="both"/>
+        <w:rPr>
+          <w:rFonts w:ascii="Arial" w:hAnsi="Arial" w:cs="Arial"/>
+        </w:rPr>
+      </w:pPr>
+      <w:r>
+        <w:rPr>
+          <w:rFonts w:ascii="Arial" w:hAnsi="Arial" w:cs="Arial"/>
+        </w:rPr>
+        <w:t xml:space="preserve">La méthode Merise d'analyse et de conception propose une démarche articulée simultanément selon 3 axes pour </w:t>
+      </w:r>
+      <w:r>
+        <w:rPr>
+          <w:rFonts w:ascii="Arial" w:hAnsi="Arial" w:cs="Arial"/>
+          <w:i/>
+          <w:iCs/>
+        </w:rPr>
+        <w:t>hiérarchiser</w:t>
+      </w:r>
+      <w:r>
+        <w:rPr>
+          <w:rFonts w:ascii="Arial" w:hAnsi="Arial" w:cs="Arial"/>
+        </w:rPr>
+        <w:t xml:space="preserve"> les préoccupations et les questions auxquelles répondre lors de la conduite d'un projet:</w:t>
+      </w:r>
+    </w:p>
+    <w:p>
+      <w:pPr>
+        <w:pStyle w:val="Paragraphedeliste"/>
+        <w:numPr>
+          <w:ilvl w:val="0"/>
+          <w:numId w:val="30"/>
+        </w:numPr>
+        <w:spacing w:before="100" w:beforeAutospacing="1" w:after="100" w:afterAutospacing="1" w:line="360" w:lineRule="auto"/>
+        <w:ind w:left="0" w:firstLine="709"/>
+        <w:jc w:val="both"/>
+        <w:rPr>
+          <w:rFonts w:ascii="Arial" w:hAnsi="Arial" w:cs="Arial"/>
+          <w:sz w:val="24"/>
+          <w:szCs w:val="24"/>
+        </w:rPr>
+      </w:pPr>
+      <w:r>
+        <w:rPr>
+          <w:rFonts w:ascii="Arial" w:hAnsi="Arial" w:cs="Arial"/>
+          <w:b/>
+          <w:bCs/>
+          <w:sz w:val="24"/>
+          <w:szCs w:val="24"/>
+        </w:rPr>
+        <w:t>Cycle de vie</w:t>
+      </w:r>
+      <w:r>
+        <w:rPr>
+          <w:rFonts w:ascii="Arial" w:hAnsi="Arial" w:cs="Arial"/>
+          <w:sz w:val="24"/>
+          <w:szCs w:val="24"/>
+        </w:rPr>
+        <w:t> : phases de conception, de réalisation, de maintenance puis nouveau cycle de projet.</w:t>
+      </w:r>
+    </w:p>
+    <w:p>
+      <w:pPr>
+        <w:pStyle w:val="Paragraphedeliste"/>
+        <w:numPr>
+          <w:ilvl w:val="0"/>
+          <w:numId w:val="30"/>
+        </w:numPr>
+        <w:spacing w:before="100" w:beforeAutospacing="1" w:after="100" w:afterAutospacing="1" w:line="360" w:lineRule="auto"/>
+        <w:ind w:left="0" w:firstLine="709"/>
+        <w:jc w:val="both"/>
+        <w:rPr>
+          <w:rFonts w:ascii="Arial" w:hAnsi="Arial" w:cs="Arial"/>
+          <w:sz w:val="24"/>
+          <w:szCs w:val="24"/>
+        </w:rPr>
+      </w:pPr>
+      <w:r>
+        <w:rPr>
+          <w:rFonts w:ascii="Arial" w:hAnsi="Arial" w:cs="Arial"/>
+          <w:b/>
+          <w:bCs/>
+          <w:sz w:val="24"/>
+          <w:szCs w:val="24"/>
+        </w:rPr>
+        <w:t>Cycle de décision</w:t>
+      </w:r>
+      <w:r>
+        <w:rPr>
+          <w:rFonts w:ascii="Arial" w:hAnsi="Arial" w:cs="Arial"/>
+          <w:sz w:val="24"/>
+          <w:szCs w:val="24"/>
+        </w:rPr>
+        <w:t xml:space="preserve"> : des grands choix, la </w:t>
+      </w:r>
+      <w:hyperlink r:id="rId21" w:history="1">
+        <w:r>
+          <w:rPr>
+            <w:rStyle w:val="Lienhypertexte"/>
+            <w:rFonts w:ascii="Arial" w:hAnsi="Arial" w:cs="Arial"/>
+            <w:sz w:val="24"/>
+            <w:szCs w:val="24"/>
+          </w:rPr>
+          <w:t>définition</w:t>
+        </w:r>
+      </w:hyperlink>
+      <w:r>
+        <w:rPr>
+          <w:rFonts w:ascii="Arial" w:hAnsi="Arial" w:cs="Arial"/>
+          <w:sz w:val="24"/>
+          <w:szCs w:val="24"/>
+        </w:rPr>
+        <w:t xml:space="preserve"> du projet (étude détaillée) jusqu'aux petites décisions des détails de la réalisation et de la mise en œuvre du système d'information. Chaque étape est documentée et marquée par une prise de décision.</w:t>
+      </w:r>
+    </w:p>
+    <w:p>
+      <w:pPr>
+        <w:pStyle w:val="Paragraphedeliste"/>
+        <w:numPr>
+          <w:ilvl w:val="0"/>
+          <w:numId w:val="30"/>
+        </w:numPr>
+        <w:spacing w:before="100" w:beforeAutospacing="1" w:after="100" w:afterAutospacing="1" w:line="360" w:lineRule="auto"/>
+        <w:ind w:left="0" w:firstLine="709"/>
+        <w:jc w:val="both"/>
+        <w:rPr>
+          <w:rFonts w:ascii="Arial" w:hAnsi="Arial" w:cs="Arial"/>
+          <w:sz w:val="24"/>
+          <w:szCs w:val="24"/>
+        </w:rPr>
+      </w:pPr>
+      <w:r>
+        <w:rPr>
+          <w:rFonts w:ascii="Arial" w:hAnsi="Arial" w:cs="Arial"/>
+          <w:b/>
+          <w:bCs/>
+          <w:sz w:val="24"/>
+          <w:szCs w:val="24"/>
+        </w:rPr>
+        <w:t>Cycle d'abstraction</w:t>
+      </w:r>
+      <w:r>
+        <w:rPr>
+          <w:rFonts w:ascii="Arial" w:hAnsi="Arial" w:cs="Arial"/>
+          <w:sz w:val="24"/>
+          <w:szCs w:val="24"/>
+        </w:rPr>
+        <w:t xml:space="preserve"> : niveaux conceptuels, logique/organisationnel et physique/opérationnel (du plus abstrait au plus concret) L'objectif du </w:t>
+      </w:r>
+      <w:r>
+        <w:rPr>
+          <w:rFonts w:ascii="Arial" w:hAnsi="Arial" w:cs="Arial"/>
+          <w:i/>
+          <w:iCs/>
+          <w:sz w:val="24"/>
+          <w:szCs w:val="24"/>
+        </w:rPr>
+        <w:t>cycle d'abstraction</w:t>
+      </w:r>
+      <w:r>
+        <w:rPr>
+          <w:rFonts w:ascii="Arial" w:hAnsi="Arial" w:cs="Arial"/>
+          <w:sz w:val="24"/>
+          <w:szCs w:val="24"/>
+        </w:rPr>
+        <w:t xml:space="preserve"> est de prendre d'abord les grandes décisions métier, pour les principales activités (Conceptuel) sans rentrer dans le détail de questions d'ordre organisationnel ou technique.</w:t>
+      </w:r>
+    </w:p>
+    <w:p>
+      <w:pPr>
+        <w:pStyle w:val="NormalWeb"/>
+        <w:spacing w:line="360" w:lineRule="auto"/>
+        <w:jc w:val="both"/>
+        <w:rPr>
+          <w:rFonts w:ascii="Arial" w:hAnsi="Arial" w:cs="Arial"/>
+        </w:rPr>
+      </w:pPr>
+      <w:r>
+        <w:rPr>
+          <w:rFonts w:ascii="Arial" w:hAnsi="Arial" w:cs="Arial"/>
+        </w:rPr>
+        <w:t xml:space="preserve">La méthode Merise, très analytique, distingue nettement les données et les traitements, même si les interactions entre les deux sont profondes et s'enrichissent mutuellement (validation des données par les traitements et réciproquement). </w:t>
+      </w:r>
+    </w:p>
+    <w:p>
+      <w:pPr>
+        <w:pStyle w:val="Titre3"/>
+        <w:numPr>
+          <w:ilvl w:val="0"/>
+          <w:numId w:val="31"/>
+        </w:numPr>
+        <w:rPr>
+          <w:rFonts w:ascii="Arial" w:hAnsi="Arial" w:cs="Arial"/>
+          <w:color w:val="auto"/>
+          <w:sz w:val="24"/>
+          <w:szCs w:val="24"/>
+        </w:rPr>
+      </w:pPr>
+      <w:r>
+        <w:rPr>
+          <w:rStyle w:val="mw-headline"/>
+          <w:rFonts w:ascii="Arial" w:hAnsi="Arial" w:cs="Arial"/>
+          <w:color w:val="auto"/>
+          <w:sz w:val="24"/>
+          <w:szCs w:val="24"/>
+        </w:rPr>
+        <w:t>Niveau conceptuel</w:t>
+      </w:r>
+    </w:p>
+    <w:p>
+      <w:pPr>
+        <w:pStyle w:val="NormalWeb"/>
+        <w:spacing w:line="360" w:lineRule="auto"/>
+        <w:ind w:firstLine="708"/>
+        <w:jc w:val="both"/>
+        <w:rPr>
+          <w:rFonts w:ascii="Arial" w:hAnsi="Arial" w:cs="Arial"/>
+        </w:rPr>
+      </w:pPr>
+      <w:r>
+        <w:rPr>
+          <w:rFonts w:ascii="Arial" w:hAnsi="Arial" w:cs="Arial"/>
+        </w:rPr>
+        <w:t xml:space="preserve">L'étude </w:t>
+      </w:r>
+      <w:r>
+        <w:rPr>
+          <w:rFonts w:ascii="Arial" w:hAnsi="Arial" w:cs="Arial"/>
+          <w:i/>
+          <w:iCs/>
+        </w:rPr>
+        <w:t>conceptuelle</w:t>
+      </w:r>
+      <w:r>
+        <w:rPr>
+          <w:rFonts w:ascii="Arial" w:hAnsi="Arial" w:cs="Arial"/>
+        </w:rPr>
+        <w:t xml:space="preserve"> Merise s'attache aux </w:t>
+      </w:r>
+      <w:r>
+        <w:rPr>
+          <w:rFonts w:ascii="Arial" w:hAnsi="Arial" w:cs="Arial"/>
+          <w:i/>
+          <w:iCs/>
+        </w:rPr>
+        <w:t>invariants</w:t>
+      </w:r>
+      <w:r>
+        <w:rPr>
+          <w:rFonts w:ascii="Arial" w:hAnsi="Arial" w:cs="Arial"/>
+        </w:rPr>
+        <w:t xml:space="preserve"> de l'entreprise ou de l'organisme du point de </w:t>
+      </w:r>
+      <w:r>
+        <w:rPr>
+          <w:rStyle w:val="lienglossaire"/>
+          <w:rFonts w:ascii="Arial" w:hAnsi="Arial" w:cs="Arial"/>
+        </w:rPr>
+        <w:t>vue</w:t>
+      </w:r>
+      <w:r>
+        <w:rPr>
+          <w:rFonts w:ascii="Arial" w:hAnsi="Arial" w:cs="Arial"/>
+        </w:rPr>
+        <w:t xml:space="preserve"> du métier : quels sont les activités, les métiers gérés par l'entreprise, quels sont les grands processus traités, de quoi parle-t-on en </w:t>
+      </w:r>
+      <w:r>
+        <w:rPr>
+          <w:rStyle w:val="lienglossaire"/>
+          <w:rFonts w:ascii="Arial" w:hAnsi="Arial" w:cs="Arial"/>
+        </w:rPr>
+        <w:t>matière</w:t>
+      </w:r>
+      <w:r>
+        <w:rPr>
+          <w:rFonts w:ascii="Arial" w:hAnsi="Arial" w:cs="Arial"/>
+        </w:rPr>
+        <w:t xml:space="preserve"> de données, quelles notions manipule-t-on ?... et ce indépendamment des choix techniques (comment fait-on ?) ou organisationnels (qui fait quoi ?) qui ne seront abordés que dans les niveaux suivants.</w:t>
+      </w:r>
+    </w:p>
+    <w:p>
+      <w:pPr>
+        <w:pStyle w:val="NormalWeb"/>
+        <w:spacing w:line="360" w:lineRule="auto"/>
+        <w:ind w:firstLine="708"/>
+        <w:jc w:val="both"/>
+        <w:rPr>
+          <w:rFonts w:ascii="Arial" w:hAnsi="Arial" w:cs="Arial"/>
+        </w:rPr>
+      </w:pPr>
+    </w:p>
+    <w:p>
+      <w:pPr>
+        <w:pStyle w:val="NormalWeb"/>
+        <w:spacing w:line="360" w:lineRule="auto"/>
+        <w:ind w:firstLine="708"/>
+        <w:jc w:val="both"/>
+        <w:rPr>
+          <w:rFonts w:ascii="Arial" w:hAnsi="Arial" w:cs="Arial"/>
+        </w:rPr>
+      </w:pPr>
+    </w:p>
+    <w:p>
+      <w:pPr>
+        <w:pStyle w:val="NormalWeb"/>
+        <w:spacing w:line="360" w:lineRule="auto"/>
+        <w:ind w:firstLine="708"/>
+        <w:jc w:val="both"/>
+        <w:rPr>
+          <w:rFonts w:ascii="Arial" w:hAnsi="Arial" w:cs="Arial"/>
+        </w:rPr>
+      </w:pPr>
+    </w:p>
+    <w:p>
+      <w:pPr>
+        <w:pStyle w:val="NormalWeb"/>
+        <w:numPr>
+          <w:ilvl w:val="0"/>
+          <w:numId w:val="32"/>
+        </w:numPr>
+        <w:spacing w:line="360" w:lineRule="auto"/>
+        <w:ind w:left="0" w:firstLine="1068"/>
+        <w:jc w:val="both"/>
+        <w:rPr>
+          <w:rFonts w:ascii="Arial" w:hAnsi="Arial" w:cs="Arial"/>
+        </w:rPr>
+      </w:pPr>
+      <w:r>
+        <w:rPr>
+          <w:rFonts w:ascii="Arial" w:hAnsi="Arial" w:cs="Arial"/>
+          <w:b/>
+          <w:bCs/>
+        </w:rPr>
+        <w:t>Modèle conceptuel des données</w:t>
+      </w:r>
+      <w:r>
+        <w:rPr>
+          <w:rFonts w:ascii="Arial" w:hAnsi="Arial" w:cs="Arial"/>
+        </w:rPr>
+        <w:t xml:space="preserve"> (ou MCD), schéma représentant la structure du système d'information, du point de vue des données, c'est-à-dire les dépendances ou relations entre les différentes données du système d'information</w:t>
+      </w:r>
+      <w:r>
+        <w:rPr>
+          <w:rFonts w:ascii="Arial" w:hAnsi="Arial" w:cs="Arial"/>
+        </w:rPr>
+        <w:t>.</w:t>
+      </w:r>
+    </w:p>
+    <w:p>
+      <w:pPr>
+        <w:pStyle w:val="NormalWeb"/>
+        <w:spacing w:before="0" w:beforeAutospacing="0" w:after="0" w:afterAutospacing="0" w:line="360" w:lineRule="auto"/>
+        <w:ind w:firstLine="1068"/>
+        <w:jc w:val="both"/>
+      </w:pPr>
+      <w:r>
+        <w:rPr>
+          <w:rFonts w:ascii="Arial" w:hAnsi="Arial" w:cs="Arial"/>
+        </w:rPr>
+        <w:t>Le MCD repose sur les notions d'entité et d'association et sur les notions de relations.</w:t>
+      </w:r>
+    </w:p>
+    <w:p>
+      <w:pPr>
+        <w:pStyle w:val="NormalWeb"/>
+        <w:spacing w:line="360" w:lineRule="auto"/>
+        <w:jc w:val="both"/>
+        <w:rPr>
+          <w:rFonts w:ascii="Arial" w:hAnsi="Arial" w:cs="Arial"/>
+        </w:rPr>
+      </w:pPr>
+      <w:r>
+        <w:rPr>
+          <w:rFonts w:ascii="Arial" w:hAnsi="Arial" w:cs="Arial"/>
+          <w:b/>
+        </w:rPr>
+        <w:t>L'entité</w:t>
+      </w:r>
+      <w:r>
+        <w:rPr>
+          <w:rFonts w:ascii="Arial" w:hAnsi="Arial" w:cs="Arial"/>
+        </w:rPr>
+        <w:t xml:space="preserve"> est définie comme un </w:t>
+      </w:r>
+      <w:r>
+        <w:rPr>
+          <w:rFonts w:ascii="Arial" w:hAnsi="Arial" w:cs="Arial"/>
+          <w:i/>
+          <w:iCs/>
+        </w:rPr>
+        <w:t>objet de gestion</w:t>
+      </w:r>
+      <w:r>
+        <w:rPr>
+          <w:rFonts w:ascii="Arial" w:hAnsi="Arial" w:cs="Arial"/>
+        </w:rPr>
+        <w:t xml:space="preserve"> considéré d'intérêt pour représenter l'</w:t>
+      </w:r>
+      <w:r>
+        <w:rPr>
+          <w:rStyle w:val="lienglossaire"/>
+          <w:rFonts w:ascii="Arial" w:hAnsi="Arial" w:cs="Arial"/>
+        </w:rPr>
+        <w:t>activité</w:t>
+      </w:r>
+      <w:r>
+        <w:rPr>
+          <w:rFonts w:ascii="Arial" w:hAnsi="Arial" w:cs="Arial"/>
+        </w:rPr>
+        <w:t xml:space="preserve"> à modéliser et chaque entité est </w:t>
+      </w:r>
+      <w:proofErr w:type="gramStart"/>
+      <w:r>
+        <w:rPr>
+          <w:rStyle w:val="lienglossaire"/>
+          <w:rFonts w:ascii="Arial" w:hAnsi="Arial" w:cs="Arial"/>
+        </w:rPr>
+        <w:t>porteuse</w:t>
+      </w:r>
+      <w:proofErr w:type="gramEnd"/>
+      <w:r>
+        <w:rPr>
+          <w:rFonts w:ascii="Arial" w:hAnsi="Arial" w:cs="Arial"/>
+        </w:rPr>
+        <w:t xml:space="preserve"> d'une ou plusieurs propriétés simples, dont l'une, unique et discriminante, est désignée comme </w:t>
+      </w:r>
+      <w:r>
+        <w:rPr>
+          <w:rStyle w:val="lienglossaire"/>
+          <w:rFonts w:ascii="Arial" w:hAnsi="Arial" w:cs="Arial"/>
+        </w:rPr>
+        <w:t>identifiant</w:t>
+      </w:r>
+      <w:r>
+        <w:rPr>
+          <w:rFonts w:ascii="Arial" w:hAnsi="Arial" w:cs="Arial"/>
+        </w:rPr>
+        <w:t>.</w:t>
+      </w:r>
+    </w:p>
+    <w:p>
+      <w:pPr>
+        <w:pStyle w:val="Titre5"/>
+        <w:spacing w:before="0" w:beforeAutospacing="0" w:after="0" w:afterAutospacing="0"/>
+        <w:jc w:val="both"/>
+        <w:rPr>
+          <w:rFonts w:ascii="Arial" w:hAnsi="Arial" w:cs="Arial"/>
+          <w:sz w:val="24"/>
+          <w:szCs w:val="24"/>
+        </w:rPr>
+      </w:pPr>
+      <w:r>
+        <w:rPr>
+          <w:rStyle w:val="mw-headline"/>
+          <w:rFonts w:ascii="Arial" w:hAnsi="Arial" w:cs="Arial"/>
+          <w:sz w:val="24"/>
+          <w:szCs w:val="24"/>
+        </w:rPr>
+        <w:t>L'association ou relation</w:t>
+      </w:r>
+    </w:p>
+    <w:p>
+      <w:pPr>
+        <w:pStyle w:val="NormalWeb"/>
+        <w:spacing w:before="0" w:beforeAutospacing="0" w:after="0" w:afterAutospacing="0" w:line="360" w:lineRule="auto"/>
+        <w:jc w:val="both"/>
+        <w:rPr>
+          <w:rFonts w:ascii="Arial" w:hAnsi="Arial" w:cs="Arial"/>
+        </w:rPr>
+      </w:pPr>
+      <w:r>
+        <w:rPr>
+          <w:rFonts w:ascii="Arial" w:hAnsi="Arial" w:cs="Arial"/>
+        </w:rPr>
+        <w:t xml:space="preserve">L'association est un lien sémantique entre une ou plusieurs entités : l'association peut être réflexive, de préférence binaire, parfois ternaire, voire de </w:t>
+      </w:r>
+      <w:r>
+        <w:rPr>
+          <w:rStyle w:val="lienglossaire"/>
+          <w:rFonts w:ascii="Arial" w:hAnsi="Arial" w:cs="Arial"/>
+        </w:rPr>
+        <w:t>dimension</w:t>
+      </w:r>
+      <w:r>
+        <w:rPr>
+          <w:rFonts w:ascii="Arial" w:hAnsi="Arial" w:cs="Arial"/>
+        </w:rPr>
+        <w:t xml:space="preserve"> supérieure. Elle peut également être porteuse d'une ou plusieurs propriétés</w:t>
+      </w:r>
+      <w:r>
+        <w:rPr>
+          <w:rFonts w:ascii="Arial" w:hAnsi="Arial" w:cs="Arial"/>
+        </w:rPr>
+        <w:t>.</w:t>
+      </w:r>
+    </w:p>
+    <w:p>
+      <w:pPr>
+        <w:pStyle w:val="NormalWeb"/>
+        <w:spacing w:line="360" w:lineRule="auto"/>
+        <w:jc w:val="both"/>
+        <w:rPr>
+          <w:rFonts w:ascii="Arial" w:hAnsi="Arial" w:cs="Arial"/>
+        </w:rPr>
+      </w:pPr>
+      <w:r>
+        <w:rPr>
+          <w:rFonts w:ascii="Arial" w:hAnsi="Arial" w:cs="Arial"/>
+        </w:rPr>
+        <w:t xml:space="preserve">Cette description sémantique est enrichie par la notion de </w:t>
+      </w:r>
+      <w:r>
+        <w:rPr>
+          <w:rStyle w:val="lienglossaire"/>
+          <w:rFonts w:ascii="Arial" w:hAnsi="Arial" w:cs="Arial"/>
+        </w:rPr>
+        <w:t>cardinalité</w:t>
+      </w:r>
+      <w:r>
+        <w:rPr>
+          <w:rFonts w:ascii="Arial" w:hAnsi="Arial" w:cs="Arial"/>
+        </w:rPr>
+        <w:t xml:space="preserve">, celle-ci indique le </w:t>
+      </w:r>
+      <w:r>
+        <w:rPr>
+          <w:rStyle w:val="lienglossaire"/>
+          <w:rFonts w:ascii="Arial" w:hAnsi="Arial" w:cs="Arial"/>
+        </w:rPr>
+        <w:t>nombre</w:t>
+      </w:r>
+      <w:r>
+        <w:rPr>
+          <w:rFonts w:ascii="Arial" w:hAnsi="Arial" w:cs="Arial"/>
+        </w:rPr>
+        <w:t xml:space="preserve"> minimum (0 ou 1) et maximum (1 ou n) de fois où une occurrence quelconque d'une entité peut participer à une association.</w:t>
+      </w:r>
+    </w:p>
+    <w:p>
+      <w:pPr>
+        <w:pStyle w:val="NormalWeb"/>
+        <w:spacing w:line="360" w:lineRule="auto"/>
+        <w:jc w:val="both"/>
+        <w:rPr>
+          <w:rFonts w:ascii="Arial" w:hAnsi="Arial" w:cs="Arial"/>
+        </w:rPr>
+      </w:pPr>
       <w:bookmarkStart w:id="0" w:name="_GoBack"/>
       <w:bookmarkEnd w:id="0"/>
+    </w:p>
+    <w:p>
+      <w:pPr>
+        <w:pStyle w:val="NormalWeb"/>
+        <w:spacing w:line="360" w:lineRule="auto"/>
+        <w:jc w:val="both"/>
+        <w:rPr>
+          <w:rFonts w:ascii="Arial" w:hAnsi="Arial" w:cs="Arial"/>
+        </w:rPr>
+      </w:pPr>
+    </w:p>
+    <w:p>
+      <w:pPr>
+        <w:pStyle w:val="NormalWeb"/>
+        <w:spacing w:before="0" w:beforeAutospacing="0" w:line="360" w:lineRule="auto"/>
+        <w:jc w:val="both"/>
+        <w:rPr>
+          <w:rFonts w:ascii="Arial" w:hAnsi="Arial" w:cs="Arial"/>
+        </w:rPr>
+      </w:pPr>
+    </w:p>
+    <w:p>
+      <w:pPr>
+        <w:pStyle w:val="NormalWeb"/>
+        <w:spacing w:line="360" w:lineRule="auto"/>
+        <w:jc w:val="both"/>
+        <w:rPr>
+          <w:rFonts w:ascii="Arial" w:hAnsi="Arial" w:cs="Arial"/>
+        </w:rPr>
+      </w:pPr>
+    </w:p>
+    <w:p>
+      <w:pPr>
+        <w:ind w:left="708"/>
+      </w:pPr>
+    </w:p>
+    <w:p>
+      <w:pPr>
+        <w:spacing w:line="360" w:lineRule="auto"/>
+        <w:ind w:firstLine="708"/>
+        <w:jc w:val="both"/>
+        <w:rPr>
+          <w:rFonts w:ascii="Arial" w:hAnsi="Arial" w:cs="Arial"/>
+          <w:sz w:val="24"/>
+          <w:szCs w:val="24"/>
+        </w:rPr>
+      </w:pPr>
     </w:p>
     <w:p>
       <w:pPr>
@@ -16140,6 +16852,119 @@
     </w:lvl>
   </w:abstractNum>
   <w:abstractNum w:abstractNumId="1">
+    <w:nsid w:val="05CA482A"/>
+    <w:multiLevelType w:val="hybridMultilevel"/>
+    <w:tmpl w:val="87A448CA"/>
+    <w:lvl w:ilvl="0" w:tplc="040C0003">
+      <w:start w:val="1"/>
+      <w:numFmt w:val="bullet"/>
+      <w:lvlText w:val="o"/>
+      <w:lvlJc w:val="left"/>
+      <w:pPr>
+        <w:ind w:left="1353" w:hanging="360"/>
+      </w:pPr>
+      <w:rPr>
+        <w:rFonts w:ascii="Courier New" w:hAnsi="Courier New" w:cs="Courier New" w:hint="default"/>
+      </w:rPr>
+    </w:lvl>
+    <w:lvl w:ilvl="1" w:tplc="040C0003" w:tentative="1">
+      <w:start w:val="1"/>
+      <w:numFmt w:val="bullet"/>
+      <w:lvlText w:val="o"/>
+      <w:lvlJc w:val="left"/>
+      <w:pPr>
+        <w:ind w:left="2073" w:hanging="360"/>
+      </w:pPr>
+      <w:rPr>
+        <w:rFonts w:ascii="Courier New" w:hAnsi="Courier New" w:cs="Courier New" w:hint="default"/>
+      </w:rPr>
+    </w:lvl>
+    <w:lvl w:ilvl="2" w:tplc="040C0005" w:tentative="1">
+      <w:start w:val="1"/>
+      <w:numFmt w:val="bullet"/>
+      <w:lvlText w:val=""/>
+      <w:lvlJc w:val="left"/>
+      <w:pPr>
+        <w:ind w:left="2793" w:hanging="360"/>
+      </w:pPr>
+      <w:rPr>
+        <w:rFonts w:ascii="Wingdings" w:hAnsi="Wingdings" w:hint="default"/>
+      </w:rPr>
+    </w:lvl>
+    <w:lvl w:ilvl="3" w:tplc="040C0001" w:tentative="1">
+      <w:start w:val="1"/>
+      <w:numFmt w:val="bullet"/>
+      <w:lvlText w:val=""/>
+      <w:lvlJc w:val="left"/>
+      <w:pPr>
+        <w:ind w:left="3513" w:hanging="360"/>
+      </w:pPr>
+      <w:rPr>
+        <w:rFonts w:ascii="Symbol" w:hAnsi="Symbol" w:hint="default"/>
+      </w:rPr>
+    </w:lvl>
+    <w:lvl w:ilvl="4" w:tplc="040C0003" w:tentative="1">
+      <w:start w:val="1"/>
+      <w:numFmt w:val="bullet"/>
+      <w:lvlText w:val="o"/>
+      <w:lvlJc w:val="left"/>
+      <w:pPr>
+        <w:ind w:left="4233" w:hanging="360"/>
+      </w:pPr>
+      <w:rPr>
+        <w:rFonts w:ascii="Courier New" w:hAnsi="Courier New" w:cs="Courier New" w:hint="default"/>
+      </w:rPr>
+    </w:lvl>
+    <w:lvl w:ilvl="5" w:tplc="040C0005" w:tentative="1">
+      <w:start w:val="1"/>
+      <w:numFmt w:val="bullet"/>
+      <w:lvlText w:val=""/>
+      <w:lvlJc w:val="left"/>
+      <w:pPr>
+        <w:ind w:left="4953" w:hanging="360"/>
+      </w:pPr>
+      <w:rPr>
+        <w:rFonts w:ascii="Wingdings" w:hAnsi="Wingdings" w:hint="default"/>
+      </w:rPr>
+    </w:lvl>
+    <w:lvl w:ilvl="6" w:tplc="040C0001" w:tentative="1">
+      <w:start w:val="1"/>
+      <w:numFmt w:val="bullet"/>
+      <w:lvlText w:val=""/>
+      <w:lvlJc w:val="left"/>
+      <w:pPr>
+        <w:ind w:left="5673" w:hanging="360"/>
+      </w:pPr>
+      <w:rPr>
+        <w:rFonts w:ascii="Symbol" w:hAnsi="Symbol" w:hint="default"/>
+      </w:rPr>
+    </w:lvl>
+    <w:lvl w:ilvl="7" w:tplc="040C0003" w:tentative="1">
+      <w:start w:val="1"/>
+      <w:numFmt w:val="bullet"/>
+      <w:lvlText w:val="o"/>
+      <w:lvlJc w:val="left"/>
+      <w:pPr>
+        <w:ind w:left="6393" w:hanging="360"/>
+      </w:pPr>
+      <w:rPr>
+        <w:rFonts w:ascii="Courier New" w:hAnsi="Courier New" w:cs="Courier New" w:hint="default"/>
+      </w:rPr>
+    </w:lvl>
+    <w:lvl w:ilvl="8" w:tplc="040C0005" w:tentative="1">
+      <w:start w:val="1"/>
+      <w:numFmt w:val="bullet"/>
+      <w:lvlText w:val=""/>
+      <w:lvlJc w:val="left"/>
+      <w:pPr>
+        <w:ind w:left="7113" w:hanging="360"/>
+      </w:pPr>
+      <w:rPr>
+        <w:rFonts w:ascii="Wingdings" w:hAnsi="Wingdings" w:hint="default"/>
+      </w:rPr>
+    </w:lvl>
+  </w:abstractNum>
+  <w:abstractNum w:abstractNumId="2">
     <w:nsid w:val="0B433585"/>
     <w:multiLevelType w:val="hybridMultilevel"/>
     <w:tmpl w:val="DE6A2BB0"/>
@@ -16252,7 +17077,7 @@
       </w:rPr>
     </w:lvl>
   </w:abstractNum>
-  <w:abstractNum w:abstractNumId="2">
+  <w:abstractNum w:abstractNumId="3">
     <w:nsid w:val="0C106B9E"/>
     <w:multiLevelType w:val="hybridMultilevel"/>
     <w:tmpl w:val="BD002FC8"/>
@@ -16338,7 +17163,7 @@
       </w:pPr>
     </w:lvl>
   </w:abstractNum>
-  <w:abstractNum w:abstractNumId="3">
+  <w:abstractNum w:abstractNumId="4">
     <w:nsid w:val="0D453F98"/>
     <w:multiLevelType w:val="hybridMultilevel"/>
     <w:tmpl w:val="C1EC1672"/>
@@ -16451,7 +17276,7 @@
       </w:rPr>
     </w:lvl>
   </w:abstractNum>
-  <w:abstractNum w:abstractNumId="4">
+  <w:abstractNum w:abstractNumId="5">
     <w:nsid w:val="0E75549D"/>
     <w:multiLevelType w:val="hybridMultilevel"/>
     <w:tmpl w:val="C25251A6"/>
@@ -16564,7 +17389,7 @@
       </w:rPr>
     </w:lvl>
   </w:abstractNum>
-  <w:abstractNum w:abstractNumId="5">
+  <w:abstractNum w:abstractNumId="6">
     <w:nsid w:val="10EB4591"/>
     <w:multiLevelType w:val="hybridMultilevel"/>
     <w:tmpl w:val="E244D81A"/>
@@ -16677,7 +17502,7 @@
       </w:rPr>
     </w:lvl>
   </w:abstractNum>
-  <w:abstractNum w:abstractNumId="6">
+  <w:abstractNum w:abstractNumId="7">
     <w:nsid w:val="19767E80"/>
     <w:multiLevelType w:val="multilevel"/>
     <w:tmpl w:val="B6B83F8C"/>
@@ -16826,7 +17651,7 @@
       </w:rPr>
     </w:lvl>
   </w:abstractNum>
-  <w:abstractNum w:abstractNumId="7">
+  <w:abstractNum w:abstractNumId="8">
     <w:nsid w:val="1B426301"/>
     <w:multiLevelType w:val="hybridMultilevel"/>
     <w:tmpl w:val="CDCC94EE"/>
@@ -16912,7 +17737,120 @@
       </w:pPr>
     </w:lvl>
   </w:abstractNum>
-  <w:abstractNum w:abstractNumId="8">
+  <w:abstractNum w:abstractNumId="9">
+    <w:nsid w:val="1D2832EA"/>
+    <w:multiLevelType w:val="hybridMultilevel"/>
+    <w:tmpl w:val="DE6C85AC"/>
+    <w:lvl w:ilvl="0" w:tplc="040C0001">
+      <w:start w:val="1"/>
+      <w:numFmt w:val="bullet"/>
+      <w:lvlText w:val=""/>
+      <w:lvlJc w:val="left"/>
+      <w:pPr>
+        <w:ind w:left="720" w:hanging="360"/>
+      </w:pPr>
+      <w:rPr>
+        <w:rFonts w:ascii="Symbol" w:hAnsi="Symbol" w:hint="default"/>
+      </w:rPr>
+    </w:lvl>
+    <w:lvl w:ilvl="1" w:tplc="040C0003" w:tentative="1">
+      <w:start w:val="1"/>
+      <w:numFmt w:val="bullet"/>
+      <w:lvlText w:val="o"/>
+      <w:lvlJc w:val="left"/>
+      <w:pPr>
+        <w:ind w:left="1440" w:hanging="360"/>
+      </w:pPr>
+      <w:rPr>
+        <w:rFonts w:ascii="Courier New" w:hAnsi="Courier New" w:cs="Courier New" w:hint="default"/>
+      </w:rPr>
+    </w:lvl>
+    <w:lvl w:ilvl="2" w:tplc="040C0005" w:tentative="1">
+      <w:start w:val="1"/>
+      <w:numFmt w:val="bullet"/>
+      <w:lvlText w:val=""/>
+      <w:lvlJc w:val="left"/>
+      <w:pPr>
+        <w:ind w:left="2160" w:hanging="360"/>
+      </w:pPr>
+      <w:rPr>
+        <w:rFonts w:ascii="Wingdings" w:hAnsi="Wingdings" w:hint="default"/>
+      </w:rPr>
+    </w:lvl>
+    <w:lvl w:ilvl="3" w:tplc="040C0001" w:tentative="1">
+      <w:start w:val="1"/>
+      <w:numFmt w:val="bullet"/>
+      <w:lvlText w:val=""/>
+      <w:lvlJc w:val="left"/>
+      <w:pPr>
+        <w:ind w:left="2880" w:hanging="360"/>
+      </w:pPr>
+      <w:rPr>
+        <w:rFonts w:ascii="Symbol" w:hAnsi="Symbol" w:hint="default"/>
+      </w:rPr>
+    </w:lvl>
+    <w:lvl w:ilvl="4" w:tplc="040C0003" w:tentative="1">
+      <w:start w:val="1"/>
+      <w:numFmt w:val="bullet"/>
+      <w:lvlText w:val="o"/>
+      <w:lvlJc w:val="left"/>
+      <w:pPr>
+        <w:ind w:left="3600" w:hanging="360"/>
+      </w:pPr>
+      <w:rPr>
+        <w:rFonts w:ascii="Courier New" w:hAnsi="Courier New" w:cs="Courier New" w:hint="default"/>
+      </w:rPr>
+    </w:lvl>
+    <w:lvl w:ilvl="5" w:tplc="040C0005" w:tentative="1">
+      <w:start w:val="1"/>
+      <w:numFmt w:val="bullet"/>
+      <w:lvlText w:val=""/>
+      <w:lvlJc w:val="left"/>
+      <w:pPr>
+        <w:ind w:left="4320" w:hanging="360"/>
+      </w:pPr>
+      <w:rPr>
+        <w:rFonts w:ascii="Wingdings" w:hAnsi="Wingdings" w:hint="default"/>
+      </w:rPr>
+    </w:lvl>
+    <w:lvl w:ilvl="6" w:tplc="040C0001" w:tentative="1">
+      <w:start w:val="1"/>
+      <w:numFmt w:val="bullet"/>
+      <w:lvlText w:val=""/>
+      <w:lvlJc w:val="left"/>
+      <w:pPr>
+        <w:ind w:left="5040" w:hanging="360"/>
+      </w:pPr>
+      <w:rPr>
+        <w:rFonts w:ascii="Symbol" w:hAnsi="Symbol" w:hint="default"/>
+      </w:rPr>
+    </w:lvl>
+    <w:lvl w:ilvl="7" w:tplc="040C0003" w:tentative="1">
+      <w:start w:val="1"/>
+      <w:numFmt w:val="bullet"/>
+      <w:lvlText w:val="o"/>
+      <w:lvlJc w:val="left"/>
+      <w:pPr>
+        <w:ind w:left="5760" w:hanging="360"/>
+      </w:pPr>
+      <w:rPr>
+        <w:rFonts w:ascii="Courier New" w:hAnsi="Courier New" w:cs="Courier New" w:hint="default"/>
+      </w:rPr>
+    </w:lvl>
+    <w:lvl w:ilvl="8" w:tplc="040C0005" w:tentative="1">
+      <w:start w:val="1"/>
+      <w:numFmt w:val="bullet"/>
+      <w:lvlText w:val=""/>
+      <w:lvlJc w:val="left"/>
+      <w:pPr>
+        <w:ind w:left="6480" w:hanging="360"/>
+      </w:pPr>
+      <w:rPr>
+        <w:rFonts w:ascii="Wingdings" w:hAnsi="Wingdings" w:hint="default"/>
+      </w:rPr>
+    </w:lvl>
+  </w:abstractNum>
+  <w:abstractNum w:abstractNumId="10">
     <w:nsid w:val="1E6F3E3D"/>
     <w:multiLevelType w:val="multilevel"/>
     <w:tmpl w:val="FA2053CA"/>
@@ -17056,7 +17994,7 @@
       </w:rPr>
     </w:lvl>
   </w:abstractNum>
-  <w:abstractNum w:abstractNumId="9">
+  <w:abstractNum w:abstractNumId="11">
     <w:nsid w:val="1E817219"/>
     <w:multiLevelType w:val="hybridMultilevel"/>
     <w:tmpl w:val="E40AFC32"/>
@@ -17169,7 +18107,7 @@
       </w:rPr>
     </w:lvl>
   </w:abstractNum>
-  <w:abstractNum w:abstractNumId="10">
+  <w:abstractNum w:abstractNumId="12">
     <w:nsid w:val="2BD8285B"/>
     <w:multiLevelType w:val="hybridMultilevel"/>
     <w:tmpl w:val="A880D944"/>
@@ -17282,7 +18220,7 @@
       </w:rPr>
     </w:lvl>
   </w:abstractNum>
-  <w:abstractNum w:abstractNumId="11">
+  <w:abstractNum w:abstractNumId="13">
     <w:nsid w:val="381A07C1"/>
     <w:multiLevelType w:val="hybridMultilevel"/>
     <w:tmpl w:val="0E04FEEC"/>
@@ -17371,7 +18309,7 @@
       </w:pPr>
     </w:lvl>
   </w:abstractNum>
-  <w:abstractNum w:abstractNumId="12">
+  <w:abstractNum w:abstractNumId="14">
     <w:nsid w:val="43C517E2"/>
     <w:multiLevelType w:val="hybridMultilevel"/>
     <w:tmpl w:val="C816AAB4"/>
@@ -17484,7 +18422,7 @@
       </w:rPr>
     </w:lvl>
   </w:abstractNum>
-  <w:abstractNum w:abstractNumId="13">
+  <w:abstractNum w:abstractNumId="15">
     <w:nsid w:val="4F6B75C6"/>
     <w:multiLevelType w:val="hybridMultilevel"/>
     <w:tmpl w:val="168C3C54"/>
@@ -17597,7 +18535,7 @@
       </w:rPr>
     </w:lvl>
   </w:abstractNum>
-  <w:abstractNum w:abstractNumId="14">
+  <w:abstractNum w:abstractNumId="16">
     <w:nsid w:val="4FFE08B8"/>
     <w:multiLevelType w:val="hybridMultilevel"/>
     <w:tmpl w:val="538C9B50"/>
@@ -17683,7 +18621,7 @@
       </w:pPr>
     </w:lvl>
   </w:abstractNum>
-  <w:abstractNum w:abstractNumId="15">
+  <w:abstractNum w:abstractNumId="17">
     <w:nsid w:val="50046995"/>
     <w:multiLevelType w:val="hybridMultilevel"/>
     <w:tmpl w:val="B08ECF9C"/>
@@ -17796,7 +18734,156 @@
       </w:rPr>
     </w:lvl>
   </w:abstractNum>
-  <w:abstractNum w:abstractNumId="16">
+  <w:abstractNum w:abstractNumId="18">
+    <w:nsid w:val="59F84030"/>
+    <w:multiLevelType w:val="multilevel"/>
+    <w:tmpl w:val="529486F4"/>
+    <w:lvl w:ilvl="0">
+      <w:start w:val="1"/>
+      <w:numFmt w:val="bullet"/>
+      <w:lvlText w:val=""/>
+      <w:lvlJc w:val="left"/>
+      <w:pPr>
+        <w:tabs>
+          <w:tab w:val="num" w:pos="720"/>
+        </w:tabs>
+        <w:ind w:left="720" w:hanging="360"/>
+      </w:pPr>
+      <w:rPr>
+        <w:rFonts w:ascii="Symbol" w:hAnsi="Symbol" w:hint="default"/>
+        <w:sz w:val="20"/>
+      </w:rPr>
+    </w:lvl>
+    <w:lvl w:ilvl="1" w:tentative="1">
+      <w:start w:val="1"/>
+      <w:numFmt w:val="bullet"/>
+      <w:lvlText w:val="o"/>
+      <w:lvlJc w:val="left"/>
+      <w:pPr>
+        <w:tabs>
+          <w:tab w:val="num" w:pos="1440"/>
+        </w:tabs>
+        <w:ind w:left="1440" w:hanging="360"/>
+      </w:pPr>
+      <w:rPr>
+        <w:rFonts w:ascii="Courier New" w:hAnsi="Courier New" w:hint="default"/>
+        <w:sz w:val="20"/>
+      </w:rPr>
+    </w:lvl>
+    <w:lvl w:ilvl="2" w:tentative="1">
+      <w:start w:val="1"/>
+      <w:numFmt w:val="bullet"/>
+      <w:lvlText w:val=""/>
+      <w:lvlJc w:val="left"/>
+      <w:pPr>
+        <w:tabs>
+          <w:tab w:val="num" w:pos="2160"/>
+        </w:tabs>
+        <w:ind w:left="2160" w:hanging="360"/>
+      </w:pPr>
+      <w:rPr>
+        <w:rFonts w:ascii="Wingdings" w:hAnsi="Wingdings" w:hint="default"/>
+        <w:sz w:val="20"/>
+      </w:rPr>
+    </w:lvl>
+    <w:lvl w:ilvl="3" w:tentative="1">
+      <w:start w:val="1"/>
+      <w:numFmt w:val="bullet"/>
+      <w:lvlText w:val=""/>
+      <w:lvlJc w:val="left"/>
+      <w:pPr>
+        <w:tabs>
+          <w:tab w:val="num" w:pos="2880"/>
+        </w:tabs>
+        <w:ind w:left="2880" w:hanging="360"/>
+      </w:pPr>
+      <w:rPr>
+        <w:rFonts w:ascii="Wingdings" w:hAnsi="Wingdings" w:hint="default"/>
+        <w:sz w:val="20"/>
+      </w:rPr>
+    </w:lvl>
+    <w:lvl w:ilvl="4" w:tentative="1">
+      <w:start w:val="1"/>
+      <w:numFmt w:val="bullet"/>
+      <w:lvlText w:val=""/>
+      <w:lvlJc w:val="left"/>
+      <w:pPr>
+        <w:tabs>
+          <w:tab w:val="num" w:pos="3600"/>
+        </w:tabs>
+        <w:ind w:left="3600" w:hanging="360"/>
+      </w:pPr>
+      <w:rPr>
+        <w:rFonts w:ascii="Wingdings" w:hAnsi="Wingdings" w:hint="default"/>
+        <w:sz w:val="20"/>
+      </w:rPr>
+    </w:lvl>
+    <w:lvl w:ilvl="5" w:tentative="1">
+      <w:start w:val="1"/>
+      <w:numFmt w:val="bullet"/>
+      <w:lvlText w:val=""/>
+      <w:lvlJc w:val="left"/>
+      <w:pPr>
+        <w:tabs>
+          <w:tab w:val="num" w:pos="4320"/>
+        </w:tabs>
+        <w:ind w:left="4320" w:hanging="360"/>
+      </w:pPr>
+      <w:rPr>
+        <w:rFonts w:ascii="Wingdings" w:hAnsi="Wingdings" w:hint="default"/>
+        <w:sz w:val="20"/>
+      </w:rPr>
+    </w:lvl>
+    <w:lvl w:ilvl="6" w:tentative="1">
+      <w:start w:val="1"/>
+      <w:numFmt w:val="bullet"/>
+      <w:lvlText w:val=""/>
+      <w:lvlJc w:val="left"/>
+      <w:pPr>
+        <w:tabs>
+          <w:tab w:val="num" w:pos="5040"/>
+        </w:tabs>
+        <w:ind w:left="5040" w:hanging="360"/>
+      </w:pPr>
+      <w:rPr>
+        <w:rFonts w:ascii="Wingdings" w:hAnsi="Wingdings" w:hint="default"/>
+        <w:sz w:val="20"/>
+      </w:rPr>
+    </w:lvl>
+    <w:lvl w:ilvl="7" w:tentative="1">
+      <w:start w:val="1"/>
+      <w:numFmt w:val="bullet"/>
+      <w:lvlText w:val=""/>
+      <w:lvlJc w:val="left"/>
+      <w:pPr>
+        <w:tabs>
+          <w:tab w:val="num" w:pos="5760"/>
+        </w:tabs>
+        <w:ind w:left="5760" w:hanging="360"/>
+      </w:pPr>
+      <w:rPr>
+        <w:rFonts w:ascii="Wingdings" w:hAnsi="Wingdings" w:hint="default"/>
+        <w:sz w:val="20"/>
+      </w:rPr>
+    </w:lvl>
+    <w:lvl w:ilvl="8" w:tentative="1">
+      <w:start w:val="1"/>
+      <w:numFmt w:val="bullet"/>
+      <w:lvlText w:val=""/>
+      <w:lvlJc w:val="left"/>
+      <w:pPr>
+        <w:tabs>
+          <w:tab w:val="num" w:pos="6480"/>
+        </w:tabs>
+        <w:ind w:left="6480" w:hanging="360"/>
+      </w:pPr>
+      <w:rPr>
+        <w:rFonts w:ascii="Wingdings" w:hAnsi="Wingdings" w:hint="default"/>
+        <w:sz w:val="20"/>
+      </w:rPr>
+    </w:lvl>
+  </w:abstractNum>
+  <w:abstractNum w:abstractNumId="19">
     <w:nsid w:val="5A9A7CB3"/>
     <w:multiLevelType w:val="hybridMultilevel"/>
     <w:tmpl w:val="538C9B50"/>
@@ -17882,7 +18969,7 @@
       </w:pPr>
     </w:lvl>
   </w:abstractNum>
-  <w:abstractNum w:abstractNumId="17">
+  <w:abstractNum w:abstractNumId="20">
     <w:nsid w:val="5DA84ADC"/>
     <w:multiLevelType w:val="hybridMultilevel"/>
     <w:tmpl w:val="5AD4F05E"/>
@@ -17995,7 +19082,120 @@
       </w:rPr>
     </w:lvl>
   </w:abstractNum>
-  <w:abstractNum w:abstractNumId="18">
+  <w:abstractNum w:abstractNumId="21">
+    <w:nsid w:val="64265538"/>
+    <w:multiLevelType w:val="hybridMultilevel"/>
+    <w:tmpl w:val="D0943C48"/>
+    <w:lvl w:ilvl="0" w:tplc="040C0003">
+      <w:start w:val="1"/>
+      <w:numFmt w:val="bullet"/>
+      <w:lvlText w:val="o"/>
+      <w:lvlJc w:val="left"/>
+      <w:pPr>
+        <w:ind w:left="1069" w:hanging="360"/>
+      </w:pPr>
+      <w:rPr>
+        <w:rFonts w:ascii="Courier New" w:hAnsi="Courier New" w:cs="Courier New" w:hint="default"/>
+      </w:rPr>
+    </w:lvl>
+    <w:lvl w:ilvl="1" w:tplc="040C0003" w:tentative="1">
+      <w:start w:val="1"/>
+      <w:numFmt w:val="bullet"/>
+      <w:lvlText w:val="o"/>
+      <w:lvlJc w:val="left"/>
+      <w:pPr>
+        <w:ind w:left="1789" w:hanging="360"/>
+      </w:pPr>
+      <w:rPr>
+        <w:rFonts w:ascii="Courier New" w:hAnsi="Courier New" w:cs="Courier New" w:hint="default"/>
+      </w:rPr>
+    </w:lvl>
+    <w:lvl w:ilvl="2" w:tplc="040C0005" w:tentative="1">
+      <w:start w:val="1"/>
+      <w:numFmt w:val="bullet"/>
+      <w:lvlText w:val=""/>
+      <w:lvlJc w:val="left"/>
+      <w:pPr>
+        <w:ind w:left="2509" w:hanging="360"/>
+      </w:pPr>
+      <w:rPr>
+        <w:rFonts w:ascii="Wingdings" w:hAnsi="Wingdings" w:hint="default"/>
+      </w:rPr>
+    </w:lvl>
+    <w:lvl w:ilvl="3" w:tplc="040C0001" w:tentative="1">
+      <w:start w:val="1"/>
+      <w:numFmt w:val="bullet"/>
+      <w:lvlText w:val=""/>
+      <w:lvlJc w:val="left"/>
+      <w:pPr>
+        <w:ind w:left="3229" w:hanging="360"/>
+      </w:pPr>
+      <w:rPr>
+        <w:rFonts w:ascii="Symbol" w:hAnsi="Symbol" w:hint="default"/>
+      </w:rPr>
+    </w:lvl>
+    <w:lvl w:ilvl="4" w:tplc="040C0003" w:tentative="1">
+      <w:start w:val="1"/>
+      <w:numFmt w:val="bullet"/>
+      <w:lvlText w:val="o"/>
+      <w:lvlJc w:val="left"/>
+      <w:pPr>
+        <w:ind w:left="3949" w:hanging="360"/>
+      </w:pPr>
+      <w:rPr>
+        <w:rFonts w:ascii="Courier New" w:hAnsi="Courier New" w:cs="Courier New" w:hint="default"/>
+      </w:rPr>
+    </w:lvl>
+    <w:lvl w:ilvl="5" w:tplc="040C0005" w:tentative="1">
+      <w:start w:val="1"/>
+      <w:numFmt w:val="bullet"/>
+      <w:lvlText w:val=""/>
+      <w:lvlJc w:val="left"/>
+      <w:pPr>
+        <w:ind w:left="4669" w:hanging="360"/>
+      </w:pPr>
+      <w:rPr>
+        <w:rFonts w:ascii="Wingdings" w:hAnsi="Wingdings" w:hint="default"/>
+      </w:rPr>
+    </w:lvl>
+    <w:lvl w:ilvl="6" w:tplc="040C0001" w:tentative="1">
+      <w:start w:val="1"/>
+      <w:numFmt w:val="bullet"/>
+      <w:lvlText w:val=""/>
+      <w:lvlJc w:val="left"/>
+      <w:pPr>
+        <w:ind w:left="5389" w:hanging="360"/>
+      </w:pPr>
+      <w:rPr>
+        <w:rFonts w:ascii="Symbol" w:hAnsi="Symbol" w:hint="default"/>
+      </w:rPr>
+    </w:lvl>
+    <w:lvl w:ilvl="7" w:tplc="040C0003" w:tentative="1">
+      <w:start w:val="1"/>
+      <w:numFmt w:val="bullet"/>
+      <w:lvlText w:val="o"/>
+      <w:lvlJc w:val="left"/>
+      <w:pPr>
+        <w:ind w:left="6109" w:hanging="360"/>
+      </w:pPr>
+      <w:rPr>
+        <w:rFonts w:ascii="Courier New" w:hAnsi="Courier New" w:cs="Courier New" w:hint="default"/>
+      </w:rPr>
+    </w:lvl>
+    <w:lvl w:ilvl="8" w:tplc="040C0005" w:tentative="1">
+      <w:start w:val="1"/>
+      <w:numFmt w:val="bullet"/>
+      <w:lvlText w:val=""/>
+      <w:lvlJc w:val="left"/>
+      <w:pPr>
+        <w:ind w:left="6829" w:hanging="360"/>
+      </w:pPr>
+      <w:rPr>
+        <w:rFonts w:ascii="Wingdings" w:hAnsi="Wingdings" w:hint="default"/>
+      </w:rPr>
+    </w:lvl>
+  </w:abstractNum>
+  <w:abstractNum w:abstractNumId="22">
     <w:nsid w:val="66837559"/>
     <w:multiLevelType w:val="hybridMultilevel"/>
     <w:tmpl w:val="F23C695A"/>
@@ -18108,7 +19308,7 @@
       </w:rPr>
     </w:lvl>
   </w:abstractNum>
-  <w:abstractNum w:abstractNumId="19">
+  <w:abstractNum w:abstractNumId="23">
     <w:nsid w:val="685D0F45"/>
     <w:multiLevelType w:val="hybridMultilevel"/>
     <w:tmpl w:val="D4762CCE"/>
@@ -18221,7 +19421,7 @@
       </w:rPr>
     </w:lvl>
   </w:abstractNum>
-  <w:abstractNum w:abstractNumId="20">
+  <w:abstractNum w:abstractNumId="24">
     <w:nsid w:val="68FD72A7"/>
     <w:multiLevelType w:val="hybridMultilevel"/>
     <w:tmpl w:val="83DAB54C"/>
@@ -18307,7 +19507,7 @@
       </w:pPr>
     </w:lvl>
   </w:abstractNum>
-  <w:abstractNum w:abstractNumId="21">
+  <w:abstractNum w:abstractNumId="25">
     <w:nsid w:val="6B956E90"/>
     <w:multiLevelType w:val="hybridMultilevel"/>
     <w:tmpl w:val="39DE7F62"/>
@@ -18420,7 +19620,7 @@
       </w:rPr>
     </w:lvl>
   </w:abstractNum>
-  <w:abstractNum w:abstractNumId="22">
+  <w:abstractNum w:abstractNumId="26">
     <w:nsid w:val="6BBC58F3"/>
     <w:multiLevelType w:val="hybridMultilevel"/>
     <w:tmpl w:val="3E4AE9DE"/>
@@ -18533,7 +19733,7 @@
       </w:rPr>
     </w:lvl>
   </w:abstractNum>
-  <w:abstractNum w:abstractNumId="23">
+  <w:abstractNum w:abstractNumId="27">
     <w:nsid w:val="6CE1368D"/>
     <w:multiLevelType w:val="multilevel"/>
     <w:tmpl w:val="07B2912C"/>
@@ -18682,7 +19882,7 @@
       </w:rPr>
     </w:lvl>
   </w:abstractNum>
-  <w:abstractNum w:abstractNumId="24">
+  <w:abstractNum w:abstractNumId="28">
     <w:nsid w:val="76793F70"/>
     <w:multiLevelType w:val="hybridMultilevel"/>
     <w:tmpl w:val="F5C07A48"/>
@@ -18795,7 +19995,7 @@
       </w:rPr>
     </w:lvl>
   </w:abstractNum>
-  <w:abstractNum w:abstractNumId="25">
+  <w:abstractNum w:abstractNumId="29">
     <w:nsid w:val="76F8614F"/>
     <w:multiLevelType w:val="hybridMultilevel"/>
     <w:tmpl w:val="4C8E42D4"/>
@@ -18881,7 +20081,7 @@
       </w:pPr>
     </w:lvl>
   </w:abstractNum>
-  <w:abstractNum w:abstractNumId="26">
+  <w:abstractNum w:abstractNumId="30">
     <w:nsid w:val="78883A28"/>
     <w:multiLevelType w:val="hybridMultilevel"/>
     <w:tmpl w:val="6C2C5980"/>
@@ -18970,10 +20170,10 @@
       </w:pPr>
     </w:lvl>
   </w:abstractNum>
-  <w:abstractNum w:abstractNumId="27">
+  <w:abstractNum w:abstractNumId="31">
     <w:nsid w:val="7FD02781"/>
     <w:multiLevelType w:val="hybridMultilevel"/>
-    <w:tmpl w:val="CDFA6D80"/>
+    <w:tmpl w:val="F746BACA"/>
     <w:lvl w:ilvl="0" w:tplc="040C0001">
       <w:start w:val="1"/>
       <w:numFmt w:val="bullet"/>
@@ -19084,88 +20284,100 @@
     </w:lvl>
   </w:abstractNum>
   <w:num w:numId="1">
+    <w:abstractNumId w:val="30"/>
+  </w:num>
+  <w:num w:numId="2">
+    <w:abstractNumId w:val="14"/>
+  </w:num>
+  <w:num w:numId="3">
+    <w:abstractNumId w:val="4"/>
+  </w:num>
+  <w:num w:numId="4">
+    <w:abstractNumId w:val="28"/>
+  </w:num>
+  <w:num w:numId="5">
+    <w:abstractNumId w:val="11"/>
+  </w:num>
+  <w:num w:numId="6">
+    <w:abstractNumId w:val="8"/>
+  </w:num>
+  <w:num w:numId="7">
+    <w:abstractNumId w:val="19"/>
+  </w:num>
+  <w:num w:numId="8">
+    <w:abstractNumId w:val="3"/>
+  </w:num>
+  <w:num w:numId="9">
+    <w:abstractNumId w:val="17"/>
+  </w:num>
+  <w:num w:numId="10">
+    <w:abstractNumId w:val="23"/>
+  </w:num>
+  <w:num w:numId="11">
+    <w:abstractNumId w:val="13"/>
+  </w:num>
+  <w:num w:numId="12">
+    <w:abstractNumId w:val="12"/>
+  </w:num>
+  <w:num w:numId="13">
+    <w:abstractNumId w:val="25"/>
+  </w:num>
+  <w:num w:numId="14">
     <w:abstractNumId w:val="26"/>
   </w:num>
-  <w:num w:numId="2">
-    <w:abstractNumId w:val="12"/>
-  </w:num>
-  <w:num w:numId="3">
-    <w:abstractNumId w:val="3"/>
-  </w:num>
-  <w:num w:numId="4">
+  <w:num w:numId="15">
     <w:abstractNumId w:val="24"/>
   </w:num>
-  <w:num w:numId="5">
-    <w:abstractNumId w:val="9"/>
+  <w:num w:numId="16">
+    <w:abstractNumId w:val="27"/>
   </w:num>
-  <w:num w:numId="6">
-    <w:abstractNumId w:val="7"/>
-  </w:num>
-  <w:num w:numId="7">
-    <w:abstractNumId w:val="16"/>
-  </w:num>
-  <w:num w:numId="8">
-    <w:abstractNumId w:val="2"/>
-  </w:num>
-  <w:num w:numId="9">
-    <w:abstractNumId w:val="15"/>
-  </w:num>
-  <w:num w:numId="10">
-    <w:abstractNumId w:val="19"/>
-  </w:num>
-  <w:num w:numId="11">
-    <w:abstractNumId w:val="11"/>
-  </w:num>
-  <w:num w:numId="12">
+  <w:num w:numId="17">
     <w:abstractNumId w:val="10"/>
   </w:num>
-  <w:num w:numId="13">
-    <w:abstractNumId w:val="21"/>
-  </w:num>
-  <w:num w:numId="14">
-    <w:abstractNumId w:val="22"/>
-  </w:num>
-  <w:num w:numId="15">
-    <w:abstractNumId w:val="20"/>
-  </w:num>
-  <w:num w:numId="16">
-    <w:abstractNumId w:val="23"/>
-  </w:num>
-  <w:num w:numId="17">
-    <w:abstractNumId w:val="8"/>
-  </w:num>
   <w:num w:numId="18">
-    <w:abstractNumId w:val="1"/>
+    <w:abstractNumId w:val="2"/>
   </w:num>
   <w:num w:numId="19">
     <w:abstractNumId w:val="0"/>
   </w:num>
   <w:num w:numId="20">
+    <w:abstractNumId w:val="6"/>
+  </w:num>
+  <w:num w:numId="21">
+    <w:abstractNumId w:val="16"/>
+  </w:num>
+  <w:num w:numId="22">
+    <w:abstractNumId w:val="22"/>
+  </w:num>
+  <w:num w:numId="23">
     <w:abstractNumId w:val="5"/>
   </w:num>
-  <w:num w:numId="21">
-    <w:abstractNumId w:val="14"/>
+  <w:num w:numId="24">
+    <w:abstractNumId w:val="15"/>
   </w:num>
-  <w:num w:numId="22">
+  <w:num w:numId="25">
+    <w:abstractNumId w:val="20"/>
+  </w:num>
+  <w:num w:numId="26">
+    <w:abstractNumId w:val="29"/>
+  </w:num>
+  <w:num w:numId="27">
+    <w:abstractNumId w:val="31"/>
+  </w:num>
+  <w:num w:numId="28">
+    <w:abstractNumId w:val="7"/>
+  </w:num>
+  <w:num w:numId="29">
     <w:abstractNumId w:val="18"/>
   </w:num>
-  <w:num w:numId="23">
-    <w:abstractNumId w:val="4"/>
+  <w:num w:numId="30">
+    <w:abstractNumId w:val="21"/>
   </w:num>
-  <w:num w:numId="24">
-    <w:abstractNumId w:val="13"/>
+  <w:num w:numId="31">
+    <w:abstractNumId w:val="9"/>
   </w:num>
-  <w:num w:numId="25">
-    <w:abstractNumId w:val="17"/>
-  </w:num>
-  <w:num w:numId="26">
-    <w:abstractNumId w:val="25"/>
-  </w:num>
-  <w:num w:numId="27">
-    <w:abstractNumId w:val="27"/>
-  </w:num>
-  <w:num w:numId="28">
-    <w:abstractNumId w:val="6"/>
+  <w:num w:numId="32">
+    <w:abstractNumId w:val="1"/>
   </w:num>
 </w:numbering>
 </file>
@@ -19714,6 +20926,16 @@
     <w:uiPriority w:val="99"/>
     <w:rsid w:val="007E4826"/>
   </w:style>
+  <w:style w:type="character" w:customStyle="1" w:styleId="lienglossaire">
+    <w:name w:val="lienglossaire"/>
+    <w:basedOn w:val="Policepardfaut"/>
+    <w:rsid w:val="00624D0B"/>
+  </w:style>
+  <w:style w:type="character" w:customStyle="1" w:styleId="mw-headline">
+    <w:name w:val="mw-headline"/>
+    <w:basedOn w:val="Policepardfaut"/>
+    <w:rsid w:val="00624D0B"/>
+  </w:style>
 </w:styles>
 </file>
 
@@ -20261,6 +21483,16 @@
     <w:uiPriority w:val="99"/>
     <w:rsid w:val="007E4826"/>
   </w:style>
+  <w:style w:type="character" w:customStyle="1" w:styleId="lienglossaire">
+    <w:name w:val="lienglossaire"/>
+    <w:basedOn w:val="Policepardfaut"/>
+    <w:rsid w:val="00624D0B"/>
+  </w:style>
+  <w:style w:type="character" w:customStyle="1" w:styleId="mw-headline">
+    <w:name w:val="mw-headline"/>
+    <w:basedOn w:val="Policepardfaut"/>
+    <w:rsid w:val="00624D0B"/>
+  </w:style>
 </w:styles>
 </file>
 
@@ -20554,7 +21786,7 @@
 </file>
 
 <file path=customXml/itemProps1.xml><?xml version="1.0" encoding="utf-8"?>
-<ds:datastoreItem xmlns:ds="http://schemas.openxmlformats.org/officeDocument/2006/customXml" ds:itemID="{468769C2-4C6F-4970-9F8D-5D96B573D542}">
+<ds:datastoreItem xmlns:ds="http://schemas.openxmlformats.org/officeDocument/2006/customXml" ds:itemID="{4C52E7E9-AB23-45C3-A563-857D8091971D}">
   <ds:schemaRefs>
     <ds:schemaRef ds:uri="http://schemas.openxmlformats.org/officeDocument/2006/bibliography"/>
   </ds:schemaRefs>

</xml_diff>

<commit_message>
Premier cas de l'authentification
</commit_message>
<xml_diff>
--- a/Mémoire de fin d'étude.docx
+++ b/Mémoire de fin d'étude.docx
@@ -18935,7 +18935,71 @@
           <w:sz w:val="24"/>
           <w:szCs w:val="24"/>
         </w:rPr>
-        <w:t>conçus la page d’accueil en admettant que personne ne peut effectuer une action sans se connecter. Une page simple en énumérant le fonctionnement du logiciel.</w:t>
+        <w:t>conçus la page d’accueil en admettant que personne ne peut effectuer u</w:t>
+      </w:r>
+      <w:r>
+        <w:rPr>
+          <w:rFonts w:ascii="Arial" w:hAnsi="Arial" w:cs="Arial"/>
+          <w:sz w:val="24"/>
+          <w:szCs w:val="24"/>
+        </w:rPr>
+        <w:t>ne action sans se connecter. C’est un</w:t>
+      </w:r>
+      <w:r>
+        <w:rPr>
+          <w:rFonts w:ascii="Arial" w:hAnsi="Arial" w:cs="Arial"/>
+          <w:sz w:val="24"/>
+          <w:szCs w:val="24"/>
+        </w:rPr>
+        <w:t xml:space="preserve"> page simple </w:t>
+      </w:r>
+      <w:r>
+        <w:rPr>
+          <w:rFonts w:ascii="Arial" w:hAnsi="Arial" w:cs="Arial"/>
+          <w:sz w:val="24"/>
+          <w:szCs w:val="24"/>
+        </w:rPr>
+        <w:t>qui énumère</w:t>
+      </w:r>
+      <w:r>
+        <w:rPr>
+          <w:rFonts w:ascii="Arial" w:hAnsi="Arial" w:cs="Arial"/>
+          <w:sz w:val="24"/>
+          <w:szCs w:val="24"/>
+        </w:rPr>
+        <w:t xml:space="preserve"> le</w:t>
+      </w:r>
+      <w:r>
+        <w:rPr>
+          <w:rFonts w:ascii="Arial" w:hAnsi="Arial" w:cs="Arial"/>
+          <w:sz w:val="24"/>
+          <w:szCs w:val="24"/>
+        </w:rPr>
+        <w:t>s</w:t>
+      </w:r>
+      <w:r>
+        <w:rPr>
+          <w:rFonts w:ascii="Arial" w:hAnsi="Arial" w:cs="Arial"/>
+          <w:sz w:val="24"/>
+          <w:szCs w:val="24"/>
+        </w:rPr>
+        <w:t xml:space="preserve"> fonctionnement</w:t>
+      </w:r>
+      <w:r>
+        <w:rPr>
+          <w:rFonts w:ascii="Arial" w:hAnsi="Arial" w:cs="Arial"/>
+          <w:sz w:val="24"/>
+          <w:szCs w:val="24"/>
+        </w:rPr>
+        <w:t>s</w:t>
+      </w:r>
+      <w:r>
+        <w:rPr>
+          <w:rFonts w:ascii="Arial" w:hAnsi="Arial" w:cs="Arial"/>
+          <w:sz w:val="24"/>
+          <w:szCs w:val="24"/>
+        </w:rPr>
+        <w:t xml:space="preserve"> du logiciel.</w:t>
       </w:r>
     </w:p>
     <w:p>
@@ -19073,7 +19137,23 @@
           <w:sz w:val="24"/>
           <w:szCs w:val="24"/>
         </w:rPr>
-        <w:t>Administrateur: l’administrateur est comme le chef d’orchestre, c’est ce dernier qui a le pouvoir de gérer les personnels</w:t>
+        <w:t>Administrateur: l’administrateur est comme le ch</w:t>
+      </w:r>
+      <w:r>
+        <w:rPr>
+          <w:rFonts w:ascii="Arial" w:hAnsi="Arial" w:cs="Arial"/>
+          <w:sz w:val="24"/>
+          <w:szCs w:val="24"/>
+        </w:rPr>
+        <w:t>ef d’orchestre, c’est celui</w:t>
+      </w:r>
+      <w:r>
+        <w:rPr>
+          <w:rFonts w:ascii="Arial" w:hAnsi="Arial" w:cs="Arial"/>
+          <w:sz w:val="24"/>
+          <w:szCs w:val="24"/>
+        </w:rPr>
+        <w:t xml:space="preserve"> qui a le pouvoir de gérer les personnels</w:t>
       </w:r>
       <w:r>
         <w:rPr>
@@ -19097,7 +19177,136 @@
           <w:sz w:val="24"/>
           <w:szCs w:val="24"/>
         </w:rPr>
-        <w:t>outer, modifier, supprimer les personnels</w:t>
+        <w:t>outer, mo</w:t>
+      </w:r>
+      <w:r>
+        <w:rPr>
+          <w:rFonts w:ascii="Arial" w:hAnsi="Arial" w:cs="Arial"/>
+          <w:sz w:val="24"/>
+          <w:szCs w:val="24"/>
+        </w:rPr>
+        <w:t>difier</w:t>
+      </w:r>
+      <w:r>
+        <w:rPr>
+          <w:rFonts w:ascii="Arial" w:hAnsi="Arial" w:cs="Arial"/>
+          <w:sz w:val="24"/>
+          <w:szCs w:val="24"/>
+        </w:rPr>
+        <w:t xml:space="preserve"> ou supprimer</w:t>
+      </w:r>
+      <w:r>
+        <w:rPr>
+          <w:rFonts w:ascii="Arial" w:hAnsi="Arial" w:cs="Arial"/>
+          <w:sz w:val="24"/>
+          <w:szCs w:val="24"/>
+        </w:rPr>
+        <w:t>.</w:t>
+      </w:r>
+    </w:p>
+    <w:p>
+      <w:pPr>
+        <w:pStyle w:val="Paragraphedeliste"/>
+        <w:numPr>
+          <w:ilvl w:val="0"/>
+          <w:numId w:val="37"/>
+        </w:numPr>
+        <w:spacing w:before="240" w:line="360" w:lineRule="auto"/>
+        <w:ind w:left="0" w:firstLine="1068"/>
+        <w:jc w:val="both"/>
+        <w:rPr>
+          <w:rFonts w:ascii="Arial" w:hAnsi="Arial" w:cs="Arial"/>
+          <w:sz w:val="24"/>
+          <w:szCs w:val="24"/>
+        </w:rPr>
+      </w:pPr>
+      <w:r>
+        <w:rPr>
+          <w:rFonts w:ascii="Arial" w:hAnsi="Arial" w:cs="Arial"/>
+          <w:sz w:val="24"/>
+          <w:szCs w:val="24"/>
+        </w:rPr>
+        <w:t xml:space="preserve">Simples utilisateurs: ce sont les personnels </w:t>
+      </w:r>
+      <w:r>
+        <w:rPr>
+          <w:rFonts w:ascii="Arial" w:hAnsi="Arial" w:cs="Arial"/>
+          <w:sz w:val="24"/>
+          <w:szCs w:val="24"/>
+        </w:rPr>
+        <w:t>ajouté</w:t>
+      </w:r>
+      <w:r>
+        <w:rPr>
+          <w:rFonts w:ascii="Arial" w:hAnsi="Arial" w:cs="Arial"/>
+          <w:sz w:val="24"/>
+          <w:szCs w:val="24"/>
+        </w:rPr>
+        <w:t xml:space="preserve"> par l’</w:t>
+      </w:r>
+      <w:r>
+        <w:rPr>
+          <w:rFonts w:ascii="Arial" w:hAnsi="Arial" w:cs="Arial"/>
+          <w:sz w:val="24"/>
+          <w:szCs w:val="24"/>
+        </w:rPr>
+        <w:t>administrateur;</w:t>
+      </w:r>
+      <w:r>
+        <w:rPr>
+          <w:rFonts w:ascii="Arial" w:hAnsi="Arial" w:cs="Arial"/>
+          <w:sz w:val="24"/>
+          <w:szCs w:val="24"/>
+        </w:rPr>
+        <w:t xml:space="preserve"> ses derniers n’ont </w:t>
+      </w:r>
+      <w:r>
+        <w:rPr>
+          <w:rFonts w:ascii="Arial" w:hAnsi="Arial" w:cs="Arial"/>
+          <w:sz w:val="24"/>
+          <w:szCs w:val="24"/>
+        </w:rPr>
+        <w:t xml:space="preserve">aucun </w:t>
+      </w:r>
+      <w:r>
+        <w:rPr>
+          <w:rFonts w:ascii="Arial" w:hAnsi="Arial" w:cs="Arial"/>
+          <w:sz w:val="24"/>
+          <w:szCs w:val="24"/>
+        </w:rPr>
+        <w:t>accès à l’application que si et seulement l’</w:t>
+      </w:r>
+      <w:r>
+        <w:rPr>
+          <w:rFonts w:ascii="Arial" w:hAnsi="Arial" w:cs="Arial"/>
+          <w:sz w:val="24"/>
+          <w:szCs w:val="24"/>
+        </w:rPr>
+        <w:t xml:space="preserve">administrateur leur réserve une fonction. Ils ne peuvent pas ajoutés des nouveaux personnels, par contre, l’ajout d’un patient est disponible selon </w:t>
+      </w:r>
+      <w:r>
+        <w:rPr>
+          <w:rFonts w:ascii="Arial" w:hAnsi="Arial" w:cs="Arial"/>
+          <w:sz w:val="24"/>
+          <w:szCs w:val="24"/>
+        </w:rPr>
+        <w:t>la</w:t>
+      </w:r>
+      <w:r>
+        <w:rPr>
+          <w:rFonts w:ascii="Arial" w:hAnsi="Arial" w:cs="Arial"/>
+          <w:sz w:val="24"/>
+          <w:szCs w:val="24"/>
+        </w:rPr>
+        <w:t xml:space="preserve"> fonction défini</w:t>
+      </w:r>
+      <w:r>
+        <w:rPr>
+          <w:rFonts w:ascii="Arial" w:hAnsi="Arial" w:cs="Arial"/>
+          <w:sz w:val="24"/>
+          <w:szCs w:val="24"/>
+        </w:rPr>
+        <w:t>e</w:t>
       </w:r>
       <w:r>
         <w:rPr>
@@ -19106,21 +19315,690 @@
           <w:szCs w:val="24"/>
         </w:rPr>
         <w:t xml:space="preserve">. </w:t>
+      </w:r>
+    </w:p>
+    <w:p>
+      <w:pPr>
+        <w:pStyle w:val="Paragraphedeliste"/>
+        <w:spacing w:before="240" w:line="360" w:lineRule="auto"/>
+        <w:ind w:left="1068"/>
+        <w:jc w:val="both"/>
+        <w:rPr>
+          <w:rFonts w:ascii="Arial" w:hAnsi="Arial" w:cs="Arial"/>
+          <w:sz w:val="24"/>
+          <w:szCs w:val="24"/>
+        </w:rPr>
+      </w:pPr>
+    </w:p>
+    <w:p>
+      <w:pPr>
+        <w:pStyle w:val="Paragraphedeliste"/>
+        <w:spacing w:before="240" w:line="360" w:lineRule="auto"/>
+        <w:ind w:left="1068"/>
+        <w:jc w:val="both"/>
+        <w:rPr>
+          <w:rFonts w:ascii="Arial" w:hAnsi="Arial" w:cs="Arial"/>
+          <w:sz w:val="24"/>
+          <w:szCs w:val="24"/>
+        </w:rPr>
+      </w:pPr>
+    </w:p>
+    <w:p>
+      <w:pPr>
+        <w:pStyle w:val="Paragraphedeliste"/>
+        <w:spacing w:before="240" w:line="360" w:lineRule="auto"/>
+        <w:jc w:val="both"/>
+        <w:rPr>
+          <w:rFonts w:ascii="Arial" w:hAnsi="Arial" w:cs="Arial"/>
+          <w:b/>
+          <w:sz w:val="24"/>
+          <w:szCs w:val="24"/>
+        </w:rPr>
+      </w:pPr>
+    </w:p>
+    <w:p>
+      <w:pPr>
+        <w:pStyle w:val="Paragraphedeliste"/>
+        <w:numPr>
+          <w:ilvl w:val="0"/>
+          <w:numId w:val="20"/>
+        </w:numPr>
+        <w:spacing w:before="240" w:line="360" w:lineRule="auto"/>
+        <w:jc w:val="both"/>
+        <w:rPr>
+          <w:rFonts w:ascii="Arial" w:hAnsi="Arial" w:cs="Arial"/>
+          <w:b/>
+          <w:sz w:val="24"/>
+          <w:szCs w:val="24"/>
+        </w:rPr>
+      </w:pPr>
+      <w:r>
+        <w:rPr>
+          <w:rFonts w:ascii="Arial" w:hAnsi="Arial" w:cs="Arial"/>
+          <w:b/>
+          <w:sz w:val="24"/>
+          <w:szCs w:val="24"/>
+        </w:rPr>
+        <w:t>L’</w:t>
+      </w:r>
+      <w:r>
+        <w:rPr>
+          <w:rFonts w:ascii="Arial" w:hAnsi="Arial" w:cs="Arial"/>
+          <w:b/>
+          <w:sz w:val="24"/>
+          <w:szCs w:val="24"/>
+        </w:rPr>
+        <w:t>A</w:t>
+      </w:r>
+      <w:r>
+        <w:rPr>
+          <w:rFonts w:ascii="Arial" w:hAnsi="Arial" w:cs="Arial"/>
+          <w:b/>
+          <w:sz w:val="24"/>
+          <w:szCs w:val="24"/>
+        </w:rPr>
+        <w:t>uthentification</w:t>
+      </w:r>
+    </w:p>
+    <w:p>
+      <w:pPr>
+        <w:pStyle w:val="Paragraphedeliste"/>
+        <w:spacing w:before="240" w:line="360" w:lineRule="auto"/>
+        <w:ind w:left="0" w:firstLine="720"/>
+        <w:jc w:val="both"/>
+        <w:rPr>
+          <w:rFonts w:ascii="Arial" w:hAnsi="Arial" w:cs="Arial"/>
+          <w:sz w:val="24"/>
+          <w:szCs w:val="24"/>
+        </w:rPr>
+      </w:pPr>
+      <w:r>
+        <w:rPr>
+          <w:rFonts w:ascii="Arial" w:hAnsi="Arial" w:cs="Arial"/>
+          <w:sz w:val="24"/>
+          <w:szCs w:val="24"/>
+        </w:rPr>
+        <w:t>En appuyant sur le bouton « </w:t>
+      </w:r>
+      <w:r>
+        <w:rPr>
+          <w:rFonts w:ascii="Arial" w:hAnsi="Arial" w:cs="Arial"/>
+          <w:b/>
+          <w:sz w:val="24"/>
+          <w:szCs w:val="24"/>
+        </w:rPr>
+        <w:t>Se connecter</w:t>
+      </w:r>
+      <w:r>
+        <w:rPr>
+          <w:rFonts w:ascii="Arial" w:hAnsi="Arial" w:cs="Arial"/>
+          <w:sz w:val="24"/>
+          <w:szCs w:val="24"/>
+        </w:rPr>
+        <w:t> », on sera redirigé à une page d’authentification.</w:t>
+      </w:r>
+    </w:p>
+    <w:p>
+      <w:pPr>
+        <w:pStyle w:val="Paragraphedeliste"/>
+        <w:spacing w:before="240" w:line="360" w:lineRule="auto"/>
+        <w:ind w:left="0"/>
+        <w:jc w:val="both"/>
+        <w:rPr>
+          <w:rFonts w:ascii="Arial" w:hAnsi="Arial" w:cs="Arial"/>
+          <w:sz w:val="24"/>
+          <w:szCs w:val="24"/>
+        </w:rPr>
+      </w:pPr>
+      <w:r>
+        <w:rPr>
+          <w:rFonts w:ascii="Arial" w:hAnsi="Arial" w:cs="Arial"/>
+          <w:noProof/>
+          <w:sz w:val="24"/>
+          <w:szCs w:val="24"/>
+          <w:lang w:eastAsia="fr-FR"/>
+        </w:rPr>
+        <w:drawing>
+          <wp:inline distT="0" distB="0" distL="0" distR="0">
+            <wp:extent cx="6190935" cy="3171825"/>
+            <wp:effectExtent l="0" t="0" r="635" b="0"/>
+            <wp:docPr id="294" name="Image 294"/>
+            <wp:cNvGraphicFramePr>
+              <a:graphicFrameLocks xmlns:a="http://schemas.openxmlformats.org/drawingml/2006/main" noChangeAspect="1"/>
+            </wp:cNvGraphicFramePr>
+            <a:graphic xmlns:a="http://schemas.openxmlformats.org/drawingml/2006/main">
+              <a:graphicData uri="http://schemas.openxmlformats.org/drawingml/2006/picture">
+                <pic:pic xmlns:pic="http://schemas.openxmlformats.org/drawingml/2006/picture">
+                  <pic:nvPicPr>
+                    <pic:cNvPr id="0" name="authentification.PNG"/>
+                    <pic:cNvPicPr/>
+                  </pic:nvPicPr>
+                  <pic:blipFill>
+                    <a:blip r:embed="rId27">
+                      <a:extLst>
+                        <a:ext uri="{28A0092B-C50C-407E-A947-70E740481C1C}">
+                          <a14:useLocalDpi xmlns:a14="http://schemas.microsoft.com/office/drawing/2010/main" val="0"/>
+                        </a:ext>
+                      </a:extLst>
+                    </a:blip>
+                    <a:stretch>
+                      <a:fillRect/>
+                    </a:stretch>
+                  </pic:blipFill>
+                  <pic:spPr>
+                    <a:xfrm>
+                      <a:off x="0" y="0"/>
+                      <a:ext cx="6199794" cy="3176364"/>
+                    </a:xfrm>
+                    <a:prstGeom prst="rect">
+                      <a:avLst/>
+                    </a:prstGeom>
+                  </pic:spPr>
+                </pic:pic>
+              </a:graphicData>
+            </a:graphic>
+          </wp:inline>
+        </w:drawing>
+      </w:r>
+    </w:p>
+    <w:p>
+      <w:pPr>
+        <w:pStyle w:val="Paragraphedeliste"/>
+        <w:spacing w:line="360" w:lineRule="auto"/>
+        <w:ind w:left="0" w:firstLine="567"/>
+        <w:jc w:val="both"/>
+        <w:rPr>
+          <w:rFonts w:ascii="Arial" w:hAnsi="Arial" w:cs="Arial"/>
+          <w:sz w:val="24"/>
+          <w:szCs w:val="24"/>
+        </w:rPr>
+      </w:pPr>
+      <w:r>
+        <w:rPr>
+          <w:rFonts w:ascii="Arial" w:hAnsi="Arial" w:cs="Arial"/>
+          <w:sz w:val="24"/>
+          <w:szCs w:val="24"/>
+        </w:rPr>
+        <w:t>En remplissant correctement les champs, l’utilisateur sera redirigé à la page qui est convenu à son adresse email et son mot de passe. C’est-à-dire que si les données entrées corresponds à l’adresse email et mot de passe d’un docteur, l’utilisateur sera dirigé à la page des docteurs.</w:t>
+      </w:r>
+      <w:r>
+        <w:rPr>
+          <w:rFonts w:ascii="Arial" w:hAnsi="Arial" w:cs="Arial"/>
+          <w:sz w:val="24"/>
+          <w:szCs w:val="24"/>
+        </w:rPr>
+        <w:t xml:space="preserve"> Ce concept est fait en </w:t>
+      </w:r>
+      <w:proofErr w:type="spellStart"/>
+      <w:r>
+        <w:rPr>
+          <w:rFonts w:ascii="Arial" w:hAnsi="Arial" w:cs="Arial"/>
+          <w:sz w:val="24"/>
+          <w:szCs w:val="24"/>
+        </w:rPr>
+        <w:t>symfony</w:t>
+      </w:r>
+      <w:proofErr w:type="spellEnd"/>
+      <w:r>
+        <w:rPr>
+          <w:rFonts w:ascii="Arial" w:hAnsi="Arial" w:cs="Arial"/>
+          <w:sz w:val="24"/>
+          <w:szCs w:val="24"/>
+        </w:rPr>
+        <w:t xml:space="preserve"> avec deux cas possible:</w:t>
+      </w:r>
+    </w:p>
+    <w:p>
+      <w:pPr>
+        <w:pStyle w:val="Paragraphedeliste"/>
+        <w:spacing w:line="360" w:lineRule="auto"/>
+        <w:ind w:left="0" w:firstLine="567"/>
+        <w:jc w:val="both"/>
+        <w:rPr>
+          <w:rFonts w:ascii="Arial" w:hAnsi="Arial" w:cs="Arial"/>
+          <w:sz w:val="24"/>
+          <w:szCs w:val="24"/>
+        </w:rPr>
+      </w:pPr>
+      <w:r>
+        <w:rPr>
+          <w:rFonts w:ascii="Arial" w:hAnsi="Arial" w:cs="Arial"/>
+          <w:sz w:val="24"/>
+          <w:szCs w:val="24"/>
+          <w:u w:val="single"/>
+        </w:rPr>
+        <w:t>Première cas:</w:t>
+      </w:r>
+      <w:r>
+        <w:rPr>
+          <w:rFonts w:ascii="Arial" w:hAnsi="Arial" w:cs="Arial"/>
+          <w:sz w:val="24"/>
+          <w:szCs w:val="24"/>
+        </w:rPr>
+        <w:t xml:space="preserve"> </w:t>
+      </w:r>
+      <w:r>
+        <w:rPr>
+          <w:rFonts w:ascii="Arial" w:hAnsi="Arial" w:cs="Arial"/>
+          <w:sz w:val="24"/>
+          <w:szCs w:val="24"/>
+        </w:rPr>
+        <w:t xml:space="preserve">en exécutant la commande </w:t>
+      </w:r>
+      <w:proofErr w:type="spellStart"/>
+      <w:r>
+        <w:rPr>
+          <w:rFonts w:ascii="Arial" w:hAnsi="Arial" w:cs="Arial"/>
+          <w:b/>
+          <w:sz w:val="24"/>
+          <w:szCs w:val="24"/>
+        </w:rPr>
+        <w:t>php</w:t>
+      </w:r>
+      <w:proofErr w:type="spellEnd"/>
+      <w:r>
+        <w:rPr>
+          <w:rFonts w:ascii="Arial" w:hAnsi="Arial" w:cs="Arial"/>
+          <w:b/>
+          <w:sz w:val="24"/>
+          <w:szCs w:val="24"/>
+        </w:rPr>
+        <w:t xml:space="preserve"> bin/console </w:t>
+      </w:r>
+      <w:proofErr w:type="spellStart"/>
+      <w:r>
+        <w:rPr>
+          <w:rFonts w:ascii="Arial" w:hAnsi="Arial" w:cs="Arial"/>
+          <w:b/>
+          <w:sz w:val="24"/>
+          <w:szCs w:val="24"/>
+        </w:rPr>
+        <w:t>make:auth</w:t>
+      </w:r>
+      <w:proofErr w:type="spellEnd"/>
+      <w:r>
+        <w:rPr>
+          <w:rFonts w:ascii="Arial" w:hAnsi="Arial" w:cs="Arial"/>
+          <w:b/>
+          <w:sz w:val="24"/>
+          <w:szCs w:val="24"/>
+        </w:rPr>
+        <w:t xml:space="preserve"> </w:t>
+      </w:r>
+      <w:r>
+        <w:rPr>
+          <w:rFonts w:ascii="Arial" w:hAnsi="Arial" w:cs="Arial"/>
+          <w:sz w:val="24"/>
+          <w:szCs w:val="24"/>
+        </w:rPr>
+        <w:t xml:space="preserve"> depuis le terminal, et de répondre au choix proposé comme l’exemple suivante:</w:t>
+      </w:r>
+    </w:p>
+    <w:p>
+      <w:pPr>
+        <w:pStyle w:val="Paragraphedeliste"/>
+        <w:spacing w:line="360" w:lineRule="auto"/>
+        <w:ind w:left="0" w:firstLine="567"/>
+        <w:jc w:val="both"/>
+        <w:rPr>
+          <w:rFonts w:ascii="Arial" w:hAnsi="Arial" w:cs="Arial"/>
+          <w:sz w:val="24"/>
+          <w:szCs w:val="24"/>
+        </w:rPr>
+      </w:pPr>
+      <w:r>
+        <w:rPr>
+          <w:rFonts w:ascii="Arial" w:hAnsi="Arial" w:cs="Arial"/>
+          <w:noProof/>
+          <w:sz w:val="24"/>
+          <w:szCs w:val="24"/>
+          <w:lang w:eastAsia="fr-FR"/>
+        </w:rPr>
+        <w:drawing>
+          <wp:inline distT="0" distB="0" distL="0" distR="0">
+            <wp:extent cx="5229225" cy="2171700"/>
+            <wp:effectExtent l="0" t="0" r="9525" b="0"/>
+            <wp:docPr id="295" name="Image 295"/>
+            <wp:cNvGraphicFramePr>
+              <a:graphicFrameLocks xmlns:a="http://schemas.openxmlformats.org/drawingml/2006/main" noChangeAspect="1"/>
+            </wp:cNvGraphicFramePr>
+            <a:graphic xmlns:a="http://schemas.openxmlformats.org/drawingml/2006/main">
+              <a:graphicData uri="http://schemas.openxmlformats.org/drawingml/2006/picture">
+                <pic:pic xmlns:pic="http://schemas.openxmlformats.org/drawingml/2006/picture">
+                  <pic:nvPicPr>
+                    <pic:cNvPr id="0" name="commande.PNG"/>
+                    <pic:cNvPicPr/>
+                  </pic:nvPicPr>
+                  <pic:blipFill>
+                    <a:blip r:embed="rId28">
+                      <a:extLst>
+                        <a:ext uri="{28A0092B-C50C-407E-A947-70E740481C1C}">
+                          <a14:useLocalDpi xmlns:a14="http://schemas.microsoft.com/office/drawing/2010/main" val="0"/>
+                        </a:ext>
+                      </a:extLst>
+                    </a:blip>
+                    <a:stretch>
+                      <a:fillRect/>
+                    </a:stretch>
+                  </pic:blipFill>
+                  <pic:spPr>
+                    <a:xfrm>
+                      <a:off x="0" y="0"/>
+                      <a:ext cx="5229955" cy="2172003"/>
+                    </a:xfrm>
+                    <a:prstGeom prst="rect">
+                      <a:avLst/>
+                    </a:prstGeom>
+                  </pic:spPr>
+                </pic:pic>
+              </a:graphicData>
+            </a:graphic>
+          </wp:inline>
+        </w:drawing>
+      </w:r>
+      <w:r>
+        <w:rPr>
+          <w:rFonts w:ascii="Arial" w:hAnsi="Arial" w:cs="Arial"/>
+          <w:sz w:val="24"/>
+          <w:szCs w:val="24"/>
+        </w:rPr>
+        <w:t xml:space="preserve">  </w:t>
+      </w:r>
+    </w:p>
+    <w:p>
+      <w:pPr>
+        <w:tabs>
+          <w:tab w:val="left" w:pos="3210"/>
+        </w:tabs>
+        <w:jc w:val="both"/>
+        <w:rPr>
+          <w:rFonts w:ascii="Arial" w:hAnsi="Arial" w:cs="Arial"/>
+          <w:sz w:val="24"/>
+          <w:szCs w:val="24"/>
+        </w:rPr>
+      </w:pPr>
+      <w:r>
+        <w:rPr>
+          <w:rFonts w:ascii="Arial" w:hAnsi="Arial" w:cs="Arial"/>
+          <w:sz w:val="24"/>
+          <w:szCs w:val="24"/>
+        </w:rPr>
+        <w:t>Ensuite</w:t>
+      </w:r>
+      <w:r>
+        <w:rPr>
+          <w:rFonts w:ascii="Arial" w:hAnsi="Arial" w:cs="Arial"/>
+          <w:sz w:val="24"/>
+          <w:szCs w:val="24"/>
+        </w:rPr>
+        <w:t xml:space="preserve">, de modifier la méthode </w:t>
+      </w:r>
+      <w:proofErr w:type="spellStart"/>
+      <w:r>
+        <w:rPr>
+          <w:rFonts w:ascii="Arial" w:hAnsi="Arial" w:cs="Arial"/>
+          <w:b/>
+          <w:sz w:val="24"/>
+          <w:szCs w:val="24"/>
+        </w:rPr>
+        <w:t>onAuthenticationSuccess</w:t>
+      </w:r>
+      <w:proofErr w:type="spellEnd"/>
+      <w:r>
+        <w:rPr>
+          <w:rFonts w:ascii="Arial" w:hAnsi="Arial" w:cs="Arial"/>
+          <w:b/>
+          <w:sz w:val="24"/>
+          <w:szCs w:val="24"/>
+        </w:rPr>
+        <w:t xml:space="preserve"> </w:t>
+      </w:r>
+      <w:r>
+        <w:rPr>
+          <w:rFonts w:ascii="Arial" w:hAnsi="Arial" w:cs="Arial"/>
+          <w:sz w:val="24"/>
+          <w:szCs w:val="24"/>
+        </w:rPr>
+        <w:t xml:space="preserve">défini dans </w:t>
+      </w:r>
+      <w:proofErr w:type="spellStart"/>
+      <w:r>
+        <w:rPr>
+          <w:rFonts w:ascii="Arial" w:hAnsi="Arial" w:cs="Arial"/>
+          <w:sz w:val="24"/>
+          <w:szCs w:val="24"/>
+        </w:rPr>
+        <w:t>security</w:t>
+      </w:r>
+      <w:proofErr w:type="spellEnd"/>
+      <w:r>
+        <w:rPr>
+          <w:rFonts w:ascii="Arial" w:hAnsi="Arial" w:cs="Arial"/>
+          <w:sz w:val="24"/>
+          <w:szCs w:val="24"/>
+        </w:rPr>
+        <w:t>/</w:t>
+      </w:r>
+      <w:proofErr w:type="spellStart"/>
+      <w:r>
+        <w:rPr>
+          <w:rFonts w:ascii="Arial" w:hAnsi="Arial" w:cs="Arial"/>
+          <w:sz w:val="24"/>
+          <w:szCs w:val="24"/>
+        </w:rPr>
+        <w:t>LoginFromAuthenticator</w:t>
+      </w:r>
+      <w:proofErr w:type="spellEnd"/>
+      <w:r>
+        <w:rPr>
+          <w:rFonts w:ascii="Arial" w:hAnsi="Arial" w:cs="Arial"/>
+          <w:sz w:val="24"/>
+          <w:szCs w:val="24"/>
+        </w:rPr>
+        <w:t xml:space="preserve"> pour </w:t>
+      </w:r>
+      <w:r>
+        <w:rPr>
+          <w:rFonts w:ascii="Arial" w:hAnsi="Arial" w:cs="Arial"/>
+          <w:sz w:val="24"/>
+          <w:szCs w:val="24"/>
+        </w:rPr>
+        <w:t>être rediriger vers la route convenable:</w:t>
+      </w:r>
+    </w:p>
+    <w:p>
+      <w:pPr>
+        <w:rPr>
+          <w:rFonts w:ascii="Arial" w:hAnsi="Arial" w:cs="Arial"/>
+          <w:sz w:val="24"/>
+          <w:szCs w:val="24"/>
+        </w:rPr>
+      </w:pPr>
+    </w:p>
+    <w:p>
+      <w:pPr>
+        <w:rPr>
+          <w:rFonts w:ascii="Arial" w:hAnsi="Arial" w:cs="Arial"/>
+          <w:sz w:val="24"/>
+          <w:szCs w:val="24"/>
+        </w:rPr>
+      </w:pPr>
+    </w:p>
+    <w:p>
+      <w:pPr>
+        <w:rPr>
+          <w:rFonts w:ascii="Arial" w:hAnsi="Arial" w:cs="Arial"/>
+          <w:sz w:val="24"/>
+          <w:szCs w:val="24"/>
+        </w:rPr>
+      </w:pPr>
+    </w:p>
+    <w:p>
+      <w:pPr>
+        <w:tabs>
+          <w:tab w:val="left" w:pos="3210"/>
+        </w:tabs>
+        <w:jc w:val="center"/>
+        <w:rPr>
+          <w:rFonts w:ascii="Arial" w:hAnsi="Arial" w:cs="Arial"/>
+          <w:sz w:val="24"/>
+          <w:szCs w:val="24"/>
+        </w:rPr>
+      </w:pPr>
+      <w:r>
+        <w:rPr>
+          <w:rFonts w:ascii="Arial" w:hAnsi="Arial" w:cs="Arial"/>
+          <w:noProof/>
+          <w:sz w:val="24"/>
+          <w:szCs w:val="24"/>
+          <w:lang w:eastAsia="fr-FR"/>
+        </w:rPr>
+        <mc:AlternateContent>
+          <mc:Choice Requires="wps">
+            <w:drawing>
+              <wp:anchor distT="0" distB="0" distL="114300" distR="114300" simplePos="0" relativeHeight="251702272" behindDoc="0" locked="0" layoutInCell="1" allowOverlap="1">
+                <wp:simplePos x="0" y="0"/>
+                <wp:positionH relativeFrom="column">
+                  <wp:posOffset>2195830</wp:posOffset>
+                </wp:positionH>
+                <wp:positionV relativeFrom="paragraph">
+                  <wp:posOffset>2072005</wp:posOffset>
+                </wp:positionV>
+                <wp:extent cx="933450" cy="1"/>
+                <wp:effectExtent l="0" t="19050" r="0" b="19050"/>
+                <wp:wrapNone/>
+                <wp:docPr id="297" name="Connecteur droit 297"/>
+                <wp:cNvGraphicFramePr/>
+                <a:graphic xmlns:a="http://schemas.openxmlformats.org/drawingml/2006/main">
+                  <a:graphicData uri="http://schemas.microsoft.com/office/word/2010/wordprocessingShape">
+                    <wps:wsp>
+                      <wps:cNvCnPr/>
+                      <wps:spPr>
+                        <a:xfrm flipV="1">
+                          <a:off x="0" y="0"/>
+                          <a:ext cx="933450" cy="1"/>
+                        </a:xfrm>
+                        <a:prstGeom prst="line">
+                          <a:avLst/>
+                        </a:prstGeom>
+                        <a:ln w="38100">
+                          <a:solidFill>
+                            <a:srgbClr val="FF0000"/>
+                          </a:solidFill>
+                        </a:ln>
+                      </wps:spPr>
+                      <wps:style>
+                        <a:lnRef idx="1">
+                          <a:schemeClr val="accent1"/>
+                        </a:lnRef>
+                        <a:fillRef idx="0">
+                          <a:schemeClr val="accent1"/>
+                        </a:fillRef>
+                        <a:effectRef idx="0">
+                          <a:schemeClr val="accent1"/>
+                        </a:effectRef>
+                        <a:fontRef idx="minor">
+                          <a:schemeClr val="tx1"/>
+                        </a:fontRef>
+                      </wps:style>
+                      <wps:bodyPr/>
+                    </wps:wsp>
+                  </a:graphicData>
+                </a:graphic>
+                <wp14:sizeRelV relativeFrom="margin">
+                  <wp14:pctHeight>0</wp14:pctHeight>
+                </wp14:sizeRelV>
+              </wp:anchor>
+            </w:drawing>
+          </mc:Choice>
+          <mc:Fallback>
+            <w:pict>
+              <v:line id="Connecteur droit 297" o:spid="_x0000_s1026" style="position:absolute;flip:y;z-index:251702272;visibility:visible;mso-wrap-style:square;mso-height-percent:0;mso-wrap-distance-left:9pt;mso-wrap-distance-top:0;mso-wrap-distance-right:9pt;mso-wrap-distance-bottom:0;mso-position-horizontal:absolute;mso-position-horizontal-relative:text;mso-position-vertical:absolute;mso-position-vertical-relative:text;mso-height-percent:0;mso-height-relative:margin" from="172.9pt,163.15pt" to="246.4pt,163.15pt" o:gfxdata="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" strokecolor="red" strokeweight="3pt"/>
+            </w:pict>
+          </mc:Fallback>
+        </mc:AlternateContent>
+      </w:r>
+      <w:r>
+        <w:rPr>
+          <w:rFonts w:ascii="Arial" w:hAnsi="Arial" w:cs="Arial"/>
+          <w:noProof/>
+          <w:sz w:val="24"/>
+          <w:szCs w:val="24"/>
+          <w:lang w:eastAsia="fr-FR"/>
+        </w:rPr>
+        <w:drawing>
+          <wp:inline distT="0" distB="0" distL="0" distR="0">
+            <wp:extent cx="5124450" cy="2390775"/>
+            <wp:effectExtent l="0" t="0" r="0" b="9525"/>
+            <wp:docPr id="296" name="Image 296"/>
+            <wp:cNvGraphicFramePr>
+              <a:graphicFrameLocks xmlns:a="http://schemas.openxmlformats.org/drawingml/2006/main" noChangeAspect="1"/>
+            </wp:cNvGraphicFramePr>
+            <a:graphic xmlns:a="http://schemas.openxmlformats.org/drawingml/2006/main">
+              <a:graphicData uri="http://schemas.openxmlformats.org/drawingml/2006/picture">
+                <pic:pic xmlns:pic="http://schemas.openxmlformats.org/drawingml/2006/picture">
+                  <pic:nvPicPr>
+                    <pic:cNvPr id="0" name="commandeRoute.PNG"/>
+                    <pic:cNvPicPr/>
+                  </pic:nvPicPr>
+                  <pic:blipFill>
+                    <a:blip r:embed="rId29">
+                      <a:extLst>
+                        <a:ext uri="{28A0092B-C50C-407E-A947-70E740481C1C}">
+                          <a14:useLocalDpi xmlns:a14="http://schemas.microsoft.com/office/drawing/2010/main" val="0"/>
+                        </a:ext>
+                      </a:extLst>
+                    </a:blip>
+                    <a:stretch>
+                      <a:fillRect/>
+                    </a:stretch>
+                  </pic:blipFill>
+                  <pic:spPr>
+                    <a:xfrm>
+                      <a:off x="0" y="0"/>
+                      <a:ext cx="5125166" cy="2391109"/>
+                    </a:xfrm>
+                    <a:prstGeom prst="rect">
+                      <a:avLst/>
+                    </a:prstGeom>
+                  </pic:spPr>
+                </pic:pic>
+              </a:graphicData>
+            </a:graphic>
+          </wp:inline>
+        </w:drawing>
+      </w:r>
+    </w:p>
+    <w:p>
+      <w:pPr>
+        <w:rPr>
+          <w:rFonts w:ascii="Arial" w:hAnsi="Arial" w:cs="Arial"/>
+          <w:sz w:val="24"/>
+          <w:szCs w:val="24"/>
+        </w:rPr>
+      </w:pPr>
+    </w:p>
+    <w:p>
+      <w:pPr>
+        <w:tabs>
+          <w:tab w:val="left" w:pos="3255"/>
+        </w:tabs>
+        <w:rPr>
+          <w:rFonts w:ascii="Arial" w:hAnsi="Arial" w:cs="Arial"/>
+          <w:sz w:val="24"/>
+          <w:szCs w:val="24"/>
+        </w:rPr>
+      </w:pPr>
+      <w:r>
+        <w:rPr>
+          <w:rFonts w:ascii="Arial" w:hAnsi="Arial" w:cs="Arial"/>
+          <w:sz w:val="24"/>
+          <w:szCs w:val="24"/>
+        </w:rPr>
+        <w:tab/>
       </w:r>
       <w:bookmarkStart w:id="0" w:name="_GoBack"/>
       <w:bookmarkEnd w:id="0"/>
-    </w:p>
-    <w:p>
-      <w:pPr>
-        <w:pStyle w:val="Paragraphedeliste"/>
-        <w:ind w:left="1428"/>
-        <w:jc w:val="both"/>
-        <w:rPr>
-          <w:rFonts w:ascii="Arial" w:hAnsi="Arial" w:cs="Arial"/>
-          <w:sz w:val="24"/>
-          <w:szCs w:val="24"/>
-        </w:rPr>
-      </w:pPr>
     </w:p>
     <w:sectPr>
       <w:pgSz w:w="11906" w:h="16838"/>
@@ -19987,7 +20865,7 @@
   <w:abstractNum w:abstractNumId="7">
     <w:nsid w:val="10EB4591"/>
     <w:multiLevelType w:val="hybridMultilevel"/>
-    <w:tmpl w:val="5E6490B2"/>
+    <w:tmpl w:val="7F58DBC0"/>
     <w:lvl w:ilvl="0" w:tplc="040C0009">
       <w:start w:val="1"/>
       <w:numFmt w:val="bullet"/>
@@ -24912,7 +25790,7 @@
 </file>
 
 <file path=customXml/itemProps1.xml><?xml version="1.0" encoding="utf-8"?>
-<ds:datastoreItem xmlns:ds="http://schemas.openxmlformats.org/officeDocument/2006/customXml" ds:itemID="{FFECB53A-3D12-4BCC-8990-E03715262B2E}">
+<ds:datastoreItem xmlns:ds="http://schemas.openxmlformats.org/officeDocument/2006/customXml" ds:itemID="{24000534-1BC9-426A-A4BE-14E35ED4BFAA}">
   <ds:schemaRefs>
     <ds:schemaRef ds:uri="http://schemas.openxmlformats.org/officeDocument/2006/bibliography"/>
   </ds:schemaRefs>

</xml_diff>